<commit_message>
Update the document for the structure changes in the previous commit.
</commit_message>
<xml_diff>
--- a/resources/Building and Running ISAAC.docx
+++ b/resources/Building and Running ISAAC.docx
@@ -1,6 +1,6 @@
 
 <file path=word/document.xml><?xml version="1.0" encoding="utf-8"?>
-<w:document xmlns:wpc="http://schemas.microsoft.com/office/word/2010/wordprocessingCanvas" xmlns:mc="http://schemas.openxmlformats.org/markup-compatibility/2006" xmlns:o="urn:schemas-microsoft-com:office:office" xmlns:r="http://schemas.openxmlformats.org/officeDocument/2006/relationships" xmlns:m="http://schemas.openxmlformats.org/officeDocument/2006/math" xmlns:v="urn:schemas-microsoft-com:vml" xmlns:wp14="http://schemas.microsoft.com/office/word/2010/wordprocessingDrawing" xmlns:wp="http://schemas.openxmlformats.org/drawingml/2006/wordprocessingDrawing" xmlns:w10="urn:schemas-microsoft-com:office:word" xmlns:w="http://schemas.openxmlformats.org/wordprocessingml/2006/main" xmlns:w14="http://schemas.microsoft.com/office/word/2010/wordml" xmlns:w15="http://schemas.microsoft.com/office/word/2012/wordml" xmlns:wpg="http://schemas.microsoft.com/office/word/2010/wordprocessingGroup" xmlns:wpi="http://schemas.microsoft.com/office/word/2010/wordprocessingInk" xmlns:wne="http://schemas.microsoft.com/office/word/2006/wordml" xmlns:wps="http://schemas.microsoft.com/office/word/2010/wordprocessingShape" mc:Ignorable="w14 w15 wp14">
+<w:document xmlns:ve="http://schemas.openxmlformats.org/markup-compatibility/2006" xmlns:o="urn:schemas-microsoft-com:office:office" xmlns:r="http://schemas.openxmlformats.org/officeDocument/2006/relationships" xmlns:m="http://schemas.openxmlformats.org/officeDocument/2006/math" xmlns:v="urn:schemas-microsoft-com:vml" xmlns:wp="http://schemas.openxmlformats.org/drawingml/2006/wordprocessingDrawing" xmlns:w10="urn:schemas-microsoft-com:office:word" xmlns:w="http://schemas.openxmlformats.org/wordprocessingml/2006/main" xmlns:wne="http://schemas.microsoft.com/office/word/2006/wordml">
   <w:body>
     <w:sdt>
       <w:sdtPr>
@@ -53,7 +53,7 @@
           <w:r>
             <w:fldChar w:fldCharType="separate"/>
           </w:r>
-          <w:hyperlink w:anchor="_Toc378943146" w:history="1">
+          <w:hyperlink w:anchor="_Toc379061773" w:history="1">
             <w:r>
               <w:rPr>
                 <w:rStyle w:val="Hyperlink"/>
@@ -81,7 +81,7 @@
                 <w:noProof/>
                 <w:webHidden/>
               </w:rPr>
-              <w:instrText xml:space="preserve"> PAGEREF _Toc378943146 \h </w:instrText>
+              <w:instrText xml:space="preserve"> PAGEREF _Toc379061773 \h </w:instrText>
             </w:r>
             <w:r>
               <w:rPr>
@@ -123,7 +123,7 @@
               <w:noProof/>
             </w:rPr>
           </w:pPr>
-          <w:hyperlink w:anchor="_Toc378943147" w:history="1">
+          <w:hyperlink w:anchor="_Toc379061774" w:history="1">
             <w:r>
               <w:rPr>
                 <w:rStyle w:val="Hyperlink"/>
@@ -151,7 +151,7 @@
                 <w:noProof/>
                 <w:webHidden/>
               </w:rPr>
-              <w:instrText xml:space="preserve"> PAGEREF _Toc378943147 \h </w:instrText>
+              <w:instrText xml:space="preserve"> PAGEREF _Toc379061774 \h </w:instrText>
             </w:r>
             <w:r>
               <w:rPr>
@@ -193,7 +193,7 @@
               <w:noProof/>
             </w:rPr>
           </w:pPr>
-          <w:hyperlink w:anchor="_Toc378943148" w:history="1">
+          <w:hyperlink w:anchor="_Toc379061775" w:history="1">
             <w:r>
               <w:rPr>
                 <w:rStyle w:val="Hyperlink"/>
@@ -221,7 +221,7 @@
                 <w:noProof/>
                 <w:webHidden/>
               </w:rPr>
-              <w:instrText xml:space="preserve"> PAGEREF _Toc378943148 \h </w:instrText>
+              <w:instrText xml:space="preserve"> PAGEREF _Toc379061775 \h </w:instrText>
             </w:r>
             <w:r>
               <w:rPr>
@@ -263,7 +263,7 @@
               <w:noProof/>
             </w:rPr>
           </w:pPr>
-          <w:hyperlink w:anchor="_Toc378943149" w:history="1">
+          <w:hyperlink w:anchor="_Toc379061776" w:history="1">
             <w:r>
               <w:rPr>
                 <w:rStyle w:val="Hyperlink"/>
@@ -291,7 +291,7 @@
                 <w:noProof/>
                 <w:webHidden/>
               </w:rPr>
-              <w:instrText xml:space="preserve"> PAGEREF _Toc378943149 \h </w:instrText>
+              <w:instrText xml:space="preserve"> PAGEREF _Toc379061776 \h </w:instrText>
             </w:r>
             <w:r>
               <w:rPr>
@@ -333,14 +333,14 @@
               <w:noProof/>
             </w:rPr>
           </w:pPr>
-          <w:hyperlink w:anchor="_Toc378943150" w:history="1">
+          <w:hyperlink w:anchor="_Toc379061777" w:history="1">
             <w:r>
               <w:rPr>
                 <w:rStyle w:val="Hyperlink"/>
                 <w:rFonts w:eastAsia="Times New Roman"/>
                 <w:noProof/>
               </w:rPr>
-              <w:t>Subfolders found under IHTSDO/ISAAC project on GitHub to download:</w:t>
+              <w:t>Download the entire IHTSDO/ISAAC project from GitHub:</w:t>
             </w:r>
             <w:r>
               <w:rPr>
@@ -361,7 +361,7 @@
                 <w:noProof/>
                 <w:webHidden/>
               </w:rPr>
-              <w:instrText xml:space="preserve"> PAGEREF _Toc378943150 \h </w:instrText>
+              <w:instrText xml:space="preserve"> PAGEREF _Toc379061777 \h </w:instrText>
             </w:r>
             <w:r>
               <w:rPr>
@@ -403,7 +403,7 @@
               <w:noProof/>
             </w:rPr>
           </w:pPr>
-          <w:hyperlink w:anchor="_Toc378943151" w:history="1">
+          <w:hyperlink w:anchor="_Toc379061778" w:history="1">
             <w:r>
               <w:rPr>
                 <w:rStyle w:val="Hyperlink"/>
@@ -438,7 +438,7 @@
                 <w:noProof/>
                 <w:webHidden/>
               </w:rPr>
-              <w:instrText xml:space="preserve"> PAGEREF _Toc378943151 \h </w:instrText>
+              <w:instrText xml:space="preserve"> PAGEREF _Toc379061778 \h </w:instrText>
             </w:r>
             <w:r>
               <w:rPr>
@@ -458,7 +458,7 @@
                 <w:noProof/>
                 <w:webHidden/>
               </w:rPr>
-              <w:t>4</w:t>
+              <w:t>3</w:t>
             </w:r>
             <w:r>
               <w:rPr>
@@ -480,7 +480,7 @@
               <w:noProof/>
             </w:rPr>
           </w:pPr>
-          <w:hyperlink w:anchor="_Toc378943152" w:history="1">
+          <w:hyperlink w:anchor="_Toc379061779" w:history="1">
             <w:r>
               <w:rPr>
                 <w:rStyle w:val="Hyperlink"/>
@@ -508,7 +508,7 @@
                 <w:noProof/>
                 <w:webHidden/>
               </w:rPr>
-              <w:instrText xml:space="preserve"> PAGEREF _Toc378943152 \h </w:instrText>
+              <w:instrText xml:space="preserve"> PAGEREF _Toc379061779 \h </w:instrText>
             </w:r>
             <w:r>
               <w:rPr>
@@ -550,7 +550,7 @@
               <w:noProof/>
             </w:rPr>
           </w:pPr>
-          <w:hyperlink w:anchor="_Toc378943153" w:history="1">
+          <w:hyperlink w:anchor="_Toc379061780" w:history="1">
             <w:r>
               <w:rPr>
                 <w:rStyle w:val="Hyperlink"/>
@@ -577,7 +577,7 @@
                 <w:noProof/>
                 <w:webHidden/>
               </w:rPr>
-              <w:instrText xml:space="preserve"> PAGEREF _Toc378943153 \h </w:instrText>
+              <w:instrText xml:space="preserve"> PAGEREF _Toc379061780 \h </w:instrText>
             </w:r>
             <w:r>
               <w:rPr>
@@ -619,7 +619,7 @@
               <w:noProof/>
             </w:rPr>
           </w:pPr>
-          <w:hyperlink w:anchor="_Toc378943154" w:history="1">
+          <w:hyperlink w:anchor="_Toc379061781" w:history="1">
             <w:r>
               <w:rPr>
                 <w:rStyle w:val="Hyperlink"/>
@@ -647,7 +647,7 @@
                 <w:noProof/>
                 <w:webHidden/>
               </w:rPr>
-              <w:instrText xml:space="preserve"> PAGEREF _Toc378943154 \h </w:instrText>
+              <w:instrText xml:space="preserve"> PAGEREF _Toc379061781 \h </w:instrText>
             </w:r>
             <w:r>
               <w:rPr>
@@ -689,7 +689,7 @@
               <w:noProof/>
             </w:rPr>
           </w:pPr>
-          <w:hyperlink w:anchor="_Toc378943155" w:history="1">
+          <w:hyperlink w:anchor="_Toc379061782" w:history="1">
             <w:r>
               <w:rPr>
                 <w:rStyle w:val="Hyperlink"/>
@@ -717,7 +717,7 @@
                 <w:noProof/>
                 <w:webHidden/>
               </w:rPr>
-              <w:instrText xml:space="preserve"> PAGEREF _Toc378943155 \h </w:instrText>
+              <w:instrText xml:space="preserve"> PAGEREF _Toc379061782 \h </w:instrText>
             </w:r>
             <w:r>
               <w:rPr>
@@ -759,7 +759,7 @@
               <w:noProof/>
             </w:rPr>
           </w:pPr>
-          <w:hyperlink w:anchor="_Toc378943156" w:history="1">
+          <w:hyperlink w:anchor="_Toc379061783" w:history="1">
             <w:r>
               <w:rPr>
                 <w:rStyle w:val="Hyperlink"/>
@@ -787,7 +787,7 @@
                 <w:noProof/>
                 <w:webHidden/>
               </w:rPr>
-              <w:instrText xml:space="preserve"> PAGEREF _Toc378943156 \h </w:instrText>
+              <w:instrText xml:space="preserve"> PAGEREF _Toc379061783 \h </w:instrText>
             </w:r>
             <w:r>
               <w:rPr>
@@ -829,7 +829,7 @@
               <w:noProof/>
             </w:rPr>
           </w:pPr>
-          <w:hyperlink w:anchor="_Toc378943157" w:history="1">
+          <w:hyperlink w:anchor="_Toc379061784" w:history="1">
             <w:r>
               <w:rPr>
                 <w:rStyle w:val="Hyperlink"/>
@@ -857,7 +857,7 @@
                 <w:noProof/>
                 <w:webHidden/>
               </w:rPr>
-              <w:instrText xml:space="preserve"> PAGEREF _Toc378943157 \h </w:instrText>
+              <w:instrText xml:space="preserve"> PAGEREF _Toc379061784 \h </w:instrText>
             </w:r>
             <w:r>
               <w:rPr>
@@ -899,7 +899,7 @@
               <w:noProof/>
             </w:rPr>
           </w:pPr>
-          <w:hyperlink w:anchor="_Toc378943158" w:history="1">
+          <w:hyperlink w:anchor="_Toc379061785" w:history="1">
             <w:r>
               <w:rPr>
                 <w:rStyle w:val="Hyperlink"/>
@@ -927,7 +927,7 @@
                 <w:noProof/>
                 <w:webHidden/>
               </w:rPr>
-              <w:instrText xml:space="preserve"> PAGEREF _Toc378943158 \h </w:instrText>
+              <w:instrText xml:space="preserve"> PAGEREF _Toc379061785 \h </w:instrText>
             </w:r>
             <w:r>
               <w:rPr>
@@ -969,7 +969,7 @@
               <w:noProof/>
             </w:rPr>
           </w:pPr>
-          <w:hyperlink w:anchor="_Toc378943159" w:history="1">
+          <w:hyperlink w:anchor="_Toc379061786" w:history="1">
             <w:r>
               <w:rPr>
                 <w:rStyle w:val="Hyperlink"/>
@@ -997,7 +997,7 @@
                 <w:noProof/>
                 <w:webHidden/>
               </w:rPr>
-              <w:instrText xml:space="preserve"> PAGEREF _Toc378943159 \h </w:instrText>
+              <w:instrText xml:space="preserve"> PAGEREF _Toc379061786 \h </w:instrText>
             </w:r>
             <w:r>
               <w:rPr>
@@ -1039,7 +1039,7 @@
               <w:noProof/>
             </w:rPr>
           </w:pPr>
-          <w:hyperlink w:anchor="_Toc378943160" w:history="1">
+          <w:hyperlink w:anchor="_Toc379061787" w:history="1">
             <w:r>
               <w:rPr>
                 <w:rStyle w:val="Hyperlink"/>
@@ -1066,7 +1066,7 @@
                 <w:noProof/>
                 <w:webHidden/>
               </w:rPr>
-              <w:instrText xml:space="preserve"> PAGEREF _Toc378943160 \h </w:instrText>
+              <w:instrText xml:space="preserve"> PAGEREF _Toc379061787 \h </w:instrText>
             </w:r>
             <w:r>
               <w:rPr>
@@ -1108,7 +1108,7 @@
               <w:noProof/>
             </w:rPr>
           </w:pPr>
-          <w:hyperlink w:anchor="_Toc378943161" w:history="1">
+          <w:hyperlink w:anchor="_Toc379061788" w:history="1">
             <w:r>
               <w:rPr>
                 <w:rStyle w:val="Hyperlink"/>
@@ -1135,7 +1135,7 @@
                 <w:noProof/>
                 <w:webHidden/>
               </w:rPr>
-              <w:instrText xml:space="preserve"> PAGEREF _Toc378943161 \h </w:instrText>
+              <w:instrText xml:space="preserve"> PAGEREF _Toc379061788 \h </w:instrText>
             </w:r>
             <w:r>
               <w:rPr>
@@ -1177,7 +1177,7 @@
               <w:noProof/>
             </w:rPr>
           </w:pPr>
-          <w:hyperlink w:anchor="_Toc378943162" w:history="1">
+          <w:hyperlink w:anchor="_Toc379061789" w:history="1">
             <w:r>
               <w:rPr>
                 <w:rStyle w:val="Hyperlink"/>
@@ -1205,7 +1205,7 @@
                 <w:noProof/>
                 <w:webHidden/>
               </w:rPr>
-              <w:instrText xml:space="preserve"> PAGEREF _Toc378943162 \h </w:instrText>
+              <w:instrText xml:space="preserve"> PAGEREF _Toc379061789 \h </w:instrText>
             </w:r>
             <w:r>
               <w:rPr>
@@ -1247,7 +1247,7 @@
               <w:noProof/>
             </w:rPr>
           </w:pPr>
-          <w:hyperlink w:anchor="_Toc378943163" w:history="1">
+          <w:hyperlink w:anchor="_Toc379061790" w:history="1">
             <w:r>
               <w:rPr>
                 <w:rStyle w:val="Hyperlink"/>
@@ -1275,7 +1275,7 @@
                 <w:noProof/>
                 <w:webHidden/>
               </w:rPr>
-              <w:instrText xml:space="preserve"> PAGEREF _Toc378943163 \h </w:instrText>
+              <w:instrText xml:space="preserve"> PAGEREF _Toc379061790 \h </w:instrText>
             </w:r>
             <w:r>
               <w:rPr>
@@ -1317,7 +1317,7 @@
               <w:noProof/>
             </w:rPr>
           </w:pPr>
-          <w:hyperlink w:anchor="_Toc378943164" w:history="1">
+          <w:hyperlink w:anchor="_Toc379061791" w:history="1">
             <w:r>
               <w:rPr>
                 <w:rStyle w:val="Hyperlink"/>
@@ -1345,7 +1345,7 @@
                 <w:noProof/>
                 <w:webHidden/>
               </w:rPr>
-              <w:instrText xml:space="preserve"> PAGEREF _Toc378943164 \h </w:instrText>
+              <w:instrText xml:space="preserve"> PAGEREF _Toc379061791 \h </w:instrText>
             </w:r>
             <w:r>
               <w:rPr>
@@ -1387,7 +1387,7 @@
               <w:noProof/>
             </w:rPr>
           </w:pPr>
-          <w:hyperlink w:anchor="_Toc378943165" w:history="1">
+          <w:hyperlink w:anchor="_Toc379061792" w:history="1">
             <w:r>
               <w:rPr>
                 <w:rStyle w:val="Hyperlink"/>
@@ -1415,7 +1415,7 @@
                 <w:noProof/>
                 <w:webHidden/>
               </w:rPr>
-              <w:instrText xml:space="preserve"> PAGEREF _Toc378943165 \h </w:instrText>
+              <w:instrText xml:space="preserve"> PAGEREF _Toc379061792 \h </w:instrText>
             </w:r>
             <w:r>
               <w:rPr>
@@ -1457,7 +1457,7 @@
               <w:noProof/>
             </w:rPr>
           </w:pPr>
-          <w:hyperlink w:anchor="_Toc378943166" w:history="1">
+          <w:hyperlink w:anchor="_Toc379061793" w:history="1">
             <w:r>
               <w:rPr>
                 <w:rStyle w:val="Hyperlink"/>
@@ -1485,7 +1485,7 @@
                 <w:noProof/>
                 <w:webHidden/>
               </w:rPr>
-              <w:instrText xml:space="preserve"> PAGEREF _Toc378943166 \h </w:instrText>
+              <w:instrText xml:space="preserve"> PAGEREF _Toc379061793 \h </w:instrText>
             </w:r>
             <w:r>
               <w:rPr>
@@ -1527,7 +1527,7 @@
               <w:noProof/>
             </w:rPr>
           </w:pPr>
-          <w:hyperlink w:anchor="_Toc378943167" w:history="1">
+          <w:hyperlink w:anchor="_Toc379061794" w:history="1">
             <w:r>
               <w:rPr>
                 <w:rStyle w:val="Hyperlink"/>
@@ -1555,7 +1555,7 @@
                 <w:noProof/>
                 <w:webHidden/>
               </w:rPr>
-              <w:instrText xml:space="preserve"> PAGEREF _Toc378943167 \h </w:instrText>
+              <w:instrText xml:space="preserve"> PAGEREF _Toc379061794 \h </w:instrText>
             </w:r>
             <w:r>
               <w:rPr>
@@ -1597,7 +1597,7 @@
               <w:noProof/>
             </w:rPr>
           </w:pPr>
-          <w:hyperlink w:anchor="_Toc378943168" w:history="1">
+          <w:hyperlink w:anchor="_Toc379061795" w:history="1">
             <w:r>
               <w:rPr>
                 <w:rStyle w:val="Hyperlink"/>
@@ -1625,7 +1625,7 @@
                 <w:noProof/>
                 <w:webHidden/>
               </w:rPr>
-              <w:instrText xml:space="preserve"> PAGEREF _Toc378943168 \h </w:instrText>
+              <w:instrText xml:space="preserve"> PAGEREF _Toc379061795 \h </w:instrText>
             </w:r>
             <w:r>
               <w:rPr>
@@ -1667,7 +1667,7 @@
               <w:noProof/>
             </w:rPr>
           </w:pPr>
-          <w:hyperlink w:anchor="_Toc378943169" w:history="1">
+          <w:hyperlink w:anchor="_Toc379061796" w:history="1">
             <w:r>
               <w:rPr>
                 <w:rStyle w:val="Hyperlink"/>
@@ -1695,7 +1695,7 @@
                 <w:noProof/>
                 <w:webHidden/>
               </w:rPr>
-              <w:instrText xml:space="preserve"> PAGEREF _Toc378943169 \h </w:instrText>
+              <w:instrText xml:space="preserve"> PAGEREF _Toc379061796 \h </w:instrText>
             </w:r>
             <w:r>
               <w:rPr>
@@ -1737,7 +1737,7 @@
               <w:noProof/>
             </w:rPr>
           </w:pPr>
-          <w:hyperlink w:anchor="_Toc378943170" w:history="1">
+          <w:hyperlink w:anchor="_Toc379061797" w:history="1">
             <w:r>
               <w:rPr>
                 <w:rStyle w:val="Hyperlink"/>
@@ -1765,7 +1765,7 @@
                 <w:noProof/>
                 <w:webHidden/>
               </w:rPr>
-              <w:instrText xml:space="preserve"> PAGEREF _Toc378943170 \h </w:instrText>
+              <w:instrText xml:space="preserve"> PAGEREF _Toc379061797 \h </w:instrText>
             </w:r>
             <w:r>
               <w:rPr>
@@ -1807,7 +1807,7 @@
               <w:noProof/>
             </w:rPr>
           </w:pPr>
-          <w:hyperlink w:anchor="_Toc378943171" w:history="1">
+          <w:hyperlink w:anchor="_Toc379061798" w:history="1">
             <w:r>
               <w:rPr>
                 <w:rStyle w:val="Hyperlink"/>
@@ -1835,7 +1835,7 @@
                 <w:noProof/>
                 <w:webHidden/>
               </w:rPr>
-              <w:instrText xml:space="preserve"> PAGEREF _Toc378943171 \h </w:instrText>
+              <w:instrText xml:space="preserve"> PAGEREF _Toc379061798 \h </w:instrText>
             </w:r>
             <w:r>
               <w:rPr>
@@ -1877,7 +1877,7 @@
               <w:noProof/>
             </w:rPr>
           </w:pPr>
-          <w:hyperlink w:anchor="_Toc378943172" w:history="1">
+          <w:hyperlink w:anchor="_Toc379061799" w:history="1">
             <w:r>
               <w:rPr>
                 <w:rStyle w:val="Hyperlink"/>
@@ -1905,7 +1905,7 @@
                 <w:noProof/>
                 <w:webHidden/>
               </w:rPr>
-              <w:instrText xml:space="preserve"> PAGEREF _Toc378943172 \h </w:instrText>
+              <w:instrText xml:space="preserve"> PAGEREF _Toc379061799 \h </w:instrText>
             </w:r>
             <w:r>
               <w:rPr>
@@ -1947,7 +1947,7 @@
               <w:noProof/>
             </w:rPr>
           </w:pPr>
-          <w:hyperlink w:anchor="_Toc378943173" w:history="1">
+          <w:hyperlink w:anchor="_Toc379061800" w:history="1">
             <w:r>
               <w:rPr>
                 <w:rStyle w:val="Hyperlink"/>
@@ -1974,7 +1974,7 @@
                 <w:noProof/>
                 <w:webHidden/>
               </w:rPr>
-              <w:instrText xml:space="preserve"> PAGEREF _Toc378943173 \h </w:instrText>
+              <w:instrText xml:space="preserve"> PAGEREF _Toc379061800 \h </w:instrText>
             </w:r>
             <w:r>
               <w:rPr>
@@ -2016,7 +2016,7 @@
               <w:noProof/>
             </w:rPr>
           </w:pPr>
-          <w:hyperlink w:anchor="_Toc378943174" w:history="1">
+          <w:hyperlink w:anchor="_Toc379061801" w:history="1">
             <w:r>
               <w:rPr>
                 <w:rStyle w:val="Hyperlink"/>
@@ -2043,7 +2043,7 @@
                 <w:noProof/>
                 <w:webHidden/>
               </w:rPr>
-              <w:instrText xml:space="preserve"> PAGEREF _Toc378943174 \h </w:instrText>
+              <w:instrText xml:space="preserve"> PAGEREF _Toc379061801 \h </w:instrText>
             </w:r>
             <w:r>
               <w:rPr>
@@ -2085,7 +2085,7 @@
               <w:noProof/>
             </w:rPr>
           </w:pPr>
-          <w:hyperlink w:anchor="_Toc378943175" w:history="1">
+          <w:hyperlink w:anchor="_Toc379061802" w:history="1">
             <w:r>
               <w:rPr>
                 <w:rStyle w:val="Hyperlink"/>
@@ -2112,7 +2112,7 @@
                 <w:noProof/>
                 <w:webHidden/>
               </w:rPr>
-              <w:instrText xml:space="preserve"> PAGEREF _Toc378943175 \h </w:instrText>
+              <w:instrText xml:space="preserve"> PAGEREF _Toc379061802 \h </w:instrText>
             </w:r>
             <w:r>
               <w:rPr>
@@ -2154,7 +2154,7 @@
               <w:noProof/>
             </w:rPr>
           </w:pPr>
-          <w:hyperlink w:anchor="_Toc378943176" w:history="1">
+          <w:hyperlink w:anchor="_Toc379061803" w:history="1">
             <w:r>
               <w:rPr>
                 <w:rStyle w:val="Hyperlink"/>
@@ -2181,7 +2181,7 @@
                 <w:noProof/>
                 <w:webHidden/>
               </w:rPr>
-              <w:instrText xml:space="preserve"> PAGEREF _Toc378943176 \h </w:instrText>
+              <w:instrText xml:space="preserve"> PAGEREF _Toc379061803 \h </w:instrText>
             </w:r>
             <w:r>
               <w:rPr>
@@ -2223,7 +2223,7 @@
               <w:noProof/>
             </w:rPr>
           </w:pPr>
-          <w:hyperlink w:anchor="_Toc378943177" w:history="1">
+          <w:hyperlink w:anchor="_Toc379061804" w:history="1">
             <w:r>
               <w:rPr>
                 <w:rStyle w:val="Hyperlink"/>
@@ -2251,7 +2251,7 @@
                 <w:noProof/>
                 <w:webHidden/>
               </w:rPr>
-              <w:instrText xml:space="preserve"> PAGEREF _Toc378943177 \h </w:instrText>
+              <w:instrText xml:space="preserve"> PAGEREF _Toc379061804 \h </w:instrText>
             </w:r>
             <w:r>
               <w:rPr>
@@ -2293,7 +2293,7 @@
               <w:noProof/>
             </w:rPr>
           </w:pPr>
-          <w:hyperlink w:anchor="_Toc378943178" w:history="1">
+          <w:hyperlink w:anchor="_Toc379061805" w:history="1">
             <w:r>
               <w:rPr>
                 <w:rStyle w:val="Hyperlink"/>
@@ -2321,7 +2321,7 @@
                 <w:noProof/>
                 <w:webHidden/>
               </w:rPr>
-              <w:instrText xml:space="preserve"> PAGEREF _Toc378943178 \h </w:instrText>
+              <w:instrText xml:space="preserve"> PAGEREF _Toc379061805 \h </w:instrText>
             </w:r>
             <w:r>
               <w:rPr>
@@ -2363,7 +2363,7 @@
               <w:noProof/>
             </w:rPr>
           </w:pPr>
-          <w:hyperlink w:anchor="_Toc378943179" w:history="1">
+          <w:hyperlink w:anchor="_Toc379061806" w:history="1">
             <w:r>
               <w:rPr>
                 <w:rStyle w:val="Hyperlink"/>
@@ -2391,7 +2391,7 @@
                 <w:noProof/>
                 <w:webHidden/>
               </w:rPr>
-              <w:instrText xml:space="preserve"> PAGEREF _Toc378943179 \h </w:instrText>
+              <w:instrText xml:space="preserve"> PAGEREF _Toc379061806 \h </w:instrText>
             </w:r>
             <w:r>
               <w:rPr>
@@ -2433,7 +2433,7 @@
               <w:noProof/>
             </w:rPr>
           </w:pPr>
-          <w:hyperlink w:anchor="_Toc378943180" w:history="1">
+          <w:hyperlink w:anchor="_Toc379061807" w:history="1">
             <w:r>
               <w:rPr>
                 <w:rStyle w:val="Hyperlink"/>
@@ -2461,7 +2461,7 @@
                 <w:noProof/>
                 <w:webHidden/>
               </w:rPr>
-              <w:instrText xml:space="preserve"> PAGEREF _Toc378943180 \h </w:instrText>
+              <w:instrText xml:space="preserve"> PAGEREF _Toc379061807 \h </w:instrText>
             </w:r>
             <w:r>
               <w:rPr>
@@ -2503,7 +2503,7 @@
               <w:noProof/>
             </w:rPr>
           </w:pPr>
-          <w:hyperlink w:anchor="_Toc378943181" w:history="1">
+          <w:hyperlink w:anchor="_Toc379061808" w:history="1">
             <w:r>
               <w:rPr>
                 <w:rStyle w:val="Hyperlink"/>
@@ -2531,7 +2531,7 @@
                 <w:noProof/>
                 <w:webHidden/>
               </w:rPr>
-              <w:instrText xml:space="preserve"> PAGEREF _Toc378943181 \h </w:instrText>
+              <w:instrText xml:space="preserve"> PAGEREF _Toc379061808 \h </w:instrText>
             </w:r>
             <w:r>
               <w:rPr>
@@ -2611,7 +2611,7 @@
           <w:rFonts w:eastAsia="Times New Roman"/>
         </w:rPr>
       </w:pPr>
-      <w:bookmarkStart w:id="0" w:name="_Toc378943146"/>
+      <w:bookmarkStart w:id="0" w:name="_Toc379061773"/>
       <w:r>
         <w:rPr>
           <w:rFonts w:eastAsia="Times New Roman"/>
@@ -2628,19 +2628,12 @@
           <w:rFonts w:eastAsia="Times New Roman"/>
         </w:rPr>
       </w:pPr>
-      <w:bookmarkStart w:id="1" w:name="_Toc378943147"/>
-      <w:r>
-        <w:rPr>
-          <w:rFonts w:eastAsia="Times New Roman"/>
-        </w:rPr>
-        <w:t xml:space="preserve">Access </w:t>
-      </w:r>
-      <w:proofErr w:type="spellStart"/>
-      <w:r>
-        <w:rPr>
-          <w:rFonts w:eastAsia="Times New Roman"/>
-        </w:rPr>
-        <w:t>G</w:t>
+      <w:bookmarkStart w:id="1" w:name="_Toc379061774"/>
+      <w:r>
+        <w:rPr>
+          <w:rFonts w:eastAsia="Times New Roman"/>
+        </w:rPr>
+        <w:t>Access G</w:t>
       </w:r>
       <w:r>
         <w:rPr>
@@ -2652,14 +2645,7 @@
         <w:rPr>
           <w:rFonts w:eastAsia="Times New Roman"/>
         </w:rPr>
-        <w:t>’s</w:t>
-      </w:r>
-      <w:proofErr w:type="spellEnd"/>
-      <w:r>
-        <w:rPr>
-          <w:rFonts w:eastAsia="Times New Roman"/>
-        </w:rPr>
-        <w:t xml:space="preserve"> IHTSDO</w:t>
+        <w:t>’s IHTSDO</w:t>
       </w:r>
       <w:r>
         <w:rPr>
@@ -2758,7 +2744,7 @@
           <w:rFonts w:eastAsia="Times New Roman"/>
         </w:rPr>
       </w:pPr>
-      <w:bookmarkStart w:id="2" w:name="_Toc378943148"/>
+      <w:bookmarkStart w:id="2" w:name="_Toc379061775"/>
       <w:r>
         <w:rPr>
           <w:rFonts w:eastAsia="Times New Roman"/>
@@ -2828,7 +2814,7 @@
           <w:rFonts w:eastAsia="Times New Roman"/>
         </w:rPr>
       </w:pPr>
-      <w:bookmarkStart w:id="3" w:name="_Toc378943149"/>
+      <w:bookmarkStart w:id="3" w:name="_Toc379061776"/>
       <w:r>
         <w:rPr>
           <w:rFonts w:eastAsia="Times New Roman"/>
@@ -2902,42 +2888,36 @@
           <w:rFonts w:eastAsia="Times New Roman"/>
         </w:rPr>
       </w:pPr>
-      <w:bookmarkStart w:id="4" w:name="_Toc378943150"/>
-      <w:r>
-        <w:rPr>
-          <w:rFonts w:eastAsia="Times New Roman"/>
-        </w:rPr>
-        <w:t>Subfolder</w:t>
-      </w:r>
-      <w:r>
-        <w:rPr>
-          <w:rFonts w:eastAsia="Times New Roman"/>
-        </w:rPr>
-        <w:t>s found under IHTSDO/ISAAC p</w:t>
-      </w:r>
-      <w:r>
-        <w:rPr>
-          <w:rFonts w:eastAsia="Times New Roman"/>
-        </w:rPr>
-        <w:t>roject on GitHub</w:t>
-      </w:r>
-      <w:r>
-        <w:rPr>
-          <w:rFonts w:eastAsia="Times New Roman"/>
-        </w:rPr>
-        <w:t xml:space="preserve"> </w:t>
-      </w:r>
-      <w:r>
-        <w:rPr>
-          <w:rFonts w:eastAsia="Times New Roman"/>
-        </w:rPr>
-        <w:t xml:space="preserve">to </w:t>
-      </w:r>
-      <w:r>
-        <w:rPr>
-          <w:rFonts w:eastAsia="Times New Roman"/>
-        </w:rPr>
-        <w:t>download</w:t>
+      <w:bookmarkStart w:id="4" w:name="_Toc379061777"/>
+      <w:r>
+        <w:rPr>
+          <w:rFonts w:eastAsia="Times New Roman"/>
+        </w:rPr>
+        <w:t xml:space="preserve">Download the entire </w:t>
+      </w:r>
+      <w:r>
+        <w:rPr>
+          <w:rFonts w:eastAsia="Times New Roman"/>
+        </w:rPr>
+        <w:t>IHTSDO/ISAAC p</w:t>
+      </w:r>
+      <w:r>
+        <w:rPr>
+          <w:rFonts w:eastAsia="Times New Roman"/>
+        </w:rPr>
+        <w:t xml:space="preserve">roject </w:t>
+      </w:r>
+      <w:r>
+        <w:rPr>
+          <w:rFonts w:eastAsia="Times New Roman"/>
+        </w:rPr>
+        <w:t xml:space="preserve">from </w:t>
+      </w:r>
+      <w:r>
+        <w:rPr>
+          <w:rFonts w:eastAsia="Times New Roman"/>
+        </w:rPr>
+        <w:t>GitHub</w:t>
       </w:r>
       <w:r>
         <w:rPr>
@@ -2956,13 +2936,8 @@
         </w:numPr>
       </w:pPr>
       <w:r>
-        <w:t>app-</w:t>
-      </w:r>
-      <w:proofErr w:type="spellStart"/>
-      <w:r>
-        <w:t>util</w:t>
-      </w:r>
-      <w:proofErr w:type="spellEnd"/>
+        <w:t>ISAAC (top level folder)</w:t>
+      </w:r>
     </w:p>
     <w:p>
       <w:pPr>
@@ -2973,7 +2948,7 @@
         </w:numPr>
       </w:pPr>
       <w:r>
-        <w:t>Contains shared application utilities</w:t>
+        <w:t>Contains the multi-module master pom file.</w:t>
       </w:r>
     </w:p>
     <w:p>
@@ -2985,7 +2960,7 @@
         </w:numPr>
       </w:pPr>
       <w:r>
-        <w:t>data-model</w:t>
+        <w:t>app-util</w:t>
       </w:r>
     </w:p>
     <w:p>
@@ -2997,7 +2972,7 @@
         </w:numPr>
       </w:pPr>
       <w:r>
-        <w:t>Contains shared application data models</w:t>
+        <w:t>Contains shared application utilities</w:t>
       </w:r>
     </w:p>
     <w:p>
@@ -3009,7 +2984,7 @@
         </w:numPr>
       </w:pPr>
       <w:r>
-        <w:t>import-export</w:t>
+        <w:t>data-model</w:t>
       </w:r>
     </w:p>
     <w:p>
@@ -3021,7 +2996,7 @@
         </w:numPr>
       </w:pPr>
       <w:r>
-        <w:t>Contains Import/Export view code</w:t>
+        <w:t>Contains shared application data models</w:t>
       </w:r>
     </w:p>
     <w:p>
@@ -3032,13 +3007,8 @@
           <w:numId w:val="17"/>
         </w:numPr>
       </w:pPr>
-      <w:proofErr w:type="spellStart"/>
-      <w:r>
-        <w:t>isaac</w:t>
-      </w:r>
-      <w:proofErr w:type="spellEnd"/>
-      <w:r>
-        <w:t>-app</w:t>
+      <w:r>
+        <w:t>import-export</w:t>
       </w:r>
     </w:p>
     <w:p>
@@ -3050,7 +3020,19 @@
         </w:numPr>
       </w:pPr>
       <w:r>
-        <w:t>Main application project</w:t>
+        <w:t>Contains Import/Export view code</w:t>
+      </w:r>
+    </w:p>
+    <w:p>
+      <w:pPr>
+        <w:pStyle w:val="ListParagraph"/>
+        <w:numPr>
+          <w:ilvl w:val="0"/>
+          <w:numId w:val="17"/>
+        </w:numPr>
+      </w:pPr>
+      <w:r>
+        <w:t>isaac-app</w:t>
       </w:r>
     </w:p>
     <w:p>
@@ -3062,6 +3044,18 @@
         </w:numPr>
       </w:pPr>
       <w:r>
+        <w:t>Main application project</w:t>
+      </w:r>
+    </w:p>
+    <w:p>
+      <w:pPr>
+        <w:pStyle w:val="ListParagraph"/>
+        <w:numPr>
+          <w:ilvl w:val="1"/>
+          <w:numId w:val="17"/>
+        </w:numPr>
+      </w:pPr>
+      <w:r>
         <w:t>Aggregates other view projects</w:t>
       </w:r>
     </w:p>
@@ -3073,13 +3067,8 @@
           <w:numId w:val="17"/>
         </w:numPr>
       </w:pPr>
-      <w:proofErr w:type="spellStart"/>
-      <w:r>
-        <w:t>isaac</w:t>
-      </w:r>
-      <w:proofErr w:type="spellEnd"/>
-      <w:r>
-        <w:t>-parent</w:t>
+      <w:r>
+        <w:t>lego-view</w:t>
       </w:r>
     </w:p>
     <w:p>
@@ -3091,7 +3080,7 @@
         </w:numPr>
       </w:pPr>
       <w:r>
-        <w:t>Contains parent POM</w:t>
+        <w:t>Contains LEGO view code</w:t>
       </w:r>
     </w:p>
     <w:p>
@@ -3102,13 +3091,8 @@
           <w:numId w:val="17"/>
         </w:numPr>
       </w:pPr>
-      <w:proofErr w:type="spellStart"/>
-      <w:r>
-        <w:t>lego</w:t>
-      </w:r>
-      <w:proofErr w:type="spellEnd"/>
-      <w:r>
-        <w:t>-view</w:t>
+      <w:r>
+        <w:t>resources</w:t>
       </w:r>
     </w:p>
     <w:p>
@@ -3120,7 +3104,7 @@
         </w:numPr>
       </w:pPr>
       <w:r>
-        <w:t>Contains LEGO view code</w:t>
+        <w:t>Contains documents &amp; resources</w:t>
       </w:r>
     </w:p>
     <w:p>
@@ -3132,7 +3116,7 @@
         </w:numPr>
       </w:pPr>
       <w:r>
-        <w:t>resources</w:t>
+        <w:t>search-view</w:t>
       </w:r>
     </w:p>
     <w:p>
@@ -3144,7 +3128,7 @@
         </w:numPr>
       </w:pPr>
       <w:r>
-        <w:t>Contains documents &amp; resources</w:t>
+        <w:t>Contains search view code</w:t>
       </w:r>
     </w:p>
     <w:p>
@@ -3156,7 +3140,7 @@
         </w:numPr>
       </w:pPr>
       <w:r>
-        <w:t>search-view</w:t>
+        <w:t>taxonomy-view</w:t>
       </w:r>
     </w:p>
     <w:p>
@@ -3168,93 +3152,20 @@
         </w:numPr>
       </w:pPr>
       <w:r>
-        <w:t>Contains search view code</w:t>
-      </w:r>
-    </w:p>
-    <w:p>
-      <w:pPr>
-        <w:pStyle w:val="ListParagraph"/>
-        <w:numPr>
-          <w:ilvl w:val="0"/>
-          <w:numId w:val="17"/>
-        </w:numPr>
-      </w:pPr>
-      <w:r>
-        <w:t>SIM</w:t>
-      </w:r>
-    </w:p>
-    <w:p>
-      <w:pPr>
-        <w:pStyle w:val="ListParagraph"/>
-        <w:numPr>
-          <w:ilvl w:val="1"/>
-          <w:numId w:val="17"/>
-        </w:numPr>
-      </w:pPr>
-      <w:r>
-        <w:t>Obsolete</w:t>
-      </w:r>
-    </w:p>
-    <w:p>
-      <w:pPr>
-        <w:pStyle w:val="ListParagraph"/>
-        <w:numPr>
-          <w:ilvl w:val="0"/>
-          <w:numId w:val="17"/>
-        </w:numPr>
-      </w:pPr>
-      <w:r>
-        <w:t>taxonomy-view</w:t>
-      </w:r>
-    </w:p>
-    <w:p>
-      <w:pPr>
-        <w:pStyle w:val="ListParagraph"/>
-        <w:numPr>
-          <w:ilvl w:val="1"/>
-          <w:numId w:val="17"/>
-        </w:numPr>
-      </w:pPr>
-      <w:r>
         <w:t>Contains taxonomy view code</w:t>
       </w:r>
     </w:p>
     <w:p>
       <w:pPr>
-        <w:pStyle w:val="ListParagraph"/>
-        <w:numPr>
-          <w:ilvl w:val="0"/>
-          <w:numId w:val="17"/>
-        </w:numPr>
-      </w:pPr>
-      <w:r>
-        <w:t>TTK</w:t>
-      </w:r>
-    </w:p>
-    <w:p>
-      <w:pPr>
-        <w:pStyle w:val="ListParagraph"/>
-        <w:numPr>
-          <w:ilvl w:val="1"/>
-          <w:numId w:val="17"/>
-        </w:numPr>
-      </w:pPr>
-      <w:r>
-        <w:t>Obsolete</w:t>
-      </w:r>
-    </w:p>
-    <w:p>
-      <w:pPr>
         <w:pStyle w:val="Heading2"/>
       </w:pPr>
       <w:bookmarkStart w:id="5" w:name="_Berkeley_Database"/>
-      <w:bookmarkStart w:id="6" w:name="_Toc378943151"/>
+      <w:bookmarkStart w:id="6" w:name="_Toc379061778"/>
       <w:bookmarkEnd w:id="5"/>
       <w:r>
         <w:rPr>
           <w:rFonts w:eastAsia="Times New Roman"/>
         </w:rPr>
-        <w:lastRenderedPageBreak/>
         <w:t>Ber</w:t>
       </w:r>
       <w:r>
@@ -3271,15 +3182,7 @@
         </w:numPr>
       </w:pPr>
       <w:r>
-        <w:t>Log into VA-</w:t>
-      </w:r>
-      <w:proofErr w:type="spellStart"/>
-      <w:r>
-        <w:t>Archiva</w:t>
-      </w:r>
-      <w:proofErr w:type="spellEnd"/>
-      <w:r>
-        <w:t xml:space="preserve"> at </w:t>
+        <w:t xml:space="preserve">Log into VA-Archiva at </w:t>
       </w:r>
       <w:hyperlink r:id="rId10" w:history="1">
         <w:r>
@@ -3318,11 +3221,12 @@
           <w:rFonts w:eastAsia="Times New Roman"/>
         </w:rPr>
       </w:pPr>
-      <w:bookmarkStart w:id="7" w:name="_Toc378943152"/>
-      <w:r>
-        <w:rPr>
-          <w:rFonts w:eastAsia="Times New Roman"/>
-        </w:rPr>
+      <w:bookmarkStart w:id="7" w:name="_Toc379061779"/>
+      <w:r>
+        <w:rPr>
+          <w:rFonts w:eastAsia="Times New Roman"/>
+        </w:rPr>
+        <w:lastRenderedPageBreak/>
         <w:t>General</w:t>
       </w:r>
       <w:r>
@@ -3337,7 +3241,7 @@
       <w:pPr>
         <w:pStyle w:val="Heading2"/>
       </w:pPr>
-      <w:bookmarkStart w:id="8" w:name="_Toc378943153"/>
+      <w:bookmarkStart w:id="8" w:name="_Toc379061780"/>
       <w:r>
         <w:t>Setup</w:t>
       </w:r>
@@ -3399,15 +3303,7 @@
         </w:numPr>
       </w:pPr>
       <w:r>
-        <w:t>Replace &lt;username&gt; and &lt;password&gt; with your VA-</w:t>
-      </w:r>
-      <w:proofErr w:type="spellStart"/>
-      <w:r>
-        <w:t>Archiva</w:t>
-      </w:r>
-      <w:proofErr w:type="spellEnd"/>
-      <w:r>
-        <w:t xml:space="preserve"> credentials</w:t>
+        <w:t>Replace &lt;username&gt; and &lt;password&gt; with your VA-Archiva credentials</w:t>
       </w:r>
       <w:r>
         <w:t>:</w:t>
@@ -3428,15 +3324,7 @@
         <w:ind w:left="1440"/>
       </w:pPr>
       <w:r>
-        <w:t>&lt;</w:t>
-      </w:r>
-      <w:proofErr w:type="gramStart"/>
-      <w:r>
-        <w:t>servers</w:t>
-      </w:r>
-      <w:proofErr w:type="gramEnd"/>
-      <w:r>
-        <w:t>&gt;</w:t>
+        <w:t>&lt;servers&gt;</w:t>
       </w:r>
     </w:p>
     <w:p>
@@ -3445,15 +3333,7 @@
         <w:ind w:left="1440"/>
       </w:pPr>
       <w:r>
-        <w:t xml:space="preserve">       &lt;</w:t>
-      </w:r>
-      <w:proofErr w:type="gramStart"/>
-      <w:r>
-        <w:t>server</w:t>
-      </w:r>
-      <w:proofErr w:type="gramEnd"/>
-      <w:r>
-        <w:t>&gt;</w:t>
+        <w:t xml:space="preserve">       &lt;server&gt;</w:t>
       </w:r>
     </w:p>
     <w:p>
@@ -3462,20 +3342,10 @@
         <w:ind w:left="1440"/>
       </w:pPr>
       <w:r>
-        <w:t xml:space="preserve">             &lt;</w:t>
-      </w:r>
-      <w:proofErr w:type="gramStart"/>
-      <w:r>
-        <w:t>id&gt;</w:t>
-      </w:r>
-      <w:proofErr w:type="spellStart"/>
-      <w:proofErr w:type="gramEnd"/>
-      <w:r>
-        <w:t>va</w:t>
-      </w:r>
-      <w:proofErr w:type="spellEnd"/>
-      <w:r>
-        <w:t>-</w:t>
+        <w:t xml:space="preserve">             &lt;id&gt;</w:t>
+      </w:r>
+      <w:r>
+        <w:t>va-</w:t>
       </w:r>
       <w:r>
         <w:t>maestro&lt;/id&gt;</w:t>
@@ -3487,13 +3357,8 @@
         <w:ind w:left="1440"/>
       </w:pPr>
       <w:r>
-        <w:t xml:space="preserve">             &lt;</w:t>
-      </w:r>
-      <w:proofErr w:type="gramStart"/>
-      <w:r>
-        <w:t>username&gt;</w:t>
-      </w:r>
-      <w:proofErr w:type="gramEnd"/>
+        <w:t xml:space="preserve">             &lt;username&gt;</w:t>
+      </w:r>
       <w:r>
         <w:rPr>
           <w:color w:val="FF0000"/>
@@ -3510,13 +3375,8 @@
         <w:ind w:left="1440"/>
       </w:pPr>
       <w:r>
-        <w:t xml:space="preserve">             &lt;</w:t>
-      </w:r>
-      <w:proofErr w:type="gramStart"/>
-      <w:r>
-        <w:t>password&gt;</w:t>
-      </w:r>
-      <w:proofErr w:type="gramEnd"/>
+        <w:t xml:space="preserve">             &lt;password&gt;</w:t>
+      </w:r>
       <w:r>
         <w:rPr>
           <w:color w:val="FF0000"/>
@@ -3584,15 +3444,7 @@
         <w:ind w:left="1440"/>
       </w:pPr>
       <w:r>
-        <w:t xml:space="preserve">    &lt;</w:t>
-      </w:r>
-      <w:proofErr w:type="gramStart"/>
-      <w:r>
-        <w:t>profiles</w:t>
-      </w:r>
-      <w:proofErr w:type="gramEnd"/>
-      <w:r>
-        <w:t>&gt;</w:t>
+        <w:t xml:space="preserve">    &lt;profiles&gt;</w:t>
       </w:r>
     </w:p>
     <w:p>
@@ -3601,15 +3453,7 @@
         <w:ind w:left="1440"/>
       </w:pPr>
       <w:r>
-        <w:t xml:space="preserve">        &lt;</w:t>
-      </w:r>
-      <w:proofErr w:type="gramStart"/>
-      <w:r>
-        <w:t>profile</w:t>
-      </w:r>
-      <w:proofErr w:type="gramEnd"/>
-      <w:r>
-        <w:t>&gt;</w:t>
+        <w:t xml:space="preserve">        &lt;profile&gt;</w:t>
       </w:r>
     </w:p>
     <w:p>
@@ -3618,15 +3462,7 @@
         <w:ind w:left="1440"/>
       </w:pPr>
       <w:r>
-        <w:t xml:space="preserve">            &lt;</w:t>
-      </w:r>
-      <w:proofErr w:type="gramStart"/>
-      <w:r>
-        <w:t>id&gt;</w:t>
-      </w:r>
-      <w:proofErr w:type="gramEnd"/>
-      <w:r>
-        <w:t>my-profile&lt;/id&gt;</w:t>
+        <w:t xml:space="preserve">            &lt;id&gt;my-profile&lt;/id&gt;</w:t>
       </w:r>
     </w:p>
     <w:p>
@@ -3635,15 +3471,7 @@
         <w:ind w:left="1440"/>
       </w:pPr>
       <w:r>
-        <w:t xml:space="preserve">            &lt;</w:t>
-      </w:r>
-      <w:proofErr w:type="gramStart"/>
-      <w:r>
-        <w:t>activation</w:t>
-      </w:r>
-      <w:proofErr w:type="gramEnd"/>
-      <w:r>
-        <w:t>&gt;</w:t>
+        <w:t xml:space="preserve">            &lt;activation&gt;</w:t>
       </w:r>
     </w:p>
     <w:p>
@@ -3652,28 +3480,7 @@
         <w:ind w:left="1440"/>
       </w:pPr>
       <w:r>
-        <w:t xml:space="preserve">                &lt;</w:t>
-      </w:r>
-      <w:proofErr w:type="spellStart"/>
-      <w:proofErr w:type="gramStart"/>
-      <w:r>
-        <w:t>activeByDefault</w:t>
-      </w:r>
-      <w:proofErr w:type="spellEnd"/>
-      <w:r>
-        <w:t>&gt;</w:t>
-      </w:r>
-      <w:proofErr w:type="gramEnd"/>
-      <w:r>
-        <w:t>true&lt;/</w:t>
-      </w:r>
-      <w:proofErr w:type="spellStart"/>
-      <w:r>
-        <w:t>activeByDefault</w:t>
-      </w:r>
-      <w:proofErr w:type="spellEnd"/>
-      <w:r>
-        <w:t>&gt;</w:t>
+        <w:t xml:space="preserve">                &lt;activeByDefault&gt;true&lt;/activeByDefault&gt;</w:t>
       </w:r>
     </w:p>
     <w:p>
@@ -3697,15 +3504,7 @@
         <w:ind w:left="1440"/>
       </w:pPr>
       <w:r>
-        <w:t xml:space="preserve">            &lt;</w:t>
-      </w:r>
-      <w:proofErr w:type="gramStart"/>
-      <w:r>
-        <w:t>repositories</w:t>
-      </w:r>
-      <w:proofErr w:type="gramEnd"/>
-      <w:r>
-        <w:t>&gt;</w:t>
+        <w:t xml:space="preserve">            &lt;repositories&gt;</w:t>
       </w:r>
     </w:p>
     <w:p>
@@ -3714,15 +3513,7 @@
         <w:ind w:left="1440"/>
       </w:pPr>
       <w:r>
-        <w:t xml:space="preserve">                &lt;</w:t>
-      </w:r>
-      <w:proofErr w:type="gramStart"/>
-      <w:r>
-        <w:t>repository</w:t>
-      </w:r>
-      <w:proofErr w:type="gramEnd"/>
-      <w:r>
-        <w:t>&gt;</w:t>
+        <w:t xml:space="preserve">                &lt;repository&gt;</w:t>
       </w:r>
     </w:p>
     <w:p>
@@ -3731,20 +3522,10 @@
         <w:ind w:left="1440"/>
       </w:pPr>
       <w:r>
-        <w:t xml:space="preserve">                    &lt;</w:t>
-      </w:r>
-      <w:proofErr w:type="gramStart"/>
-      <w:r>
-        <w:t>id&gt;</w:t>
-      </w:r>
-      <w:proofErr w:type="spellStart"/>
-      <w:proofErr w:type="gramEnd"/>
-      <w:r>
-        <w:t>va</w:t>
-      </w:r>
-      <w:proofErr w:type="spellEnd"/>
-      <w:r>
-        <w:t>-maestro</w:t>
+        <w:t xml:space="preserve">                    &lt;id&gt;</w:t>
+      </w:r>
+      <w:r>
+        <w:t>va-maestro</w:t>
       </w:r>
       <w:r>
         <w:t>&lt;/id&gt;</w:t>
@@ -3756,13 +3537,8 @@
         <w:ind w:left="1440"/>
       </w:pPr>
       <w:r>
-        <w:t xml:space="preserve">                    &lt;</w:t>
-      </w:r>
-      <w:proofErr w:type="gramStart"/>
-      <w:r>
-        <w:t>name&gt;</w:t>
-      </w:r>
-      <w:proofErr w:type="gramEnd"/>
+        <w:t xml:space="preserve">                    &lt;name&gt;</w:t>
+      </w:r>
       <w:r>
         <w:t>VA Maestro</w:t>
       </w:r>
@@ -3815,17 +3591,7 @@
         <w:ind w:left="1440"/>
       </w:pPr>
       <w:r>
-        <w:t xml:space="preserve">            &lt;</w:t>
-      </w:r>
-      <w:proofErr w:type="spellStart"/>
-      <w:proofErr w:type="gramStart"/>
-      <w:r>
-        <w:t>pluginRepositories</w:t>
-      </w:r>
-      <w:proofErr w:type="spellEnd"/>
-      <w:proofErr w:type="gramEnd"/>
-      <w:r>
-        <w:t>&gt;</w:t>
+        <w:t xml:space="preserve">            &lt;pluginRepositories&gt;</w:t>
       </w:r>
     </w:p>
     <w:p>
@@ -3834,18 +3600,95 @@
         <w:ind w:left="1440"/>
       </w:pPr>
       <w:r>
+        <w:t xml:space="preserve">                &lt;pluginRepository&gt;</w:t>
+      </w:r>
+    </w:p>
+    <w:p>
+      <w:pPr>
+        <w:pStyle w:val="ListParagraph"/>
+        <w:ind w:left="1440"/>
+      </w:pPr>
+      <w:r>
+        <w:t xml:space="preserve">                    &lt;id&gt;</w:t>
+      </w:r>
+      <w:r>
+        <w:t>va-maestro</w:t>
+      </w:r>
+      <w:r>
+        <w:t>&lt;/id&gt;</w:t>
+      </w:r>
+    </w:p>
+    <w:p>
+      <w:pPr>
+        <w:pStyle w:val="ListParagraph"/>
+        <w:ind w:left="1440"/>
+      </w:pPr>
+      <w:r>
+        <w:t xml:space="preserve">                    &lt;name&gt;</w:t>
+      </w:r>
+      <w:r>
+        <w:t>VA Maestro</w:t>
+      </w:r>
+      <w:r>
+        <w:t>&lt;/name&gt;</w:t>
+      </w:r>
+    </w:p>
+    <w:p>
+      <w:pPr>
+        <w:pStyle w:val="ListParagraph"/>
+        <w:ind w:left="1440"/>
+      </w:pPr>
+      <w:r>
+        <w:t xml:space="preserve">                    </w:t>
+      </w:r>
+      <w:r>
+        <w:t>&lt;url&gt;</w:t>
+      </w:r>
+      <w:r>
+        <w:t>https://mgr.servers.aceworkspace.net/apps/va-archiva/repository/all/</w:t>
+      </w:r>
+      <w:r>
+        <w:t>&lt;/url&gt;</w:t>
+      </w:r>
+    </w:p>
+    <w:p>
+      <w:pPr>
+        <w:pStyle w:val="ListParagraph"/>
+        <w:ind w:left="1440"/>
+      </w:pPr>
+      <w:r>
+        <w:t xml:space="preserve">                &lt;/pluginRepository&gt;</w:t>
+      </w:r>
+    </w:p>
+    <w:p>
+      <w:pPr>
+        <w:pStyle w:val="ListParagraph"/>
+        <w:ind w:left="1440"/>
+      </w:pPr>
+      <w:r>
+        <w:t xml:space="preserve">  </w:t>
+      </w:r>
+      <w:r>
+        <w:t xml:space="preserve">          &lt;/pluginRepositories&gt;</w:t>
+      </w:r>
+    </w:p>
+    <w:p>
+      <w:pPr>
+        <w:pStyle w:val="ListParagraph"/>
+        <w:ind w:left="1440"/>
+      </w:pPr>
+      <w:r>
+        <w:t xml:space="preserve">        &lt;/profile&gt;</w:t>
+      </w:r>
+    </w:p>
+    <w:p>
+      <w:pPr>
+        <w:pStyle w:val="ListParagraph"/>
+        <w:ind w:left="1440"/>
+      </w:pPr>
+      <w:r>
         <w:lastRenderedPageBreak/>
-        <w:t xml:space="preserve">                &lt;</w:t>
-      </w:r>
-      <w:proofErr w:type="spellStart"/>
-      <w:proofErr w:type="gramStart"/>
-      <w:r>
-        <w:t>pluginRepository</w:t>
-      </w:r>
-      <w:proofErr w:type="spellEnd"/>
-      <w:proofErr w:type="gramEnd"/>
-      <w:r>
-        <w:t>&gt;</w:t>
+        <w:t xml:space="preserve">    &lt;/profiles&gt;</w:t>
       </w:r>
     </w:p>
     <w:p>
@@ -3854,124 +3697,6 @@
         <w:ind w:left="1440"/>
       </w:pPr>
       <w:r>
-        <w:t xml:space="preserve">                    &lt;</w:t>
-      </w:r>
-      <w:proofErr w:type="gramStart"/>
-      <w:r>
-        <w:t>id&gt;</w:t>
-      </w:r>
-      <w:proofErr w:type="spellStart"/>
-      <w:proofErr w:type="gramEnd"/>
-      <w:r>
-        <w:t>va</w:t>
-      </w:r>
-      <w:proofErr w:type="spellEnd"/>
-      <w:r>
-        <w:t>-maestro</w:t>
-      </w:r>
-      <w:r>
-        <w:t>&lt;/id&gt;</w:t>
-      </w:r>
-    </w:p>
-    <w:p>
-      <w:pPr>
-        <w:pStyle w:val="ListParagraph"/>
-        <w:ind w:left="1440"/>
-      </w:pPr>
-      <w:r>
-        <w:t xml:space="preserve">                    &lt;</w:t>
-      </w:r>
-      <w:proofErr w:type="gramStart"/>
-      <w:r>
-        <w:t>name&gt;</w:t>
-      </w:r>
-      <w:proofErr w:type="gramEnd"/>
-      <w:r>
-        <w:t>VA Maestro</w:t>
-      </w:r>
-      <w:r>
-        <w:t>&lt;/name&gt;</w:t>
-      </w:r>
-    </w:p>
-    <w:p>
-      <w:pPr>
-        <w:pStyle w:val="ListParagraph"/>
-        <w:ind w:left="1440"/>
-      </w:pPr>
-      <w:r>
-        <w:t xml:space="preserve">                    </w:t>
-      </w:r>
-      <w:r>
-        <w:t>&lt;url&gt;</w:t>
-      </w:r>
-      <w:r>
-        <w:t>https://mgr.servers.aceworkspace.net/apps/va-archiva/repository/all/</w:t>
-      </w:r>
-      <w:r>
-        <w:t>&lt;/url&gt;</w:t>
-      </w:r>
-    </w:p>
-    <w:p>
-      <w:pPr>
-        <w:pStyle w:val="ListParagraph"/>
-        <w:ind w:left="1440"/>
-      </w:pPr>
-      <w:r>
-        <w:t xml:space="preserve">                &lt;/</w:t>
-      </w:r>
-      <w:proofErr w:type="spellStart"/>
-      <w:r>
-        <w:t>pluginRepository</w:t>
-      </w:r>
-      <w:proofErr w:type="spellEnd"/>
-      <w:r>
-        <w:t>&gt;</w:t>
-      </w:r>
-    </w:p>
-    <w:p>
-      <w:pPr>
-        <w:pStyle w:val="ListParagraph"/>
-        <w:ind w:left="1440"/>
-      </w:pPr>
-      <w:r>
-        <w:t xml:space="preserve">  </w:t>
-      </w:r>
-      <w:r>
-        <w:t xml:space="preserve">          &lt;/</w:t>
-      </w:r>
-      <w:proofErr w:type="spellStart"/>
-      <w:r>
-        <w:t>pluginRepositories</w:t>
-      </w:r>
-      <w:proofErr w:type="spellEnd"/>
-      <w:r>
-        <w:t>&gt;</w:t>
-      </w:r>
-    </w:p>
-    <w:p>
-      <w:pPr>
-        <w:pStyle w:val="ListParagraph"/>
-        <w:ind w:left="1440"/>
-      </w:pPr>
-      <w:r>
-        <w:t xml:space="preserve">        &lt;/profile&gt;</w:t>
-      </w:r>
-    </w:p>
-    <w:p>
-      <w:pPr>
-        <w:pStyle w:val="ListParagraph"/>
-        <w:ind w:left="1440"/>
-      </w:pPr>
-      <w:r>
-        <w:t xml:space="preserve">    &lt;/profiles&gt;</w:t>
-      </w:r>
-    </w:p>
-    <w:p>
-      <w:pPr>
-        <w:pStyle w:val="ListParagraph"/>
-        <w:ind w:left="1440"/>
-      </w:pPr>
-      <w:r>
         <w:t>…..</w:t>
       </w:r>
     </w:p>
@@ -3988,7 +3713,7 @@
           <w:rFonts w:eastAsia="Times New Roman"/>
         </w:rPr>
       </w:pPr>
-      <w:bookmarkStart w:id="9" w:name="_Toc378943154"/>
+      <w:bookmarkStart w:id="9" w:name="_Toc379061781"/>
       <w:r>
         <w:rPr>
           <w:rFonts w:eastAsia="Times New Roman"/>
@@ -4007,7 +3732,7 @@
       <w:pPr>
         <w:pStyle w:val="Heading2"/>
       </w:pPr>
-      <w:bookmarkStart w:id="10" w:name="_Toc378943155"/>
+      <w:bookmarkStart w:id="10" w:name="_Toc379061782"/>
       <w:r>
         <w:rPr>
           <w:rFonts w:eastAsia="Times New Roman"/>
@@ -4188,8 +3913,7 @@
           <w:rFonts w:eastAsia="Times New Roman"/>
         </w:rPr>
       </w:pPr>
-      <w:bookmarkStart w:id="11" w:name="_Toc378943156"/>
-      <w:proofErr w:type="spellStart"/>
+      <w:bookmarkStart w:id="11" w:name="_Toc379061783"/>
       <w:r>
         <w:rPr>
           <w:rFonts w:eastAsia="Times New Roman"/>
@@ -4197,7 +3921,6 @@
         <w:t>NetBeans</w:t>
       </w:r>
       <w:bookmarkEnd w:id="11"/>
-      <w:proofErr w:type="spellEnd"/>
     </w:p>
     <w:p>
       <w:pPr>
@@ -4206,8 +3929,7 @@
           <w:rFonts w:eastAsia="Times New Roman"/>
         </w:rPr>
       </w:pPr>
-      <w:bookmarkStart w:id="12" w:name="_Toc378943157"/>
-      <w:proofErr w:type="spellStart"/>
+      <w:bookmarkStart w:id="12" w:name="_Toc379061784"/>
       <w:r>
         <w:rPr>
           <w:rFonts w:eastAsia="Times New Roman"/>
@@ -4215,7 +3937,6 @@
         <w:t>IntelliJ</w:t>
       </w:r>
       <w:bookmarkEnd w:id="12"/>
-      <w:proofErr w:type="spellEnd"/>
     </w:p>
     <w:p>
       <w:pPr>
@@ -4224,7 +3945,7 @@
           <w:rFonts w:eastAsia="Times New Roman"/>
         </w:rPr>
       </w:pPr>
-      <w:bookmarkStart w:id="13" w:name="_Toc378943158"/>
+      <w:bookmarkStart w:id="13" w:name="_Toc379061785"/>
       <w:r>
         <w:rPr>
           <w:rFonts w:eastAsia="Times New Roman"/>
@@ -4242,27 +3963,13 @@
         </w:rPr>
       </w:pPr>
       <w:bookmarkStart w:id="14" w:name="_Create_a_Git"/>
-      <w:bookmarkStart w:id="15" w:name="_Toc378943159"/>
+      <w:bookmarkStart w:id="15" w:name="_Toc379061786"/>
       <w:bookmarkEnd w:id="14"/>
       <w:r>
         <w:rPr>
           <w:rFonts w:eastAsia="Times New Roman"/>
         </w:rPr>
-        <w:t xml:space="preserve">Create a </w:t>
-      </w:r>
-      <w:proofErr w:type="spellStart"/>
-      <w:r>
-        <w:rPr>
-          <w:rFonts w:eastAsia="Times New Roman"/>
-        </w:rPr>
-        <w:t>Git</w:t>
-      </w:r>
-      <w:proofErr w:type="spellEnd"/>
-      <w:r>
-        <w:rPr>
-          <w:rFonts w:eastAsia="Times New Roman"/>
-        </w:rPr>
-        <w:t xml:space="preserve"> local repository of </w:t>
+        <w:t xml:space="preserve">Create a Git local repository of </w:t>
       </w:r>
       <w:r>
         <w:rPr>
@@ -4276,7 +3983,7 @@
       <w:pPr>
         <w:pStyle w:val="Heading2"/>
       </w:pPr>
-      <w:bookmarkStart w:id="16" w:name="_Toc378943160"/>
+      <w:bookmarkStart w:id="16" w:name="_Toc379061787"/>
       <w:r>
         <w:t>Desktop Client</w:t>
       </w:r>
@@ -4329,7 +4036,7 @@
         </w:rPr>
         <w:lastRenderedPageBreak/>
         <w:drawing>
-          <wp:inline distT="0" distB="0" distL="0" distR="0" wp14:anchorId="5D9829E7" wp14:editId="0ED9A472">
+          <wp:inline distT="0" distB="0" distL="0" distR="0">
             <wp:extent cx="5699760" cy="4930955"/>
             <wp:effectExtent l="0" t="0" r="0" b="0"/>
             <wp:docPr id="1" name="Picture 1"/>
@@ -4344,7 +4051,7 @@
                     <pic:cNvPicPr/>
                   </pic:nvPicPr>
                   <pic:blipFill rotWithShape="1">
-                    <a:blip r:embed="rId14"/>
+                    <a:blip r:embed="rId14" cstate="print"/>
                     <a:srcRect l="20257" t="11396" r="24615" b="3818"/>
                     <a:stretch/>
                   </pic:blipFill>
@@ -4361,7 +4068,7 @@
                     </a:ln>
                     <a:extLst>
                       <a:ext uri="{53640926-AAD7-44D8-BBD7-CCE9431645EC}">
-                        <a14:shadowObscured xmlns:a14="http://schemas.microsoft.com/office/drawing/2010/main"/>
+                        <a14:shadowObscured xmlns:a14="http://schemas.microsoft.com/office/drawing/2010/main" xmlns:wps="http://schemas.microsoft.com/office/word/2010/wordprocessingShape" xmlns:wpi="http://schemas.microsoft.com/office/word/2010/wordprocessingInk" xmlns:wpg="http://schemas.microsoft.com/office/word/2010/wordprocessingGroup" xmlns:w15="http://schemas.microsoft.com/office/word/2012/wordml" xmlns:w14="http://schemas.microsoft.com/office/word/2010/wordml" xmlns:w="http://schemas.openxmlformats.org/wordprocessingml/2006/main" xmlns:w10="urn:schemas-microsoft-com:office:word" xmlns:wp14="http://schemas.microsoft.com/office/word/2010/wordprocessingDrawing" xmlns:v="urn:schemas-microsoft-com:vml" xmlns:o="urn:schemas-microsoft-com:office:office" xmlns:mc="http://schemas.openxmlformats.org/markup-compatibility/2006" xmlns:wpc="http://schemas.microsoft.com/office/word/2010/wordprocessingCanvas" xmlns=""/>
                       </a:ext>
                     </a:extLst>
                   </pic:spPr>
@@ -4421,7 +4128,7 @@
         </w:rPr>
         <w:lastRenderedPageBreak/>
         <w:drawing>
-          <wp:inline distT="0" distB="0" distL="0" distR="0" wp14:anchorId="0BE7C2B4" wp14:editId="55253BD8">
+          <wp:inline distT="0" distB="0" distL="0" distR="0">
             <wp:extent cx="5943600" cy="3263265"/>
             <wp:effectExtent l="0" t="0" r="0" b="0"/>
             <wp:docPr id="5" name="Picture 5"/>
@@ -4439,7 +4146,7 @@
                     <a:blip r:embed="rId15" cstate="print">
                       <a:extLst>
                         <a:ext uri="{28A0092B-C50C-407E-A947-70E740481C1C}">
-                          <a14:useLocalDpi xmlns:a14="http://schemas.microsoft.com/office/drawing/2010/main" val="0"/>
+                          <a14:useLocalDpi xmlns:a14="http://schemas.microsoft.com/office/drawing/2010/main" xmlns:wps="http://schemas.microsoft.com/office/word/2010/wordprocessingShape" xmlns:wpi="http://schemas.microsoft.com/office/word/2010/wordprocessingInk" xmlns:wpg="http://schemas.microsoft.com/office/word/2010/wordprocessingGroup" xmlns:w15="http://schemas.microsoft.com/office/word/2012/wordml" xmlns:w14="http://schemas.microsoft.com/office/word/2010/wordml" xmlns:w="http://schemas.openxmlformats.org/wordprocessingml/2006/main" xmlns:w10="urn:schemas-microsoft-com:office:word" xmlns:wp14="http://schemas.microsoft.com/office/word/2010/wordprocessingDrawing" xmlns:v="urn:schemas-microsoft-com:vml" xmlns:o="urn:schemas-microsoft-com:office:office" xmlns:mc="http://schemas.openxmlformats.org/markup-compatibility/2006" xmlns:wpc="http://schemas.microsoft.com/office/word/2010/wordprocessingCanvas" xmlns="" val="0"/>
                         </a:ext>
                       </a:extLst>
                     </a:blip>
@@ -4517,22 +4224,14 @@
         </w:numPr>
       </w:pPr>
       <w:r>
-        <w:t xml:space="preserve">Explorer opens in directory containing local </w:t>
-      </w:r>
-      <w:proofErr w:type="spellStart"/>
-      <w:r>
-        <w:t>Git</w:t>
-      </w:r>
-      <w:proofErr w:type="spellEnd"/>
-      <w:r>
-        <w:t xml:space="preserve"> repository</w:t>
+        <w:t>Explorer opens in directory containing local Git repository</w:t>
       </w:r>
     </w:p>
     <w:p>
       <w:pPr>
         <w:pStyle w:val="Heading2"/>
       </w:pPr>
-      <w:bookmarkStart w:id="17" w:name="_Toc378943161"/>
+      <w:bookmarkStart w:id="17" w:name="_Toc379061788"/>
       <w:r>
         <w:t>Command Line</w:t>
       </w:r>
@@ -4561,19 +4260,11 @@
           <w:rFonts w:ascii="Courier New" w:hAnsi="Courier New" w:cs="Courier New"/>
         </w:rPr>
       </w:pPr>
-      <w:proofErr w:type="gramStart"/>
       <w:r>
         <w:rPr>
           <w:rFonts w:ascii="Courier New" w:hAnsi="Courier New" w:cs="Courier New"/>
         </w:rPr>
-        <w:t>cd</w:t>
-      </w:r>
-      <w:proofErr w:type="gramEnd"/>
-      <w:r>
-        <w:rPr>
-          <w:rFonts w:ascii="Courier New" w:hAnsi="Courier New" w:cs="Courier New"/>
-        </w:rPr>
-        <w:t xml:space="preserve"> </w:t>
+        <w:t xml:space="preserve">cd </w:t>
       </w:r>
       <w:r>
         <w:rPr>
@@ -4603,57 +4294,33 @@
         <w:rPr>
           <w:rFonts w:cs="Courier New"/>
         </w:rPr>
-        <w:t xml:space="preserve">Download the project with the </w:t>
-      </w:r>
-      <w:proofErr w:type="spellStart"/>
-      <w:r>
+        <w:t>Download the project with the Git “clone” command.</w:t>
+      </w:r>
+    </w:p>
+    <w:p>
+      <w:pPr>
+        <w:rPr>
+          <w:rFonts w:ascii="Courier New" w:hAnsi="Courier New" w:cs="Courier New"/>
+        </w:rPr>
+      </w:pPr>
+      <w:r>
+        <w:rPr>
+          <w:rFonts w:ascii="Courier New" w:hAnsi="Courier New" w:cs="Courier New"/>
+        </w:rPr>
+        <w:t xml:space="preserve">git clone </w:t>
+      </w:r>
+      <w:r>
+        <w:rPr>
+          <w:rFonts w:ascii="Courier New" w:hAnsi="Courier New" w:cs="Courier New"/>
+        </w:rPr>
+        <w:t>https://github.com/IHTSDO/ISAAC</w:t>
+      </w:r>
+    </w:p>
+    <w:p>
+      <w:pPr>
         <w:rPr>
           <w:rFonts w:cs="Courier New"/>
         </w:rPr>
-        <w:t>Git</w:t>
-      </w:r>
-      <w:proofErr w:type="spellEnd"/>
-      <w:r>
-        <w:rPr>
-          <w:rFonts w:cs="Courier New"/>
-        </w:rPr>
-        <w:t xml:space="preserve"> “clone” command.</w:t>
-      </w:r>
-    </w:p>
-    <w:p>
-      <w:pPr>
-        <w:rPr>
-          <w:rFonts w:ascii="Courier New" w:hAnsi="Courier New" w:cs="Courier New"/>
-        </w:rPr>
-      </w:pPr>
-      <w:proofErr w:type="spellStart"/>
-      <w:proofErr w:type="gramStart"/>
-      <w:r>
-        <w:rPr>
-          <w:rFonts w:ascii="Courier New" w:hAnsi="Courier New" w:cs="Courier New"/>
-        </w:rPr>
-        <w:t>git</w:t>
-      </w:r>
-      <w:proofErr w:type="spellEnd"/>
-      <w:proofErr w:type="gramEnd"/>
-      <w:r>
-        <w:rPr>
-          <w:rFonts w:ascii="Courier New" w:hAnsi="Courier New" w:cs="Courier New"/>
-        </w:rPr>
-        <w:t xml:space="preserve"> clone </w:t>
-      </w:r>
-      <w:r>
-        <w:rPr>
-          <w:rFonts w:ascii="Courier New" w:hAnsi="Courier New" w:cs="Courier New"/>
-        </w:rPr>
-        <w:t>https://github.com/IHTSDO/ISAAC</w:t>
-      </w:r>
-    </w:p>
-    <w:p>
-      <w:pPr>
-        <w:rPr>
-          <w:rFonts w:cs="Courier New"/>
-        </w:rPr>
       </w:pPr>
     </w:p>
     <w:p>
@@ -4663,26 +4330,12 @@
           <w:rFonts w:eastAsia="Times New Roman"/>
         </w:rPr>
       </w:pPr>
-      <w:bookmarkStart w:id="18" w:name="_Toc378943162"/>
-      <w:r>
-        <w:rPr>
-          <w:rFonts w:eastAsia="Times New Roman"/>
-        </w:rPr>
-        <w:t xml:space="preserve">Import local </w:t>
-      </w:r>
-      <w:proofErr w:type="spellStart"/>
-      <w:r>
-        <w:rPr>
-          <w:rFonts w:eastAsia="Times New Roman"/>
-        </w:rPr>
-        <w:t>Git</w:t>
-      </w:r>
-      <w:proofErr w:type="spellEnd"/>
-      <w:r>
-        <w:rPr>
-          <w:rFonts w:eastAsia="Times New Roman"/>
-        </w:rPr>
-        <w:t xml:space="preserve"> repository into IDE</w:t>
+      <w:bookmarkStart w:id="18" w:name="_Toc379061789"/>
+      <w:r>
+        <w:rPr>
+          <w:rFonts w:eastAsia="Times New Roman"/>
+        </w:rPr>
+        <w:t>Import local Git repository into IDE</w:t>
       </w:r>
       <w:bookmarkEnd w:id="18"/>
     </w:p>
@@ -4693,7 +4346,7 @@
           <w:rFonts w:eastAsia="Times New Roman"/>
         </w:rPr>
       </w:pPr>
-      <w:bookmarkStart w:id="19" w:name="_Toc378943163"/>
+      <w:bookmarkStart w:id="19" w:name="_Toc379061790"/>
       <w:r>
         <w:rPr>
           <w:rFonts w:eastAsia="Times New Roman"/>
@@ -4755,7 +4408,7 @@
         </w:rPr>
         <w:lastRenderedPageBreak/>
         <w:drawing>
-          <wp:inline distT="0" distB="0" distL="0" distR="0" wp14:anchorId="1075C01D" wp14:editId="1057C891">
+          <wp:inline distT="0" distB="0" distL="0" distR="0">
             <wp:extent cx="3155950" cy="3288705"/>
             <wp:effectExtent l="0" t="0" r="6350" b="6985"/>
             <wp:docPr id="18" name="Picture 18"/>
@@ -4842,7 +4495,7 @@
         <w:t>sub-</w:t>
       </w:r>
       <w:r>
-        <w:t>projects but “SIM” and “TTK”.</w:t>
+        <w:t>projects.</w:t>
       </w:r>
     </w:p>
     <w:p>
@@ -4855,10 +4508,10 @@
           <w:noProof/>
         </w:rPr>
         <w:drawing>
-          <wp:inline distT="0" distB="0" distL="0" distR="0" wp14:anchorId="6FC9045D" wp14:editId="42E32714">
-            <wp:extent cx="3212420" cy="3276600"/>
-            <wp:effectExtent l="0" t="0" r="0" b="0"/>
-            <wp:docPr id="2" name="Picture 2"/>
+          <wp:inline distT="0" distB="0" distL="0" distR="0">
+            <wp:extent cx="4105275" cy="3809658"/>
+            <wp:effectExtent l="19050" t="0" r="9525" b="0"/>
+            <wp:docPr id="3" name="Picture 2" descr="1.png"/>
             <wp:cNvGraphicFramePr>
               <a:graphicFrameLocks xmlns:a="http://schemas.openxmlformats.org/drawingml/2006/main" noChangeAspect="1"/>
             </wp:cNvGraphicFramePr>
@@ -4866,11 +4519,11 @@
               <a:graphicData uri="http://schemas.openxmlformats.org/drawingml/2006/picture">
                 <pic:pic xmlns:pic="http://schemas.openxmlformats.org/drawingml/2006/picture">
                   <pic:nvPicPr>
-                    <pic:cNvPr id="1" name=""/>
+                    <pic:cNvPr id="0" name="1.png"/>
                     <pic:cNvPicPr/>
                   </pic:nvPicPr>
                   <pic:blipFill>
-                    <a:blip r:embed="rId17"/>
+                    <a:blip r:embed="rId17" cstate="print"/>
                     <a:stretch>
                       <a:fillRect/>
                     </a:stretch>
@@ -4878,7 +4531,7 @@
                   <pic:spPr>
                     <a:xfrm>
                       <a:off x="0" y="0"/>
-                      <a:ext cx="3225649" cy="3290094"/>
+                      <a:ext cx="4117649" cy="3821141"/>
                     </a:xfrm>
                     <a:prstGeom prst="rect">
                       <a:avLst/>
@@ -4934,8 +4587,7 @@
           <w:rFonts w:eastAsia="Times New Roman"/>
         </w:rPr>
       </w:pPr>
-      <w:bookmarkStart w:id="20" w:name="_Toc378943164"/>
-      <w:proofErr w:type="spellStart"/>
+      <w:bookmarkStart w:id="20" w:name="_Toc379061791"/>
       <w:r>
         <w:rPr>
           <w:rFonts w:eastAsia="Times New Roman"/>
@@ -4944,7 +4596,6 @@
         <w:t>NetBeans</w:t>
       </w:r>
       <w:bookmarkEnd w:id="20"/>
-      <w:proofErr w:type="spellEnd"/>
     </w:p>
     <w:p>
       <w:pPr>
@@ -4953,8 +4604,7 @@
           <w:rFonts w:eastAsia="Times New Roman"/>
         </w:rPr>
       </w:pPr>
-      <w:bookmarkStart w:id="21" w:name="_Toc378943165"/>
-      <w:proofErr w:type="spellStart"/>
+      <w:bookmarkStart w:id="21" w:name="_Toc379061792"/>
       <w:r>
         <w:rPr>
           <w:rFonts w:eastAsia="Times New Roman"/>
@@ -4962,7 +4612,6 @@
         <w:t>IntelliJ</w:t>
       </w:r>
       <w:bookmarkEnd w:id="21"/>
-      <w:proofErr w:type="spellEnd"/>
     </w:p>
     <w:p>
       <w:pPr>
@@ -4971,7 +4620,7 @@
           <w:rFonts w:eastAsia="Times New Roman"/>
         </w:rPr>
       </w:pPr>
-      <w:bookmarkStart w:id="22" w:name="_Toc378943166"/>
+      <w:bookmarkStart w:id="22" w:name="_Toc379061793"/>
       <w:r>
         <w:rPr>
           <w:rFonts w:eastAsia="Times New Roman"/>
@@ -4989,7 +4638,7 @@
         </w:rPr>
       </w:pPr>
       <w:bookmarkStart w:id="23" w:name="_Build_project"/>
-      <w:bookmarkStart w:id="24" w:name="_Toc378943167"/>
+      <w:bookmarkStart w:id="24" w:name="_Toc379061794"/>
       <w:bookmarkEnd w:id="23"/>
       <w:r>
         <w:rPr>
@@ -5023,7 +4672,7 @@
           <w:rFonts w:eastAsia="Times New Roman"/>
         </w:rPr>
       </w:pPr>
-      <w:bookmarkStart w:id="25" w:name="_Toc378943168"/>
+      <w:bookmarkStart w:id="25" w:name="_Toc379061795"/>
       <w:r>
         <w:rPr>
           <w:rFonts w:eastAsia="Times New Roman"/>
@@ -5086,21 +4735,12 @@
         </w:rPr>
         <w:t xml:space="preserve"> “</w:t>
       </w:r>
-      <w:proofErr w:type="spellStart"/>
       <w:r>
         <w:rPr>
           <w:rFonts w:eastAsia="Times New Roman"/>
           <w:color w:val="000000"/>
         </w:rPr>
-        <w:t>isaac</w:t>
-      </w:r>
-      <w:proofErr w:type="spellEnd"/>
-      <w:r>
-        <w:rPr>
-          <w:rFonts w:eastAsia="Times New Roman"/>
-          <w:color w:val="000000"/>
-        </w:rPr>
-        <w:t>-parent</w:t>
+        <w:t>ISAAC</w:t>
       </w:r>
       <w:r>
         <w:rPr>
@@ -5147,6 +4787,14 @@
           <w:color w:val="000000"/>
         </w:rPr>
         <w:t>Maven Build</w:t>
+      </w:r>
+      <w:r>
+        <w:rPr>
+          <w:rFonts w:eastAsia="Times New Roman"/>
+          <w:b/>
+          <w:color w:val="000000"/>
+        </w:rPr>
+        <w:t>…</w:t>
       </w:r>
       <w:r>
         <w:rPr>
@@ -5231,13 +4879,15 @@
       </w:pPr>
       <w:r>
         <w:rPr>
+          <w:rFonts w:eastAsia="Times New Roman"/>
           <w:noProof/>
+          <w:color w:val="000000"/>
         </w:rPr>
         <w:drawing>
-          <wp:inline distT="0" distB="0" distL="0" distR="0" wp14:anchorId="1C253D9B" wp14:editId="0141262D">
-            <wp:extent cx="4093277" cy="3985260"/>
-            <wp:effectExtent l="0" t="0" r="0" b="0"/>
-            <wp:docPr id="4" name="Picture 4"/>
+          <wp:inline distT="0" distB="0" distL="0" distR="0">
+            <wp:extent cx="4623071" cy="4819650"/>
+            <wp:effectExtent l="19050" t="0" r="6079" b="0"/>
+            <wp:docPr id="6" name="Picture 5" descr="2.png"/>
             <wp:cNvGraphicFramePr>
               <a:graphicFrameLocks xmlns:a="http://schemas.openxmlformats.org/drawingml/2006/main" noChangeAspect="1"/>
             </wp:cNvGraphicFramePr>
@@ -5245,11 +4895,11 @@
               <a:graphicData uri="http://schemas.openxmlformats.org/drawingml/2006/picture">
                 <pic:pic xmlns:pic="http://schemas.openxmlformats.org/drawingml/2006/picture">
                   <pic:nvPicPr>
-                    <pic:cNvPr id="1" name=""/>
+                    <pic:cNvPr id="0" name="2.png"/>
                     <pic:cNvPicPr/>
                   </pic:nvPicPr>
                   <pic:blipFill>
-                    <a:blip r:embed="rId18"/>
+                    <a:blip r:embed="rId18" cstate="print"/>
                     <a:stretch>
                       <a:fillRect/>
                     </a:stretch>
@@ -5257,7 +4907,7 @@
                   <pic:spPr>
                     <a:xfrm>
                       <a:off x="0" y="0"/>
-                      <a:ext cx="4102423" cy="3994165"/>
+                      <a:ext cx="4623071" cy="4819650"/>
                     </a:xfrm>
                     <a:prstGeom prst="rect">
                       <a:avLst/>
@@ -5350,8 +5000,7 @@
           <w:rFonts w:eastAsia="Times New Roman"/>
         </w:rPr>
       </w:pPr>
-      <w:bookmarkStart w:id="26" w:name="_Toc378943169"/>
-      <w:proofErr w:type="spellStart"/>
+      <w:bookmarkStart w:id="26" w:name="_Toc379061796"/>
       <w:r>
         <w:rPr>
           <w:rFonts w:eastAsia="Times New Roman"/>
@@ -5360,7 +5009,6 @@
         <w:t>NetBeans</w:t>
       </w:r>
       <w:bookmarkEnd w:id="26"/>
-      <w:proofErr w:type="spellEnd"/>
     </w:p>
     <w:p>
       <w:pPr>
@@ -5369,8 +5017,7 @@
           <w:rFonts w:eastAsia="Times New Roman"/>
         </w:rPr>
       </w:pPr>
-      <w:bookmarkStart w:id="27" w:name="_Toc378943170"/>
-      <w:proofErr w:type="spellStart"/>
+      <w:bookmarkStart w:id="27" w:name="_Toc379061797"/>
       <w:r>
         <w:rPr>
           <w:rFonts w:eastAsia="Times New Roman"/>
@@ -5378,7 +5025,6 @@
         <w:t>IntelliJ</w:t>
       </w:r>
       <w:bookmarkEnd w:id="27"/>
-      <w:proofErr w:type="spellEnd"/>
     </w:p>
     <w:p>
       <w:pPr>
@@ -5387,7 +5033,7 @@
           <w:rFonts w:eastAsia="Times New Roman"/>
         </w:rPr>
       </w:pPr>
-      <w:bookmarkStart w:id="28" w:name="_Toc378943171"/>
+      <w:bookmarkStart w:id="28" w:name="_Toc379061798"/>
       <w:r>
         <w:rPr>
           <w:rFonts w:eastAsia="Times New Roman"/>
@@ -5410,39 +5056,14 @@
         </w:numPr>
       </w:pPr>
       <w:r>
-        <w:t>Change directory to the location containing the “</w:t>
-      </w:r>
-      <w:proofErr w:type="spellStart"/>
-      <w:r>
-        <w:t>isaac</w:t>
-      </w:r>
-      <w:proofErr w:type="spellEnd"/>
-      <w:r>
-        <w:t>-parent</w:t>
-      </w:r>
-      <w:r>
-        <w:t xml:space="preserve">” folder in the ISAAC repository cloned in </w:t>
+        <w:t xml:space="preserve">Change directory to the location containing the ISAAC repository cloned in </w:t>
       </w:r>
       <w:hyperlink w:anchor="_Create_a_Git" w:history="1">
         <w:r>
           <w:rPr>
             <w:rStyle w:val="Hyperlink"/>
           </w:rPr>
-          <w:t xml:space="preserve">Create a </w:t>
-        </w:r>
-        <w:proofErr w:type="spellStart"/>
-        <w:r>
-          <w:rPr>
-            <w:rStyle w:val="Hyperlink"/>
-          </w:rPr>
-          <w:t>Git</w:t>
-        </w:r>
-        <w:proofErr w:type="spellEnd"/>
-        <w:r>
-          <w:rPr>
-            <w:rStyle w:val="Hyperlink"/>
-          </w:rPr>
-          <w:t xml:space="preserve"> local repository of ISAAC</w:t>
+          <w:t>Create a Git local repository of ISAAC</w:t>
         </w:r>
       </w:hyperlink>
       <w:r>
@@ -5455,39 +5076,11 @@
           <w:rFonts w:ascii="Courier New" w:hAnsi="Courier New" w:cs="Courier New"/>
         </w:rPr>
       </w:pPr>
-      <w:proofErr w:type="gramStart"/>
       <w:r>
         <w:rPr>
           <w:rFonts w:ascii="Courier New" w:hAnsi="Courier New" w:cs="Courier New"/>
         </w:rPr>
-        <w:t>cd</w:t>
-      </w:r>
-      <w:proofErr w:type="gramEnd"/>
-      <w:r>
-        <w:rPr>
-          <w:rFonts w:ascii="Courier New" w:hAnsi="Courier New" w:cs="Courier New"/>
-        </w:rPr>
-        <w:t xml:space="preserve"> /Projects/ISAAC/</w:t>
-      </w:r>
-      <w:proofErr w:type="spellStart"/>
-      <w:r>
-        <w:rPr>
-          <w:rFonts w:ascii="Courier New" w:hAnsi="Courier New" w:cs="Courier New"/>
-        </w:rPr>
-        <w:t>isaac</w:t>
-      </w:r>
-      <w:proofErr w:type="spellEnd"/>
-      <w:r>
-        <w:rPr>
-          <w:rFonts w:ascii="Courier New" w:hAnsi="Courier New" w:cs="Courier New"/>
-        </w:rPr>
-        <w:t>-</w:t>
-      </w:r>
-      <w:r>
-        <w:rPr>
-          <w:rFonts w:ascii="Courier New" w:hAnsi="Courier New" w:cs="Courier New"/>
-        </w:rPr>
-        <w:t>parent</w:t>
+        <w:t>cd /Projects/ISAAC/</w:t>
       </w:r>
     </w:p>
     <w:p>
@@ -5514,21 +5107,11 @@
           <w:rFonts w:ascii="Courier New" w:hAnsi="Courier New" w:cs="Courier New"/>
         </w:rPr>
       </w:pPr>
-      <w:proofErr w:type="spellStart"/>
-      <w:proofErr w:type="gramStart"/>
       <w:r>
         <w:rPr>
           <w:rFonts w:ascii="Courier New" w:hAnsi="Courier New" w:cs="Courier New"/>
         </w:rPr>
-        <w:t>mvn</w:t>
-      </w:r>
-      <w:proofErr w:type="spellEnd"/>
-      <w:proofErr w:type="gramEnd"/>
-      <w:r>
-        <w:rPr>
-          <w:rFonts w:ascii="Courier New" w:hAnsi="Courier New" w:cs="Courier New"/>
-        </w:rPr>
-        <w:t xml:space="preserve"> clean install</w:t>
+        <w:t>mvn clean install</w:t>
       </w:r>
     </w:p>
     <w:p>
@@ -5586,38 +5169,30 @@
         </w:rPr>
         <w:t>in the “</w:t>
       </w:r>
-      <w:proofErr w:type="spellStart"/>
       <w:r>
         <w:rPr>
           <w:rFonts w:cs="Courier New"/>
         </w:rPr>
-        <w:t>isaac</w:t>
-      </w:r>
-      <w:proofErr w:type="spellEnd"/>
+        <w:t>isaac-app/</w:t>
+      </w:r>
       <w:r>
         <w:rPr>
           <w:rFonts w:cs="Courier New"/>
         </w:rPr>
-        <w:t>-app/</w:t>
+        <w:t>target</w:t>
       </w:r>
       <w:r>
         <w:rPr>
           <w:rFonts w:cs="Courier New"/>
         </w:rPr>
-        <w:t>target</w:t>
-      </w:r>
-      <w:r>
+        <w:t>” folder.</w:t>
+      </w:r>
+    </w:p>
+    <w:p>
+      <w:pPr>
         <w:rPr>
           <w:rFonts w:cs="Courier New"/>
         </w:rPr>
-        <w:t>” folder.</w:t>
-      </w:r>
-    </w:p>
-    <w:p>
-      <w:pPr>
-        <w:rPr>
-          <w:rFonts w:cs="Courier New"/>
-        </w:rPr>
       </w:pPr>
     </w:p>
     <w:p>
@@ -5627,7 +5202,7 @@
           <w:rFonts w:eastAsia="Times New Roman"/>
         </w:rPr>
       </w:pPr>
-      <w:bookmarkStart w:id="30" w:name="_Toc378943172"/>
+      <w:bookmarkStart w:id="30" w:name="_Toc379061799"/>
       <w:r>
         <w:rPr>
           <w:rFonts w:eastAsia="Times New Roman"/>
@@ -5712,22 +5287,14 @@
         </w:numPr>
       </w:pPr>
       <w:r>
-        <w:t>Note the extracted “</w:t>
-      </w:r>
-      <w:proofErr w:type="spellStart"/>
-      <w:r>
-        <w:t>berkeley-db</w:t>
-      </w:r>
-      <w:proofErr w:type="spellEnd"/>
-      <w:r>
-        <w:t>” folder inside.  This contains the database content.</w:t>
+        <w:t>Note the extracted “berkeley-db” folder inside.  This contains the database content.</w:t>
       </w:r>
     </w:p>
     <w:p>
       <w:pPr>
         <w:pStyle w:val="Heading2"/>
       </w:pPr>
-      <w:bookmarkStart w:id="31" w:name="_Toc378943173"/>
+      <w:bookmarkStart w:id="31" w:name="_Toc379061800"/>
       <w:r>
         <w:t>Eclipse</w:t>
       </w:r>
@@ -5748,21 +5315,12 @@
         </w:rPr>
         <w:t>Right-click the “</w:t>
       </w:r>
-      <w:proofErr w:type="spellStart"/>
       <w:r>
         <w:rPr>
           <w:rFonts w:eastAsia="Times New Roman"/>
           <w:color w:val="000000"/>
         </w:rPr>
-        <w:t>isaac</w:t>
-      </w:r>
-      <w:proofErr w:type="spellEnd"/>
-      <w:r>
-        <w:rPr>
-          <w:rFonts w:eastAsia="Times New Roman"/>
-          <w:color w:val="000000"/>
-        </w:rPr>
-        <w:t>-app</w:t>
+        <w:t>isaac-app</w:t>
       </w:r>
       <w:r>
         <w:rPr>
@@ -5859,7 +5417,7 @@
         </w:rPr>
         <w:lastRenderedPageBreak/>
         <w:drawing>
-          <wp:inline distT="0" distB="0" distL="0" distR="0" wp14:anchorId="2F1990F1" wp14:editId="3BE7F56D">
+          <wp:inline distT="0" distB="0" distL="0" distR="0">
             <wp:extent cx="5943600" cy="3743325"/>
             <wp:effectExtent l="0" t="0" r="0" b="9525"/>
             <wp:docPr id="7" name="Picture 7"/>
@@ -5874,7 +5432,7 @@
                     <pic:cNvPicPr/>
                   </pic:nvPicPr>
                   <pic:blipFill>
-                    <a:blip r:embed="rId19"/>
+                    <a:blip r:embed="rId19" cstate="print"/>
                     <a:stretch>
                       <a:fillRect/>
                     </a:stretch>
@@ -5910,15 +5468,7 @@
         </w:numPr>
       </w:pPr>
       <w:r>
-        <w:t>Copy the “</w:t>
-      </w:r>
-      <w:proofErr w:type="spellStart"/>
-      <w:r>
-        <w:t>berkeley-db</w:t>
-      </w:r>
-      <w:proofErr w:type="spellEnd"/>
-      <w:r>
-        <w:t>” folder you extracted above into this directory.</w:t>
+        <w:t>Copy the “berkeley-db” folder you extracted above into this directory.</w:t>
       </w:r>
     </w:p>
     <w:p/>
@@ -5926,31 +5476,27 @@
       <w:pPr>
         <w:pStyle w:val="Heading2"/>
       </w:pPr>
-      <w:bookmarkStart w:id="32" w:name="_Toc378943174"/>
-      <w:proofErr w:type="spellStart"/>
+      <w:bookmarkStart w:id="32" w:name="_Toc379061801"/>
       <w:r>
         <w:t>NetBeans</w:t>
       </w:r>
       <w:bookmarkEnd w:id="32"/>
-      <w:proofErr w:type="spellEnd"/>
     </w:p>
     <w:p>
       <w:pPr>
         <w:pStyle w:val="Heading2"/>
       </w:pPr>
-      <w:bookmarkStart w:id="33" w:name="_Toc378943175"/>
-      <w:proofErr w:type="spellStart"/>
+      <w:bookmarkStart w:id="33" w:name="_Toc379061802"/>
       <w:r>
         <w:t>IntelliJ</w:t>
       </w:r>
       <w:bookmarkEnd w:id="33"/>
-      <w:proofErr w:type="spellEnd"/>
     </w:p>
     <w:p>
       <w:pPr>
         <w:pStyle w:val="Heading2"/>
       </w:pPr>
-      <w:bookmarkStart w:id="34" w:name="_Toc378943176"/>
+      <w:bookmarkStart w:id="34" w:name="_Toc379061803"/>
       <w:r>
         <w:t>Command Line</w:t>
       </w:r>
@@ -5972,13 +5518,8 @@
       <w:r>
         <w:t>Return to the directory containing the “target” folder of the “</w:t>
       </w:r>
-      <w:proofErr w:type="spellStart"/>
-      <w:r>
-        <w:t>isaac</w:t>
-      </w:r>
-      <w:proofErr w:type="spellEnd"/>
-      <w:r>
-        <w:t>-app</w:t>
+      <w:r>
+        <w:t>isaac-app</w:t>
       </w:r>
       <w:r>
         <w:t>” project.</w:t>
@@ -5990,33 +5531,17 @@
           <w:rFonts w:ascii="Courier New" w:hAnsi="Courier New" w:cs="Courier New"/>
         </w:rPr>
       </w:pPr>
-      <w:proofErr w:type="gramStart"/>
       <w:r>
         <w:rPr>
           <w:rFonts w:ascii="Courier New" w:hAnsi="Courier New" w:cs="Courier New"/>
         </w:rPr>
-        <w:t>cd</w:t>
-      </w:r>
-      <w:proofErr w:type="gramEnd"/>
+        <w:t>cd /Projects/ISAAC/</w:t>
+      </w:r>
       <w:r>
         <w:rPr>
           <w:rFonts w:ascii="Courier New" w:hAnsi="Courier New" w:cs="Courier New"/>
         </w:rPr>
-        <w:t xml:space="preserve"> /Projects/ISAAC/</w:t>
-      </w:r>
-      <w:proofErr w:type="spellStart"/>
-      <w:r>
-        <w:rPr>
-          <w:rFonts w:ascii="Courier New" w:hAnsi="Courier New" w:cs="Courier New"/>
-        </w:rPr>
-        <w:t>isaac</w:t>
-      </w:r>
-      <w:proofErr w:type="spellEnd"/>
-      <w:r>
-        <w:rPr>
-          <w:rFonts w:ascii="Courier New" w:hAnsi="Courier New" w:cs="Courier New"/>
-        </w:rPr>
-        <w:t>-app</w:t>
+        <w:t>isaac-app</w:t>
       </w:r>
       <w:r>
         <w:rPr>
@@ -6037,21 +5562,7 @@
         <w:rPr>
           <w:rFonts w:cs="Courier New"/>
         </w:rPr>
-        <w:t>Copy the “</w:t>
-      </w:r>
-      <w:proofErr w:type="spellStart"/>
-      <w:r>
-        <w:rPr>
-          <w:rFonts w:cs="Courier New"/>
-        </w:rPr>
-        <w:t>berkeley-db</w:t>
-      </w:r>
-      <w:proofErr w:type="spellEnd"/>
-      <w:r>
-        <w:rPr>
-          <w:rFonts w:cs="Courier New"/>
-        </w:rPr>
-        <w:t xml:space="preserve">” folder </w:t>
+        <w:t xml:space="preserve">Copy the “berkeley-db” folder </w:t>
       </w:r>
       <w:r>
         <w:t>you extracted above into this directory.</w:t>
@@ -6063,40 +5574,22 @@
           <w:rFonts w:ascii="Courier New" w:hAnsi="Courier New" w:cs="Courier New"/>
         </w:rPr>
       </w:pPr>
-      <w:proofErr w:type="spellStart"/>
-      <w:proofErr w:type="gramStart"/>
       <w:r>
         <w:rPr>
           <w:rFonts w:ascii="Courier New" w:hAnsi="Courier New" w:cs="Courier New"/>
         </w:rPr>
-        <w:t>cp</w:t>
-      </w:r>
-      <w:proofErr w:type="spellEnd"/>
-      <w:proofErr w:type="gramEnd"/>
+        <w:t>cp -r /</w:t>
+      </w:r>
       <w:r>
         <w:rPr>
           <w:rFonts w:ascii="Courier New" w:hAnsi="Courier New" w:cs="Courier New"/>
         </w:rPr>
-        <w:t xml:space="preserve"> -r /</w:t>
+        <w:t>tcc-test-data-3.0/berkeley-db</w:t>
       </w:r>
       <w:r>
         <w:rPr>
           <w:rFonts w:ascii="Courier New" w:hAnsi="Courier New" w:cs="Courier New"/>
         </w:rPr>
-        <w:t>tcc-test-data-3.0/</w:t>
-      </w:r>
-      <w:proofErr w:type="spellStart"/>
-      <w:r>
-        <w:rPr>
-          <w:rFonts w:ascii="Courier New" w:hAnsi="Courier New" w:cs="Courier New"/>
-        </w:rPr>
-        <w:t>berkeley-db</w:t>
-      </w:r>
-      <w:proofErr w:type="spellEnd"/>
-      <w:r>
-        <w:rPr>
-          <w:rFonts w:ascii="Courier New" w:hAnsi="Courier New" w:cs="Courier New"/>
-        </w:rPr>
         <w:t xml:space="preserve"> .</w:t>
       </w:r>
     </w:p>
@@ -6108,7 +5601,7 @@
         </w:rPr>
       </w:pPr>
       <w:bookmarkStart w:id="35" w:name="_Run_application"/>
-      <w:bookmarkStart w:id="36" w:name="_Toc378943177"/>
+      <w:bookmarkStart w:id="36" w:name="_Toc379061804"/>
       <w:bookmarkEnd w:id="35"/>
       <w:r>
         <w:rPr>
@@ -6136,7 +5629,7 @@
           <w:rFonts w:eastAsia="Times New Roman"/>
         </w:rPr>
       </w:pPr>
-      <w:bookmarkStart w:id="37" w:name="_Toc378943178"/>
+      <w:bookmarkStart w:id="37" w:name="_Toc379061805"/>
       <w:r>
         <w:rPr>
           <w:rFonts w:eastAsia="Times New Roman"/>
@@ -6188,21 +5681,12 @@
         </w:rPr>
         <w:t>“</w:t>
       </w:r>
-      <w:proofErr w:type="spellStart"/>
       <w:r>
         <w:rPr>
           <w:rFonts w:eastAsia="Times New Roman"/>
           <w:color w:val="000000"/>
         </w:rPr>
-        <w:t>isaac</w:t>
-      </w:r>
-      <w:proofErr w:type="spellEnd"/>
-      <w:r>
-        <w:rPr>
-          <w:rFonts w:eastAsia="Times New Roman"/>
-          <w:color w:val="000000"/>
-        </w:rPr>
-        <w:t>-app</w:t>
+        <w:t>isaac-app</w:t>
       </w:r>
       <w:r>
         <w:rPr>
@@ -6282,23 +5766,7 @@
           <w:rFonts w:eastAsia="Times New Roman"/>
           <w:color w:val="000000"/>
         </w:rPr>
-        <w:t xml:space="preserve">Select “App – </w:t>
-      </w:r>
-      <w:proofErr w:type="spellStart"/>
-      <w:r>
-        <w:rPr>
-          <w:rFonts w:eastAsia="Times New Roman"/>
-          <w:color w:val="000000"/>
-        </w:rPr>
-        <w:t>gov.va.isaac.gui</w:t>
-      </w:r>
-      <w:proofErr w:type="spellEnd"/>
-      <w:r>
-        <w:rPr>
-          <w:rFonts w:eastAsia="Times New Roman"/>
-          <w:color w:val="000000"/>
-        </w:rPr>
-        <w:t xml:space="preserve">” from the </w:t>
+        <w:t xml:space="preserve">Select “App – gov.va.isaac.gui” from the </w:t>
       </w:r>
       <w:r>
         <w:rPr>
@@ -6347,7 +5815,7 @@
           <w:color w:val="000000"/>
         </w:rPr>
         <w:drawing>
-          <wp:inline distT="0" distB="0" distL="0" distR="0" wp14:anchorId="5D1C1B48" wp14:editId="1A4F89ED">
+          <wp:inline distT="0" distB="0" distL="0" distR="0">
             <wp:extent cx="4114800" cy="3429000"/>
             <wp:effectExtent l="0" t="0" r="0" b="0"/>
             <wp:docPr id="9" name="Picture 9"/>
@@ -6362,10 +5830,10 @@
                     <pic:cNvPicPr/>
                   </pic:nvPicPr>
                   <pic:blipFill>
-                    <a:blip r:embed="rId20">
+                    <a:blip r:embed="rId20" cstate="print">
                       <a:extLst>
                         <a:ext uri="{28A0092B-C50C-407E-A947-70E740481C1C}">
-                          <a14:useLocalDpi xmlns:a14="http://schemas.microsoft.com/office/drawing/2010/main" val="0"/>
+                          <a14:useLocalDpi xmlns:a14="http://schemas.microsoft.com/office/drawing/2010/main" xmlns:wps="http://schemas.microsoft.com/office/word/2010/wordprocessingShape" xmlns:wpi="http://schemas.microsoft.com/office/word/2010/wordprocessingInk" xmlns:wpg="http://schemas.microsoft.com/office/word/2010/wordprocessingGroup" xmlns:w15="http://schemas.microsoft.com/office/word/2012/wordml" xmlns:w14="http://schemas.microsoft.com/office/word/2010/wordml" xmlns:w="http://schemas.openxmlformats.org/wordprocessingml/2006/main" xmlns:w10="urn:schemas-microsoft-com:office:word" xmlns:wp14="http://schemas.microsoft.com/office/word/2010/wordprocessingDrawing" xmlns:v="urn:schemas-microsoft-com:vml" xmlns:o="urn:schemas-microsoft-com:office:office" xmlns:mc="http://schemas.openxmlformats.org/markup-compatibility/2006" xmlns:wpc="http://schemas.microsoft.com/office/word/2010/wordprocessingCanvas" xmlns="" val="0"/>
                         </a:ext>
                       </a:extLst>
                     </a:blip>
@@ -6490,8 +5958,7 @@
           <w:rFonts w:eastAsia="Times New Roman"/>
         </w:rPr>
       </w:pPr>
-      <w:bookmarkStart w:id="38" w:name="_Toc378943179"/>
-      <w:proofErr w:type="spellStart"/>
+      <w:bookmarkStart w:id="38" w:name="_Toc379061806"/>
       <w:r>
         <w:rPr>
           <w:rFonts w:eastAsia="Times New Roman"/>
@@ -6499,7 +5966,6 @@
         <w:t>NetBeans</w:t>
       </w:r>
       <w:bookmarkEnd w:id="38"/>
-      <w:proofErr w:type="spellEnd"/>
     </w:p>
     <w:p>
       <w:pPr>
@@ -6508,8 +5974,7 @@
           <w:rFonts w:eastAsia="Times New Roman"/>
         </w:rPr>
       </w:pPr>
-      <w:bookmarkStart w:id="39" w:name="_Toc378943180"/>
-      <w:proofErr w:type="spellStart"/>
+      <w:bookmarkStart w:id="39" w:name="_Toc379061807"/>
       <w:r>
         <w:rPr>
           <w:rFonts w:eastAsia="Times New Roman"/>
@@ -6517,7 +5982,6 @@
         <w:t>IntelliJ</w:t>
       </w:r>
       <w:bookmarkEnd w:id="39"/>
-      <w:proofErr w:type="spellEnd"/>
     </w:p>
     <w:p>
       <w:pPr>
@@ -6526,7 +5990,7 @@
           <w:rFonts w:eastAsia="Times New Roman"/>
         </w:rPr>
       </w:pPr>
-      <w:bookmarkStart w:id="40" w:name="_Toc378943181"/>
+      <w:bookmarkStart w:id="40" w:name="_Toc379061808"/>
       <w:r>
         <w:rPr>
           <w:rFonts w:eastAsia="Times New Roman"/>
@@ -6560,13 +6024,8 @@
       <w:r>
         <w:t>of the “</w:t>
       </w:r>
-      <w:proofErr w:type="spellStart"/>
-      <w:r>
-        <w:t>isaac</w:t>
-      </w:r>
-      <w:proofErr w:type="spellEnd"/>
-      <w:r>
-        <w:t>-app</w:t>
+      <w:r>
+        <w:t>isaac-app</w:t>
       </w:r>
       <w:r>
         <w:t xml:space="preserve">” project you built in </w:t>
@@ -6589,33 +6048,17 @@
           <w:rFonts w:ascii="Courier New" w:hAnsi="Courier New" w:cs="Courier New"/>
         </w:rPr>
       </w:pPr>
-      <w:proofErr w:type="gramStart"/>
       <w:r>
         <w:rPr>
           <w:rFonts w:ascii="Courier New" w:hAnsi="Courier New" w:cs="Courier New"/>
         </w:rPr>
-        <w:t>cd</w:t>
-      </w:r>
-      <w:proofErr w:type="gramEnd"/>
+        <w:t>cd /Projects/ISAAC/</w:t>
+      </w:r>
       <w:r>
         <w:rPr>
           <w:rFonts w:ascii="Courier New" w:hAnsi="Courier New" w:cs="Courier New"/>
         </w:rPr>
-        <w:t xml:space="preserve"> /Projects/ISAAC/</w:t>
-      </w:r>
-      <w:proofErr w:type="spellStart"/>
-      <w:r>
-        <w:rPr>
-          <w:rFonts w:ascii="Courier New" w:hAnsi="Courier New" w:cs="Courier New"/>
-        </w:rPr>
-        <w:t>isaac</w:t>
-      </w:r>
-      <w:proofErr w:type="spellEnd"/>
-      <w:r>
-        <w:rPr>
-          <w:rFonts w:ascii="Courier New" w:hAnsi="Courier New" w:cs="Courier New"/>
-        </w:rPr>
-        <w:t>-app</w:t>
+        <w:t>isaac-app</w:t>
       </w:r>
       <w:r>
         <w:rPr>
@@ -6666,33 +6109,11 @@
           <w:rFonts w:ascii="Courier New" w:hAnsi="Courier New" w:cs="Courier New"/>
         </w:rPr>
       </w:pPr>
-      <w:proofErr w:type="gramStart"/>
       <w:r>
         <w:rPr>
           <w:rFonts w:ascii="Courier New" w:hAnsi="Courier New" w:cs="Courier New"/>
         </w:rPr>
-        <w:t>jar</w:t>
-      </w:r>
-      <w:proofErr w:type="gramEnd"/>
-      <w:r>
-        <w:rPr>
-          <w:rFonts w:ascii="Courier New" w:hAnsi="Courier New" w:cs="Courier New"/>
-        </w:rPr>
-        <w:t xml:space="preserve"> </w:t>
-      </w:r>
-      <w:proofErr w:type="spellStart"/>
-      <w:r>
-        <w:rPr>
-          <w:rFonts w:ascii="Courier New" w:hAnsi="Courier New" w:cs="Courier New"/>
-        </w:rPr>
-        <w:t>xvf</w:t>
-      </w:r>
-      <w:proofErr w:type="spellEnd"/>
-      <w:r>
-        <w:rPr>
-          <w:rFonts w:ascii="Courier New" w:hAnsi="Courier New" w:cs="Courier New"/>
-        </w:rPr>
-        <w:t xml:space="preserve"> </w:t>
+        <w:t xml:space="preserve">jar xvf </w:t>
       </w:r>
       <w:r>
         <w:rPr>
@@ -6797,7 +6218,7 @@
 </file>
 
 <file path=word/numbering.xml><?xml version="1.0" encoding="utf-8"?>
-<w:numbering xmlns:wpc="http://schemas.microsoft.com/office/word/2010/wordprocessingCanvas" xmlns:mc="http://schemas.openxmlformats.org/markup-compatibility/2006" xmlns:o="urn:schemas-microsoft-com:office:office" xmlns:r="http://schemas.openxmlformats.org/officeDocument/2006/relationships" xmlns:m="http://schemas.openxmlformats.org/officeDocument/2006/math" xmlns:v="urn:schemas-microsoft-com:vml" xmlns:wp14="http://schemas.microsoft.com/office/word/2010/wordprocessingDrawing" xmlns:wp="http://schemas.openxmlformats.org/drawingml/2006/wordprocessingDrawing" xmlns:w10="urn:schemas-microsoft-com:office:word" xmlns:w="http://schemas.openxmlformats.org/wordprocessingml/2006/main" xmlns:w14="http://schemas.microsoft.com/office/word/2010/wordml" xmlns:w15="http://schemas.microsoft.com/office/word/2012/wordml" xmlns:wpg="http://schemas.microsoft.com/office/word/2010/wordprocessingGroup" xmlns:wpi="http://schemas.microsoft.com/office/word/2010/wordprocessingInk" xmlns:wne="http://schemas.microsoft.com/office/word/2006/wordml" xmlns:wps="http://schemas.microsoft.com/office/word/2010/wordprocessingShape" mc:Ignorable="w14 w15 wp14">
+<w:numbering xmlns:ve="http://schemas.openxmlformats.org/markup-compatibility/2006" xmlns:o="urn:schemas-microsoft-com:office:office" xmlns:r="http://schemas.openxmlformats.org/officeDocument/2006/relationships" xmlns:m="http://schemas.openxmlformats.org/officeDocument/2006/math" xmlns:v="urn:schemas-microsoft-com:vml" xmlns:wp="http://schemas.openxmlformats.org/drawingml/2006/wordprocessingDrawing" xmlns:w10="urn:schemas-microsoft-com:office:word" xmlns:w="http://schemas.openxmlformats.org/wordprocessingml/2006/main" xmlns:wne="http://schemas.microsoft.com/office/word/2006/wordml">
   <w:abstractNum w:abstractNumId="0">
     <w:nsid w:val="05717C79"/>
     <w:multiLevelType w:val="hybridMultilevel"/>
@@ -9470,7 +8891,7 @@
 </file>
 
 <file path=word/styles.xml><?xml version="1.0" encoding="utf-8"?>
-<w:styles xmlns:mc="http://schemas.openxmlformats.org/markup-compatibility/2006" xmlns:r="http://schemas.openxmlformats.org/officeDocument/2006/relationships" xmlns:w="http://schemas.openxmlformats.org/wordprocessingml/2006/main" xmlns:w14="http://schemas.microsoft.com/office/word/2010/wordml" xmlns:w15="http://schemas.microsoft.com/office/word/2012/wordml" mc:Ignorable="w14 w15">
+<w:styles xmlns:r="http://schemas.openxmlformats.org/officeDocument/2006/relationships" xmlns:w="http://schemas.openxmlformats.org/wordprocessingml/2006/main">
   <w:docDefaults>
     <w:rPrDefault>
       <w:rPr>
@@ -9486,378 +8907,144 @@
       </w:pPr>
     </w:pPrDefault>
   </w:docDefaults>
-  <w:latentStyles w:defLockedState="0" w:defUIPriority="99" w:defSemiHidden="0" w:defUnhideWhenUsed="0" w:defQFormat="0" w:count="371">
-    <w:lsdException w:name="Normal" w:uiPriority="0" w:qFormat="1"/>
-    <w:lsdException w:name="heading 1" w:uiPriority="9" w:qFormat="1"/>
-    <w:lsdException w:name="heading 2" w:semiHidden="1" w:uiPriority="9" w:unhideWhenUsed="1" w:qFormat="1"/>
-    <w:lsdException w:name="heading 3" w:semiHidden="1" w:uiPriority="9" w:unhideWhenUsed="1" w:qFormat="1"/>
-    <w:lsdException w:name="heading 4" w:semiHidden="1" w:uiPriority="9" w:unhideWhenUsed="1" w:qFormat="1"/>
-    <w:lsdException w:name="heading 5" w:semiHidden="1" w:uiPriority="9" w:unhideWhenUsed="1" w:qFormat="1"/>
-    <w:lsdException w:name="heading 6" w:semiHidden="1" w:uiPriority="9" w:unhideWhenUsed="1" w:qFormat="1"/>
-    <w:lsdException w:name="heading 7" w:semiHidden="1" w:uiPriority="9" w:unhideWhenUsed="1" w:qFormat="1"/>
-    <w:lsdException w:name="heading 8" w:semiHidden="1" w:uiPriority="9" w:unhideWhenUsed="1" w:qFormat="1"/>
-    <w:lsdException w:name="heading 9" w:semiHidden="1" w:uiPriority="9" w:unhideWhenUsed="1" w:qFormat="1"/>
-    <w:lsdException w:name="index 1" w:semiHidden="1" w:unhideWhenUsed="1"/>
-    <w:lsdException w:name="index 2" w:semiHidden="1" w:unhideWhenUsed="1"/>
-    <w:lsdException w:name="index 3" w:semiHidden="1" w:unhideWhenUsed="1"/>
-    <w:lsdException w:name="index 4" w:semiHidden="1" w:unhideWhenUsed="1"/>
-    <w:lsdException w:name="index 5" w:semiHidden="1" w:unhideWhenUsed="1"/>
-    <w:lsdException w:name="index 6" w:semiHidden="1" w:unhideWhenUsed="1"/>
-    <w:lsdException w:name="index 7" w:semiHidden="1" w:unhideWhenUsed="1"/>
-    <w:lsdException w:name="index 8" w:semiHidden="1" w:unhideWhenUsed="1"/>
-    <w:lsdException w:name="index 9" w:semiHidden="1" w:unhideWhenUsed="1"/>
-    <w:lsdException w:name="toc 1" w:semiHidden="1" w:uiPriority="39" w:unhideWhenUsed="1"/>
-    <w:lsdException w:name="toc 2" w:semiHidden="1" w:uiPriority="39" w:unhideWhenUsed="1"/>
-    <w:lsdException w:name="toc 3" w:semiHidden="1" w:uiPriority="39" w:unhideWhenUsed="1"/>
-    <w:lsdException w:name="toc 4" w:semiHidden="1" w:uiPriority="39" w:unhideWhenUsed="1"/>
-    <w:lsdException w:name="toc 5" w:semiHidden="1" w:uiPriority="39" w:unhideWhenUsed="1"/>
-    <w:lsdException w:name="toc 6" w:semiHidden="1" w:uiPriority="39" w:unhideWhenUsed="1"/>
-    <w:lsdException w:name="toc 7" w:semiHidden="1" w:uiPriority="39" w:unhideWhenUsed="1"/>
-    <w:lsdException w:name="toc 8" w:semiHidden="1" w:uiPriority="39" w:unhideWhenUsed="1"/>
-    <w:lsdException w:name="toc 9" w:semiHidden="1" w:uiPriority="39" w:unhideWhenUsed="1"/>
-    <w:lsdException w:name="Normal Indent" w:semiHidden="1" w:unhideWhenUsed="1"/>
-    <w:lsdException w:name="footnote text" w:semiHidden="1" w:unhideWhenUsed="1"/>
-    <w:lsdException w:name="annotation text" w:semiHidden="1" w:unhideWhenUsed="1"/>
-    <w:lsdException w:name="header" w:semiHidden="1" w:unhideWhenUsed="1"/>
-    <w:lsdException w:name="footer" w:semiHidden="1" w:unhideWhenUsed="1"/>
-    <w:lsdException w:name="index heading" w:semiHidden="1" w:unhideWhenUsed="1"/>
-    <w:lsdException w:name="caption" w:semiHidden="1" w:uiPriority="35" w:unhideWhenUsed="1" w:qFormat="1"/>
-    <w:lsdException w:name="table of figures" w:semiHidden="1" w:unhideWhenUsed="1"/>
-    <w:lsdException w:name="envelope address" w:semiHidden="1" w:unhideWhenUsed="1"/>
-    <w:lsdException w:name="envelope return" w:semiHidden="1" w:unhideWhenUsed="1"/>
-    <w:lsdException w:name="footnote reference" w:semiHidden="1" w:unhideWhenUsed="1"/>
-    <w:lsdException w:name="annotation reference" w:semiHidden="1" w:unhideWhenUsed="1"/>
-    <w:lsdException w:name="line number" w:semiHidden="1" w:unhideWhenUsed="1"/>
-    <w:lsdException w:name="page number" w:semiHidden="1" w:unhideWhenUsed="1"/>
-    <w:lsdException w:name="endnote reference" w:semiHidden="1" w:unhideWhenUsed="1"/>
-    <w:lsdException w:name="endnote text" w:semiHidden="1" w:unhideWhenUsed="1"/>
-    <w:lsdException w:name="table of authorities" w:semiHidden="1" w:unhideWhenUsed="1"/>
-    <w:lsdException w:name="macro" w:semiHidden="1" w:unhideWhenUsed="1"/>
-    <w:lsdException w:name="toa heading" w:semiHidden="1" w:unhideWhenUsed="1"/>
-    <w:lsdException w:name="List" w:semiHidden="1" w:unhideWhenUsed="1"/>
-    <w:lsdException w:name="List Bullet" w:semiHidden="1" w:unhideWhenUsed="1"/>
-    <w:lsdException w:name="List Number" w:semiHidden="1" w:unhideWhenUsed="1"/>
-    <w:lsdException w:name="List 2" w:semiHidden="1" w:unhideWhenUsed="1"/>
-    <w:lsdException w:name="List 3" w:semiHidden="1" w:unhideWhenUsed="1"/>
-    <w:lsdException w:name="List 4" w:semiHidden="1" w:unhideWhenUsed="1"/>
-    <w:lsdException w:name="List 5" w:semiHidden="1" w:unhideWhenUsed="1"/>
-    <w:lsdException w:name="List Bullet 2" w:semiHidden="1" w:unhideWhenUsed="1"/>
-    <w:lsdException w:name="List Bullet 3" w:semiHidden="1" w:unhideWhenUsed="1"/>
-    <w:lsdException w:name="List Bullet 4" w:semiHidden="1" w:unhideWhenUsed="1"/>
-    <w:lsdException w:name="List Bullet 5" w:semiHidden="1" w:unhideWhenUsed="1"/>
-    <w:lsdException w:name="List Number 2" w:semiHidden="1" w:unhideWhenUsed="1"/>
-    <w:lsdException w:name="List Number 3" w:semiHidden="1" w:unhideWhenUsed="1"/>
-    <w:lsdException w:name="List Number 4" w:semiHidden="1" w:unhideWhenUsed="1"/>
-    <w:lsdException w:name="List Number 5" w:semiHidden="1" w:unhideWhenUsed="1"/>
-    <w:lsdException w:name="Title" w:uiPriority="10" w:qFormat="1"/>
-    <w:lsdException w:name="Closing" w:semiHidden="1" w:unhideWhenUsed="1"/>
-    <w:lsdException w:name="Signature" w:semiHidden="1" w:unhideWhenUsed="1"/>
-    <w:lsdException w:name="Default Paragraph Font" w:semiHidden="1" w:uiPriority="1" w:unhideWhenUsed="1"/>
-    <w:lsdException w:name="Body Text" w:semiHidden="1" w:unhideWhenUsed="1"/>
-    <w:lsdException w:name="Body Text Indent" w:semiHidden="1" w:unhideWhenUsed="1"/>
-    <w:lsdException w:name="List Continue" w:semiHidden="1" w:unhideWhenUsed="1"/>
-    <w:lsdException w:name="List Continue 2" w:semiHidden="1" w:unhideWhenUsed="1"/>
-    <w:lsdException w:name="List Continue 3" w:semiHidden="1" w:unhideWhenUsed="1"/>
-    <w:lsdException w:name="List Continue 4" w:semiHidden="1" w:unhideWhenUsed="1"/>
-    <w:lsdException w:name="List Continue 5" w:semiHidden="1" w:unhideWhenUsed="1"/>
-    <w:lsdException w:name="Message Header" w:semiHidden="1" w:unhideWhenUsed="1"/>
-    <w:lsdException w:name="Subtitle" w:uiPriority="11" w:qFormat="1"/>
-    <w:lsdException w:name="Salutation" w:semiHidden="1" w:unhideWhenUsed="1"/>
-    <w:lsdException w:name="Date" w:semiHidden="1" w:unhideWhenUsed="1"/>
-    <w:lsdException w:name="Body Text First Indent" w:semiHidden="1" w:unhideWhenUsed="1"/>
-    <w:lsdException w:name="Body Text First Indent 2" w:semiHidden="1" w:unhideWhenUsed="1"/>
-    <w:lsdException w:name="Note Heading" w:semiHidden="1" w:unhideWhenUsed="1"/>
-    <w:lsdException w:name="Body Text 2" w:semiHidden="1" w:unhideWhenUsed="1"/>
-    <w:lsdException w:name="Body Text 3" w:semiHidden="1" w:unhideWhenUsed="1"/>
-    <w:lsdException w:name="Body Text Indent 2" w:semiHidden="1" w:unhideWhenUsed="1"/>
-    <w:lsdException w:name="Body Text Indent 3" w:semiHidden="1" w:unhideWhenUsed="1"/>
-    <w:lsdException w:name="Block Text" w:semiHidden="1" w:unhideWhenUsed="1"/>
-    <w:lsdException w:name="Hyperlink" w:semiHidden="1" w:unhideWhenUsed="1"/>
-    <w:lsdException w:name="FollowedHyperlink" w:semiHidden="1" w:unhideWhenUsed="1"/>
-    <w:lsdException w:name="Strong" w:uiPriority="22" w:qFormat="1"/>
-    <w:lsdException w:name="Emphasis" w:uiPriority="20" w:qFormat="1"/>
-    <w:lsdException w:name="Document Map" w:semiHidden="1" w:unhideWhenUsed="1"/>
-    <w:lsdException w:name="Plain Text" w:semiHidden="1" w:unhideWhenUsed="1"/>
-    <w:lsdException w:name="E-mail Signature" w:semiHidden="1" w:unhideWhenUsed="1"/>
-    <w:lsdException w:name="HTML Top of Form" w:semiHidden="1" w:unhideWhenUsed="1"/>
-    <w:lsdException w:name="HTML Bottom of Form" w:semiHidden="1" w:unhideWhenUsed="1"/>
-    <w:lsdException w:name="Normal (Web)" w:semiHidden="1" w:unhideWhenUsed="1"/>
-    <w:lsdException w:name="HTML Acronym" w:semiHidden="1" w:unhideWhenUsed="1"/>
-    <w:lsdException w:name="HTML Address" w:semiHidden="1" w:unhideWhenUsed="1"/>
-    <w:lsdException w:name="HTML Cite" w:semiHidden="1" w:unhideWhenUsed="1"/>
-    <w:lsdException w:name="HTML Code" w:semiHidden="1" w:unhideWhenUsed="1"/>
-    <w:lsdException w:name="HTML Definition" w:semiHidden="1" w:unhideWhenUsed="1"/>
-    <w:lsdException w:name="HTML Keyboard" w:semiHidden="1" w:unhideWhenUsed="1"/>
-    <w:lsdException w:name="HTML Preformatted" w:semiHidden="1" w:unhideWhenUsed="1"/>
-    <w:lsdException w:name="HTML Sample" w:semiHidden="1" w:unhideWhenUsed="1"/>
-    <w:lsdException w:name="HTML Typewriter" w:semiHidden="1" w:unhideWhenUsed="1"/>
-    <w:lsdException w:name="HTML Variable" w:semiHidden="1" w:unhideWhenUsed="1"/>
-    <w:lsdException w:name="Normal Table" w:semiHidden="1" w:unhideWhenUsed="1"/>
-    <w:lsdException w:name="annotation subject" w:semiHidden="1" w:unhideWhenUsed="1"/>
-    <w:lsdException w:name="No List" w:semiHidden="1" w:unhideWhenUsed="1"/>
-    <w:lsdException w:name="Outline List 1" w:semiHidden="1" w:unhideWhenUsed="1"/>
-    <w:lsdException w:name="Outline List 2" w:semiHidden="1" w:unhideWhenUsed="1"/>
-    <w:lsdException w:name="Outline List 3" w:semiHidden="1" w:unhideWhenUsed="1"/>
-    <w:lsdException w:name="Table Simple 1" w:semiHidden="1" w:unhideWhenUsed="1"/>
-    <w:lsdException w:name="Table Simple 2" w:semiHidden="1" w:unhideWhenUsed="1"/>
-    <w:lsdException w:name="Table Simple 3" w:semiHidden="1" w:unhideWhenUsed="1"/>
-    <w:lsdException w:name="Table Classic 1" w:semiHidden="1" w:unhideWhenUsed="1"/>
-    <w:lsdException w:name="Table Classic 2" w:semiHidden="1" w:unhideWhenUsed="1"/>
-    <w:lsdException w:name="Table Classic 3" w:semiHidden="1" w:unhideWhenUsed="1"/>
-    <w:lsdException w:name="Table Classic 4" w:semiHidden="1" w:unhideWhenUsed="1"/>
-    <w:lsdException w:name="Table Colorful 1" w:semiHidden="1" w:unhideWhenUsed="1"/>
-    <w:lsdException w:name="Table Colorful 2" w:semiHidden="1" w:unhideWhenUsed="1"/>
-    <w:lsdException w:name="Table Colorful 3" w:semiHidden="1" w:unhideWhenUsed="1"/>
-    <w:lsdException w:name="Table Columns 1" w:semiHidden="1" w:unhideWhenUsed="1"/>
-    <w:lsdException w:name="Table Columns 2" w:semiHidden="1" w:unhideWhenUsed="1"/>
-    <w:lsdException w:name="Table Columns 3" w:semiHidden="1" w:unhideWhenUsed="1"/>
-    <w:lsdException w:name="Table Columns 4" w:semiHidden="1" w:unhideWhenUsed="1"/>
-    <w:lsdException w:name="Table Columns 5" w:semiHidden="1" w:unhideWhenUsed="1"/>
-    <w:lsdException w:name="Table Grid 1" w:semiHidden="1" w:unhideWhenUsed="1"/>
-    <w:lsdException w:name="Table Grid 2" w:semiHidden="1" w:unhideWhenUsed="1"/>
-    <w:lsdException w:name="Table Grid 3" w:semiHidden="1" w:unhideWhenUsed="1"/>
-    <w:lsdException w:name="Table Grid 4" w:semiHidden="1" w:unhideWhenUsed="1"/>
-    <w:lsdException w:name="Table Grid 5" w:semiHidden="1" w:unhideWhenUsed="1"/>
-    <w:lsdException w:name="Table Grid 6" w:semiHidden="1" w:unhideWhenUsed="1"/>
-    <w:lsdException w:name="Table Grid 7" w:semiHidden="1" w:unhideWhenUsed="1"/>
-    <w:lsdException w:name="Table Grid 8" w:semiHidden="1" w:unhideWhenUsed="1"/>
-    <w:lsdException w:name="Table List 1" w:semiHidden="1" w:unhideWhenUsed="1"/>
-    <w:lsdException w:name="Table List 2" w:semiHidden="1" w:unhideWhenUsed="1"/>
-    <w:lsdException w:name="Table List 3" w:semiHidden="1" w:unhideWhenUsed="1"/>
-    <w:lsdException w:name="Table List 4" w:semiHidden="1" w:unhideWhenUsed="1"/>
-    <w:lsdException w:name="Table List 5" w:semiHidden="1" w:unhideWhenUsed="1"/>
-    <w:lsdException w:name="Table List 6" w:semiHidden="1" w:unhideWhenUsed="1"/>
-    <w:lsdException w:name="Table List 7" w:semiHidden="1" w:unhideWhenUsed="1"/>
-    <w:lsdException w:name="Table List 8" w:semiHidden="1" w:unhideWhenUsed="1"/>
-    <w:lsdException w:name="Table 3D effects 1" w:semiHidden="1" w:unhideWhenUsed="1"/>
-    <w:lsdException w:name="Table 3D effects 2" w:semiHidden="1" w:unhideWhenUsed="1"/>
-    <w:lsdException w:name="Table 3D effects 3" w:semiHidden="1" w:unhideWhenUsed="1"/>
-    <w:lsdException w:name="Table Contemporary" w:semiHidden="1" w:unhideWhenUsed="1"/>
-    <w:lsdException w:name="Table Elegant" w:semiHidden="1" w:unhideWhenUsed="1"/>
-    <w:lsdException w:name="Table Professional" w:semiHidden="1" w:unhideWhenUsed="1"/>
-    <w:lsdException w:name="Table Subtle 1" w:semiHidden="1" w:unhideWhenUsed="1"/>
-    <w:lsdException w:name="Table Subtle 2" w:semiHidden="1" w:unhideWhenUsed="1"/>
-    <w:lsdException w:name="Table Web 1" w:semiHidden="1" w:unhideWhenUsed="1"/>
-    <w:lsdException w:name="Table Web 2" w:semiHidden="1" w:unhideWhenUsed="1"/>
-    <w:lsdException w:name="Table Web 3" w:semiHidden="1" w:unhideWhenUsed="1"/>
-    <w:lsdException w:name="Balloon Text" w:semiHidden="1" w:unhideWhenUsed="1"/>
-    <w:lsdException w:name="Table Grid" w:uiPriority="59"/>
-    <w:lsdException w:name="Table Theme" w:semiHidden="1" w:unhideWhenUsed="1"/>
-    <w:lsdException w:name="Placeholder Text" w:semiHidden="1"/>
-    <w:lsdException w:name="No Spacing" w:uiPriority="1" w:qFormat="1"/>
-    <w:lsdException w:name="Light Shading" w:uiPriority="60"/>
-    <w:lsdException w:name="Light List" w:uiPriority="61"/>
-    <w:lsdException w:name="Light Grid" w:uiPriority="62"/>
-    <w:lsdException w:name="Medium Shading 1" w:uiPriority="63"/>
-    <w:lsdException w:name="Medium Shading 2" w:uiPriority="64"/>
-    <w:lsdException w:name="Medium List 1" w:uiPriority="65"/>
-    <w:lsdException w:name="Medium List 2" w:uiPriority="66"/>
-    <w:lsdException w:name="Medium Grid 1" w:uiPriority="67"/>
-    <w:lsdException w:name="Medium Grid 2" w:uiPriority="68"/>
-    <w:lsdException w:name="Medium Grid 3" w:uiPriority="69"/>
-    <w:lsdException w:name="Dark List" w:uiPriority="70"/>
-    <w:lsdException w:name="Colorful Shading" w:uiPriority="71"/>
-    <w:lsdException w:name="Colorful List" w:uiPriority="72"/>
-    <w:lsdException w:name="Colorful Grid" w:uiPriority="73"/>
-    <w:lsdException w:name="Light Shading Accent 1" w:uiPriority="60"/>
-    <w:lsdException w:name="Light List Accent 1" w:uiPriority="61"/>
-    <w:lsdException w:name="Light Grid Accent 1" w:uiPriority="62"/>
-    <w:lsdException w:name="Medium Shading 1 Accent 1" w:uiPriority="63"/>
-    <w:lsdException w:name="Medium Shading 2 Accent 1" w:uiPriority="64"/>
-    <w:lsdException w:name="Medium List 1 Accent 1" w:uiPriority="65"/>
-    <w:lsdException w:name="Revision" w:semiHidden="1"/>
-    <w:lsdException w:name="List Paragraph" w:uiPriority="34" w:qFormat="1"/>
-    <w:lsdException w:name="Quote" w:uiPriority="29" w:qFormat="1"/>
-    <w:lsdException w:name="Intense Quote" w:uiPriority="30" w:qFormat="1"/>
-    <w:lsdException w:name="Medium List 2 Accent 1" w:uiPriority="66"/>
-    <w:lsdException w:name="Medium Grid 1 Accent 1" w:uiPriority="67"/>
-    <w:lsdException w:name="Medium Grid 2 Accent 1" w:uiPriority="68"/>
-    <w:lsdException w:name="Medium Grid 3 Accent 1" w:uiPriority="69"/>
-    <w:lsdException w:name="Dark List Accent 1" w:uiPriority="70"/>
-    <w:lsdException w:name="Colorful Shading Accent 1" w:uiPriority="71"/>
-    <w:lsdException w:name="Colorful List Accent 1" w:uiPriority="72"/>
-    <w:lsdException w:name="Colorful Grid Accent 1" w:uiPriority="73"/>
-    <w:lsdException w:name="Light Shading Accent 2" w:uiPriority="60"/>
-    <w:lsdException w:name="Light List Accent 2" w:uiPriority="61"/>
-    <w:lsdException w:name="Light Grid Accent 2" w:uiPriority="62"/>
-    <w:lsdException w:name="Medium Shading 1 Accent 2" w:uiPriority="63"/>
-    <w:lsdException w:name="Medium Shading 2 Accent 2" w:uiPriority="64"/>
-    <w:lsdException w:name="Medium List 1 Accent 2" w:uiPriority="65"/>
-    <w:lsdException w:name="Medium List 2 Accent 2" w:uiPriority="66"/>
-    <w:lsdException w:name="Medium Grid 1 Accent 2" w:uiPriority="67"/>
-    <w:lsdException w:name="Medium Grid 2 Accent 2" w:uiPriority="68"/>
-    <w:lsdException w:name="Medium Grid 3 Accent 2" w:uiPriority="69"/>
-    <w:lsdException w:name="Dark List Accent 2" w:uiPriority="70"/>
-    <w:lsdException w:name="Colorful Shading Accent 2" w:uiPriority="71"/>
-    <w:lsdException w:name="Colorful List Accent 2" w:uiPriority="72"/>
-    <w:lsdException w:name="Colorful Grid Accent 2" w:uiPriority="73"/>
-    <w:lsdException w:name="Light Shading Accent 3" w:uiPriority="60"/>
-    <w:lsdException w:name="Light List Accent 3" w:uiPriority="61"/>
-    <w:lsdException w:name="Light Grid Accent 3" w:uiPriority="62"/>
-    <w:lsdException w:name="Medium Shading 1 Accent 3" w:uiPriority="63"/>
-    <w:lsdException w:name="Medium Shading 2 Accent 3" w:uiPriority="64"/>
-    <w:lsdException w:name="Medium List 1 Accent 3" w:uiPriority="65"/>
-    <w:lsdException w:name="Medium List 2 Accent 3" w:uiPriority="66"/>
-    <w:lsdException w:name="Medium Grid 1 Accent 3" w:uiPriority="67"/>
-    <w:lsdException w:name="Medium Grid 2 Accent 3" w:uiPriority="68"/>
-    <w:lsdException w:name="Medium Grid 3 Accent 3" w:uiPriority="69"/>
-    <w:lsdException w:name="Dark List Accent 3" w:uiPriority="70"/>
-    <w:lsdException w:name="Colorful Shading Accent 3" w:uiPriority="71"/>
-    <w:lsdException w:name="Colorful List Accent 3" w:uiPriority="72"/>
-    <w:lsdException w:name="Colorful Grid Accent 3" w:uiPriority="73"/>
-    <w:lsdException w:name="Light Shading Accent 4" w:uiPriority="60"/>
-    <w:lsdException w:name="Light List Accent 4" w:uiPriority="61"/>
-    <w:lsdException w:name="Light Grid Accent 4" w:uiPriority="62"/>
-    <w:lsdException w:name="Medium Shading 1 Accent 4" w:uiPriority="63"/>
-    <w:lsdException w:name="Medium Shading 2 Accent 4" w:uiPriority="64"/>
-    <w:lsdException w:name="Medium List 1 Accent 4" w:uiPriority="65"/>
-    <w:lsdException w:name="Medium List 2 Accent 4" w:uiPriority="66"/>
-    <w:lsdException w:name="Medium Grid 1 Accent 4" w:uiPriority="67"/>
-    <w:lsdException w:name="Medium Grid 2 Accent 4" w:uiPriority="68"/>
-    <w:lsdException w:name="Medium Grid 3 Accent 4" w:uiPriority="69"/>
-    <w:lsdException w:name="Dark List Accent 4" w:uiPriority="70"/>
-    <w:lsdException w:name="Colorful Shading Accent 4" w:uiPriority="71"/>
-    <w:lsdException w:name="Colorful List Accent 4" w:uiPriority="72"/>
-    <w:lsdException w:name="Colorful Grid Accent 4" w:uiPriority="73"/>
-    <w:lsdException w:name="Light Shading Accent 5" w:uiPriority="60"/>
-    <w:lsdException w:name="Light List Accent 5" w:uiPriority="61"/>
-    <w:lsdException w:name="Light Grid Accent 5" w:uiPriority="62"/>
-    <w:lsdException w:name="Medium Shading 1 Accent 5" w:uiPriority="63"/>
-    <w:lsdException w:name="Medium Shading 2 Accent 5" w:uiPriority="64"/>
-    <w:lsdException w:name="Medium List 1 Accent 5" w:uiPriority="65"/>
-    <w:lsdException w:name="Medium List 2 Accent 5" w:uiPriority="66"/>
-    <w:lsdException w:name="Medium Grid 1 Accent 5" w:uiPriority="67"/>
-    <w:lsdException w:name="Medium Grid 2 Accent 5" w:uiPriority="68"/>
-    <w:lsdException w:name="Medium Grid 3 Accent 5" w:uiPriority="69"/>
-    <w:lsdException w:name="Dark List Accent 5" w:uiPriority="70"/>
-    <w:lsdException w:name="Colorful Shading Accent 5" w:uiPriority="71"/>
-    <w:lsdException w:name="Colorful List Accent 5" w:uiPriority="72"/>
-    <w:lsdException w:name="Colorful Grid Accent 5" w:uiPriority="73"/>
-    <w:lsdException w:name="Light Shading Accent 6" w:uiPriority="60"/>
-    <w:lsdException w:name="Light List Accent 6" w:uiPriority="61"/>
-    <w:lsdException w:name="Light Grid Accent 6" w:uiPriority="62"/>
-    <w:lsdException w:name="Medium Shading 1 Accent 6" w:uiPriority="63"/>
-    <w:lsdException w:name="Medium Shading 2 Accent 6" w:uiPriority="64"/>
-    <w:lsdException w:name="Medium List 1 Accent 6" w:uiPriority="65"/>
-    <w:lsdException w:name="Medium List 2 Accent 6" w:uiPriority="66"/>
-    <w:lsdException w:name="Medium Grid 1 Accent 6" w:uiPriority="67"/>
-    <w:lsdException w:name="Medium Grid 2 Accent 6" w:uiPriority="68"/>
-    <w:lsdException w:name="Medium Grid 3 Accent 6" w:uiPriority="69"/>
-    <w:lsdException w:name="Dark List Accent 6" w:uiPriority="70"/>
-    <w:lsdException w:name="Colorful Shading Accent 6" w:uiPriority="71"/>
-    <w:lsdException w:name="Colorful List Accent 6" w:uiPriority="72"/>
-    <w:lsdException w:name="Colorful Grid Accent 6" w:uiPriority="73"/>
-    <w:lsdException w:name="Subtle Emphasis" w:uiPriority="19" w:qFormat="1"/>
-    <w:lsdException w:name="Intense Emphasis" w:uiPriority="21" w:qFormat="1"/>
-    <w:lsdException w:name="Subtle Reference" w:uiPriority="31" w:qFormat="1"/>
-    <w:lsdException w:name="Intense Reference" w:uiPriority="32" w:qFormat="1"/>
-    <w:lsdException w:name="Book Title" w:uiPriority="33" w:qFormat="1"/>
-    <w:lsdException w:name="Bibliography" w:semiHidden="1" w:uiPriority="37" w:unhideWhenUsed="1"/>
-    <w:lsdException w:name="TOC Heading" w:semiHidden="1" w:uiPriority="39" w:unhideWhenUsed="1" w:qFormat="1"/>
-    <w:lsdException w:name="Plain Table 1" w:uiPriority="41"/>
-    <w:lsdException w:name="Plain Table 2" w:uiPriority="42"/>
-    <w:lsdException w:name="Plain Table 3" w:uiPriority="43"/>
-    <w:lsdException w:name="Plain Table 4" w:uiPriority="44"/>
-    <w:lsdException w:name="Plain Table 5" w:uiPriority="45"/>
-    <w:lsdException w:name="Grid Table Light" w:uiPriority="40"/>
-    <w:lsdException w:name="Grid Table 1 Light" w:uiPriority="46"/>
-    <w:lsdException w:name="Grid Table 2" w:uiPriority="47"/>
-    <w:lsdException w:name="Grid Table 3" w:uiPriority="48"/>
-    <w:lsdException w:name="Grid Table 4" w:uiPriority="49"/>
-    <w:lsdException w:name="Grid Table 5 Dark" w:uiPriority="50"/>
-    <w:lsdException w:name="Grid Table 6 Colorful" w:uiPriority="51"/>
-    <w:lsdException w:name="Grid Table 7 Colorful" w:uiPriority="52"/>
-    <w:lsdException w:name="Grid Table 1 Light Accent 1" w:uiPriority="46"/>
-    <w:lsdException w:name="Grid Table 2 Accent 1" w:uiPriority="47"/>
-    <w:lsdException w:name="Grid Table 3 Accent 1" w:uiPriority="48"/>
-    <w:lsdException w:name="Grid Table 4 Accent 1" w:uiPriority="49"/>
-    <w:lsdException w:name="Grid Table 5 Dark Accent 1" w:uiPriority="50"/>
-    <w:lsdException w:name="Grid Table 6 Colorful Accent 1" w:uiPriority="51"/>
-    <w:lsdException w:name="Grid Table 7 Colorful Accent 1" w:uiPriority="52"/>
-    <w:lsdException w:name="Grid Table 1 Light Accent 2" w:uiPriority="46"/>
-    <w:lsdException w:name="Grid Table 2 Accent 2" w:uiPriority="47"/>
-    <w:lsdException w:name="Grid Table 3 Accent 2" w:uiPriority="48"/>
-    <w:lsdException w:name="Grid Table 4 Accent 2" w:uiPriority="49"/>
-    <w:lsdException w:name="Grid Table 5 Dark Accent 2" w:uiPriority="50"/>
-    <w:lsdException w:name="Grid Table 6 Colorful Accent 2" w:uiPriority="51"/>
-    <w:lsdException w:name="Grid Table 7 Colorful Accent 2" w:uiPriority="52"/>
-    <w:lsdException w:name="Grid Table 1 Light Accent 3" w:uiPriority="46"/>
-    <w:lsdException w:name="Grid Table 2 Accent 3" w:uiPriority="47"/>
-    <w:lsdException w:name="Grid Table 3 Accent 3" w:uiPriority="48"/>
-    <w:lsdException w:name="Grid Table 4 Accent 3" w:uiPriority="49"/>
-    <w:lsdException w:name="Grid Table 5 Dark Accent 3" w:uiPriority="50"/>
-    <w:lsdException w:name="Grid Table 6 Colorful Accent 3" w:uiPriority="51"/>
-    <w:lsdException w:name="Grid Table 7 Colorful Accent 3" w:uiPriority="52"/>
-    <w:lsdException w:name="Grid Table 1 Light Accent 4" w:uiPriority="46"/>
-    <w:lsdException w:name="Grid Table 2 Accent 4" w:uiPriority="47"/>
-    <w:lsdException w:name="Grid Table 3 Accent 4" w:uiPriority="48"/>
-    <w:lsdException w:name="Grid Table 4 Accent 4" w:uiPriority="49"/>
-    <w:lsdException w:name="Grid Table 5 Dark Accent 4" w:uiPriority="50"/>
-    <w:lsdException w:name="Grid Table 6 Colorful Accent 4" w:uiPriority="51"/>
-    <w:lsdException w:name="Grid Table 7 Colorful Accent 4" w:uiPriority="52"/>
-    <w:lsdException w:name="Grid Table 1 Light Accent 5" w:uiPriority="46"/>
-    <w:lsdException w:name="Grid Table 2 Accent 5" w:uiPriority="47"/>
-    <w:lsdException w:name="Grid Table 3 Accent 5" w:uiPriority="48"/>
-    <w:lsdException w:name="Grid Table 4 Accent 5" w:uiPriority="49"/>
-    <w:lsdException w:name="Grid Table 5 Dark Accent 5" w:uiPriority="50"/>
-    <w:lsdException w:name="Grid Table 6 Colorful Accent 5" w:uiPriority="51"/>
-    <w:lsdException w:name="Grid Table 7 Colorful Accent 5" w:uiPriority="52"/>
-    <w:lsdException w:name="Grid Table 1 Light Accent 6" w:uiPriority="46"/>
-    <w:lsdException w:name="Grid Table 2 Accent 6" w:uiPriority="47"/>
-    <w:lsdException w:name="Grid Table 3 Accent 6" w:uiPriority="48"/>
-    <w:lsdException w:name="Grid Table 4 Accent 6" w:uiPriority="49"/>
-    <w:lsdException w:name="Grid Table 5 Dark Accent 6" w:uiPriority="50"/>
-    <w:lsdException w:name="Grid Table 6 Colorful Accent 6" w:uiPriority="51"/>
-    <w:lsdException w:name="Grid Table 7 Colorful Accent 6" w:uiPriority="52"/>
-    <w:lsdException w:name="List Table 1 Light" w:uiPriority="46"/>
-    <w:lsdException w:name="List Table 2" w:uiPriority="47"/>
-    <w:lsdException w:name="List Table 3" w:uiPriority="48"/>
-    <w:lsdException w:name="List Table 4" w:uiPriority="49"/>
-    <w:lsdException w:name="List Table 5 Dark" w:uiPriority="50"/>
-    <w:lsdException w:name="List Table 6 Colorful" w:uiPriority="51"/>
-    <w:lsdException w:name="List Table 7 Colorful" w:uiPriority="52"/>
-    <w:lsdException w:name="List Table 1 Light Accent 1" w:uiPriority="46"/>
-    <w:lsdException w:name="List Table 2 Accent 1" w:uiPriority="47"/>
-    <w:lsdException w:name="List Table 3 Accent 1" w:uiPriority="48"/>
-    <w:lsdException w:name="List Table 4 Accent 1" w:uiPriority="49"/>
-    <w:lsdException w:name="List Table 5 Dark Accent 1" w:uiPriority="50"/>
-    <w:lsdException w:name="List Table 6 Colorful Accent 1" w:uiPriority="51"/>
-    <w:lsdException w:name="List Table 7 Colorful Accent 1" w:uiPriority="52"/>
-    <w:lsdException w:name="List Table 1 Light Accent 2" w:uiPriority="46"/>
-    <w:lsdException w:name="List Table 2 Accent 2" w:uiPriority="47"/>
-    <w:lsdException w:name="List Table 3 Accent 2" w:uiPriority="48"/>
-    <w:lsdException w:name="List Table 4 Accent 2" w:uiPriority="49"/>
-    <w:lsdException w:name="List Table 5 Dark Accent 2" w:uiPriority="50"/>
-    <w:lsdException w:name="List Table 6 Colorful Accent 2" w:uiPriority="51"/>
-    <w:lsdException w:name="List Table 7 Colorful Accent 2" w:uiPriority="52"/>
-    <w:lsdException w:name="List Table 1 Light Accent 3" w:uiPriority="46"/>
-    <w:lsdException w:name="List Table 2 Accent 3" w:uiPriority="47"/>
-    <w:lsdException w:name="List Table 3 Accent 3" w:uiPriority="48"/>
-    <w:lsdException w:name="List Table 4 Accent 3" w:uiPriority="49"/>
-    <w:lsdException w:name="List Table 5 Dark Accent 3" w:uiPriority="50"/>
-    <w:lsdException w:name="List Table 6 Colorful Accent 3" w:uiPriority="51"/>
-    <w:lsdException w:name="List Table 7 Colorful Accent 3" w:uiPriority="52"/>
-    <w:lsdException w:name="List Table 1 Light Accent 4" w:uiPriority="46"/>
-    <w:lsdException w:name="List Table 2 Accent 4" w:uiPriority="47"/>
-    <w:lsdException w:name="List Table 3 Accent 4" w:uiPriority="48"/>
-    <w:lsdException w:name="List Table 4 Accent 4" w:uiPriority="49"/>
-    <w:lsdException w:name="List Table 5 Dark Accent 4" w:uiPriority="50"/>
-    <w:lsdException w:name="List Table 6 Colorful Accent 4" w:uiPriority="51"/>
-    <w:lsdException w:name="List Table 7 Colorful Accent 4" w:uiPriority="52"/>
-    <w:lsdException w:name="List Table 1 Light Accent 5" w:uiPriority="46"/>
-    <w:lsdException w:name="List Table 2 Accent 5" w:uiPriority="47"/>
-    <w:lsdException w:name="List Table 3 Accent 5" w:uiPriority="48"/>
-    <w:lsdException w:name="List Table 4 Accent 5" w:uiPriority="49"/>
-    <w:lsdException w:name="List Table 5 Dark Accent 5" w:uiPriority="50"/>
-    <w:lsdException w:name="List Table 6 Colorful Accent 5" w:uiPriority="51"/>
-    <w:lsdException w:name="List Table 7 Colorful Accent 5" w:uiPriority="52"/>
-    <w:lsdException w:name="List Table 1 Light Accent 6" w:uiPriority="46"/>
-    <w:lsdException w:name="List Table 2 Accent 6" w:uiPriority="47"/>
-    <w:lsdException w:name="List Table 3 Accent 6" w:uiPriority="48"/>
-    <w:lsdException w:name="List Table 4 Accent 6" w:uiPriority="49"/>
-    <w:lsdException w:name="List Table 5 Dark Accent 6" w:uiPriority="50"/>
-    <w:lsdException w:name="List Table 6 Colorful Accent 6" w:uiPriority="51"/>
-    <w:lsdException w:name="List Table 7 Colorful Accent 6" w:uiPriority="52"/>
+  <w:latentStyles w:defLockedState="0" w:defUIPriority="99" w:defSemiHidden="1" w:defUnhideWhenUsed="1" w:defQFormat="0" w:count="267">
+    <w:lsdException w:name="Normal" w:semiHidden="0" w:uiPriority="0" w:unhideWhenUsed="0" w:qFormat="1"/>
+    <w:lsdException w:name="heading 1" w:semiHidden="0" w:uiPriority="9" w:unhideWhenUsed="0" w:qFormat="1"/>
+    <w:lsdException w:name="heading 2" w:uiPriority="9" w:qFormat="1"/>
+    <w:lsdException w:name="heading 3" w:uiPriority="9" w:qFormat="1"/>
+    <w:lsdException w:name="heading 4" w:uiPriority="9" w:qFormat="1"/>
+    <w:lsdException w:name="heading 5" w:uiPriority="9" w:qFormat="1"/>
+    <w:lsdException w:name="heading 6" w:uiPriority="9" w:qFormat="1"/>
+    <w:lsdException w:name="heading 7" w:uiPriority="9" w:qFormat="1"/>
+    <w:lsdException w:name="heading 8" w:uiPriority="9" w:qFormat="1"/>
+    <w:lsdException w:name="heading 9" w:uiPriority="9" w:qFormat="1"/>
+    <w:lsdException w:name="toc 1" w:uiPriority="39"/>
+    <w:lsdException w:name="toc 2" w:uiPriority="39"/>
+    <w:lsdException w:name="toc 3" w:uiPriority="39"/>
+    <w:lsdException w:name="toc 4" w:uiPriority="39"/>
+    <w:lsdException w:name="toc 5" w:uiPriority="39"/>
+    <w:lsdException w:name="toc 6" w:uiPriority="39"/>
+    <w:lsdException w:name="toc 7" w:uiPriority="39"/>
+    <w:lsdException w:name="toc 8" w:uiPriority="39"/>
+    <w:lsdException w:name="toc 9" w:uiPriority="39"/>
+    <w:lsdException w:name="caption" w:uiPriority="35" w:qFormat="1"/>
+    <w:lsdException w:name="Title" w:semiHidden="0" w:uiPriority="10" w:unhideWhenUsed="0" w:qFormat="1"/>
+    <w:lsdException w:name="Default Paragraph Font" w:uiPriority="1"/>
+    <w:lsdException w:name="Subtitle" w:semiHidden="0" w:uiPriority="11" w:unhideWhenUsed="0" w:qFormat="1"/>
+    <w:lsdException w:name="Strong" w:semiHidden="0" w:uiPriority="22" w:unhideWhenUsed="0" w:qFormat="1"/>
+    <w:lsdException w:name="Emphasis" w:semiHidden="0" w:uiPriority="20" w:unhideWhenUsed="0" w:qFormat="1"/>
+    <w:lsdException w:name="Table Grid" w:semiHidden="0" w:uiPriority="59" w:unhideWhenUsed="0"/>
+    <w:lsdException w:name="Placeholder Text" w:unhideWhenUsed="0"/>
+    <w:lsdException w:name="No Spacing" w:semiHidden="0" w:uiPriority="1" w:unhideWhenUsed="0" w:qFormat="1"/>
+    <w:lsdException w:name="Light Shading" w:semiHidden="0" w:uiPriority="60" w:unhideWhenUsed="0"/>
+    <w:lsdException w:name="Light List" w:semiHidden="0" w:uiPriority="61" w:unhideWhenUsed="0"/>
+    <w:lsdException w:name="Light Grid" w:semiHidden="0" w:uiPriority="62" w:unhideWhenUsed="0"/>
+    <w:lsdException w:name="Medium Shading 1" w:semiHidden="0" w:uiPriority="63" w:unhideWhenUsed="0"/>
+    <w:lsdException w:name="Medium Shading 2" w:semiHidden="0" w:uiPriority="64" w:unhideWhenUsed="0"/>
+    <w:lsdException w:name="Medium List 1" w:semiHidden="0" w:uiPriority="65" w:unhideWhenUsed="0"/>
+    <w:lsdException w:name="Medium List 2" w:semiHidden="0" w:uiPriority="66" w:unhideWhenUsed="0"/>
+    <w:lsdException w:name="Medium Grid 1" w:semiHidden="0" w:uiPriority="67" w:unhideWhenUsed="0"/>
+    <w:lsdException w:name="Medium Grid 2" w:semiHidden="0" w:uiPriority="68" w:unhideWhenUsed="0"/>
+    <w:lsdException w:name="Medium Grid 3" w:semiHidden="0" w:uiPriority="69" w:unhideWhenUsed="0"/>
+    <w:lsdException w:name="Dark List" w:semiHidden="0" w:uiPriority="70" w:unhideWhenUsed="0"/>
+    <w:lsdException w:name="Colorful Shading" w:semiHidden="0" w:uiPriority="71" w:unhideWhenUsed="0"/>
+    <w:lsdException w:name="Colorful List" w:semiHidden="0" w:uiPriority="72" w:unhideWhenUsed="0"/>
+    <w:lsdException w:name="Colorful Grid" w:semiHidden="0" w:uiPriority="73" w:unhideWhenUsed="0"/>
+    <w:lsdException w:name="Light Shading Accent 1" w:semiHidden="0" w:uiPriority="60" w:unhideWhenUsed="0"/>
+    <w:lsdException w:name="Light List Accent 1" w:semiHidden="0" w:uiPriority="61" w:unhideWhenUsed="0"/>
+    <w:lsdException w:name="Light Grid Accent 1" w:semiHidden="0" w:uiPriority="62" w:unhideWhenUsed="0"/>
+    <w:lsdException w:name="Medium Shading 1 Accent 1" w:semiHidden="0" w:uiPriority="63" w:unhideWhenUsed="0"/>
+    <w:lsdException w:name="Medium Shading 2 Accent 1" w:semiHidden="0" w:uiPriority="64" w:unhideWhenUsed="0"/>
+    <w:lsdException w:name="Medium List 1 Accent 1" w:semiHidden="0" w:uiPriority="65" w:unhideWhenUsed="0"/>
+    <w:lsdException w:name="Revision" w:unhideWhenUsed="0"/>
+    <w:lsdException w:name="List Paragraph" w:semiHidden="0" w:uiPriority="34" w:unhideWhenUsed="0" w:qFormat="1"/>
+    <w:lsdException w:name="Quote" w:semiHidden="0" w:uiPriority="29" w:unhideWhenUsed="0" w:qFormat="1"/>
+    <w:lsdException w:name="Intense Quote" w:semiHidden="0" w:uiPriority="30" w:unhideWhenUsed="0" w:qFormat="1"/>
+    <w:lsdException w:name="Medium List 2 Accent 1" w:semiHidden="0" w:uiPriority="66" w:unhideWhenUsed="0"/>
+    <w:lsdException w:name="Medium Grid 1 Accent 1" w:semiHidden="0" w:uiPriority="67" w:unhideWhenUsed="0"/>
+    <w:lsdException w:name="Medium Grid 2 Accent 1" w:semiHidden="0" w:uiPriority="68" w:unhideWhenUsed="0"/>
+    <w:lsdException w:name="Medium Grid 3 Accent 1" w:semiHidden="0" w:uiPriority="69" w:unhideWhenUsed="0"/>
+    <w:lsdException w:name="Dark List Accent 1" w:semiHidden="0" w:uiPriority="70" w:unhideWhenUsed="0"/>
+    <w:lsdException w:name="Colorful Shading Accent 1" w:semiHidden="0" w:uiPriority="71" w:unhideWhenUsed="0"/>
+    <w:lsdException w:name="Colorful List Accent 1" w:semiHidden="0" w:uiPriority="72" w:unhideWhenUsed="0"/>
+    <w:lsdException w:name="Colorful Grid Accent 1" w:semiHidden="0" w:uiPriority="73" w:unhideWhenUsed="0"/>
+    <w:lsdException w:name="Light Shading Accent 2" w:semiHidden="0" w:uiPriority="60" w:unhideWhenUsed="0"/>
+    <w:lsdException w:name="Light List Accent 2" w:semiHidden="0" w:uiPriority="61" w:unhideWhenUsed="0"/>
+    <w:lsdException w:name="Light Grid Accent 2" w:semiHidden="0" w:uiPriority="62" w:unhideWhenUsed="0"/>
+    <w:lsdException w:name="Medium Shading 1 Accent 2" w:semiHidden="0" w:uiPriority="63" w:unhideWhenUsed="0"/>
+    <w:lsdException w:name="Medium Shading 2 Accent 2" w:semiHidden="0" w:uiPriority="64" w:unhideWhenUsed="0"/>
+    <w:lsdException w:name="Medium List 1 Accent 2" w:semiHidden="0" w:uiPriority="65" w:unhideWhenUsed="0"/>
+    <w:lsdException w:name="Medium List 2 Accent 2" w:semiHidden="0" w:uiPriority="66" w:unhideWhenUsed="0"/>
+    <w:lsdException w:name="Medium Grid 1 Accent 2" w:semiHidden="0" w:uiPriority="67" w:unhideWhenUsed="0"/>
+    <w:lsdException w:name="Medium Grid 2 Accent 2" w:semiHidden="0" w:uiPriority="68" w:unhideWhenUsed="0"/>
+    <w:lsdException w:name="Medium Grid 3 Accent 2" w:semiHidden="0" w:uiPriority="69" w:unhideWhenUsed="0"/>
+    <w:lsdException w:name="Dark List Accent 2" w:semiHidden="0" w:uiPriority="70" w:unhideWhenUsed="0"/>
+    <w:lsdException w:name="Colorful Shading Accent 2" w:semiHidden="0" w:uiPriority="71" w:unhideWhenUsed="0"/>
+    <w:lsdException w:name="Colorful List Accent 2" w:semiHidden="0" w:uiPriority="72" w:unhideWhenUsed="0"/>
+    <w:lsdException w:name="Colorful Grid Accent 2" w:semiHidden="0" w:uiPriority="73" w:unhideWhenUsed="0"/>
+    <w:lsdException w:name="Light Shading Accent 3" w:semiHidden="0" w:uiPriority="60" w:unhideWhenUsed="0"/>
+    <w:lsdException w:name="Light List Accent 3" w:semiHidden="0" w:uiPriority="61" w:unhideWhenUsed="0"/>
+    <w:lsdException w:name="Light Grid Accent 3" w:semiHidden="0" w:uiPriority="62" w:unhideWhenUsed="0"/>
+    <w:lsdException w:name="Medium Shading 1 Accent 3" w:semiHidden="0" w:uiPriority="63" w:unhideWhenUsed="0"/>
+    <w:lsdException w:name="Medium Shading 2 Accent 3" w:semiHidden="0" w:uiPriority="64" w:unhideWhenUsed="0"/>
+    <w:lsdException w:name="Medium List 1 Accent 3" w:semiHidden="0" w:uiPriority="65" w:unhideWhenUsed="0"/>
+    <w:lsdException w:name="Medium List 2 Accent 3" w:semiHidden="0" w:uiPriority="66" w:unhideWhenUsed="0"/>
+    <w:lsdException w:name="Medium Grid 1 Accent 3" w:semiHidden="0" w:uiPriority="67" w:unhideWhenUsed="0"/>
+    <w:lsdException w:name="Medium Grid 2 Accent 3" w:semiHidden="0" w:uiPriority="68" w:unhideWhenUsed="0"/>
+    <w:lsdException w:name="Medium Grid 3 Accent 3" w:semiHidden="0" w:uiPriority="69" w:unhideWhenUsed="0"/>
+    <w:lsdException w:name="Dark List Accent 3" w:semiHidden="0" w:uiPriority="70" w:unhideWhenUsed="0"/>
+    <w:lsdException w:name="Colorful Shading Accent 3" w:semiHidden="0" w:uiPriority="71" w:unhideWhenUsed="0"/>
+    <w:lsdException w:name="Colorful List Accent 3" w:semiHidden="0" w:uiPriority="72" w:unhideWhenUsed="0"/>
+    <w:lsdException w:name="Colorful Grid Accent 3" w:semiHidden="0" w:uiPriority="73" w:unhideWhenUsed="0"/>
+    <w:lsdException w:name="Light Shading Accent 4" w:semiHidden="0" w:uiPriority="60" w:unhideWhenUsed="0"/>
+    <w:lsdException w:name="Light List Accent 4" w:semiHidden="0" w:uiPriority="61" w:unhideWhenUsed="0"/>
+    <w:lsdException w:name="Light Grid Accent 4" w:semiHidden="0" w:uiPriority="62" w:unhideWhenUsed="0"/>
+    <w:lsdException w:name="Medium Shading 1 Accent 4" w:semiHidden="0" w:uiPriority="63" w:unhideWhenUsed="0"/>
+    <w:lsdException w:name="Medium Shading 2 Accent 4" w:semiHidden="0" w:uiPriority="64" w:unhideWhenUsed="0"/>
+    <w:lsdException w:name="Medium List 1 Accent 4" w:semiHidden="0" w:uiPriority="65" w:unhideWhenUsed="0"/>
+    <w:lsdException w:name="Medium List 2 Accent 4" w:semiHidden="0" w:uiPriority="66" w:unhideWhenUsed="0"/>
+    <w:lsdException w:name="Medium Grid 1 Accent 4" w:semiHidden="0" w:uiPriority="67" w:unhideWhenUsed="0"/>
+    <w:lsdException w:name="Medium Grid 2 Accent 4" w:semiHidden="0" w:uiPriority="68" w:unhideWhenUsed="0"/>
+    <w:lsdException w:name="Medium Grid 3 Accent 4" w:semiHidden="0" w:uiPriority="69" w:unhideWhenUsed="0"/>
+    <w:lsdException w:name="Dark List Accent 4" w:semiHidden="0" w:uiPriority="70" w:unhideWhenUsed="0"/>
+    <w:lsdException w:name="Colorful Shading Accent 4" w:semiHidden="0" w:uiPriority="71" w:unhideWhenUsed="0"/>
+    <w:lsdException w:name="Colorful List Accent 4" w:semiHidden="0" w:uiPriority="72" w:unhideWhenUsed="0"/>
+    <w:lsdException w:name="Colorful Grid Accent 4" w:semiHidden="0" w:uiPriority="73" w:unhideWhenUsed="0"/>
+    <w:lsdException w:name="Light Shading Accent 5" w:semiHidden="0" w:uiPriority="60" w:unhideWhenUsed="0"/>
+    <w:lsdException w:name="Light List Accent 5" w:semiHidden="0" w:uiPriority="61" w:unhideWhenUsed="0"/>
+    <w:lsdException w:name="Light Grid Accent 5" w:semiHidden="0" w:uiPriority="62" w:unhideWhenUsed="0"/>
+    <w:lsdException w:name="Medium Shading 1 Accent 5" w:semiHidden="0" w:uiPriority="63" w:unhideWhenUsed="0"/>
+    <w:lsdException w:name="Medium Shading 2 Accent 5" w:semiHidden="0" w:uiPriority="64" w:unhideWhenUsed="0"/>
+    <w:lsdException w:name="Medium List 1 Accent 5" w:semiHidden="0" w:uiPriority="65" w:unhideWhenUsed="0"/>
+    <w:lsdException w:name="Medium List 2 Accent 5" w:semiHidden="0" w:uiPriority="66" w:unhideWhenUsed="0"/>
+    <w:lsdException w:name="Medium Grid 1 Accent 5" w:semiHidden="0" w:uiPriority="67" w:unhideWhenUsed="0"/>
+    <w:lsdException w:name="Medium Grid 2 Accent 5" w:semiHidden="0" w:uiPriority="68" w:unhideWhenUsed="0"/>
+    <w:lsdException w:name="Medium Grid 3 Accent 5" w:semiHidden="0" w:uiPriority="69" w:unhideWhenUsed="0"/>
+    <w:lsdException w:name="Dark List Accent 5" w:semiHidden="0" w:uiPriority="70" w:unhideWhenUsed="0"/>
+    <w:lsdException w:name="Colorful Shading Accent 5" w:semiHidden="0" w:uiPriority="71" w:unhideWhenUsed="0"/>
+    <w:lsdException w:name="Colorful List Accent 5" w:semiHidden="0" w:uiPriority="72" w:unhideWhenUsed="0"/>
+    <w:lsdException w:name="Colorful Grid Accent 5" w:semiHidden="0" w:uiPriority="73" w:unhideWhenUsed="0"/>
+    <w:lsdException w:name="Light Shading Accent 6" w:semiHidden="0" w:uiPriority="60" w:unhideWhenUsed="0"/>
+    <w:lsdException w:name="Light List Accent 6" w:semiHidden="0" w:uiPriority="61" w:unhideWhenUsed="0"/>
+    <w:lsdException w:name="Light Grid Accent 6" w:semiHidden="0" w:uiPriority="62" w:unhideWhenUsed="0"/>
+    <w:lsdException w:name="Medium Shading 1 Accent 6" w:semiHidden="0" w:uiPriority="63" w:unhideWhenUsed="0"/>
+    <w:lsdException w:name="Medium Shading 2 Accent 6" w:semiHidden="0" w:uiPriority="64" w:unhideWhenUsed="0"/>
+    <w:lsdException w:name="Medium List 1 Accent 6" w:semiHidden="0" w:uiPriority="65" w:unhideWhenUsed="0"/>
+    <w:lsdException w:name="Medium List 2 Accent 6" w:semiHidden="0" w:uiPriority="66" w:unhideWhenUsed="0"/>
+    <w:lsdException w:name="Medium Grid 1 Accent 6" w:semiHidden="0" w:uiPriority="67" w:unhideWhenUsed="0"/>
+    <w:lsdException w:name="Medium Grid 2 Accent 6" w:semiHidden="0" w:uiPriority="68" w:unhideWhenUsed="0"/>
+    <w:lsdException w:name="Medium Grid 3 Accent 6" w:semiHidden="0" w:uiPriority="69" w:unhideWhenUsed="0"/>
+    <w:lsdException w:name="Dark List Accent 6" w:semiHidden="0" w:uiPriority="70" w:unhideWhenUsed="0"/>
+    <w:lsdException w:name="Colorful Shading Accent 6" w:semiHidden="0" w:uiPriority="71" w:unhideWhenUsed="0"/>
+    <w:lsdException w:name="Colorful List Accent 6" w:semiHidden="0" w:uiPriority="72" w:unhideWhenUsed="0"/>
+    <w:lsdException w:name="Colorful Grid Accent 6" w:semiHidden="0" w:uiPriority="73" w:unhideWhenUsed="0"/>
+    <w:lsdException w:name="Subtle Emphasis" w:semiHidden="0" w:uiPriority="19" w:unhideWhenUsed="0" w:qFormat="1"/>
+    <w:lsdException w:name="Intense Emphasis" w:semiHidden="0" w:uiPriority="21" w:unhideWhenUsed="0" w:qFormat="1"/>
+    <w:lsdException w:name="Subtle Reference" w:semiHidden="0" w:uiPriority="31" w:unhideWhenUsed="0" w:qFormat="1"/>
+    <w:lsdException w:name="Intense Reference" w:semiHidden="0" w:uiPriority="32" w:unhideWhenUsed="0" w:qFormat="1"/>
+    <w:lsdException w:name="Book Title" w:semiHidden="0" w:uiPriority="33" w:unhideWhenUsed="0" w:qFormat="1"/>
+    <w:lsdException w:name="Bibliography" w:uiPriority="37"/>
+    <w:lsdException w:name="TOC Heading" w:uiPriority="39" w:qFormat="1"/>
   </w:latentStyles>
   <w:style w:type="paragraph" w:default="1" w:styleId="Normal">
     <w:name w:val="Normal"/>
@@ -9968,6 +9155,7 @@
     <w:uiPriority w:val="99"/>
     <w:semiHidden/>
     <w:unhideWhenUsed/>
+    <w:qFormat/>
     <w:tblPr>
       <w:tblInd w:w="0" w:type="dxa"/>
       <w:tblCellMar>
@@ -10563,7 +9751,7 @@
 </file>
 
 <file path=customXml/itemProps1.xml><?xml version="1.0" encoding="utf-8"?>
-<ds:datastoreItem xmlns:ds="http://schemas.openxmlformats.org/officeDocument/2006/customXml" ds:itemID="{A687F628-5C53-47D1-9F04-5A60F281580E}">
+<ds:datastoreItem xmlns:ds="http://schemas.openxmlformats.org/officeDocument/2006/customXml" ds:itemID="{24B8F52C-DC93-4AF9-B88B-74E9D70D13D6}">
   <ds:schemaRefs>
     <ds:schemaRef ds:uri="http://schemas.openxmlformats.org/officeDocument/2006/bibliography"/>
   </ds:schemaRefs>

</xml_diff>

<commit_message>
Updating with note about Java 8, setting VM properties.
</commit_message>
<xml_diff>
--- a/resources/Building and Running ISAAC.docx
+++ b/resources/Building and Running ISAAC.docx
@@ -1,6 +1,6 @@
 
 <file path=word/document.xml><?xml version="1.0" encoding="utf-8"?>
-<w:document xmlns:ve="http://schemas.openxmlformats.org/markup-compatibility/2006" xmlns:o="urn:schemas-microsoft-com:office:office" xmlns:r="http://schemas.openxmlformats.org/officeDocument/2006/relationships" xmlns:m="http://schemas.openxmlformats.org/officeDocument/2006/math" xmlns:v="urn:schemas-microsoft-com:vml" xmlns:wp="http://schemas.openxmlformats.org/drawingml/2006/wordprocessingDrawing" xmlns:w10="urn:schemas-microsoft-com:office:word" xmlns:w="http://schemas.openxmlformats.org/wordprocessingml/2006/main" xmlns:wne="http://schemas.microsoft.com/office/word/2006/wordml">
+<w:document xmlns:wpc="http://schemas.microsoft.com/office/word/2010/wordprocessingCanvas" xmlns:mc="http://schemas.openxmlformats.org/markup-compatibility/2006" xmlns:o="urn:schemas-microsoft-com:office:office" xmlns:r="http://schemas.openxmlformats.org/officeDocument/2006/relationships" xmlns:m="http://schemas.openxmlformats.org/officeDocument/2006/math" xmlns:v="urn:schemas-microsoft-com:vml" xmlns:wp14="http://schemas.microsoft.com/office/word/2010/wordprocessingDrawing" xmlns:wp="http://schemas.openxmlformats.org/drawingml/2006/wordprocessingDrawing" xmlns:w10="urn:schemas-microsoft-com:office:word" xmlns:w="http://schemas.openxmlformats.org/wordprocessingml/2006/main" xmlns:w14="http://schemas.microsoft.com/office/word/2010/wordml" xmlns:w15="http://schemas.microsoft.com/office/word/2012/wordml" xmlns:wpg="http://schemas.microsoft.com/office/word/2010/wordprocessingGroup" xmlns:wpi="http://schemas.microsoft.com/office/word/2010/wordprocessingInk" xmlns:wne="http://schemas.microsoft.com/office/word/2006/wordml" xmlns:wps="http://schemas.microsoft.com/office/word/2010/wordprocessingShape" mc:Ignorable="w14 w15 wp14">
   <w:body>
     <w:sdt>
       <w:sdtPr>
@@ -130,7 +130,39 @@
                 <w:rFonts w:eastAsia="Times New Roman"/>
                 <w:noProof/>
               </w:rPr>
-              <w:t>Access GitHub’s IHTSDO/ISAAC project</w:t>
+              <w:t xml:space="preserve">Access </w:t>
+            </w:r>
+            <w:r>
+              <w:rPr>
+                <w:rStyle w:val="Hyperlink"/>
+                <w:rFonts w:eastAsia="Times New Roman"/>
+                <w:noProof/>
+              </w:rPr>
+              <w:t>G</w:t>
+            </w:r>
+            <w:r>
+              <w:rPr>
+                <w:rStyle w:val="Hyperlink"/>
+                <w:rFonts w:eastAsia="Times New Roman"/>
+                <w:noProof/>
+              </w:rPr>
+              <w:t>itHub’s IH</w:t>
+            </w:r>
+            <w:r>
+              <w:rPr>
+                <w:rStyle w:val="Hyperlink"/>
+                <w:rFonts w:eastAsia="Times New Roman"/>
+                <w:noProof/>
+              </w:rPr>
+              <w:t>T</w:t>
+            </w:r>
+            <w:r>
+              <w:rPr>
+                <w:rStyle w:val="Hyperlink"/>
+                <w:rFonts w:eastAsia="Times New Roman"/>
+                <w:noProof/>
+              </w:rPr>
+              <w:t>SDO/ISAAC project</w:t>
             </w:r>
             <w:r>
               <w:rPr>
@@ -2633,7 +2665,14 @@
         <w:rPr>
           <w:rFonts w:eastAsia="Times New Roman"/>
         </w:rPr>
-        <w:t>Access G</w:t>
+        <w:t xml:space="preserve">Access </w:t>
+      </w:r>
+      <w:proofErr w:type="spellStart"/>
+      <w:r>
+        <w:rPr>
+          <w:rFonts w:eastAsia="Times New Roman"/>
+        </w:rPr>
+        <w:t>G</w:t>
       </w:r>
       <w:r>
         <w:rPr>
@@ -2645,7 +2684,14 @@
         <w:rPr>
           <w:rFonts w:eastAsia="Times New Roman"/>
         </w:rPr>
-        <w:t>’s IHTSDO</w:t>
+        <w:t>’s</w:t>
+      </w:r>
+      <w:proofErr w:type="spellEnd"/>
+      <w:r>
+        <w:rPr>
+          <w:rFonts w:eastAsia="Times New Roman"/>
+        </w:rPr>
+        <w:t xml:space="preserve"> IHTSDO</w:t>
       </w:r>
       <w:r>
         <w:rPr>
@@ -2669,6 +2715,7 @@
           <w:numId w:val="2"/>
         </w:numPr>
       </w:pPr>
+      <w:bookmarkStart w:id="2" w:name="_Toc379061775"/>
       <w:r>
         <w:t xml:space="preserve">Create a GitHub account at </w:t>
       </w:r>
@@ -2708,13 +2755,7 @@
         </w:numPr>
       </w:pPr>
       <w:r>
-        <w:t xml:space="preserve">Currently, only Rory Davidson may provide you with </w:t>
-      </w:r>
-      <w:r>
-        <w:t xml:space="preserve">permissions </w:t>
-      </w:r>
-      <w:r>
-        <w:t>to the project</w:t>
+        <w:t>Currently, only Rory Davidson may provide you with permissions to the project</w:t>
       </w:r>
     </w:p>
     <w:p>
@@ -2744,7 +2785,6 @@
           <w:rFonts w:eastAsia="Times New Roman"/>
         </w:rPr>
       </w:pPr>
-      <w:bookmarkStart w:id="2" w:name="_Toc379061775"/>
       <w:r>
         <w:rPr>
           <w:rFonts w:eastAsia="Times New Roman"/>
@@ -2948,7 +2988,15 @@
         </w:numPr>
       </w:pPr>
       <w:r>
-        <w:t>Contains the multi-module master pom file.</w:t>
+        <w:t xml:space="preserve">Contains the multi-module master </w:t>
+      </w:r>
+      <w:proofErr w:type="spellStart"/>
+      <w:r>
+        <w:t>pom</w:t>
+      </w:r>
+      <w:proofErr w:type="spellEnd"/>
+      <w:r>
+        <w:t xml:space="preserve"> file.</w:t>
       </w:r>
     </w:p>
     <w:p>
@@ -2960,8 +3008,13 @@
         </w:numPr>
       </w:pPr>
       <w:r>
-        <w:t>app-util</w:t>
-      </w:r>
+        <w:t>app-</w:t>
+      </w:r>
+      <w:proofErr w:type="spellStart"/>
+      <w:r>
+        <w:t>util</w:t>
+      </w:r>
+      <w:proofErr w:type="spellEnd"/>
     </w:p>
     <w:p>
       <w:pPr>
@@ -3031,8 +3084,13 @@
           <w:numId w:val="17"/>
         </w:numPr>
       </w:pPr>
-      <w:r>
-        <w:t>isaac-app</w:t>
+      <w:proofErr w:type="spellStart"/>
+      <w:r>
+        <w:t>isaac</w:t>
+      </w:r>
+      <w:proofErr w:type="spellEnd"/>
+      <w:r>
+        <w:t>-app</w:t>
       </w:r>
     </w:p>
     <w:p>
@@ -3067,8 +3125,13 @@
           <w:numId w:val="17"/>
         </w:numPr>
       </w:pPr>
-      <w:r>
-        <w:t>lego-view</w:t>
+      <w:proofErr w:type="spellStart"/>
+      <w:r>
+        <w:t>lego</w:t>
+      </w:r>
+      <w:proofErr w:type="spellEnd"/>
+      <w:r>
+        <w:t>-view</w:t>
       </w:r>
     </w:p>
     <w:p>
@@ -3182,7 +3245,15 @@
         </w:numPr>
       </w:pPr>
       <w:r>
-        <w:t xml:space="preserve">Log into VA-Archiva at </w:t>
+        <w:t>Log into VA-</w:t>
+      </w:r>
+      <w:proofErr w:type="spellStart"/>
+      <w:r>
+        <w:t>Archiva</w:t>
+      </w:r>
+      <w:proofErr w:type="spellEnd"/>
+      <w:r>
+        <w:t xml:space="preserve"> at </w:t>
       </w:r>
       <w:hyperlink r:id="rId10" w:history="1">
         <w:r>
@@ -3303,7 +3374,15 @@
         </w:numPr>
       </w:pPr>
       <w:r>
-        <w:t>Replace &lt;username&gt; and &lt;password&gt; with your VA-Archiva credentials</w:t>
+        <w:t>Replace &lt;username&gt; and &lt;password&gt; with your VA-</w:t>
+      </w:r>
+      <w:proofErr w:type="spellStart"/>
+      <w:r>
+        <w:t>Archiva</w:t>
+      </w:r>
+      <w:proofErr w:type="spellEnd"/>
+      <w:r>
+        <w:t xml:space="preserve"> credentials</w:t>
       </w:r>
       <w:r>
         <w:t>:</w:t>
@@ -3324,7 +3403,15 @@
         <w:ind w:left="1440"/>
       </w:pPr>
       <w:r>
-        <w:t>&lt;servers&gt;</w:t>
+        <w:t>&lt;</w:t>
+      </w:r>
+      <w:proofErr w:type="gramStart"/>
+      <w:r>
+        <w:t>servers</w:t>
+      </w:r>
+      <w:proofErr w:type="gramEnd"/>
+      <w:r>
+        <w:t>&gt;</w:t>
       </w:r>
     </w:p>
     <w:p>
@@ -3333,7 +3420,15 @@
         <w:ind w:left="1440"/>
       </w:pPr>
       <w:r>
-        <w:t xml:space="preserve">       &lt;server&gt;</w:t>
+        <w:t xml:space="preserve">       &lt;</w:t>
+      </w:r>
+      <w:proofErr w:type="gramStart"/>
+      <w:r>
+        <w:t>server</w:t>
+      </w:r>
+      <w:proofErr w:type="gramEnd"/>
+      <w:r>
+        <w:t>&gt;</w:t>
       </w:r>
     </w:p>
     <w:p>
@@ -3342,10 +3437,20 @@
         <w:ind w:left="1440"/>
       </w:pPr>
       <w:r>
-        <w:t xml:space="preserve">             &lt;id&gt;</w:t>
-      </w:r>
-      <w:r>
-        <w:t>va-</w:t>
+        <w:t xml:space="preserve">             &lt;</w:t>
+      </w:r>
+      <w:proofErr w:type="gramStart"/>
+      <w:r>
+        <w:t>id&gt;</w:t>
+      </w:r>
+      <w:proofErr w:type="spellStart"/>
+      <w:proofErr w:type="gramEnd"/>
+      <w:r>
+        <w:t>va</w:t>
+      </w:r>
+      <w:proofErr w:type="spellEnd"/>
+      <w:r>
+        <w:t>-</w:t>
       </w:r>
       <w:r>
         <w:t>maestro&lt;/id&gt;</w:t>
@@ -3357,8 +3462,13 @@
         <w:ind w:left="1440"/>
       </w:pPr>
       <w:r>
-        <w:t xml:space="preserve">             &lt;username&gt;</w:t>
-      </w:r>
+        <w:t xml:space="preserve">             &lt;</w:t>
+      </w:r>
+      <w:proofErr w:type="gramStart"/>
+      <w:r>
+        <w:t>username&gt;</w:t>
+      </w:r>
+      <w:proofErr w:type="gramEnd"/>
       <w:r>
         <w:rPr>
           <w:color w:val="FF0000"/>
@@ -3375,8 +3485,13 @@
         <w:ind w:left="1440"/>
       </w:pPr>
       <w:r>
-        <w:t xml:space="preserve">             &lt;password&gt;</w:t>
-      </w:r>
+        <w:t xml:space="preserve">             &lt;</w:t>
+      </w:r>
+      <w:proofErr w:type="gramStart"/>
+      <w:r>
+        <w:t>password&gt;</w:t>
+      </w:r>
+      <w:proofErr w:type="gramEnd"/>
       <w:r>
         <w:rPr>
           <w:color w:val="FF0000"/>
@@ -3444,7 +3559,15 @@
         <w:ind w:left="1440"/>
       </w:pPr>
       <w:r>
-        <w:t xml:space="preserve">    &lt;profiles&gt;</w:t>
+        <w:t xml:space="preserve">    &lt;</w:t>
+      </w:r>
+      <w:proofErr w:type="gramStart"/>
+      <w:r>
+        <w:t>profiles</w:t>
+      </w:r>
+      <w:proofErr w:type="gramEnd"/>
+      <w:r>
+        <w:t>&gt;</w:t>
       </w:r>
     </w:p>
     <w:p>
@@ -3453,7 +3576,15 @@
         <w:ind w:left="1440"/>
       </w:pPr>
       <w:r>
-        <w:t xml:space="preserve">        &lt;profile&gt;</w:t>
+        <w:t xml:space="preserve">        &lt;</w:t>
+      </w:r>
+      <w:proofErr w:type="gramStart"/>
+      <w:r>
+        <w:t>profile</w:t>
+      </w:r>
+      <w:proofErr w:type="gramEnd"/>
+      <w:r>
+        <w:t>&gt;</w:t>
       </w:r>
     </w:p>
     <w:p>
@@ -3462,7 +3593,15 @@
         <w:ind w:left="1440"/>
       </w:pPr>
       <w:r>
-        <w:t xml:space="preserve">            &lt;id&gt;my-profile&lt;/id&gt;</w:t>
+        <w:t xml:space="preserve">            &lt;</w:t>
+      </w:r>
+      <w:proofErr w:type="gramStart"/>
+      <w:r>
+        <w:t>id&gt;</w:t>
+      </w:r>
+      <w:proofErr w:type="gramEnd"/>
+      <w:r>
+        <w:t>my-profile&lt;/id&gt;</w:t>
       </w:r>
     </w:p>
     <w:p>
@@ -3471,7 +3610,15 @@
         <w:ind w:left="1440"/>
       </w:pPr>
       <w:r>
-        <w:t xml:space="preserve">            &lt;activation&gt;</w:t>
+        <w:t xml:space="preserve">            &lt;</w:t>
+      </w:r>
+      <w:proofErr w:type="gramStart"/>
+      <w:r>
+        <w:t>activation</w:t>
+      </w:r>
+      <w:proofErr w:type="gramEnd"/>
+      <w:r>
+        <w:t>&gt;</w:t>
       </w:r>
     </w:p>
     <w:p>
@@ -3480,7 +3627,28 @@
         <w:ind w:left="1440"/>
       </w:pPr>
       <w:r>
-        <w:t xml:space="preserve">                &lt;activeByDefault&gt;true&lt;/activeByDefault&gt;</w:t>
+        <w:t xml:space="preserve">                &lt;</w:t>
+      </w:r>
+      <w:proofErr w:type="spellStart"/>
+      <w:proofErr w:type="gramStart"/>
+      <w:r>
+        <w:t>activeByDefault</w:t>
+      </w:r>
+      <w:proofErr w:type="spellEnd"/>
+      <w:r>
+        <w:t>&gt;</w:t>
+      </w:r>
+      <w:proofErr w:type="gramEnd"/>
+      <w:r>
+        <w:t>true&lt;/</w:t>
+      </w:r>
+      <w:proofErr w:type="spellStart"/>
+      <w:r>
+        <w:t>activeByDefault</w:t>
+      </w:r>
+      <w:proofErr w:type="spellEnd"/>
+      <w:r>
+        <w:t>&gt;</w:t>
       </w:r>
     </w:p>
     <w:p>
@@ -3504,7 +3672,15 @@
         <w:ind w:left="1440"/>
       </w:pPr>
       <w:r>
-        <w:t xml:space="preserve">            &lt;repositories&gt;</w:t>
+        <w:t xml:space="preserve">            &lt;</w:t>
+      </w:r>
+      <w:proofErr w:type="gramStart"/>
+      <w:r>
+        <w:t>repositories</w:t>
+      </w:r>
+      <w:proofErr w:type="gramEnd"/>
+      <w:r>
+        <w:t>&gt;</w:t>
       </w:r>
     </w:p>
     <w:p>
@@ -3513,7 +3689,15 @@
         <w:ind w:left="1440"/>
       </w:pPr>
       <w:r>
-        <w:t xml:space="preserve">                &lt;repository&gt;</w:t>
+        <w:t xml:space="preserve">                &lt;</w:t>
+      </w:r>
+      <w:proofErr w:type="gramStart"/>
+      <w:r>
+        <w:t>repository</w:t>
+      </w:r>
+      <w:proofErr w:type="gramEnd"/>
+      <w:r>
+        <w:t>&gt;</w:t>
       </w:r>
     </w:p>
     <w:p>
@@ -3522,10 +3706,20 @@
         <w:ind w:left="1440"/>
       </w:pPr>
       <w:r>
-        <w:t xml:space="preserve">                    &lt;id&gt;</w:t>
-      </w:r>
-      <w:r>
-        <w:t>va-maestro</w:t>
+        <w:t xml:space="preserve">                    &lt;</w:t>
+      </w:r>
+      <w:proofErr w:type="gramStart"/>
+      <w:r>
+        <w:t>id&gt;</w:t>
+      </w:r>
+      <w:proofErr w:type="spellStart"/>
+      <w:proofErr w:type="gramEnd"/>
+      <w:r>
+        <w:t>va</w:t>
+      </w:r>
+      <w:proofErr w:type="spellEnd"/>
+      <w:r>
+        <w:t>-maestro</w:t>
       </w:r>
       <w:r>
         <w:t>&lt;/id&gt;</w:t>
@@ -3537,8 +3731,13 @@
         <w:ind w:left="1440"/>
       </w:pPr>
       <w:r>
-        <w:t xml:space="preserve">                    &lt;name&gt;</w:t>
-      </w:r>
+        <w:t xml:space="preserve">                    &lt;</w:t>
+      </w:r>
+      <w:proofErr w:type="gramStart"/>
+      <w:r>
+        <w:t>name&gt;</w:t>
+      </w:r>
+      <w:proofErr w:type="gramEnd"/>
       <w:r>
         <w:t>VA Maestro</w:t>
       </w:r>
@@ -3591,7 +3790,17 @@
         <w:ind w:left="1440"/>
       </w:pPr>
       <w:r>
-        <w:t xml:space="preserve">            &lt;pluginRepositories&gt;</w:t>
+        <w:t xml:space="preserve">            &lt;</w:t>
+      </w:r>
+      <w:proofErr w:type="spellStart"/>
+      <w:proofErr w:type="gramStart"/>
+      <w:r>
+        <w:t>pluginRepositories</w:t>
+      </w:r>
+      <w:proofErr w:type="spellEnd"/>
+      <w:proofErr w:type="gramEnd"/>
+      <w:r>
+        <w:t>&gt;</w:t>
       </w:r>
     </w:p>
     <w:p>
@@ -3600,7 +3809,17 @@
         <w:ind w:left="1440"/>
       </w:pPr>
       <w:r>
-        <w:t xml:space="preserve">                &lt;pluginRepository&gt;</w:t>
+        <w:t xml:space="preserve">                &lt;</w:t>
+      </w:r>
+      <w:proofErr w:type="spellStart"/>
+      <w:proofErr w:type="gramStart"/>
+      <w:r>
+        <w:t>pluginRepository</w:t>
+      </w:r>
+      <w:proofErr w:type="spellEnd"/>
+      <w:proofErr w:type="gramEnd"/>
+      <w:r>
+        <w:t>&gt;</w:t>
       </w:r>
     </w:p>
     <w:p>
@@ -3609,10 +3828,20 @@
         <w:ind w:left="1440"/>
       </w:pPr>
       <w:r>
-        <w:t xml:space="preserve">                    &lt;id&gt;</w:t>
-      </w:r>
-      <w:r>
-        <w:t>va-maestro</w:t>
+        <w:t xml:space="preserve">                    &lt;</w:t>
+      </w:r>
+      <w:proofErr w:type="gramStart"/>
+      <w:r>
+        <w:t>id&gt;</w:t>
+      </w:r>
+      <w:proofErr w:type="spellStart"/>
+      <w:proofErr w:type="gramEnd"/>
+      <w:r>
+        <w:t>va</w:t>
+      </w:r>
+      <w:proofErr w:type="spellEnd"/>
+      <w:r>
+        <w:t>-maestro</w:t>
       </w:r>
       <w:r>
         <w:t>&lt;/id&gt;</w:t>
@@ -3624,8 +3853,13 @@
         <w:ind w:left="1440"/>
       </w:pPr>
       <w:r>
-        <w:t xml:space="preserve">                    &lt;name&gt;</w:t>
-      </w:r>
+        <w:t xml:space="preserve">                    &lt;</w:t>
+      </w:r>
+      <w:proofErr w:type="gramStart"/>
+      <w:r>
+        <w:t>name&gt;</w:t>
+      </w:r>
+      <w:proofErr w:type="gramEnd"/>
       <w:r>
         <w:t>VA Maestro</w:t>
       </w:r>
@@ -3657,7 +3891,15 @@
         <w:ind w:left="1440"/>
       </w:pPr>
       <w:r>
-        <w:t xml:space="preserve">                &lt;/pluginRepository&gt;</w:t>
+        <w:t xml:space="preserve">                &lt;/</w:t>
+      </w:r>
+      <w:proofErr w:type="spellStart"/>
+      <w:r>
+        <w:t>pluginRepository</w:t>
+      </w:r>
+      <w:proofErr w:type="spellEnd"/>
+      <w:r>
+        <w:t>&gt;</w:t>
       </w:r>
     </w:p>
     <w:p>
@@ -3669,7 +3911,15 @@
         <w:t xml:space="preserve">  </w:t>
       </w:r>
       <w:r>
-        <w:t xml:space="preserve">          &lt;/pluginRepositories&gt;</w:t>
+        <w:t xml:space="preserve">          &lt;/</w:t>
+      </w:r>
+      <w:proofErr w:type="spellStart"/>
+      <w:r>
+        <w:t>pluginRepositories</w:t>
+      </w:r>
+      <w:proofErr w:type="spellEnd"/>
+      <w:r>
+        <w:t>&gt;</w:t>
       </w:r>
     </w:p>
     <w:p>
@@ -3914,6 +4164,7 @@
         </w:rPr>
       </w:pPr>
       <w:bookmarkStart w:id="11" w:name="_Toc379061783"/>
+      <w:proofErr w:type="spellStart"/>
       <w:r>
         <w:rPr>
           <w:rFonts w:eastAsia="Times New Roman"/>
@@ -3921,6 +4172,7 @@
         <w:t>NetBeans</w:t>
       </w:r>
       <w:bookmarkEnd w:id="11"/>
+      <w:proofErr w:type="spellEnd"/>
     </w:p>
     <w:p>
       <w:pPr>
@@ -3930,6 +4182,7 @@
         </w:rPr>
       </w:pPr>
       <w:bookmarkStart w:id="12" w:name="_Toc379061784"/>
+      <w:proofErr w:type="spellStart"/>
       <w:r>
         <w:rPr>
           <w:rFonts w:eastAsia="Times New Roman"/>
@@ -3937,6 +4190,7 @@
         <w:t>IntelliJ</w:t>
       </w:r>
       <w:bookmarkEnd w:id="12"/>
+      <w:proofErr w:type="spellEnd"/>
     </w:p>
     <w:p>
       <w:pPr>
@@ -3969,7 +4223,21 @@
         <w:rPr>
           <w:rFonts w:eastAsia="Times New Roman"/>
         </w:rPr>
-        <w:t xml:space="preserve">Create a Git local repository of </w:t>
+        <w:t xml:space="preserve">Create a </w:t>
+      </w:r>
+      <w:proofErr w:type="spellStart"/>
+      <w:r>
+        <w:rPr>
+          <w:rFonts w:eastAsia="Times New Roman"/>
+        </w:rPr>
+        <w:t>Git</w:t>
+      </w:r>
+      <w:proofErr w:type="spellEnd"/>
+      <w:r>
+        <w:rPr>
+          <w:rFonts w:eastAsia="Times New Roman"/>
+        </w:rPr>
+        <w:t xml:space="preserve"> local repository of </w:t>
       </w:r>
       <w:r>
         <w:rPr>
@@ -4068,7 +4336,7 @@
                     </a:ln>
                     <a:extLst>
                       <a:ext uri="{53640926-AAD7-44D8-BBD7-CCE9431645EC}">
-                        <a14:shadowObscured xmlns:a14="http://schemas.microsoft.com/office/drawing/2010/main" xmlns:wps="http://schemas.microsoft.com/office/word/2010/wordprocessingShape" xmlns:wpi="http://schemas.microsoft.com/office/word/2010/wordprocessingInk" xmlns:wpg="http://schemas.microsoft.com/office/word/2010/wordprocessingGroup" xmlns:w15="http://schemas.microsoft.com/office/word/2012/wordml" xmlns:w14="http://schemas.microsoft.com/office/word/2010/wordml" xmlns:w="http://schemas.openxmlformats.org/wordprocessingml/2006/main" xmlns:w10="urn:schemas-microsoft-com:office:word" xmlns:wp14="http://schemas.microsoft.com/office/word/2010/wordprocessingDrawing" xmlns:v="urn:schemas-microsoft-com:vml" xmlns:o="urn:schemas-microsoft-com:office:office" xmlns:mc="http://schemas.openxmlformats.org/markup-compatibility/2006" xmlns:wpc="http://schemas.microsoft.com/office/word/2010/wordprocessingCanvas" xmlns=""/>
+                        <a14:shadowObscured xmlns:a14="http://schemas.microsoft.com/office/drawing/2010/main"/>
                       </a:ext>
                     </a:extLst>
                   </pic:spPr>
@@ -4146,7 +4414,7 @@
                     <a:blip r:embed="rId15" cstate="print">
                       <a:extLst>
                         <a:ext uri="{28A0092B-C50C-407E-A947-70E740481C1C}">
-                          <a14:useLocalDpi xmlns:a14="http://schemas.microsoft.com/office/drawing/2010/main" xmlns:wps="http://schemas.microsoft.com/office/word/2010/wordprocessingShape" xmlns:wpi="http://schemas.microsoft.com/office/word/2010/wordprocessingInk" xmlns:wpg="http://schemas.microsoft.com/office/word/2010/wordprocessingGroup" xmlns:w15="http://schemas.microsoft.com/office/word/2012/wordml" xmlns:w14="http://schemas.microsoft.com/office/word/2010/wordml" xmlns:w="http://schemas.openxmlformats.org/wordprocessingml/2006/main" xmlns:w10="urn:schemas-microsoft-com:office:word" xmlns:wp14="http://schemas.microsoft.com/office/word/2010/wordprocessingDrawing" xmlns:v="urn:schemas-microsoft-com:vml" xmlns:o="urn:schemas-microsoft-com:office:office" xmlns:mc="http://schemas.openxmlformats.org/markup-compatibility/2006" xmlns:wpc="http://schemas.microsoft.com/office/word/2010/wordprocessingCanvas" xmlns="" val="0"/>
+                          <a14:useLocalDpi xmlns:a14="http://schemas.microsoft.com/office/drawing/2010/main" val="0"/>
                         </a:ext>
                       </a:extLst>
                     </a:blip>
@@ -4224,7 +4492,15 @@
         </w:numPr>
       </w:pPr>
       <w:r>
-        <w:t>Explorer opens in directory containing local Git repository</w:t>
+        <w:t xml:space="preserve">Explorer opens in directory containing local </w:t>
+      </w:r>
+      <w:proofErr w:type="spellStart"/>
+      <w:r>
+        <w:t>Git</w:t>
+      </w:r>
+      <w:proofErr w:type="spellEnd"/>
+      <w:r>
+        <w:t xml:space="preserve"> repository</w:t>
       </w:r>
     </w:p>
     <w:p>
@@ -4260,11 +4536,19 @@
           <w:rFonts w:ascii="Courier New" w:hAnsi="Courier New" w:cs="Courier New"/>
         </w:rPr>
       </w:pPr>
+      <w:proofErr w:type="gramStart"/>
       <w:r>
         <w:rPr>
           <w:rFonts w:ascii="Courier New" w:hAnsi="Courier New" w:cs="Courier New"/>
         </w:rPr>
-        <w:t xml:space="preserve">cd </w:t>
+        <w:t>cd</w:t>
+      </w:r>
+      <w:proofErr w:type="gramEnd"/>
+      <w:r>
+        <w:rPr>
+          <w:rFonts w:ascii="Courier New" w:hAnsi="Courier New" w:cs="Courier New"/>
+        </w:rPr>
+        <w:t xml:space="preserve"> </w:t>
       </w:r>
       <w:r>
         <w:rPr>
@@ -4294,7 +4578,21 @@
         <w:rPr>
           <w:rFonts w:cs="Courier New"/>
         </w:rPr>
-        <w:t>Download the project with the Git “clone” command.</w:t>
+        <w:t xml:space="preserve">Download the project with the </w:t>
+      </w:r>
+      <w:proofErr w:type="spellStart"/>
+      <w:r>
+        <w:rPr>
+          <w:rFonts w:cs="Courier New"/>
+        </w:rPr>
+        <w:t>Git</w:t>
+      </w:r>
+      <w:proofErr w:type="spellEnd"/>
+      <w:r>
+        <w:rPr>
+          <w:rFonts w:cs="Courier New"/>
+        </w:rPr>
+        <w:t xml:space="preserve"> “clone” command.</w:t>
       </w:r>
     </w:p>
     <w:p>
@@ -4303,16 +4601,26 @@
           <w:rFonts w:ascii="Courier New" w:hAnsi="Courier New" w:cs="Courier New"/>
         </w:rPr>
       </w:pPr>
+      <w:proofErr w:type="spellStart"/>
+      <w:proofErr w:type="gramStart"/>
       <w:r>
         <w:rPr>
           <w:rFonts w:ascii="Courier New" w:hAnsi="Courier New" w:cs="Courier New"/>
         </w:rPr>
-        <w:t xml:space="preserve">git clone </w:t>
-      </w:r>
+        <w:t>git</w:t>
+      </w:r>
+      <w:proofErr w:type="spellEnd"/>
+      <w:proofErr w:type="gramEnd"/>
       <w:r>
         <w:rPr>
           <w:rFonts w:ascii="Courier New" w:hAnsi="Courier New" w:cs="Courier New"/>
         </w:rPr>
+        <w:t xml:space="preserve"> clone </w:t>
+      </w:r>
+      <w:r>
+        <w:rPr>
+          <w:rFonts w:ascii="Courier New" w:hAnsi="Courier New" w:cs="Courier New"/>
+        </w:rPr>
         <w:t>https://github.com/IHTSDO/ISAAC</w:t>
       </w:r>
     </w:p>
@@ -4335,7 +4643,21 @@
         <w:rPr>
           <w:rFonts w:eastAsia="Times New Roman"/>
         </w:rPr>
-        <w:t>Import local Git repository into IDE</w:t>
+        <w:t xml:space="preserve">Import local </w:t>
+      </w:r>
+      <w:proofErr w:type="spellStart"/>
+      <w:r>
+        <w:rPr>
+          <w:rFonts w:eastAsia="Times New Roman"/>
+        </w:rPr>
+        <w:t>Git</w:t>
+      </w:r>
+      <w:proofErr w:type="spellEnd"/>
+      <w:r>
+        <w:rPr>
+          <w:rFonts w:eastAsia="Times New Roman"/>
+        </w:rPr>
+        <w:t xml:space="preserve"> repository into IDE</w:t>
       </w:r>
       <w:bookmarkEnd w:id="18"/>
     </w:p>
@@ -4582,20 +4904,342 @@
     </w:p>
     <w:p>
       <w:pPr>
+        <w:pStyle w:val="Heading4"/>
+      </w:pPr>
+      <w:r>
+        <w:lastRenderedPageBreak/>
+        <w:t>Note about Java 8</w:t>
+      </w:r>
+    </w:p>
+    <w:p>
+      <w:r>
+        <w:t>Because Java 8 has not been officially released as of the time of authoring this document, Eclipse will not be able to find the Java 8 JDK</w:t>
+      </w:r>
+      <w:r>
+        <w:t>, and several projects will show build errors</w:t>
+      </w:r>
+      <w:r>
+        <w:t>.  To work around this, follow these steps:</w:t>
+      </w:r>
+    </w:p>
+    <w:p>
+      <w:pPr>
+        <w:pStyle w:val="ListParagraph"/>
+        <w:numPr>
+          <w:ilvl w:val="0"/>
+          <w:numId w:val="30"/>
+        </w:numPr>
+      </w:pPr>
+      <w:r>
+        <w:t xml:space="preserve">Right click </w:t>
+      </w:r>
+      <w:r>
+        <w:t>the</w:t>
+      </w:r>
+      <w:r>
+        <w:t xml:space="preserve"> broken</w:t>
+      </w:r>
+      <w:r>
+        <w:t xml:space="preserve"> project and select </w:t>
+      </w:r>
+      <w:r>
+        <w:rPr>
+          <w:b/>
+        </w:rPr>
+        <w:t>Build Path &gt; Configure Build Path…</w:t>
+      </w:r>
+      <w:r>
+        <w:t xml:space="preserve"> </w:t>
+      </w:r>
+    </w:p>
+    <w:p>
+      <w:pPr>
+        <w:pStyle w:val="ListParagraph"/>
+        <w:numPr>
+          <w:ilvl w:val="0"/>
+          <w:numId w:val="30"/>
+        </w:numPr>
+      </w:pPr>
+      <w:r>
+        <w:t xml:space="preserve">Click the </w:t>
+      </w:r>
+      <w:r>
+        <w:rPr>
+          <w:b/>
+        </w:rPr>
+        <w:t>Libraries</w:t>
+      </w:r>
+      <w:r>
+        <w:t xml:space="preserve"> Tab</w:t>
+      </w:r>
+    </w:p>
+    <w:p>
+      <w:pPr>
+        <w:pStyle w:val="ListParagraph"/>
+        <w:numPr>
+          <w:ilvl w:val="0"/>
+          <w:numId w:val="30"/>
+        </w:numPr>
+      </w:pPr>
+      <w:r>
+        <w:t xml:space="preserve">Remove the entry for </w:t>
+      </w:r>
+      <w:r>
+        <w:t xml:space="preserve">Java 7 by selecting the item and clicking </w:t>
+      </w:r>
+      <w:r>
+        <w:rPr>
+          <w:b/>
+        </w:rPr>
+        <w:t>Remove</w:t>
+      </w:r>
+      <w:r>
+        <w:t>.</w:t>
+      </w:r>
+    </w:p>
+    <w:p>
+      <w:pPr>
+        <w:pStyle w:val="ListParagraph"/>
+        <w:numPr>
+          <w:ilvl w:val="1"/>
+          <w:numId w:val="30"/>
+        </w:numPr>
+      </w:pPr>
+      <w:r>
+        <w:t>For example, “JRE System Library [JavaSE-1.7]”.</w:t>
+      </w:r>
+    </w:p>
+    <w:p>
+      <w:pPr>
+        <w:pStyle w:val="ListParagraph"/>
+        <w:numPr>
+          <w:ilvl w:val="0"/>
+          <w:numId w:val="30"/>
+        </w:numPr>
+      </w:pPr>
+      <w:r>
+        <w:t xml:space="preserve">Click </w:t>
+      </w:r>
+      <w:r>
+        <w:rPr>
+          <w:b/>
+        </w:rPr>
+        <w:t>Add Library …</w:t>
+      </w:r>
+      <w:r>
+        <w:rPr>
+          <w:b/>
+        </w:rPr>
+        <w:t xml:space="preserve">  </w:t>
+      </w:r>
+      <w:r>
+        <w:t>You should see this dialog:</w:t>
+      </w:r>
+    </w:p>
+    <w:p>
+      <w:r>
+        <w:rPr>
+          <w:noProof/>
+        </w:rPr>
+        <w:drawing>
+          <wp:inline distT="0" distB="0" distL="0" distR="0" wp14:anchorId="279069C1" wp14:editId="472F6E38">
+            <wp:extent cx="5943600" cy="5535930"/>
+            <wp:effectExtent l="0" t="0" r="0" b="0"/>
+            <wp:docPr id="2" name="Picture 2"/>
+            <wp:cNvGraphicFramePr>
+              <a:graphicFrameLocks xmlns:a="http://schemas.openxmlformats.org/drawingml/2006/main" noChangeAspect="1"/>
+            </wp:cNvGraphicFramePr>
+            <a:graphic xmlns:a="http://schemas.openxmlformats.org/drawingml/2006/main">
+              <a:graphicData uri="http://schemas.openxmlformats.org/drawingml/2006/picture">
+                <pic:pic xmlns:pic="http://schemas.openxmlformats.org/drawingml/2006/picture">
+                  <pic:nvPicPr>
+                    <pic:cNvPr id="1" name=""/>
+                    <pic:cNvPicPr/>
+                  </pic:nvPicPr>
+                  <pic:blipFill>
+                    <a:blip r:embed="rId18"/>
+                    <a:stretch>
+                      <a:fillRect/>
+                    </a:stretch>
+                  </pic:blipFill>
+                  <pic:spPr>
+                    <a:xfrm>
+                      <a:off x="0" y="0"/>
+                      <a:ext cx="5943600" cy="5535930"/>
+                    </a:xfrm>
+                    <a:prstGeom prst="rect">
+                      <a:avLst/>
+                    </a:prstGeom>
+                  </pic:spPr>
+                </pic:pic>
+              </a:graphicData>
+            </a:graphic>
+          </wp:inline>
+        </w:drawing>
+      </w:r>
+    </w:p>
+    <w:p>
+      <w:pPr>
+        <w:pStyle w:val="ListParagraph"/>
+        <w:numPr>
+          <w:ilvl w:val="0"/>
+          <w:numId w:val="31"/>
+        </w:numPr>
+      </w:pPr>
+      <w:r>
+        <w:t>S</w:t>
+      </w:r>
+      <w:r>
+        <w:t xml:space="preserve">elect </w:t>
+      </w:r>
+      <w:r>
+        <w:rPr>
+          <w:b/>
+        </w:rPr>
+        <w:t>JRE System Library</w:t>
+      </w:r>
+      <w:r>
+        <w:rPr>
+          <w:b/>
+        </w:rPr>
+        <w:t xml:space="preserve"> </w:t>
+      </w:r>
+      <w:r>
+        <w:t>and click</w:t>
+      </w:r>
+      <w:r>
+        <w:rPr>
+          <w:b/>
+        </w:rPr>
+        <w:t xml:space="preserve"> </w:t>
+      </w:r>
+      <w:proofErr w:type="gramStart"/>
+      <w:r>
+        <w:rPr>
+          <w:b/>
+        </w:rPr>
+        <w:t>Next</w:t>
+      </w:r>
+      <w:proofErr w:type="gramEnd"/>
+      <w:r>
+        <w:rPr>
+          <w:b/>
+        </w:rPr>
+        <w:t xml:space="preserve">.  </w:t>
+      </w:r>
+      <w:r>
+        <w:t>You should see this dialog:</w:t>
+      </w:r>
+    </w:p>
+    <w:p>
+      <w:pPr>
+        <w:rPr>
+          <w:b/>
+        </w:rPr>
+      </w:pPr>
+      <w:r>
+        <w:rPr>
+          <w:noProof/>
+        </w:rPr>
+        <w:lastRenderedPageBreak/>
+        <w:drawing>
+          <wp:inline distT="0" distB="0" distL="0" distR="0" wp14:anchorId="2736DA57" wp14:editId="2516D69B">
+            <wp:extent cx="5943600" cy="5535930"/>
+            <wp:effectExtent l="0" t="0" r="0" b="0"/>
+            <wp:docPr id="8" name="Picture 8"/>
+            <wp:cNvGraphicFramePr>
+              <a:graphicFrameLocks xmlns:a="http://schemas.openxmlformats.org/drawingml/2006/main" noChangeAspect="1"/>
+            </wp:cNvGraphicFramePr>
+            <a:graphic xmlns:a="http://schemas.openxmlformats.org/drawingml/2006/main">
+              <a:graphicData uri="http://schemas.openxmlformats.org/drawingml/2006/picture">
+                <pic:pic xmlns:pic="http://schemas.openxmlformats.org/drawingml/2006/picture">
+                  <pic:nvPicPr>
+                    <pic:cNvPr id="1" name=""/>
+                    <pic:cNvPicPr/>
+                  </pic:nvPicPr>
+                  <pic:blipFill>
+                    <a:blip r:embed="rId19"/>
+                    <a:stretch>
+                      <a:fillRect/>
+                    </a:stretch>
+                  </pic:blipFill>
+                  <pic:spPr>
+                    <a:xfrm>
+                      <a:off x="0" y="0"/>
+                      <a:ext cx="5943600" cy="5535930"/>
+                    </a:xfrm>
+                    <a:prstGeom prst="rect">
+                      <a:avLst/>
+                    </a:prstGeom>
+                  </pic:spPr>
+                </pic:pic>
+              </a:graphicData>
+            </a:graphic>
+          </wp:inline>
+        </w:drawing>
+      </w:r>
+    </w:p>
+    <w:p>
+      <w:pPr>
+        <w:pStyle w:val="ListParagraph"/>
+        <w:numPr>
+          <w:ilvl w:val="0"/>
+          <w:numId w:val="31"/>
+        </w:numPr>
+      </w:pPr>
+      <w:r>
+        <w:t>Make sure the radio button for “jdk1.8.0” is selected.</w:t>
+      </w:r>
+    </w:p>
+    <w:p>
+      <w:pPr>
+        <w:pStyle w:val="ListParagraph"/>
+        <w:numPr>
+          <w:ilvl w:val="0"/>
+          <w:numId w:val="31"/>
+        </w:numPr>
+      </w:pPr>
+      <w:r>
+        <w:t xml:space="preserve">Click </w:t>
+      </w:r>
+      <w:r>
+        <w:rPr>
+          <w:b/>
+        </w:rPr>
+        <w:t>Finish</w:t>
+      </w:r>
+      <w:r>
+        <w:t xml:space="preserve"> </w:t>
+      </w:r>
+    </w:p>
+    <w:p>
+      <w:r>
+        <w:t>Repeat for each project until all build errors are gone.</w:t>
+      </w:r>
+    </w:p>
+    <w:p/>
+    <w:p/>
+    <w:p/>
+    <w:p/>
+    <w:p/>
+    <w:p/>
+    <w:p>
+      <w:pPr>
         <w:pStyle w:val="Heading2"/>
         <w:rPr>
           <w:rFonts w:eastAsia="Times New Roman"/>
         </w:rPr>
       </w:pPr>
       <w:bookmarkStart w:id="20" w:name="_Toc379061791"/>
-      <w:r>
-        <w:rPr>
-          <w:rFonts w:eastAsia="Times New Roman"/>
-        </w:rPr>
-        <w:lastRenderedPageBreak/>
+      <w:proofErr w:type="spellStart"/>
+      <w:r>
+        <w:rPr>
+          <w:rFonts w:eastAsia="Times New Roman"/>
+        </w:rPr>
         <w:t>NetBeans</w:t>
       </w:r>
       <w:bookmarkEnd w:id="20"/>
+      <w:proofErr w:type="spellEnd"/>
     </w:p>
     <w:p>
       <w:pPr>
@@ -4605,6 +5249,7 @@
         </w:rPr>
       </w:pPr>
       <w:bookmarkStart w:id="21" w:name="_Toc379061792"/>
+      <w:proofErr w:type="spellStart"/>
       <w:r>
         <w:rPr>
           <w:rFonts w:eastAsia="Times New Roman"/>
@@ -4612,6 +5257,7 @@
         <w:t>IntelliJ</w:t>
       </w:r>
       <w:bookmarkEnd w:id="21"/>
+      <w:proofErr w:type="spellEnd"/>
     </w:p>
     <w:p>
       <w:pPr>
@@ -4899,7 +5545,7 @@
                     <pic:cNvPicPr/>
                   </pic:nvPicPr>
                   <pic:blipFill>
-                    <a:blip r:embed="rId18" cstate="print"/>
+                    <a:blip r:embed="rId20" cstate="print"/>
                     <a:stretch>
                       <a:fillRect/>
                     </a:stretch>
@@ -4947,6 +5593,7 @@
           <w:rFonts w:eastAsia="Times New Roman"/>
           <w:color w:val="000000"/>
         </w:rPr>
+        <w:lastRenderedPageBreak/>
         <w:t xml:space="preserve">Click the </w:t>
       </w:r>
       <w:r>
@@ -5001,14 +5648,15 @@
         </w:rPr>
       </w:pPr>
       <w:bookmarkStart w:id="26" w:name="_Toc379061796"/>
-      <w:r>
-        <w:rPr>
-          <w:rFonts w:eastAsia="Times New Roman"/>
-        </w:rPr>
-        <w:lastRenderedPageBreak/>
+      <w:proofErr w:type="spellStart"/>
+      <w:r>
+        <w:rPr>
+          <w:rFonts w:eastAsia="Times New Roman"/>
+        </w:rPr>
         <w:t>NetBeans</w:t>
       </w:r>
       <w:bookmarkEnd w:id="26"/>
+      <w:proofErr w:type="spellEnd"/>
     </w:p>
     <w:p>
       <w:pPr>
@@ -5018,6 +5666,7 @@
         </w:rPr>
       </w:pPr>
       <w:bookmarkStart w:id="27" w:name="_Toc379061797"/>
+      <w:proofErr w:type="spellStart"/>
       <w:r>
         <w:rPr>
           <w:rFonts w:eastAsia="Times New Roman"/>
@@ -5025,6 +5674,7 @@
         <w:t>IntelliJ</w:t>
       </w:r>
       <w:bookmarkEnd w:id="27"/>
+      <w:proofErr w:type="spellEnd"/>
     </w:p>
     <w:p>
       <w:pPr>
@@ -5063,7 +5713,21 @@
           <w:rPr>
             <w:rStyle w:val="Hyperlink"/>
           </w:rPr>
-          <w:t>Create a Git local repository of ISAAC</w:t>
+          <w:t xml:space="preserve">Create a </w:t>
+        </w:r>
+        <w:proofErr w:type="spellStart"/>
+        <w:r>
+          <w:rPr>
+            <w:rStyle w:val="Hyperlink"/>
+          </w:rPr>
+          <w:t>Git</w:t>
+        </w:r>
+        <w:proofErr w:type="spellEnd"/>
+        <w:r>
+          <w:rPr>
+            <w:rStyle w:val="Hyperlink"/>
+          </w:rPr>
+          <w:t xml:space="preserve"> local repository of ISAAC</w:t>
         </w:r>
       </w:hyperlink>
       <w:r>
@@ -5076,11 +5740,19 @@
           <w:rFonts w:ascii="Courier New" w:hAnsi="Courier New" w:cs="Courier New"/>
         </w:rPr>
       </w:pPr>
+      <w:proofErr w:type="gramStart"/>
       <w:r>
         <w:rPr>
           <w:rFonts w:ascii="Courier New" w:hAnsi="Courier New" w:cs="Courier New"/>
         </w:rPr>
-        <w:t>cd /Projects/ISAAC/</w:t>
+        <w:t>cd</w:t>
+      </w:r>
+      <w:proofErr w:type="gramEnd"/>
+      <w:r>
+        <w:rPr>
+          <w:rFonts w:ascii="Courier New" w:hAnsi="Courier New" w:cs="Courier New"/>
+        </w:rPr>
+        <w:t xml:space="preserve"> /Projects/ISAAC/</w:t>
       </w:r>
     </w:p>
     <w:p>
@@ -5107,11 +5779,21 @@
           <w:rFonts w:ascii="Courier New" w:hAnsi="Courier New" w:cs="Courier New"/>
         </w:rPr>
       </w:pPr>
+      <w:proofErr w:type="spellStart"/>
+      <w:proofErr w:type="gramStart"/>
       <w:r>
         <w:rPr>
           <w:rFonts w:ascii="Courier New" w:hAnsi="Courier New" w:cs="Courier New"/>
         </w:rPr>
-        <w:t>mvn clean install</w:t>
+        <w:t>mvn</w:t>
+      </w:r>
+      <w:proofErr w:type="spellEnd"/>
+      <w:proofErr w:type="gramEnd"/>
+      <w:r>
+        <w:rPr>
+          <w:rFonts w:ascii="Courier New" w:hAnsi="Courier New" w:cs="Courier New"/>
+        </w:rPr>
+        <w:t xml:space="preserve"> clean install</w:t>
       </w:r>
     </w:p>
     <w:p>
@@ -5155,61 +5837,67 @@
         </w:rPr>
         <w:t>lication</w:t>
       </w:r>
-      <w:bookmarkStart w:id="29" w:name="_GoBack"/>
+      <w:r>
+        <w:rPr>
+          <w:rFonts w:cs="Courier New"/>
+        </w:rPr>
+        <w:t xml:space="preserve"> will be built into a ZIP file </w:t>
+      </w:r>
+      <w:r>
+        <w:rPr>
+          <w:rFonts w:cs="Courier New"/>
+        </w:rPr>
+        <w:t>in the “</w:t>
+      </w:r>
+      <w:proofErr w:type="spellStart"/>
+      <w:r>
+        <w:rPr>
+          <w:rFonts w:cs="Courier New"/>
+        </w:rPr>
+        <w:t>isaac</w:t>
+      </w:r>
+      <w:proofErr w:type="spellEnd"/>
+      <w:r>
+        <w:rPr>
+          <w:rFonts w:cs="Courier New"/>
+        </w:rPr>
+        <w:t>-app/</w:t>
+      </w:r>
+      <w:r>
+        <w:rPr>
+          <w:rFonts w:cs="Courier New"/>
+        </w:rPr>
+        <w:t>target</w:t>
+      </w:r>
+      <w:r>
+        <w:rPr>
+          <w:rFonts w:cs="Courier New"/>
+        </w:rPr>
+        <w:t>” folder.</w:t>
+      </w:r>
+    </w:p>
+    <w:p>
+      <w:pPr>
+        <w:rPr>
+          <w:rFonts w:cs="Courier New"/>
+        </w:rPr>
+      </w:pPr>
+    </w:p>
+    <w:p>
+      <w:pPr>
+        <w:pStyle w:val="Heading1"/>
+        <w:rPr>
+          <w:rFonts w:eastAsia="Times New Roman"/>
+        </w:rPr>
+      </w:pPr>
+      <w:bookmarkStart w:id="29" w:name="_Toc379061799"/>
+      <w:r>
+        <w:rPr>
+          <w:rFonts w:eastAsia="Times New Roman"/>
+        </w:rPr>
+        <w:t>Deploy Berkeley Database</w:t>
+      </w:r>
       <w:bookmarkEnd w:id="29"/>
-      <w:r>
-        <w:rPr>
-          <w:rFonts w:cs="Courier New"/>
-        </w:rPr>
-        <w:t xml:space="preserve"> will be built into a ZIP file </w:t>
-      </w:r>
-      <w:r>
-        <w:rPr>
-          <w:rFonts w:cs="Courier New"/>
-        </w:rPr>
-        <w:t>in the “</w:t>
-      </w:r>
-      <w:r>
-        <w:rPr>
-          <w:rFonts w:cs="Courier New"/>
-        </w:rPr>
-        <w:t>isaac-app/</w:t>
-      </w:r>
-      <w:r>
-        <w:rPr>
-          <w:rFonts w:cs="Courier New"/>
-        </w:rPr>
-        <w:t>target</w:t>
-      </w:r>
-      <w:r>
-        <w:rPr>
-          <w:rFonts w:cs="Courier New"/>
-        </w:rPr>
-        <w:t>” folder.</w:t>
-      </w:r>
-    </w:p>
-    <w:p>
-      <w:pPr>
-        <w:rPr>
-          <w:rFonts w:cs="Courier New"/>
-        </w:rPr>
-      </w:pPr>
-    </w:p>
-    <w:p>
-      <w:pPr>
-        <w:pStyle w:val="Heading1"/>
-        <w:rPr>
-          <w:rFonts w:eastAsia="Times New Roman"/>
-        </w:rPr>
-      </w:pPr>
-      <w:bookmarkStart w:id="30" w:name="_Toc379061799"/>
-      <w:r>
-        <w:rPr>
-          <w:rFonts w:eastAsia="Times New Roman"/>
-        </w:rPr>
-        <w:t>Deploy Berkeley Database</w:t>
-      </w:r>
-      <w:bookmarkEnd w:id="30"/>
       <w:r>
         <w:rPr>
           <w:rFonts w:eastAsia="Times New Roman"/>
@@ -5287,18 +5975,26 @@
         </w:numPr>
       </w:pPr>
       <w:r>
-        <w:t>Note the extracted “berkeley-db” folder inside.  This contains the database content.</w:t>
+        <w:t>Note the extracted “</w:t>
+      </w:r>
+      <w:proofErr w:type="spellStart"/>
+      <w:r>
+        <w:t>berkeley-db</w:t>
+      </w:r>
+      <w:proofErr w:type="spellEnd"/>
+      <w:r>
+        <w:t>” folder inside.  This contains the database content.</w:t>
       </w:r>
     </w:p>
     <w:p>
       <w:pPr>
         <w:pStyle w:val="Heading2"/>
       </w:pPr>
-      <w:bookmarkStart w:id="31" w:name="_Toc379061800"/>
+      <w:bookmarkStart w:id="30" w:name="_Toc379061800"/>
       <w:r>
         <w:t>Eclipse</w:t>
       </w:r>
-      <w:bookmarkEnd w:id="31"/>
+      <w:bookmarkEnd w:id="30"/>
     </w:p>
     <w:p>
       <w:pPr>
@@ -5315,12 +6011,21 @@
         </w:rPr>
         <w:t>Right-click the “</w:t>
       </w:r>
-      <w:r>
-        <w:rPr>
-          <w:rFonts w:eastAsia="Times New Roman"/>
-          <w:color w:val="000000"/>
-        </w:rPr>
-        <w:t>isaac-app</w:t>
+      <w:proofErr w:type="spellStart"/>
+      <w:r>
+        <w:rPr>
+          <w:rFonts w:eastAsia="Times New Roman"/>
+          <w:color w:val="000000"/>
+        </w:rPr>
+        <w:t>isaac</w:t>
+      </w:r>
+      <w:proofErr w:type="spellEnd"/>
+      <w:r>
+        <w:rPr>
+          <w:rFonts w:eastAsia="Times New Roman"/>
+          <w:color w:val="000000"/>
+        </w:rPr>
+        <w:t>-app</w:t>
       </w:r>
       <w:r>
         <w:rPr>
@@ -5432,7 +6137,7 @@
                     <pic:cNvPicPr/>
                   </pic:nvPicPr>
                   <pic:blipFill>
-                    <a:blip r:embed="rId19" cstate="print"/>
+                    <a:blip r:embed="rId21" cstate="print"/>
                     <a:stretch>
                       <a:fillRect/>
                     </a:stretch>
@@ -5468,7 +6173,15 @@
         </w:numPr>
       </w:pPr>
       <w:r>
-        <w:t>Copy the “berkeley-db” folder you extracted above into this directory.</w:t>
+        <w:t>Copy the “</w:t>
+      </w:r>
+      <w:proofErr w:type="spellStart"/>
+      <w:r>
+        <w:t>berkeley-db</w:t>
+      </w:r>
+      <w:proofErr w:type="spellEnd"/>
+      <w:r>
+        <w:t>” folder you extracted above into this directory.</w:t>
       </w:r>
     </w:p>
     <w:p/>
@@ -5476,31 +6189,35 @@
       <w:pPr>
         <w:pStyle w:val="Heading2"/>
       </w:pPr>
-      <w:bookmarkStart w:id="32" w:name="_Toc379061801"/>
+      <w:bookmarkStart w:id="31" w:name="_Toc379061801"/>
+      <w:proofErr w:type="spellStart"/>
       <w:r>
         <w:t>NetBeans</w:t>
       </w:r>
+      <w:bookmarkEnd w:id="31"/>
+      <w:proofErr w:type="spellEnd"/>
+    </w:p>
+    <w:p>
+      <w:pPr>
+        <w:pStyle w:val="Heading2"/>
+      </w:pPr>
+      <w:bookmarkStart w:id="32" w:name="_Toc379061802"/>
+      <w:proofErr w:type="spellStart"/>
+      <w:r>
+        <w:t>IntelliJ</w:t>
+      </w:r>
       <w:bookmarkEnd w:id="32"/>
+      <w:proofErr w:type="spellEnd"/>
     </w:p>
     <w:p>
       <w:pPr>
         <w:pStyle w:val="Heading2"/>
       </w:pPr>
-      <w:bookmarkStart w:id="33" w:name="_Toc379061802"/>
-      <w:r>
-        <w:t>IntelliJ</w:t>
+      <w:bookmarkStart w:id="33" w:name="_Toc379061803"/>
+      <w:r>
+        <w:t>Command Line</w:t>
       </w:r>
       <w:bookmarkEnd w:id="33"/>
-    </w:p>
-    <w:p>
-      <w:pPr>
-        <w:pStyle w:val="Heading2"/>
-      </w:pPr>
-      <w:bookmarkStart w:id="34" w:name="_Toc379061803"/>
-      <w:r>
-        <w:t>Command Line</w:t>
-      </w:r>
-      <w:bookmarkEnd w:id="34"/>
     </w:p>
     <w:p>
       <w:r>
@@ -5518,8 +6235,13 @@
       <w:r>
         <w:t>Return to the directory containing the “target” folder of the “</w:t>
       </w:r>
-      <w:r>
-        <w:t>isaac-app</w:t>
+      <w:proofErr w:type="spellStart"/>
+      <w:r>
+        <w:t>isaac</w:t>
+      </w:r>
+      <w:proofErr w:type="spellEnd"/>
+      <w:r>
+        <w:t>-app</w:t>
       </w:r>
       <w:r>
         <w:t>” project.</w:t>
@@ -5531,17 +6253,33 @@
           <w:rFonts w:ascii="Courier New" w:hAnsi="Courier New" w:cs="Courier New"/>
         </w:rPr>
       </w:pPr>
+      <w:proofErr w:type="gramStart"/>
       <w:r>
         <w:rPr>
           <w:rFonts w:ascii="Courier New" w:hAnsi="Courier New" w:cs="Courier New"/>
         </w:rPr>
-        <w:t>cd /Projects/ISAAC/</w:t>
-      </w:r>
+        <w:t>cd</w:t>
+      </w:r>
+      <w:proofErr w:type="gramEnd"/>
       <w:r>
         <w:rPr>
           <w:rFonts w:ascii="Courier New" w:hAnsi="Courier New" w:cs="Courier New"/>
         </w:rPr>
-        <w:t>isaac-app</w:t>
+        <w:t xml:space="preserve"> /Projects/ISAAC/</w:t>
+      </w:r>
+      <w:proofErr w:type="spellStart"/>
+      <w:r>
+        <w:rPr>
+          <w:rFonts w:ascii="Courier New" w:hAnsi="Courier New" w:cs="Courier New"/>
+        </w:rPr>
+        <w:t>isaac</w:t>
+      </w:r>
+      <w:proofErr w:type="spellEnd"/>
+      <w:r>
+        <w:rPr>
+          <w:rFonts w:ascii="Courier New" w:hAnsi="Courier New" w:cs="Courier New"/>
+        </w:rPr>
+        <w:t>-app</w:t>
       </w:r>
       <w:r>
         <w:rPr>
@@ -5562,7 +6300,21 @@
         <w:rPr>
           <w:rFonts w:cs="Courier New"/>
         </w:rPr>
-        <w:t xml:space="preserve">Copy the “berkeley-db” folder </w:t>
+        <w:t>Copy the “</w:t>
+      </w:r>
+      <w:proofErr w:type="spellStart"/>
+      <w:r>
+        <w:rPr>
+          <w:rFonts w:cs="Courier New"/>
+        </w:rPr>
+        <w:t>berkeley-db</w:t>
+      </w:r>
+      <w:proofErr w:type="spellEnd"/>
+      <w:r>
+        <w:rPr>
+          <w:rFonts w:cs="Courier New"/>
+        </w:rPr>
+        <w:t xml:space="preserve">” folder </w:t>
       </w:r>
       <w:r>
         <w:t>you extracted above into this directory.</w:t>
@@ -5574,22 +6326,40 @@
           <w:rFonts w:ascii="Courier New" w:hAnsi="Courier New" w:cs="Courier New"/>
         </w:rPr>
       </w:pPr>
+      <w:proofErr w:type="spellStart"/>
+      <w:proofErr w:type="gramStart"/>
       <w:r>
         <w:rPr>
           <w:rFonts w:ascii="Courier New" w:hAnsi="Courier New" w:cs="Courier New"/>
         </w:rPr>
-        <w:t>cp -r /</w:t>
-      </w:r>
+        <w:t>cp</w:t>
+      </w:r>
+      <w:proofErr w:type="spellEnd"/>
+      <w:proofErr w:type="gramEnd"/>
       <w:r>
         <w:rPr>
           <w:rFonts w:ascii="Courier New" w:hAnsi="Courier New" w:cs="Courier New"/>
         </w:rPr>
-        <w:t>tcc-test-data-3.0/berkeley-db</w:t>
+        <w:t xml:space="preserve"> -r /</w:t>
       </w:r>
       <w:r>
         <w:rPr>
           <w:rFonts w:ascii="Courier New" w:hAnsi="Courier New" w:cs="Courier New"/>
         </w:rPr>
+        <w:t>tcc-test-data-3.0/</w:t>
+      </w:r>
+      <w:proofErr w:type="spellStart"/>
+      <w:r>
+        <w:rPr>
+          <w:rFonts w:ascii="Courier New" w:hAnsi="Courier New" w:cs="Courier New"/>
+        </w:rPr>
+        <w:t>berkeley-db</w:t>
+      </w:r>
+      <w:proofErr w:type="spellEnd"/>
+      <w:r>
+        <w:rPr>
+          <w:rFonts w:ascii="Courier New" w:hAnsi="Courier New" w:cs="Courier New"/>
+        </w:rPr>
         <w:t xml:space="preserve"> .</w:t>
       </w:r>
     </w:p>
@@ -5600,43 +6370,43 @@
           <w:rFonts w:eastAsia="Times New Roman"/>
         </w:rPr>
       </w:pPr>
-      <w:bookmarkStart w:id="35" w:name="_Run_application"/>
-      <w:bookmarkStart w:id="36" w:name="_Toc379061804"/>
+      <w:bookmarkStart w:id="34" w:name="_Run_application"/>
+      <w:bookmarkStart w:id="35" w:name="_Toc379061804"/>
+      <w:bookmarkEnd w:id="34"/>
+      <w:r>
+        <w:rPr>
+          <w:rFonts w:eastAsia="Times New Roman"/>
+        </w:rPr>
+        <w:t>Run application</w:t>
+      </w:r>
       <w:bookmarkEnd w:id="35"/>
-      <w:r>
-        <w:rPr>
-          <w:rFonts w:eastAsia="Times New Roman"/>
-        </w:rPr>
-        <w:t>Run application</w:t>
+    </w:p>
+    <w:p>
+      <w:r>
+        <w:t xml:space="preserve">The following sections describe how to run the </w:t>
+      </w:r>
+      <w:r>
+        <w:t>ISAAC application</w:t>
+      </w:r>
+      <w:r>
+        <w:t>.</w:t>
+      </w:r>
+    </w:p>
+    <w:p>
+      <w:pPr>
+        <w:pStyle w:val="Heading2"/>
+        <w:rPr>
+          <w:rFonts w:eastAsia="Times New Roman"/>
+        </w:rPr>
+      </w:pPr>
+      <w:bookmarkStart w:id="36" w:name="_Toc379061805"/>
+      <w:r>
+        <w:rPr>
+          <w:rFonts w:eastAsia="Times New Roman"/>
+        </w:rPr>
+        <w:t>Eclipse</w:t>
       </w:r>
       <w:bookmarkEnd w:id="36"/>
-    </w:p>
-    <w:p>
-      <w:r>
-        <w:t xml:space="preserve">The following sections describe how to run the </w:t>
-      </w:r>
-      <w:r>
-        <w:t>ISAAC application</w:t>
-      </w:r>
-      <w:r>
-        <w:t>.</w:t>
-      </w:r>
-    </w:p>
-    <w:p>
-      <w:pPr>
-        <w:pStyle w:val="Heading2"/>
-        <w:rPr>
-          <w:rFonts w:eastAsia="Times New Roman"/>
-        </w:rPr>
-      </w:pPr>
-      <w:bookmarkStart w:id="37" w:name="_Toc379061805"/>
-      <w:r>
-        <w:rPr>
-          <w:rFonts w:eastAsia="Times New Roman"/>
-        </w:rPr>
-        <w:t>Eclipse</w:t>
-      </w:r>
-      <w:bookmarkEnd w:id="37"/>
     </w:p>
     <w:p>
       <w:pPr>
@@ -5681,12 +6451,21 @@
         </w:rPr>
         <w:t>“</w:t>
       </w:r>
-      <w:r>
-        <w:rPr>
-          <w:rFonts w:eastAsia="Times New Roman"/>
-          <w:color w:val="000000"/>
-        </w:rPr>
-        <w:t>isaac-app</w:t>
+      <w:proofErr w:type="spellStart"/>
+      <w:r>
+        <w:rPr>
+          <w:rFonts w:eastAsia="Times New Roman"/>
+          <w:color w:val="000000"/>
+        </w:rPr>
+        <w:t>isaac</w:t>
+      </w:r>
+      <w:proofErr w:type="spellEnd"/>
+      <w:r>
+        <w:rPr>
+          <w:rFonts w:eastAsia="Times New Roman"/>
+          <w:color w:val="000000"/>
+        </w:rPr>
+        <w:t>-app</w:t>
       </w:r>
       <w:r>
         <w:rPr>
@@ -5724,15 +6503,7 @@
           <w:b/>
           <w:color w:val="000000"/>
         </w:rPr>
-        <w:t>-</w:t>
-      </w:r>
-      <w:r>
-        <w:rPr>
-          <w:rFonts w:eastAsia="Times New Roman"/>
-          <w:b/>
-          <w:color w:val="000000"/>
-        </w:rPr>
-        <w:t>Java Application</w:t>
+        <w:t xml:space="preserve"> &gt; Run Configurations …</w:t>
       </w:r>
       <w:r>
         <w:rPr>
@@ -5748,77 +6519,30 @@
         </w:rPr>
         <w:t>.</w:t>
       </w:r>
-    </w:p>
-    <w:p>
-      <w:pPr>
-        <w:pStyle w:val="ListParagraph"/>
-        <w:numPr>
-          <w:ilvl w:val="1"/>
-          <w:numId w:val="25"/>
-        </w:numPr>
-        <w:rPr>
-          <w:rFonts w:eastAsia="Times New Roman"/>
-          <w:color w:val="000000"/>
-        </w:rPr>
-      </w:pPr>
-      <w:r>
-        <w:rPr>
-          <w:rFonts w:eastAsia="Times New Roman"/>
-          <w:color w:val="000000"/>
-        </w:rPr>
-        <w:t xml:space="preserve">Select “App – gov.va.isaac.gui” from the </w:t>
-      </w:r>
-      <w:r>
-        <w:rPr>
-          <w:rFonts w:eastAsia="Times New Roman"/>
-          <w:b/>
-          <w:color w:val="000000"/>
-        </w:rPr>
-        <w:t xml:space="preserve">Matching Items </w:t>
-      </w:r>
-      <w:r>
-        <w:rPr>
-          <w:rFonts w:eastAsia="Times New Roman"/>
-          <w:color w:val="000000"/>
-        </w:rPr>
-        <w:t xml:space="preserve">list of the </w:t>
-      </w:r>
-      <w:r>
-        <w:rPr>
-          <w:rFonts w:eastAsia="Times New Roman"/>
-          <w:b/>
-          <w:color w:val="000000"/>
-        </w:rPr>
-        <w:t>Select Java Application</w:t>
-      </w:r>
-      <w:r>
-        <w:rPr>
-          <w:rFonts w:eastAsia="Times New Roman"/>
-          <w:color w:val="000000"/>
-        </w:rPr>
-        <w:t xml:space="preserve"> dialog:</w:t>
-      </w:r>
-    </w:p>
-    <w:p>
-      <w:pPr>
-        <w:pStyle w:val="ListParagraph"/>
-        <w:ind w:left="1440"/>
-        <w:rPr>
-          <w:rFonts w:eastAsia="Times New Roman"/>
-          <w:color w:val="000000"/>
-        </w:rPr>
-      </w:pPr>
-      <w:r>
-        <w:rPr>
-          <w:rFonts w:eastAsia="Times New Roman"/>
+      <w:r>
+        <w:rPr>
+          <w:rFonts w:eastAsia="Times New Roman"/>
+          <w:color w:val="000000"/>
+        </w:rPr>
+        <w:t xml:space="preserve">  You should see something like this:</w:t>
+      </w:r>
+    </w:p>
+    <w:p>
+      <w:pPr>
+        <w:rPr>
+          <w:rFonts w:eastAsia="Times New Roman"/>
+          <w:color w:val="000000"/>
+        </w:rPr>
+      </w:pPr>
+      <w:r>
+        <w:rPr>
           <w:noProof/>
-          <w:color w:val="000000"/>
         </w:rPr>
         <w:drawing>
-          <wp:inline distT="0" distB="0" distL="0" distR="0">
-            <wp:extent cx="4114800" cy="3429000"/>
+          <wp:inline distT="0" distB="0" distL="0" distR="0" wp14:anchorId="42897F34" wp14:editId="77292B57">
+            <wp:extent cx="5943600" cy="3628390"/>
             <wp:effectExtent l="0" t="0" r="0" b="0"/>
-            <wp:docPr id="9" name="Picture 9"/>
+            <wp:docPr id="10" name="Picture 10"/>
             <wp:cNvGraphicFramePr>
               <a:graphicFrameLocks xmlns:a="http://schemas.openxmlformats.org/drawingml/2006/main" noChangeAspect="1"/>
             </wp:cNvGraphicFramePr>
@@ -5826,17 +6550,11 @@
               <a:graphicData uri="http://schemas.openxmlformats.org/drawingml/2006/picture">
                 <pic:pic xmlns:pic="http://schemas.openxmlformats.org/drawingml/2006/picture">
                   <pic:nvPicPr>
-                    <pic:cNvPr id="9" name="Select Java Application.png"/>
+                    <pic:cNvPr id="1" name=""/>
                     <pic:cNvPicPr/>
                   </pic:nvPicPr>
                   <pic:blipFill>
-                    <a:blip r:embed="rId20" cstate="print">
-                      <a:extLst>
-                        <a:ext uri="{28A0092B-C50C-407E-A947-70E740481C1C}">
-                          <a14:useLocalDpi xmlns:a14="http://schemas.microsoft.com/office/drawing/2010/main" xmlns:wps="http://schemas.microsoft.com/office/word/2010/wordprocessingShape" xmlns:wpi="http://schemas.microsoft.com/office/word/2010/wordprocessingInk" xmlns:wpg="http://schemas.microsoft.com/office/word/2010/wordprocessingGroup" xmlns:w15="http://schemas.microsoft.com/office/word/2012/wordml" xmlns:w14="http://schemas.microsoft.com/office/word/2010/wordml" xmlns:w="http://schemas.openxmlformats.org/wordprocessingml/2006/main" xmlns:w10="urn:schemas-microsoft-com:office:word" xmlns:wp14="http://schemas.microsoft.com/office/word/2010/wordprocessingDrawing" xmlns:v="urn:schemas-microsoft-com:vml" xmlns:o="urn:schemas-microsoft-com:office:office" xmlns:mc="http://schemas.openxmlformats.org/markup-compatibility/2006" xmlns:wpc="http://schemas.microsoft.com/office/word/2010/wordprocessingCanvas" xmlns="" val="0"/>
-                        </a:ext>
-                      </a:extLst>
-                    </a:blip>
+                    <a:blip r:embed="rId22"/>
                     <a:stretch>
                       <a:fillRect/>
                     </a:stretch>
@@ -5844,7 +6562,7 @@
                   <pic:spPr>
                     <a:xfrm>
                       <a:off x="0" y="0"/>
-                      <a:ext cx="4114800" cy="3429000"/>
+                      <a:ext cx="5943600" cy="3628390"/>
                     </a:xfrm>
                     <a:prstGeom prst="rect">
                       <a:avLst/>
@@ -5860,6 +6578,469 @@
     <w:p>
       <w:pPr>
         <w:pStyle w:val="ListParagraph"/>
+        <w:numPr>
+          <w:ilvl w:val="1"/>
+          <w:numId w:val="25"/>
+        </w:numPr>
+        <w:rPr>
+          <w:rFonts w:eastAsia="Times New Roman"/>
+          <w:color w:val="000000"/>
+        </w:rPr>
+      </w:pPr>
+      <w:r>
+        <w:rPr>
+          <w:rFonts w:eastAsia="Times New Roman"/>
+          <w:color w:val="000000"/>
+        </w:rPr>
+        <w:t xml:space="preserve">Right-click the “Java Application” item and select </w:t>
+      </w:r>
+      <w:r>
+        <w:rPr>
+          <w:rFonts w:eastAsia="Times New Roman"/>
+          <w:b/>
+          <w:color w:val="000000"/>
+        </w:rPr>
+        <w:t>New</w:t>
+      </w:r>
+      <w:r>
+        <w:rPr>
+          <w:rFonts w:eastAsia="Times New Roman"/>
+          <w:color w:val="000000"/>
+        </w:rPr>
+        <w:t xml:space="preserve">.  </w:t>
+      </w:r>
+    </w:p>
+    <w:p>
+      <w:pPr>
+        <w:pStyle w:val="ListParagraph"/>
+        <w:numPr>
+          <w:ilvl w:val="1"/>
+          <w:numId w:val="25"/>
+        </w:numPr>
+        <w:rPr>
+          <w:rFonts w:eastAsia="Times New Roman"/>
+          <w:color w:val="000000"/>
+        </w:rPr>
+      </w:pPr>
+      <w:r>
+        <w:rPr>
+          <w:rFonts w:eastAsia="Times New Roman"/>
+          <w:color w:val="000000"/>
+        </w:rPr>
+        <w:t>A new run configuration will be created.</w:t>
+      </w:r>
+      <w:r>
+        <w:rPr>
+          <w:rFonts w:eastAsia="Times New Roman"/>
+          <w:color w:val="000000"/>
+        </w:rPr>
+        <w:t xml:space="preserve">  You should see something like this:</w:t>
+      </w:r>
+    </w:p>
+    <w:p>
+      <w:pPr>
+        <w:rPr>
+          <w:rFonts w:eastAsia="Times New Roman"/>
+          <w:color w:val="000000"/>
+        </w:rPr>
+      </w:pPr>
+      <w:r>
+        <w:rPr>
+          <w:noProof/>
+        </w:rPr>
+        <w:lastRenderedPageBreak/>
+        <w:drawing>
+          <wp:inline distT="0" distB="0" distL="0" distR="0" wp14:anchorId="4B445F1B" wp14:editId="7FB69337">
+            <wp:extent cx="5943600" cy="3628390"/>
+            <wp:effectExtent l="0" t="0" r="0" b="0"/>
+            <wp:docPr id="14" name="Picture 14"/>
+            <wp:cNvGraphicFramePr>
+              <a:graphicFrameLocks xmlns:a="http://schemas.openxmlformats.org/drawingml/2006/main" noChangeAspect="1"/>
+            </wp:cNvGraphicFramePr>
+            <a:graphic xmlns:a="http://schemas.openxmlformats.org/drawingml/2006/main">
+              <a:graphicData uri="http://schemas.openxmlformats.org/drawingml/2006/picture">
+                <pic:pic xmlns:pic="http://schemas.openxmlformats.org/drawingml/2006/picture">
+                  <pic:nvPicPr>
+                    <pic:cNvPr id="1" name=""/>
+                    <pic:cNvPicPr/>
+                  </pic:nvPicPr>
+                  <pic:blipFill>
+                    <a:blip r:embed="rId23"/>
+                    <a:stretch>
+                      <a:fillRect/>
+                    </a:stretch>
+                  </pic:blipFill>
+                  <pic:spPr>
+                    <a:xfrm>
+                      <a:off x="0" y="0"/>
+                      <a:ext cx="5943600" cy="3628390"/>
+                    </a:xfrm>
+                    <a:prstGeom prst="rect">
+                      <a:avLst/>
+                    </a:prstGeom>
+                  </pic:spPr>
+                </pic:pic>
+              </a:graphicData>
+            </a:graphic>
+          </wp:inline>
+        </w:drawing>
+      </w:r>
+    </w:p>
+    <w:p>
+      <w:pPr>
+        <w:pStyle w:val="ListParagraph"/>
+        <w:numPr>
+          <w:ilvl w:val="1"/>
+          <w:numId w:val="25"/>
+        </w:numPr>
+        <w:rPr>
+          <w:rFonts w:eastAsia="Times New Roman"/>
+          <w:color w:val="000000"/>
+        </w:rPr>
+      </w:pPr>
+      <w:r>
+        <w:rPr>
+          <w:rFonts w:eastAsia="Times New Roman"/>
+          <w:color w:val="000000"/>
+        </w:rPr>
+        <w:t xml:space="preserve">Change </w:t>
+      </w:r>
+      <w:r>
+        <w:rPr>
+          <w:rFonts w:eastAsia="Times New Roman"/>
+          <w:color w:val="000000"/>
+        </w:rPr>
+        <w:t>the new run configuration whatever you like</w:t>
+      </w:r>
+      <w:r>
+        <w:rPr>
+          <w:rFonts w:eastAsia="Times New Roman"/>
+          <w:color w:val="000000"/>
+        </w:rPr>
+        <w:t>.</w:t>
+      </w:r>
+    </w:p>
+    <w:p>
+      <w:pPr>
+        <w:pStyle w:val="ListParagraph"/>
+        <w:numPr>
+          <w:ilvl w:val="2"/>
+          <w:numId w:val="25"/>
+        </w:numPr>
+        <w:rPr>
+          <w:rFonts w:eastAsia="Times New Roman"/>
+          <w:color w:val="000000"/>
+        </w:rPr>
+      </w:pPr>
+      <w:r>
+        <w:rPr>
+          <w:rFonts w:eastAsia="Times New Roman"/>
+          <w:color w:val="000000"/>
+        </w:rPr>
+        <w:t xml:space="preserve">For example, </w:t>
+      </w:r>
+      <w:r>
+        <w:rPr>
+          <w:rFonts w:eastAsia="Times New Roman"/>
+          <w:color w:val="000000"/>
+        </w:rPr>
+        <w:t>enter</w:t>
+      </w:r>
+      <w:r>
+        <w:rPr>
+          <w:rFonts w:eastAsia="Times New Roman"/>
+          <w:color w:val="000000"/>
+        </w:rPr>
+        <w:t xml:space="preserve"> </w:t>
+      </w:r>
+      <w:r>
+        <w:rPr>
+          <w:rFonts w:eastAsia="Times New Roman"/>
+          <w:color w:val="000000"/>
+        </w:rPr>
+        <w:t>“App”</w:t>
+      </w:r>
+      <w:r>
+        <w:rPr>
+          <w:rFonts w:eastAsia="Times New Roman"/>
+          <w:color w:val="000000"/>
+        </w:rPr>
+        <w:t xml:space="preserve"> into the </w:t>
+      </w:r>
+      <w:r>
+        <w:rPr>
+          <w:rFonts w:eastAsia="Times New Roman"/>
+          <w:b/>
+          <w:color w:val="000000"/>
+        </w:rPr>
+        <w:t>Name</w:t>
+      </w:r>
+      <w:r>
+        <w:rPr>
+          <w:rFonts w:eastAsia="Times New Roman"/>
+          <w:color w:val="000000"/>
+        </w:rPr>
+        <w:t xml:space="preserve"> field.</w:t>
+      </w:r>
+    </w:p>
+    <w:p>
+      <w:pPr>
+        <w:pStyle w:val="ListParagraph"/>
+        <w:numPr>
+          <w:ilvl w:val="1"/>
+          <w:numId w:val="25"/>
+        </w:numPr>
+        <w:rPr>
+          <w:rFonts w:eastAsia="Times New Roman"/>
+          <w:color w:val="000000"/>
+        </w:rPr>
+      </w:pPr>
+      <w:r>
+        <w:rPr>
+          <w:rFonts w:eastAsia="Times New Roman"/>
+          <w:color w:val="000000"/>
+        </w:rPr>
+        <w:t xml:space="preserve">In the </w:t>
+      </w:r>
+      <w:r>
+        <w:rPr>
+          <w:rFonts w:eastAsia="Times New Roman"/>
+          <w:b/>
+          <w:color w:val="000000"/>
+        </w:rPr>
+        <w:t>Main class</w:t>
+      </w:r>
+      <w:r>
+        <w:rPr>
+          <w:rFonts w:eastAsia="Times New Roman"/>
+          <w:color w:val="000000"/>
+        </w:rPr>
+        <w:t xml:space="preserve"> field, </w:t>
+      </w:r>
+      <w:r>
+        <w:rPr>
+          <w:rFonts w:eastAsia="Times New Roman"/>
+          <w:color w:val="000000"/>
+        </w:rPr>
+        <w:t>enter</w:t>
+      </w:r>
+      <w:r>
+        <w:rPr>
+          <w:rFonts w:eastAsia="Times New Roman"/>
+          <w:color w:val="000000"/>
+        </w:rPr>
+        <w:t xml:space="preserve"> “</w:t>
+      </w:r>
+      <w:proofErr w:type="spellStart"/>
+      <w:r>
+        <w:rPr>
+          <w:rFonts w:eastAsia="Times New Roman"/>
+          <w:color w:val="000000"/>
+        </w:rPr>
+        <w:t>gov.va.isaac.gui.App</w:t>
+      </w:r>
+      <w:proofErr w:type="spellEnd"/>
+      <w:r>
+        <w:rPr>
+          <w:rFonts w:eastAsia="Times New Roman"/>
+          <w:color w:val="000000"/>
+        </w:rPr>
+        <w:t>”.</w:t>
+      </w:r>
+    </w:p>
+    <w:p>
+      <w:pPr>
+        <w:pStyle w:val="ListParagraph"/>
+        <w:numPr>
+          <w:ilvl w:val="1"/>
+          <w:numId w:val="25"/>
+        </w:numPr>
+        <w:rPr>
+          <w:rFonts w:eastAsia="Times New Roman"/>
+          <w:color w:val="000000"/>
+        </w:rPr>
+      </w:pPr>
+      <w:r>
+        <w:rPr>
+          <w:rFonts w:eastAsia="Times New Roman"/>
+          <w:color w:val="000000"/>
+        </w:rPr>
+        <w:t xml:space="preserve">Click the </w:t>
+      </w:r>
+      <w:r>
+        <w:rPr>
+          <w:rFonts w:eastAsia="Times New Roman"/>
+          <w:b/>
+          <w:color w:val="000000"/>
+        </w:rPr>
+        <w:t>Arguments</w:t>
+      </w:r>
+      <w:r>
+        <w:rPr>
+          <w:rFonts w:eastAsia="Times New Roman"/>
+          <w:color w:val="000000"/>
+        </w:rPr>
+        <w:t xml:space="preserve"> tab of the run configuration.</w:t>
+      </w:r>
+    </w:p>
+    <w:p>
+      <w:pPr>
+        <w:pStyle w:val="ListParagraph"/>
+        <w:numPr>
+          <w:ilvl w:val="1"/>
+          <w:numId w:val="25"/>
+        </w:numPr>
+        <w:rPr>
+          <w:rFonts w:eastAsia="Times New Roman"/>
+          <w:color w:val="000000"/>
+        </w:rPr>
+      </w:pPr>
+      <w:r>
+        <w:rPr>
+          <w:rFonts w:eastAsia="Times New Roman"/>
+          <w:color w:val="000000"/>
+        </w:rPr>
+        <w:t xml:space="preserve">Add the following properties to the </w:t>
+      </w:r>
+      <w:r>
+        <w:rPr>
+          <w:rFonts w:eastAsia="Times New Roman"/>
+          <w:b/>
+          <w:color w:val="000000"/>
+        </w:rPr>
+        <w:t>VM Arguments</w:t>
+      </w:r>
+      <w:r>
+        <w:rPr>
+          <w:rFonts w:eastAsia="Times New Roman"/>
+          <w:color w:val="000000"/>
+        </w:rPr>
+        <w:t xml:space="preserve"> field:</w:t>
+      </w:r>
+    </w:p>
+    <w:p>
+      <w:pPr>
+        <w:pStyle w:val="ListParagraph"/>
+        <w:numPr>
+          <w:ilvl w:val="2"/>
+          <w:numId w:val="25"/>
+        </w:numPr>
+        <w:rPr>
+          <w:rFonts w:eastAsia="Times New Roman"/>
+          <w:color w:val="000000"/>
+        </w:rPr>
+      </w:pPr>
+      <w:r>
+        <w:rPr>
+          <w:rFonts w:eastAsia="Times New Roman"/>
+          <w:color w:val="000000"/>
+        </w:rPr>
+        <w:t>-</w:t>
+      </w:r>
+      <w:proofErr w:type="spellStart"/>
+      <w:r>
+        <w:rPr>
+          <w:rFonts w:eastAsia="Times New Roman"/>
+          <w:color w:val="000000"/>
+        </w:rPr>
+        <w:t>Dorg.ihtsdo.otf.tcc.query.lucene</w:t>
+      </w:r>
+      <w:proofErr w:type="spellEnd"/>
+      <w:r>
+        <w:rPr>
+          <w:rFonts w:eastAsia="Times New Roman"/>
+          <w:color w:val="000000"/>
+        </w:rPr>
+        <w:t>-root-location=</w:t>
+      </w:r>
+      <w:proofErr w:type="spellStart"/>
+      <w:r>
+        <w:rPr>
+          <w:rFonts w:eastAsia="Times New Roman"/>
+          <w:color w:val="000000"/>
+        </w:rPr>
+        <w:t>berkeley-db</w:t>
+      </w:r>
+      <w:proofErr w:type="spellEnd"/>
+      <w:r>
+        <w:rPr>
+          <w:rFonts w:eastAsia="Times New Roman"/>
+          <w:color w:val="000000"/>
+        </w:rPr>
+        <w:t xml:space="preserve"> </w:t>
+      </w:r>
+      <w:bookmarkStart w:id="37" w:name="_GoBack"/>
+      <w:bookmarkEnd w:id="37"/>
+    </w:p>
+    <w:p>
+      <w:pPr>
+        <w:pStyle w:val="ListParagraph"/>
+        <w:ind w:left="1440"/>
+        <w:rPr>
+          <w:rFonts w:eastAsia="Times New Roman"/>
+          <w:color w:val="000000"/>
+        </w:rPr>
+      </w:pPr>
+      <w:r>
+        <w:rPr>
+          <w:rFonts w:eastAsia="Times New Roman"/>
+          <w:color w:val="000000"/>
+        </w:rPr>
+        <w:t>You should see something like this:</w:t>
+      </w:r>
+    </w:p>
+    <w:p>
+      <w:pPr>
+        <w:rPr>
+          <w:rFonts w:eastAsia="Times New Roman"/>
+          <w:color w:val="000000"/>
+        </w:rPr>
+      </w:pPr>
+      <w:r>
+        <w:rPr>
+          <w:noProof/>
+        </w:rPr>
+        <w:lastRenderedPageBreak/>
+        <w:drawing>
+          <wp:inline distT="0" distB="0" distL="0" distR="0" wp14:anchorId="7BD94D9A" wp14:editId="01E346A4">
+            <wp:extent cx="5943600" cy="3628390"/>
+            <wp:effectExtent l="0" t="0" r="0" b="0"/>
+            <wp:docPr id="15" name="Picture 15"/>
+            <wp:cNvGraphicFramePr>
+              <a:graphicFrameLocks xmlns:a="http://schemas.openxmlformats.org/drawingml/2006/main" noChangeAspect="1"/>
+            </wp:cNvGraphicFramePr>
+            <a:graphic xmlns:a="http://schemas.openxmlformats.org/drawingml/2006/main">
+              <a:graphicData uri="http://schemas.openxmlformats.org/drawingml/2006/picture">
+                <pic:pic xmlns:pic="http://schemas.openxmlformats.org/drawingml/2006/picture">
+                  <pic:nvPicPr>
+                    <pic:cNvPr id="1" name=""/>
+                    <pic:cNvPicPr/>
+                  </pic:nvPicPr>
+                  <pic:blipFill>
+                    <a:blip r:embed="rId24"/>
+                    <a:stretch>
+                      <a:fillRect/>
+                    </a:stretch>
+                  </pic:blipFill>
+                  <pic:spPr>
+                    <a:xfrm>
+                      <a:off x="0" y="0"/>
+                      <a:ext cx="5943600" cy="3628390"/>
+                    </a:xfrm>
+                    <a:prstGeom prst="rect">
+                      <a:avLst/>
+                    </a:prstGeom>
+                  </pic:spPr>
+                </pic:pic>
+              </a:graphicData>
+            </a:graphic>
+          </wp:inline>
+        </w:drawing>
+      </w:r>
+    </w:p>
+    <w:p>
+      <w:pPr>
+        <w:pStyle w:val="ListParagraph"/>
         <w:ind w:left="1440"/>
         <w:rPr>
           <w:rFonts w:eastAsia="Times New Roman"/>
@@ -5892,7 +7073,7 @@
           <w:b/>
           <w:color w:val="000000"/>
         </w:rPr>
-        <w:t>Ok</w:t>
+        <w:t>Run</w:t>
       </w:r>
       <w:r>
         <w:rPr>
@@ -5948,8 +7129,16 @@
           <w:rFonts w:eastAsia="Times New Roman"/>
           <w:color w:val="000000"/>
         </w:rPr>
-        <w:t xml:space="preserve">  An Eclipse run configuration will be automatically created for you.</w:t>
-      </w:r>
+        <w:t xml:space="preserve">  </w:t>
+      </w:r>
+    </w:p>
+    <w:p>
+      <w:pPr>
+        <w:rPr>
+          <w:rFonts w:eastAsia="Times New Roman"/>
+          <w:color w:val="000000"/>
+        </w:rPr>
+      </w:pPr>
     </w:p>
     <w:p>
       <w:pPr>
@@ -5959,6 +7148,7 @@
         </w:rPr>
       </w:pPr>
       <w:bookmarkStart w:id="38" w:name="_Toc379061806"/>
+      <w:proofErr w:type="spellStart"/>
       <w:r>
         <w:rPr>
           <w:rFonts w:eastAsia="Times New Roman"/>
@@ -5966,6 +7156,7 @@
         <w:t>NetBeans</w:t>
       </w:r>
       <w:bookmarkEnd w:id="38"/>
+      <w:proofErr w:type="spellEnd"/>
     </w:p>
     <w:p>
       <w:pPr>
@@ -5975,6 +7166,7 @@
         </w:rPr>
       </w:pPr>
       <w:bookmarkStart w:id="39" w:name="_Toc379061807"/>
+      <w:proofErr w:type="spellStart"/>
       <w:r>
         <w:rPr>
           <w:rFonts w:eastAsia="Times New Roman"/>
@@ -5982,6 +7174,7 @@
         <w:t>IntelliJ</w:t>
       </w:r>
       <w:bookmarkEnd w:id="39"/>
+      <w:proofErr w:type="spellEnd"/>
     </w:p>
     <w:p>
       <w:pPr>
@@ -6024,8 +7217,13 @@
       <w:r>
         <w:t>of the “</w:t>
       </w:r>
-      <w:r>
-        <w:t>isaac-app</w:t>
+      <w:proofErr w:type="spellStart"/>
+      <w:r>
+        <w:t>isaac</w:t>
+      </w:r>
+      <w:proofErr w:type="spellEnd"/>
+      <w:r>
+        <w:t>-app</w:t>
       </w:r>
       <w:r>
         <w:t xml:space="preserve">” project you built in </w:t>
@@ -6048,17 +7246,33 @@
           <w:rFonts w:ascii="Courier New" w:hAnsi="Courier New" w:cs="Courier New"/>
         </w:rPr>
       </w:pPr>
+      <w:proofErr w:type="gramStart"/>
       <w:r>
         <w:rPr>
           <w:rFonts w:ascii="Courier New" w:hAnsi="Courier New" w:cs="Courier New"/>
         </w:rPr>
-        <w:t>cd /Projects/ISAAC/</w:t>
-      </w:r>
+        <w:t>cd</w:t>
+      </w:r>
+      <w:proofErr w:type="gramEnd"/>
       <w:r>
         <w:rPr>
           <w:rFonts w:ascii="Courier New" w:hAnsi="Courier New" w:cs="Courier New"/>
         </w:rPr>
-        <w:t>isaac-app</w:t>
+        <w:t xml:space="preserve"> /Projects/ISAAC/</w:t>
+      </w:r>
+      <w:proofErr w:type="spellStart"/>
+      <w:r>
+        <w:rPr>
+          <w:rFonts w:ascii="Courier New" w:hAnsi="Courier New" w:cs="Courier New"/>
+        </w:rPr>
+        <w:t>isaac</w:t>
+      </w:r>
+      <w:proofErr w:type="spellEnd"/>
+      <w:r>
+        <w:rPr>
+          <w:rFonts w:ascii="Courier New" w:hAnsi="Courier New" w:cs="Courier New"/>
+        </w:rPr>
+        <w:t>-app</w:t>
       </w:r>
       <w:r>
         <w:rPr>
@@ -6109,11 +7323,33 @@
           <w:rFonts w:ascii="Courier New" w:hAnsi="Courier New" w:cs="Courier New"/>
         </w:rPr>
       </w:pPr>
+      <w:proofErr w:type="gramStart"/>
       <w:r>
         <w:rPr>
           <w:rFonts w:ascii="Courier New" w:hAnsi="Courier New" w:cs="Courier New"/>
         </w:rPr>
-        <w:t xml:space="preserve">jar xvf </w:t>
+        <w:t>jar</w:t>
+      </w:r>
+      <w:proofErr w:type="gramEnd"/>
+      <w:r>
+        <w:rPr>
+          <w:rFonts w:ascii="Courier New" w:hAnsi="Courier New" w:cs="Courier New"/>
+        </w:rPr>
+        <w:t xml:space="preserve"> </w:t>
+      </w:r>
+      <w:proofErr w:type="spellStart"/>
+      <w:r>
+        <w:rPr>
+          <w:rFonts w:ascii="Courier New" w:hAnsi="Courier New" w:cs="Courier New"/>
+        </w:rPr>
+        <w:t>xvf</w:t>
+      </w:r>
+      <w:proofErr w:type="spellEnd"/>
+      <w:r>
+        <w:rPr>
+          <w:rFonts w:ascii="Courier New" w:hAnsi="Courier New" w:cs="Courier New"/>
+        </w:rPr>
+        <w:t xml:space="preserve"> </w:t>
       </w:r>
       <w:r>
         <w:rPr>
@@ -6218,7 +7454,7 @@
 </file>
 
 <file path=word/numbering.xml><?xml version="1.0" encoding="utf-8"?>
-<w:numbering xmlns:ve="http://schemas.openxmlformats.org/markup-compatibility/2006" xmlns:o="urn:schemas-microsoft-com:office:office" xmlns:r="http://schemas.openxmlformats.org/officeDocument/2006/relationships" xmlns:m="http://schemas.openxmlformats.org/officeDocument/2006/math" xmlns:v="urn:schemas-microsoft-com:vml" xmlns:wp="http://schemas.openxmlformats.org/drawingml/2006/wordprocessingDrawing" xmlns:w10="urn:schemas-microsoft-com:office:word" xmlns:w="http://schemas.openxmlformats.org/wordprocessingml/2006/main" xmlns:wne="http://schemas.microsoft.com/office/word/2006/wordml">
+<w:numbering xmlns:wpc="http://schemas.microsoft.com/office/word/2010/wordprocessingCanvas" xmlns:mc="http://schemas.openxmlformats.org/markup-compatibility/2006" xmlns:o="urn:schemas-microsoft-com:office:office" xmlns:r="http://schemas.openxmlformats.org/officeDocument/2006/relationships" xmlns:m="http://schemas.openxmlformats.org/officeDocument/2006/math" xmlns:v="urn:schemas-microsoft-com:vml" xmlns:wp14="http://schemas.microsoft.com/office/word/2010/wordprocessingDrawing" xmlns:wp="http://schemas.openxmlformats.org/drawingml/2006/wordprocessingDrawing" xmlns:w10="urn:schemas-microsoft-com:office:word" xmlns:w="http://schemas.openxmlformats.org/wordprocessingml/2006/main" xmlns:w14="http://schemas.microsoft.com/office/word/2010/wordml" xmlns:w15="http://schemas.microsoft.com/office/word/2012/wordml" xmlns:wpg="http://schemas.microsoft.com/office/word/2010/wordprocessingGroup" xmlns:wpi="http://schemas.microsoft.com/office/word/2010/wordprocessingInk" xmlns:wne="http://schemas.microsoft.com/office/word/2006/wordml" xmlns:wps="http://schemas.microsoft.com/office/word/2010/wordprocessingShape" mc:Ignorable="w14 w15 wp14">
   <w:abstractNum w:abstractNumId="0">
     <w:nsid w:val="05717C79"/>
     <w:multiLevelType w:val="hybridMultilevel"/>
@@ -7642,6 +8878,119 @@
     </w:lvl>
   </w:abstractNum>
   <w:abstractNum w:abstractNumId="16">
+    <w:nsid w:val="541D1374"/>
+    <w:multiLevelType w:val="hybridMultilevel"/>
+    <w:tmpl w:val="F064EBA8"/>
+    <w:lvl w:ilvl="0" w:tplc="04090001">
+      <w:start w:val="1"/>
+      <w:numFmt w:val="bullet"/>
+      <w:lvlText w:val=""/>
+      <w:lvlJc w:val="left"/>
+      <w:pPr>
+        <w:ind w:left="720" w:hanging="360"/>
+      </w:pPr>
+      <w:rPr>
+        <w:rFonts w:ascii="Symbol" w:hAnsi="Symbol" w:hint="default"/>
+      </w:rPr>
+    </w:lvl>
+    <w:lvl w:ilvl="1" w:tplc="04090003" w:tentative="1">
+      <w:start w:val="1"/>
+      <w:numFmt w:val="bullet"/>
+      <w:lvlText w:val="o"/>
+      <w:lvlJc w:val="left"/>
+      <w:pPr>
+        <w:ind w:left="1440" w:hanging="360"/>
+      </w:pPr>
+      <w:rPr>
+        <w:rFonts w:ascii="Courier New" w:hAnsi="Courier New" w:cs="Courier New" w:hint="default"/>
+      </w:rPr>
+    </w:lvl>
+    <w:lvl w:ilvl="2" w:tplc="04090005" w:tentative="1">
+      <w:start w:val="1"/>
+      <w:numFmt w:val="bullet"/>
+      <w:lvlText w:val=""/>
+      <w:lvlJc w:val="left"/>
+      <w:pPr>
+        <w:ind w:left="2160" w:hanging="360"/>
+      </w:pPr>
+      <w:rPr>
+        <w:rFonts w:ascii="Wingdings" w:hAnsi="Wingdings" w:hint="default"/>
+      </w:rPr>
+    </w:lvl>
+    <w:lvl w:ilvl="3" w:tplc="04090001" w:tentative="1">
+      <w:start w:val="1"/>
+      <w:numFmt w:val="bullet"/>
+      <w:lvlText w:val=""/>
+      <w:lvlJc w:val="left"/>
+      <w:pPr>
+        <w:ind w:left="2880" w:hanging="360"/>
+      </w:pPr>
+      <w:rPr>
+        <w:rFonts w:ascii="Symbol" w:hAnsi="Symbol" w:hint="default"/>
+      </w:rPr>
+    </w:lvl>
+    <w:lvl w:ilvl="4" w:tplc="04090003" w:tentative="1">
+      <w:start w:val="1"/>
+      <w:numFmt w:val="bullet"/>
+      <w:lvlText w:val="o"/>
+      <w:lvlJc w:val="left"/>
+      <w:pPr>
+        <w:ind w:left="3600" w:hanging="360"/>
+      </w:pPr>
+      <w:rPr>
+        <w:rFonts w:ascii="Courier New" w:hAnsi="Courier New" w:cs="Courier New" w:hint="default"/>
+      </w:rPr>
+    </w:lvl>
+    <w:lvl w:ilvl="5" w:tplc="04090005" w:tentative="1">
+      <w:start w:val="1"/>
+      <w:numFmt w:val="bullet"/>
+      <w:lvlText w:val=""/>
+      <w:lvlJc w:val="left"/>
+      <w:pPr>
+        <w:ind w:left="4320" w:hanging="360"/>
+      </w:pPr>
+      <w:rPr>
+        <w:rFonts w:ascii="Wingdings" w:hAnsi="Wingdings" w:hint="default"/>
+      </w:rPr>
+    </w:lvl>
+    <w:lvl w:ilvl="6" w:tplc="04090001" w:tentative="1">
+      <w:start w:val="1"/>
+      <w:numFmt w:val="bullet"/>
+      <w:lvlText w:val=""/>
+      <w:lvlJc w:val="left"/>
+      <w:pPr>
+        <w:ind w:left="5040" w:hanging="360"/>
+      </w:pPr>
+      <w:rPr>
+        <w:rFonts w:ascii="Symbol" w:hAnsi="Symbol" w:hint="default"/>
+      </w:rPr>
+    </w:lvl>
+    <w:lvl w:ilvl="7" w:tplc="04090003" w:tentative="1">
+      <w:start w:val="1"/>
+      <w:numFmt w:val="bullet"/>
+      <w:lvlText w:val="o"/>
+      <w:lvlJc w:val="left"/>
+      <w:pPr>
+        <w:ind w:left="5760" w:hanging="360"/>
+      </w:pPr>
+      <w:rPr>
+        <w:rFonts w:ascii="Courier New" w:hAnsi="Courier New" w:cs="Courier New" w:hint="default"/>
+      </w:rPr>
+    </w:lvl>
+    <w:lvl w:ilvl="8" w:tplc="04090005" w:tentative="1">
+      <w:start w:val="1"/>
+      <w:numFmt w:val="bullet"/>
+      <w:lvlText w:val=""/>
+      <w:lvlJc w:val="left"/>
+      <w:pPr>
+        <w:ind w:left="6480" w:hanging="360"/>
+      </w:pPr>
+      <w:rPr>
+        <w:rFonts w:ascii="Wingdings" w:hAnsi="Wingdings" w:hint="default"/>
+      </w:rPr>
+    </w:lvl>
+  </w:abstractNum>
+  <w:abstractNum w:abstractNumId="17">
     <w:nsid w:val="553236F6"/>
     <w:multiLevelType w:val="hybridMultilevel"/>
     <w:tmpl w:val="736C66C0"/>
@@ -7731,7 +9080,7 @@
       </w:pPr>
     </w:lvl>
   </w:abstractNum>
-  <w:abstractNum w:abstractNumId="17">
+  <w:abstractNum w:abstractNumId="18">
     <w:nsid w:val="609759D0"/>
     <w:multiLevelType w:val="hybridMultilevel"/>
     <w:tmpl w:val="B98255AC"/>
@@ -7821,7 +9170,7 @@
       </w:pPr>
     </w:lvl>
   </w:abstractNum>
-  <w:abstractNum w:abstractNumId="18">
+  <w:abstractNum w:abstractNumId="19">
     <w:nsid w:val="62A8126B"/>
     <w:multiLevelType w:val="hybridMultilevel"/>
     <w:tmpl w:val="8788ED7A"/>
@@ -7910,7 +9259,7 @@
       </w:pPr>
     </w:lvl>
   </w:abstractNum>
-  <w:abstractNum w:abstractNumId="19">
+  <w:abstractNum w:abstractNumId="20">
     <w:nsid w:val="662F7649"/>
     <w:multiLevelType w:val="hybridMultilevel"/>
     <w:tmpl w:val="B8C057C8"/>
@@ -7999,7 +9348,7 @@
       </w:pPr>
     </w:lvl>
   </w:abstractNum>
-  <w:abstractNum w:abstractNumId="20">
+  <w:abstractNum w:abstractNumId="21">
     <w:nsid w:val="6E92220F"/>
     <w:multiLevelType w:val="hybridMultilevel"/>
     <w:tmpl w:val="617421A4"/>
@@ -8089,7 +9438,7 @@
       </w:pPr>
     </w:lvl>
   </w:abstractNum>
-  <w:abstractNum w:abstractNumId="21">
+  <w:abstractNum w:abstractNumId="22">
     <w:nsid w:val="6ECC47E1"/>
     <w:multiLevelType w:val="hybridMultilevel"/>
     <w:tmpl w:val="CC1CD85C"/>
@@ -8179,7 +9528,7 @@
       </w:pPr>
     </w:lvl>
   </w:abstractNum>
-  <w:abstractNum w:abstractNumId="22">
+  <w:abstractNum w:abstractNumId="23">
     <w:nsid w:val="7076249E"/>
     <w:multiLevelType w:val="hybridMultilevel"/>
     <w:tmpl w:val="CC1CD85C"/>
@@ -8269,7 +9618,120 @@
       </w:pPr>
     </w:lvl>
   </w:abstractNum>
-  <w:abstractNum w:abstractNumId="23">
+  <w:abstractNum w:abstractNumId="24">
+    <w:nsid w:val="72964071"/>
+    <w:multiLevelType w:val="hybridMultilevel"/>
+    <w:tmpl w:val="D0EEC1F0"/>
+    <w:lvl w:ilvl="0" w:tplc="04090001">
+      <w:start w:val="1"/>
+      <w:numFmt w:val="bullet"/>
+      <w:lvlText w:val=""/>
+      <w:lvlJc w:val="left"/>
+      <w:pPr>
+        <w:ind w:left="720" w:hanging="360"/>
+      </w:pPr>
+      <w:rPr>
+        <w:rFonts w:ascii="Symbol" w:hAnsi="Symbol" w:hint="default"/>
+      </w:rPr>
+    </w:lvl>
+    <w:lvl w:ilvl="1" w:tplc="04090003">
+      <w:start w:val="1"/>
+      <w:numFmt w:val="bullet"/>
+      <w:lvlText w:val="o"/>
+      <w:lvlJc w:val="left"/>
+      <w:pPr>
+        <w:ind w:left="1440" w:hanging="360"/>
+      </w:pPr>
+      <w:rPr>
+        <w:rFonts w:ascii="Courier New" w:hAnsi="Courier New" w:cs="Courier New" w:hint="default"/>
+      </w:rPr>
+    </w:lvl>
+    <w:lvl w:ilvl="2" w:tplc="04090005" w:tentative="1">
+      <w:start w:val="1"/>
+      <w:numFmt w:val="bullet"/>
+      <w:lvlText w:val=""/>
+      <w:lvlJc w:val="left"/>
+      <w:pPr>
+        <w:ind w:left="2160" w:hanging="360"/>
+      </w:pPr>
+      <w:rPr>
+        <w:rFonts w:ascii="Wingdings" w:hAnsi="Wingdings" w:hint="default"/>
+      </w:rPr>
+    </w:lvl>
+    <w:lvl w:ilvl="3" w:tplc="04090001" w:tentative="1">
+      <w:start w:val="1"/>
+      <w:numFmt w:val="bullet"/>
+      <w:lvlText w:val=""/>
+      <w:lvlJc w:val="left"/>
+      <w:pPr>
+        <w:ind w:left="2880" w:hanging="360"/>
+      </w:pPr>
+      <w:rPr>
+        <w:rFonts w:ascii="Symbol" w:hAnsi="Symbol" w:hint="default"/>
+      </w:rPr>
+    </w:lvl>
+    <w:lvl w:ilvl="4" w:tplc="04090003" w:tentative="1">
+      <w:start w:val="1"/>
+      <w:numFmt w:val="bullet"/>
+      <w:lvlText w:val="o"/>
+      <w:lvlJc w:val="left"/>
+      <w:pPr>
+        <w:ind w:left="3600" w:hanging="360"/>
+      </w:pPr>
+      <w:rPr>
+        <w:rFonts w:ascii="Courier New" w:hAnsi="Courier New" w:cs="Courier New" w:hint="default"/>
+      </w:rPr>
+    </w:lvl>
+    <w:lvl w:ilvl="5" w:tplc="04090005" w:tentative="1">
+      <w:start w:val="1"/>
+      <w:numFmt w:val="bullet"/>
+      <w:lvlText w:val=""/>
+      <w:lvlJc w:val="left"/>
+      <w:pPr>
+        <w:ind w:left="4320" w:hanging="360"/>
+      </w:pPr>
+      <w:rPr>
+        <w:rFonts w:ascii="Wingdings" w:hAnsi="Wingdings" w:hint="default"/>
+      </w:rPr>
+    </w:lvl>
+    <w:lvl w:ilvl="6" w:tplc="04090001" w:tentative="1">
+      <w:start w:val="1"/>
+      <w:numFmt w:val="bullet"/>
+      <w:lvlText w:val=""/>
+      <w:lvlJc w:val="left"/>
+      <w:pPr>
+        <w:ind w:left="5040" w:hanging="360"/>
+      </w:pPr>
+      <w:rPr>
+        <w:rFonts w:ascii="Symbol" w:hAnsi="Symbol" w:hint="default"/>
+      </w:rPr>
+    </w:lvl>
+    <w:lvl w:ilvl="7" w:tplc="04090003" w:tentative="1">
+      <w:start w:val="1"/>
+      <w:numFmt w:val="bullet"/>
+      <w:lvlText w:val="o"/>
+      <w:lvlJc w:val="left"/>
+      <w:pPr>
+        <w:ind w:left="5760" w:hanging="360"/>
+      </w:pPr>
+      <w:rPr>
+        <w:rFonts w:ascii="Courier New" w:hAnsi="Courier New" w:cs="Courier New" w:hint="default"/>
+      </w:rPr>
+    </w:lvl>
+    <w:lvl w:ilvl="8" w:tplc="04090005" w:tentative="1">
+      <w:start w:val="1"/>
+      <w:numFmt w:val="bullet"/>
+      <w:lvlText w:val=""/>
+      <w:lvlJc w:val="left"/>
+      <w:pPr>
+        <w:ind w:left="6480" w:hanging="360"/>
+      </w:pPr>
+      <w:rPr>
+        <w:rFonts w:ascii="Wingdings" w:hAnsi="Wingdings" w:hint="default"/>
+      </w:rPr>
+    </w:lvl>
+  </w:abstractNum>
+  <w:abstractNum w:abstractNumId="25">
     <w:nsid w:val="743D0A45"/>
     <w:multiLevelType w:val="hybridMultilevel"/>
     <w:tmpl w:val="F9A4B724"/>
@@ -8358,7 +9820,7 @@
       </w:pPr>
     </w:lvl>
   </w:abstractNum>
-  <w:abstractNum w:abstractNumId="24">
+  <w:abstractNum w:abstractNumId="26">
     <w:nsid w:val="76A45384"/>
     <w:multiLevelType w:val="hybridMultilevel"/>
     <w:tmpl w:val="2970F52C"/>
@@ -8448,7 +9910,7 @@
       </w:pPr>
     </w:lvl>
   </w:abstractNum>
-  <w:abstractNum w:abstractNumId="25">
+  <w:abstractNum w:abstractNumId="27">
     <w:nsid w:val="77A82758"/>
     <w:multiLevelType w:val="hybridMultilevel"/>
     <w:tmpl w:val="8788ED7A"/>
@@ -8537,7 +9999,7 @@
       </w:pPr>
     </w:lvl>
   </w:abstractNum>
-  <w:abstractNum w:abstractNumId="26">
+  <w:abstractNum w:abstractNumId="28">
     <w:nsid w:val="7A270FDE"/>
     <w:multiLevelType w:val="hybridMultilevel"/>
     <w:tmpl w:val="E44AA2EE"/>
@@ -8623,7 +10085,7 @@
       </w:pPr>
     </w:lvl>
   </w:abstractNum>
-  <w:abstractNum w:abstractNumId="27">
+  <w:abstractNum w:abstractNumId="29">
     <w:nsid w:val="7A427C99"/>
     <w:multiLevelType w:val="hybridMultilevel"/>
     <w:tmpl w:val="E44AA2EE"/>
@@ -8709,7 +10171,7 @@
       </w:pPr>
     </w:lvl>
   </w:abstractNum>
-  <w:abstractNum w:abstractNumId="28">
+  <w:abstractNum w:abstractNumId="30">
     <w:nsid w:val="7FFD5E9B"/>
     <w:multiLevelType w:val="hybridMultilevel"/>
     <w:tmpl w:val="CFA44F4A"/>
@@ -8800,7 +10262,7 @@
     </w:lvl>
   </w:abstractNum>
   <w:num w:numId="1">
-    <w:abstractNumId w:val="25"/>
+    <w:abstractNumId w:val="27"/>
   </w:num>
   <w:num w:numId="2">
     <w:abstractNumId w:val="3"/>
@@ -8809,7 +10271,7 @@
     <w:abstractNumId w:val="1"/>
   </w:num>
   <w:num w:numId="4">
-    <w:abstractNumId w:val="18"/>
+    <w:abstractNumId w:val="19"/>
   </w:num>
   <w:num w:numId="5">
     <w:abstractNumId w:val="15"/>
@@ -8824,13 +10286,13 @@
     <w:abstractNumId w:val="4"/>
   </w:num>
   <w:num w:numId="9">
-    <w:abstractNumId w:val="28"/>
+    <w:abstractNumId w:val="30"/>
   </w:num>
   <w:num w:numId="10">
-    <w:abstractNumId w:val="22"/>
+    <w:abstractNumId w:val="23"/>
   </w:num>
   <w:num w:numId="11">
-    <w:abstractNumId w:val="20"/>
+    <w:abstractNumId w:val="21"/>
   </w:num>
   <w:num w:numId="12">
     <w:abstractNumId w:val="2"/>
@@ -8839,28 +10301,28 @@
     <w:abstractNumId w:val="6"/>
   </w:num>
   <w:num w:numId="14">
-    <w:abstractNumId w:val="17"/>
+    <w:abstractNumId w:val="18"/>
   </w:num>
   <w:num w:numId="15">
     <w:abstractNumId w:val="9"/>
   </w:num>
   <w:num w:numId="16">
-    <w:abstractNumId w:val="16"/>
+    <w:abstractNumId w:val="17"/>
   </w:num>
   <w:num w:numId="17">
     <w:abstractNumId w:val="8"/>
   </w:num>
   <w:num w:numId="18">
-    <w:abstractNumId w:val="24"/>
+    <w:abstractNumId w:val="26"/>
   </w:num>
   <w:num w:numId="19">
-    <w:abstractNumId w:val="27"/>
+    <w:abstractNumId w:val="29"/>
   </w:num>
   <w:num w:numId="20">
     <w:abstractNumId w:val="12"/>
   </w:num>
   <w:num w:numId="21">
-    <w:abstractNumId w:val="26"/>
+    <w:abstractNumId w:val="28"/>
   </w:num>
   <w:num w:numId="22">
     <w:abstractNumId w:val="14"/>
@@ -8869,10 +10331,10 @@
     <w:abstractNumId w:val="13"/>
   </w:num>
   <w:num w:numId="24">
-    <w:abstractNumId w:val="19"/>
+    <w:abstractNumId w:val="20"/>
   </w:num>
   <w:num w:numId="25">
-    <w:abstractNumId w:val="21"/>
+    <w:abstractNumId w:val="22"/>
   </w:num>
   <w:num w:numId="26">
     <w:abstractNumId w:val="5"/>
@@ -8884,14 +10346,20 @@
     <w:abstractNumId w:val="0"/>
   </w:num>
   <w:num w:numId="29">
-    <w:abstractNumId w:val="23"/>
+    <w:abstractNumId w:val="25"/>
+  </w:num>
+  <w:num w:numId="30">
+    <w:abstractNumId w:val="24"/>
+  </w:num>
+  <w:num w:numId="31">
+    <w:abstractNumId w:val="16"/>
   </w:num>
   <w:numIdMacAtCleanup w:val="21"/>
 </w:numbering>
 </file>
 
 <file path=word/styles.xml><?xml version="1.0" encoding="utf-8"?>
-<w:styles xmlns:r="http://schemas.openxmlformats.org/officeDocument/2006/relationships" xmlns:w="http://schemas.openxmlformats.org/wordprocessingml/2006/main">
+<w:styles xmlns:mc="http://schemas.openxmlformats.org/markup-compatibility/2006" xmlns:r="http://schemas.openxmlformats.org/officeDocument/2006/relationships" xmlns:w="http://schemas.openxmlformats.org/wordprocessingml/2006/main" xmlns:w14="http://schemas.microsoft.com/office/word/2010/wordml" xmlns:w15="http://schemas.microsoft.com/office/word/2012/wordml" mc:Ignorable="w14 w15">
   <w:docDefaults>
     <w:rPrDefault>
       <w:rPr>
@@ -8907,144 +10375,378 @@
       </w:pPr>
     </w:pPrDefault>
   </w:docDefaults>
-  <w:latentStyles w:defLockedState="0" w:defUIPriority="99" w:defSemiHidden="1" w:defUnhideWhenUsed="1" w:defQFormat="0" w:count="267">
-    <w:lsdException w:name="Normal" w:semiHidden="0" w:uiPriority="0" w:unhideWhenUsed="0" w:qFormat="1"/>
-    <w:lsdException w:name="heading 1" w:semiHidden="0" w:uiPriority="9" w:unhideWhenUsed="0" w:qFormat="1"/>
-    <w:lsdException w:name="heading 2" w:uiPriority="9" w:qFormat="1"/>
-    <w:lsdException w:name="heading 3" w:uiPriority="9" w:qFormat="1"/>
-    <w:lsdException w:name="heading 4" w:uiPriority="9" w:qFormat="1"/>
-    <w:lsdException w:name="heading 5" w:uiPriority="9" w:qFormat="1"/>
-    <w:lsdException w:name="heading 6" w:uiPriority="9" w:qFormat="1"/>
-    <w:lsdException w:name="heading 7" w:uiPriority="9" w:qFormat="1"/>
-    <w:lsdException w:name="heading 8" w:uiPriority="9" w:qFormat="1"/>
-    <w:lsdException w:name="heading 9" w:uiPriority="9" w:qFormat="1"/>
-    <w:lsdException w:name="toc 1" w:uiPriority="39"/>
-    <w:lsdException w:name="toc 2" w:uiPriority="39"/>
-    <w:lsdException w:name="toc 3" w:uiPriority="39"/>
-    <w:lsdException w:name="toc 4" w:uiPriority="39"/>
-    <w:lsdException w:name="toc 5" w:uiPriority="39"/>
-    <w:lsdException w:name="toc 6" w:uiPriority="39"/>
-    <w:lsdException w:name="toc 7" w:uiPriority="39"/>
-    <w:lsdException w:name="toc 8" w:uiPriority="39"/>
-    <w:lsdException w:name="toc 9" w:uiPriority="39"/>
-    <w:lsdException w:name="caption" w:uiPriority="35" w:qFormat="1"/>
-    <w:lsdException w:name="Title" w:semiHidden="0" w:uiPriority="10" w:unhideWhenUsed="0" w:qFormat="1"/>
-    <w:lsdException w:name="Default Paragraph Font" w:uiPriority="1"/>
-    <w:lsdException w:name="Subtitle" w:semiHidden="0" w:uiPriority="11" w:unhideWhenUsed="0" w:qFormat="1"/>
-    <w:lsdException w:name="Strong" w:semiHidden="0" w:uiPriority="22" w:unhideWhenUsed="0" w:qFormat="1"/>
-    <w:lsdException w:name="Emphasis" w:semiHidden="0" w:uiPriority="20" w:unhideWhenUsed="0" w:qFormat="1"/>
-    <w:lsdException w:name="Table Grid" w:semiHidden="0" w:uiPriority="59" w:unhideWhenUsed="0"/>
-    <w:lsdException w:name="Placeholder Text" w:unhideWhenUsed="0"/>
-    <w:lsdException w:name="No Spacing" w:semiHidden="0" w:uiPriority="1" w:unhideWhenUsed="0" w:qFormat="1"/>
-    <w:lsdException w:name="Light Shading" w:semiHidden="0" w:uiPriority="60" w:unhideWhenUsed="0"/>
-    <w:lsdException w:name="Light List" w:semiHidden="0" w:uiPriority="61" w:unhideWhenUsed="0"/>
-    <w:lsdException w:name="Light Grid" w:semiHidden="0" w:uiPriority="62" w:unhideWhenUsed="0"/>
-    <w:lsdException w:name="Medium Shading 1" w:semiHidden="0" w:uiPriority="63" w:unhideWhenUsed="0"/>
-    <w:lsdException w:name="Medium Shading 2" w:semiHidden="0" w:uiPriority="64" w:unhideWhenUsed="0"/>
-    <w:lsdException w:name="Medium List 1" w:semiHidden="0" w:uiPriority="65" w:unhideWhenUsed="0"/>
-    <w:lsdException w:name="Medium List 2" w:semiHidden="0" w:uiPriority="66" w:unhideWhenUsed="0"/>
-    <w:lsdException w:name="Medium Grid 1" w:semiHidden="0" w:uiPriority="67" w:unhideWhenUsed="0"/>
-    <w:lsdException w:name="Medium Grid 2" w:semiHidden="0" w:uiPriority="68" w:unhideWhenUsed="0"/>
-    <w:lsdException w:name="Medium Grid 3" w:semiHidden="0" w:uiPriority="69" w:unhideWhenUsed="0"/>
-    <w:lsdException w:name="Dark List" w:semiHidden="0" w:uiPriority="70" w:unhideWhenUsed="0"/>
-    <w:lsdException w:name="Colorful Shading" w:semiHidden="0" w:uiPriority="71" w:unhideWhenUsed="0"/>
-    <w:lsdException w:name="Colorful List" w:semiHidden="0" w:uiPriority="72" w:unhideWhenUsed="0"/>
-    <w:lsdException w:name="Colorful Grid" w:semiHidden="0" w:uiPriority="73" w:unhideWhenUsed="0"/>
-    <w:lsdException w:name="Light Shading Accent 1" w:semiHidden="0" w:uiPriority="60" w:unhideWhenUsed="0"/>
-    <w:lsdException w:name="Light List Accent 1" w:semiHidden="0" w:uiPriority="61" w:unhideWhenUsed="0"/>
-    <w:lsdException w:name="Light Grid Accent 1" w:semiHidden="0" w:uiPriority="62" w:unhideWhenUsed="0"/>
-    <w:lsdException w:name="Medium Shading 1 Accent 1" w:semiHidden="0" w:uiPriority="63" w:unhideWhenUsed="0"/>
-    <w:lsdException w:name="Medium Shading 2 Accent 1" w:semiHidden="0" w:uiPriority="64" w:unhideWhenUsed="0"/>
-    <w:lsdException w:name="Medium List 1 Accent 1" w:semiHidden="0" w:uiPriority="65" w:unhideWhenUsed="0"/>
-    <w:lsdException w:name="Revision" w:unhideWhenUsed="0"/>
-    <w:lsdException w:name="List Paragraph" w:semiHidden="0" w:uiPriority="34" w:unhideWhenUsed="0" w:qFormat="1"/>
-    <w:lsdException w:name="Quote" w:semiHidden="0" w:uiPriority="29" w:unhideWhenUsed="0" w:qFormat="1"/>
-    <w:lsdException w:name="Intense Quote" w:semiHidden="0" w:uiPriority="30" w:unhideWhenUsed="0" w:qFormat="1"/>
-    <w:lsdException w:name="Medium List 2 Accent 1" w:semiHidden="0" w:uiPriority="66" w:unhideWhenUsed="0"/>
-    <w:lsdException w:name="Medium Grid 1 Accent 1" w:semiHidden="0" w:uiPriority="67" w:unhideWhenUsed="0"/>
-    <w:lsdException w:name="Medium Grid 2 Accent 1" w:semiHidden="0" w:uiPriority="68" w:unhideWhenUsed="0"/>
-    <w:lsdException w:name="Medium Grid 3 Accent 1" w:semiHidden="0" w:uiPriority="69" w:unhideWhenUsed="0"/>
-    <w:lsdException w:name="Dark List Accent 1" w:semiHidden="0" w:uiPriority="70" w:unhideWhenUsed="0"/>
-    <w:lsdException w:name="Colorful Shading Accent 1" w:semiHidden="0" w:uiPriority="71" w:unhideWhenUsed="0"/>
-    <w:lsdException w:name="Colorful List Accent 1" w:semiHidden="0" w:uiPriority="72" w:unhideWhenUsed="0"/>
-    <w:lsdException w:name="Colorful Grid Accent 1" w:semiHidden="0" w:uiPriority="73" w:unhideWhenUsed="0"/>
-    <w:lsdException w:name="Light Shading Accent 2" w:semiHidden="0" w:uiPriority="60" w:unhideWhenUsed="0"/>
-    <w:lsdException w:name="Light List Accent 2" w:semiHidden="0" w:uiPriority="61" w:unhideWhenUsed="0"/>
-    <w:lsdException w:name="Light Grid Accent 2" w:semiHidden="0" w:uiPriority="62" w:unhideWhenUsed="0"/>
-    <w:lsdException w:name="Medium Shading 1 Accent 2" w:semiHidden="0" w:uiPriority="63" w:unhideWhenUsed="0"/>
-    <w:lsdException w:name="Medium Shading 2 Accent 2" w:semiHidden="0" w:uiPriority="64" w:unhideWhenUsed="0"/>
-    <w:lsdException w:name="Medium List 1 Accent 2" w:semiHidden="0" w:uiPriority="65" w:unhideWhenUsed="0"/>
-    <w:lsdException w:name="Medium List 2 Accent 2" w:semiHidden="0" w:uiPriority="66" w:unhideWhenUsed="0"/>
-    <w:lsdException w:name="Medium Grid 1 Accent 2" w:semiHidden="0" w:uiPriority="67" w:unhideWhenUsed="0"/>
-    <w:lsdException w:name="Medium Grid 2 Accent 2" w:semiHidden="0" w:uiPriority="68" w:unhideWhenUsed="0"/>
-    <w:lsdException w:name="Medium Grid 3 Accent 2" w:semiHidden="0" w:uiPriority="69" w:unhideWhenUsed="0"/>
-    <w:lsdException w:name="Dark List Accent 2" w:semiHidden="0" w:uiPriority="70" w:unhideWhenUsed="0"/>
-    <w:lsdException w:name="Colorful Shading Accent 2" w:semiHidden="0" w:uiPriority="71" w:unhideWhenUsed="0"/>
-    <w:lsdException w:name="Colorful List Accent 2" w:semiHidden="0" w:uiPriority="72" w:unhideWhenUsed="0"/>
-    <w:lsdException w:name="Colorful Grid Accent 2" w:semiHidden="0" w:uiPriority="73" w:unhideWhenUsed="0"/>
-    <w:lsdException w:name="Light Shading Accent 3" w:semiHidden="0" w:uiPriority="60" w:unhideWhenUsed="0"/>
-    <w:lsdException w:name="Light List Accent 3" w:semiHidden="0" w:uiPriority="61" w:unhideWhenUsed="0"/>
-    <w:lsdException w:name="Light Grid Accent 3" w:semiHidden="0" w:uiPriority="62" w:unhideWhenUsed="0"/>
-    <w:lsdException w:name="Medium Shading 1 Accent 3" w:semiHidden="0" w:uiPriority="63" w:unhideWhenUsed="0"/>
-    <w:lsdException w:name="Medium Shading 2 Accent 3" w:semiHidden="0" w:uiPriority="64" w:unhideWhenUsed="0"/>
-    <w:lsdException w:name="Medium List 1 Accent 3" w:semiHidden="0" w:uiPriority="65" w:unhideWhenUsed="0"/>
-    <w:lsdException w:name="Medium List 2 Accent 3" w:semiHidden="0" w:uiPriority="66" w:unhideWhenUsed="0"/>
-    <w:lsdException w:name="Medium Grid 1 Accent 3" w:semiHidden="0" w:uiPriority="67" w:unhideWhenUsed="0"/>
-    <w:lsdException w:name="Medium Grid 2 Accent 3" w:semiHidden="0" w:uiPriority="68" w:unhideWhenUsed="0"/>
-    <w:lsdException w:name="Medium Grid 3 Accent 3" w:semiHidden="0" w:uiPriority="69" w:unhideWhenUsed="0"/>
-    <w:lsdException w:name="Dark List Accent 3" w:semiHidden="0" w:uiPriority="70" w:unhideWhenUsed="0"/>
-    <w:lsdException w:name="Colorful Shading Accent 3" w:semiHidden="0" w:uiPriority="71" w:unhideWhenUsed="0"/>
-    <w:lsdException w:name="Colorful List Accent 3" w:semiHidden="0" w:uiPriority="72" w:unhideWhenUsed="0"/>
-    <w:lsdException w:name="Colorful Grid Accent 3" w:semiHidden="0" w:uiPriority="73" w:unhideWhenUsed="0"/>
-    <w:lsdException w:name="Light Shading Accent 4" w:semiHidden="0" w:uiPriority="60" w:unhideWhenUsed="0"/>
-    <w:lsdException w:name="Light List Accent 4" w:semiHidden="0" w:uiPriority="61" w:unhideWhenUsed="0"/>
-    <w:lsdException w:name="Light Grid Accent 4" w:semiHidden="0" w:uiPriority="62" w:unhideWhenUsed="0"/>
-    <w:lsdException w:name="Medium Shading 1 Accent 4" w:semiHidden="0" w:uiPriority="63" w:unhideWhenUsed="0"/>
-    <w:lsdException w:name="Medium Shading 2 Accent 4" w:semiHidden="0" w:uiPriority="64" w:unhideWhenUsed="0"/>
-    <w:lsdException w:name="Medium List 1 Accent 4" w:semiHidden="0" w:uiPriority="65" w:unhideWhenUsed="0"/>
-    <w:lsdException w:name="Medium List 2 Accent 4" w:semiHidden="0" w:uiPriority="66" w:unhideWhenUsed="0"/>
-    <w:lsdException w:name="Medium Grid 1 Accent 4" w:semiHidden="0" w:uiPriority="67" w:unhideWhenUsed="0"/>
-    <w:lsdException w:name="Medium Grid 2 Accent 4" w:semiHidden="0" w:uiPriority="68" w:unhideWhenUsed="0"/>
-    <w:lsdException w:name="Medium Grid 3 Accent 4" w:semiHidden="0" w:uiPriority="69" w:unhideWhenUsed="0"/>
-    <w:lsdException w:name="Dark List Accent 4" w:semiHidden="0" w:uiPriority="70" w:unhideWhenUsed="0"/>
-    <w:lsdException w:name="Colorful Shading Accent 4" w:semiHidden="0" w:uiPriority="71" w:unhideWhenUsed="0"/>
-    <w:lsdException w:name="Colorful List Accent 4" w:semiHidden="0" w:uiPriority="72" w:unhideWhenUsed="0"/>
-    <w:lsdException w:name="Colorful Grid Accent 4" w:semiHidden="0" w:uiPriority="73" w:unhideWhenUsed="0"/>
-    <w:lsdException w:name="Light Shading Accent 5" w:semiHidden="0" w:uiPriority="60" w:unhideWhenUsed="0"/>
-    <w:lsdException w:name="Light List Accent 5" w:semiHidden="0" w:uiPriority="61" w:unhideWhenUsed="0"/>
-    <w:lsdException w:name="Light Grid Accent 5" w:semiHidden="0" w:uiPriority="62" w:unhideWhenUsed="0"/>
-    <w:lsdException w:name="Medium Shading 1 Accent 5" w:semiHidden="0" w:uiPriority="63" w:unhideWhenUsed="0"/>
-    <w:lsdException w:name="Medium Shading 2 Accent 5" w:semiHidden="0" w:uiPriority="64" w:unhideWhenUsed="0"/>
-    <w:lsdException w:name="Medium List 1 Accent 5" w:semiHidden="0" w:uiPriority="65" w:unhideWhenUsed="0"/>
-    <w:lsdException w:name="Medium List 2 Accent 5" w:semiHidden="0" w:uiPriority="66" w:unhideWhenUsed="0"/>
-    <w:lsdException w:name="Medium Grid 1 Accent 5" w:semiHidden="0" w:uiPriority="67" w:unhideWhenUsed="0"/>
-    <w:lsdException w:name="Medium Grid 2 Accent 5" w:semiHidden="0" w:uiPriority="68" w:unhideWhenUsed="0"/>
-    <w:lsdException w:name="Medium Grid 3 Accent 5" w:semiHidden="0" w:uiPriority="69" w:unhideWhenUsed="0"/>
-    <w:lsdException w:name="Dark List Accent 5" w:semiHidden="0" w:uiPriority="70" w:unhideWhenUsed="0"/>
-    <w:lsdException w:name="Colorful Shading Accent 5" w:semiHidden="0" w:uiPriority="71" w:unhideWhenUsed="0"/>
-    <w:lsdException w:name="Colorful List Accent 5" w:semiHidden="0" w:uiPriority="72" w:unhideWhenUsed="0"/>
-    <w:lsdException w:name="Colorful Grid Accent 5" w:semiHidden="0" w:uiPriority="73" w:unhideWhenUsed="0"/>
-    <w:lsdException w:name="Light Shading Accent 6" w:semiHidden="0" w:uiPriority="60" w:unhideWhenUsed="0"/>
-    <w:lsdException w:name="Light List Accent 6" w:semiHidden="0" w:uiPriority="61" w:unhideWhenUsed="0"/>
-    <w:lsdException w:name="Light Grid Accent 6" w:semiHidden="0" w:uiPriority="62" w:unhideWhenUsed="0"/>
-    <w:lsdException w:name="Medium Shading 1 Accent 6" w:semiHidden="0" w:uiPriority="63" w:unhideWhenUsed="0"/>
-    <w:lsdException w:name="Medium Shading 2 Accent 6" w:semiHidden="0" w:uiPriority="64" w:unhideWhenUsed="0"/>
-    <w:lsdException w:name="Medium List 1 Accent 6" w:semiHidden="0" w:uiPriority="65" w:unhideWhenUsed="0"/>
-    <w:lsdException w:name="Medium List 2 Accent 6" w:semiHidden="0" w:uiPriority="66" w:unhideWhenUsed="0"/>
-    <w:lsdException w:name="Medium Grid 1 Accent 6" w:semiHidden="0" w:uiPriority="67" w:unhideWhenUsed="0"/>
-    <w:lsdException w:name="Medium Grid 2 Accent 6" w:semiHidden="0" w:uiPriority="68" w:unhideWhenUsed="0"/>
-    <w:lsdException w:name="Medium Grid 3 Accent 6" w:semiHidden="0" w:uiPriority="69" w:unhideWhenUsed="0"/>
-    <w:lsdException w:name="Dark List Accent 6" w:semiHidden="0" w:uiPriority="70" w:unhideWhenUsed="0"/>
-    <w:lsdException w:name="Colorful Shading Accent 6" w:semiHidden="0" w:uiPriority="71" w:unhideWhenUsed="0"/>
-    <w:lsdException w:name="Colorful List Accent 6" w:semiHidden="0" w:uiPriority="72" w:unhideWhenUsed="0"/>
-    <w:lsdException w:name="Colorful Grid Accent 6" w:semiHidden="0" w:uiPriority="73" w:unhideWhenUsed="0"/>
-    <w:lsdException w:name="Subtle Emphasis" w:semiHidden="0" w:uiPriority="19" w:unhideWhenUsed="0" w:qFormat="1"/>
-    <w:lsdException w:name="Intense Emphasis" w:semiHidden="0" w:uiPriority="21" w:unhideWhenUsed="0" w:qFormat="1"/>
-    <w:lsdException w:name="Subtle Reference" w:semiHidden="0" w:uiPriority="31" w:unhideWhenUsed="0" w:qFormat="1"/>
-    <w:lsdException w:name="Intense Reference" w:semiHidden="0" w:uiPriority="32" w:unhideWhenUsed="0" w:qFormat="1"/>
-    <w:lsdException w:name="Book Title" w:semiHidden="0" w:uiPriority="33" w:unhideWhenUsed="0" w:qFormat="1"/>
-    <w:lsdException w:name="Bibliography" w:uiPriority="37"/>
-    <w:lsdException w:name="TOC Heading" w:uiPriority="39" w:qFormat="1"/>
+  <w:latentStyles w:defLockedState="0" w:defUIPriority="99" w:defSemiHidden="0" w:defUnhideWhenUsed="0" w:defQFormat="0" w:count="371">
+    <w:lsdException w:name="Normal" w:uiPriority="0" w:qFormat="1"/>
+    <w:lsdException w:name="heading 1" w:uiPriority="9" w:qFormat="1"/>
+    <w:lsdException w:name="heading 2" w:semiHidden="1" w:uiPriority="9" w:unhideWhenUsed="1" w:qFormat="1"/>
+    <w:lsdException w:name="heading 3" w:semiHidden="1" w:uiPriority="9" w:unhideWhenUsed="1" w:qFormat="1"/>
+    <w:lsdException w:name="heading 4" w:semiHidden="1" w:uiPriority="9" w:unhideWhenUsed="1" w:qFormat="1"/>
+    <w:lsdException w:name="heading 5" w:semiHidden="1" w:uiPriority="9" w:unhideWhenUsed="1" w:qFormat="1"/>
+    <w:lsdException w:name="heading 6" w:semiHidden="1" w:uiPriority="9" w:unhideWhenUsed="1" w:qFormat="1"/>
+    <w:lsdException w:name="heading 7" w:semiHidden="1" w:uiPriority="9" w:unhideWhenUsed="1" w:qFormat="1"/>
+    <w:lsdException w:name="heading 8" w:semiHidden="1" w:uiPriority="9" w:unhideWhenUsed="1" w:qFormat="1"/>
+    <w:lsdException w:name="heading 9" w:semiHidden="1" w:uiPriority="9" w:unhideWhenUsed="1" w:qFormat="1"/>
+    <w:lsdException w:name="index 1" w:semiHidden="1" w:unhideWhenUsed="1"/>
+    <w:lsdException w:name="index 2" w:semiHidden="1" w:unhideWhenUsed="1"/>
+    <w:lsdException w:name="index 3" w:semiHidden="1" w:unhideWhenUsed="1"/>
+    <w:lsdException w:name="index 4" w:semiHidden="1" w:unhideWhenUsed="1"/>
+    <w:lsdException w:name="index 5" w:semiHidden="1" w:unhideWhenUsed="1"/>
+    <w:lsdException w:name="index 6" w:semiHidden="1" w:unhideWhenUsed="1"/>
+    <w:lsdException w:name="index 7" w:semiHidden="1" w:unhideWhenUsed="1"/>
+    <w:lsdException w:name="index 8" w:semiHidden="1" w:unhideWhenUsed="1"/>
+    <w:lsdException w:name="index 9" w:semiHidden="1" w:unhideWhenUsed="1"/>
+    <w:lsdException w:name="toc 1" w:semiHidden="1" w:uiPriority="39" w:unhideWhenUsed="1"/>
+    <w:lsdException w:name="toc 2" w:semiHidden="1" w:uiPriority="39" w:unhideWhenUsed="1"/>
+    <w:lsdException w:name="toc 3" w:semiHidden="1" w:uiPriority="39" w:unhideWhenUsed="1"/>
+    <w:lsdException w:name="toc 4" w:semiHidden="1" w:uiPriority="39" w:unhideWhenUsed="1"/>
+    <w:lsdException w:name="toc 5" w:semiHidden="1" w:uiPriority="39" w:unhideWhenUsed="1"/>
+    <w:lsdException w:name="toc 6" w:semiHidden="1" w:uiPriority="39" w:unhideWhenUsed="1"/>
+    <w:lsdException w:name="toc 7" w:semiHidden="1" w:uiPriority="39" w:unhideWhenUsed="1"/>
+    <w:lsdException w:name="toc 8" w:semiHidden="1" w:uiPriority="39" w:unhideWhenUsed="1"/>
+    <w:lsdException w:name="toc 9" w:semiHidden="1" w:uiPriority="39" w:unhideWhenUsed="1"/>
+    <w:lsdException w:name="Normal Indent" w:semiHidden="1" w:unhideWhenUsed="1"/>
+    <w:lsdException w:name="footnote text" w:semiHidden="1" w:unhideWhenUsed="1"/>
+    <w:lsdException w:name="annotation text" w:semiHidden="1" w:unhideWhenUsed="1"/>
+    <w:lsdException w:name="header" w:semiHidden="1" w:unhideWhenUsed="1"/>
+    <w:lsdException w:name="footer" w:semiHidden="1" w:unhideWhenUsed="1"/>
+    <w:lsdException w:name="index heading" w:semiHidden="1" w:unhideWhenUsed="1"/>
+    <w:lsdException w:name="caption" w:semiHidden="1" w:uiPriority="35" w:unhideWhenUsed="1" w:qFormat="1"/>
+    <w:lsdException w:name="table of figures" w:semiHidden="1" w:unhideWhenUsed="1"/>
+    <w:lsdException w:name="envelope address" w:semiHidden="1" w:unhideWhenUsed="1"/>
+    <w:lsdException w:name="envelope return" w:semiHidden="1" w:unhideWhenUsed="1"/>
+    <w:lsdException w:name="footnote reference" w:semiHidden="1" w:unhideWhenUsed="1"/>
+    <w:lsdException w:name="annotation reference" w:semiHidden="1" w:unhideWhenUsed="1"/>
+    <w:lsdException w:name="line number" w:semiHidden="1" w:unhideWhenUsed="1"/>
+    <w:lsdException w:name="page number" w:semiHidden="1" w:unhideWhenUsed="1"/>
+    <w:lsdException w:name="endnote reference" w:semiHidden="1" w:unhideWhenUsed="1"/>
+    <w:lsdException w:name="endnote text" w:semiHidden="1" w:unhideWhenUsed="1"/>
+    <w:lsdException w:name="table of authorities" w:semiHidden="1" w:unhideWhenUsed="1"/>
+    <w:lsdException w:name="macro" w:semiHidden="1" w:unhideWhenUsed="1"/>
+    <w:lsdException w:name="toa heading" w:semiHidden="1" w:unhideWhenUsed="1"/>
+    <w:lsdException w:name="List" w:semiHidden="1" w:unhideWhenUsed="1"/>
+    <w:lsdException w:name="List Bullet" w:semiHidden="1" w:unhideWhenUsed="1"/>
+    <w:lsdException w:name="List Number" w:semiHidden="1" w:unhideWhenUsed="1"/>
+    <w:lsdException w:name="List 2" w:semiHidden="1" w:unhideWhenUsed="1"/>
+    <w:lsdException w:name="List 3" w:semiHidden="1" w:unhideWhenUsed="1"/>
+    <w:lsdException w:name="List 4" w:semiHidden="1" w:unhideWhenUsed="1"/>
+    <w:lsdException w:name="List 5" w:semiHidden="1" w:unhideWhenUsed="1"/>
+    <w:lsdException w:name="List Bullet 2" w:semiHidden="1" w:unhideWhenUsed="1"/>
+    <w:lsdException w:name="List Bullet 3" w:semiHidden="1" w:unhideWhenUsed="1"/>
+    <w:lsdException w:name="List Bullet 4" w:semiHidden="1" w:unhideWhenUsed="1"/>
+    <w:lsdException w:name="List Bullet 5" w:semiHidden="1" w:unhideWhenUsed="1"/>
+    <w:lsdException w:name="List Number 2" w:semiHidden="1" w:unhideWhenUsed="1"/>
+    <w:lsdException w:name="List Number 3" w:semiHidden="1" w:unhideWhenUsed="1"/>
+    <w:lsdException w:name="List Number 4" w:semiHidden="1" w:unhideWhenUsed="1"/>
+    <w:lsdException w:name="List Number 5" w:semiHidden="1" w:unhideWhenUsed="1"/>
+    <w:lsdException w:name="Title" w:uiPriority="10" w:qFormat="1"/>
+    <w:lsdException w:name="Closing" w:semiHidden="1" w:unhideWhenUsed="1"/>
+    <w:lsdException w:name="Signature" w:semiHidden="1" w:unhideWhenUsed="1"/>
+    <w:lsdException w:name="Default Paragraph Font" w:semiHidden="1" w:uiPriority="1" w:unhideWhenUsed="1"/>
+    <w:lsdException w:name="Body Text" w:semiHidden="1" w:unhideWhenUsed="1"/>
+    <w:lsdException w:name="Body Text Indent" w:semiHidden="1" w:unhideWhenUsed="1"/>
+    <w:lsdException w:name="List Continue" w:semiHidden="1" w:unhideWhenUsed="1"/>
+    <w:lsdException w:name="List Continue 2" w:semiHidden="1" w:unhideWhenUsed="1"/>
+    <w:lsdException w:name="List Continue 3" w:semiHidden="1" w:unhideWhenUsed="1"/>
+    <w:lsdException w:name="List Continue 4" w:semiHidden="1" w:unhideWhenUsed="1"/>
+    <w:lsdException w:name="List Continue 5" w:semiHidden="1" w:unhideWhenUsed="1"/>
+    <w:lsdException w:name="Message Header" w:semiHidden="1" w:unhideWhenUsed="1"/>
+    <w:lsdException w:name="Subtitle" w:uiPriority="11" w:qFormat="1"/>
+    <w:lsdException w:name="Salutation" w:semiHidden="1" w:unhideWhenUsed="1"/>
+    <w:lsdException w:name="Date" w:semiHidden="1" w:unhideWhenUsed="1"/>
+    <w:lsdException w:name="Body Text First Indent" w:semiHidden="1" w:unhideWhenUsed="1"/>
+    <w:lsdException w:name="Body Text First Indent 2" w:semiHidden="1" w:unhideWhenUsed="1"/>
+    <w:lsdException w:name="Note Heading" w:semiHidden="1" w:unhideWhenUsed="1"/>
+    <w:lsdException w:name="Body Text 2" w:semiHidden="1" w:unhideWhenUsed="1"/>
+    <w:lsdException w:name="Body Text 3" w:semiHidden="1" w:unhideWhenUsed="1"/>
+    <w:lsdException w:name="Body Text Indent 2" w:semiHidden="1" w:unhideWhenUsed="1"/>
+    <w:lsdException w:name="Body Text Indent 3" w:semiHidden="1" w:unhideWhenUsed="1"/>
+    <w:lsdException w:name="Block Text" w:semiHidden="1" w:unhideWhenUsed="1"/>
+    <w:lsdException w:name="Hyperlink" w:semiHidden="1" w:unhideWhenUsed="1"/>
+    <w:lsdException w:name="FollowedHyperlink" w:semiHidden="1" w:unhideWhenUsed="1"/>
+    <w:lsdException w:name="Strong" w:uiPriority="22" w:qFormat="1"/>
+    <w:lsdException w:name="Emphasis" w:uiPriority="20" w:qFormat="1"/>
+    <w:lsdException w:name="Document Map" w:semiHidden="1" w:unhideWhenUsed="1"/>
+    <w:lsdException w:name="Plain Text" w:semiHidden="1" w:unhideWhenUsed="1"/>
+    <w:lsdException w:name="E-mail Signature" w:semiHidden="1" w:unhideWhenUsed="1"/>
+    <w:lsdException w:name="HTML Top of Form" w:semiHidden="1" w:unhideWhenUsed="1"/>
+    <w:lsdException w:name="HTML Bottom of Form" w:semiHidden="1" w:unhideWhenUsed="1"/>
+    <w:lsdException w:name="Normal (Web)" w:semiHidden="1" w:unhideWhenUsed="1"/>
+    <w:lsdException w:name="HTML Acronym" w:semiHidden="1" w:unhideWhenUsed="1"/>
+    <w:lsdException w:name="HTML Address" w:semiHidden="1" w:unhideWhenUsed="1"/>
+    <w:lsdException w:name="HTML Cite" w:semiHidden="1" w:unhideWhenUsed="1"/>
+    <w:lsdException w:name="HTML Code" w:semiHidden="1" w:unhideWhenUsed="1"/>
+    <w:lsdException w:name="HTML Definition" w:semiHidden="1" w:unhideWhenUsed="1"/>
+    <w:lsdException w:name="HTML Keyboard" w:semiHidden="1" w:unhideWhenUsed="1"/>
+    <w:lsdException w:name="HTML Preformatted" w:semiHidden="1" w:unhideWhenUsed="1"/>
+    <w:lsdException w:name="HTML Sample" w:semiHidden="1" w:unhideWhenUsed="1"/>
+    <w:lsdException w:name="HTML Typewriter" w:semiHidden="1" w:unhideWhenUsed="1"/>
+    <w:lsdException w:name="HTML Variable" w:semiHidden="1" w:unhideWhenUsed="1"/>
+    <w:lsdException w:name="Normal Table" w:semiHidden="1" w:unhideWhenUsed="1"/>
+    <w:lsdException w:name="annotation subject" w:semiHidden="1" w:unhideWhenUsed="1"/>
+    <w:lsdException w:name="No List" w:semiHidden="1" w:unhideWhenUsed="1"/>
+    <w:lsdException w:name="Outline List 1" w:semiHidden="1" w:unhideWhenUsed="1"/>
+    <w:lsdException w:name="Outline List 2" w:semiHidden="1" w:unhideWhenUsed="1"/>
+    <w:lsdException w:name="Outline List 3" w:semiHidden="1" w:unhideWhenUsed="1"/>
+    <w:lsdException w:name="Table Simple 1" w:semiHidden="1" w:unhideWhenUsed="1"/>
+    <w:lsdException w:name="Table Simple 2" w:semiHidden="1" w:unhideWhenUsed="1"/>
+    <w:lsdException w:name="Table Simple 3" w:semiHidden="1" w:unhideWhenUsed="1"/>
+    <w:lsdException w:name="Table Classic 1" w:semiHidden="1" w:unhideWhenUsed="1"/>
+    <w:lsdException w:name="Table Classic 2" w:semiHidden="1" w:unhideWhenUsed="1"/>
+    <w:lsdException w:name="Table Classic 3" w:semiHidden="1" w:unhideWhenUsed="1"/>
+    <w:lsdException w:name="Table Classic 4" w:semiHidden="1" w:unhideWhenUsed="1"/>
+    <w:lsdException w:name="Table Colorful 1" w:semiHidden="1" w:unhideWhenUsed="1"/>
+    <w:lsdException w:name="Table Colorful 2" w:semiHidden="1" w:unhideWhenUsed="1"/>
+    <w:lsdException w:name="Table Colorful 3" w:semiHidden="1" w:unhideWhenUsed="1"/>
+    <w:lsdException w:name="Table Columns 1" w:semiHidden="1" w:unhideWhenUsed="1"/>
+    <w:lsdException w:name="Table Columns 2" w:semiHidden="1" w:unhideWhenUsed="1"/>
+    <w:lsdException w:name="Table Columns 3" w:semiHidden="1" w:unhideWhenUsed="1"/>
+    <w:lsdException w:name="Table Columns 4" w:semiHidden="1" w:unhideWhenUsed="1"/>
+    <w:lsdException w:name="Table Columns 5" w:semiHidden="1" w:unhideWhenUsed="1"/>
+    <w:lsdException w:name="Table Grid 1" w:semiHidden="1" w:unhideWhenUsed="1"/>
+    <w:lsdException w:name="Table Grid 2" w:semiHidden="1" w:unhideWhenUsed="1"/>
+    <w:lsdException w:name="Table Grid 3" w:semiHidden="1" w:unhideWhenUsed="1"/>
+    <w:lsdException w:name="Table Grid 4" w:semiHidden="1" w:unhideWhenUsed="1"/>
+    <w:lsdException w:name="Table Grid 5" w:semiHidden="1" w:unhideWhenUsed="1"/>
+    <w:lsdException w:name="Table Grid 6" w:semiHidden="1" w:unhideWhenUsed="1"/>
+    <w:lsdException w:name="Table Grid 7" w:semiHidden="1" w:unhideWhenUsed="1"/>
+    <w:lsdException w:name="Table Grid 8" w:semiHidden="1" w:unhideWhenUsed="1"/>
+    <w:lsdException w:name="Table List 1" w:semiHidden="1" w:unhideWhenUsed="1"/>
+    <w:lsdException w:name="Table List 2" w:semiHidden="1" w:unhideWhenUsed="1"/>
+    <w:lsdException w:name="Table List 3" w:semiHidden="1" w:unhideWhenUsed="1"/>
+    <w:lsdException w:name="Table List 4" w:semiHidden="1" w:unhideWhenUsed="1"/>
+    <w:lsdException w:name="Table List 5" w:semiHidden="1" w:unhideWhenUsed="1"/>
+    <w:lsdException w:name="Table List 6" w:semiHidden="1" w:unhideWhenUsed="1"/>
+    <w:lsdException w:name="Table List 7" w:semiHidden="1" w:unhideWhenUsed="1"/>
+    <w:lsdException w:name="Table List 8" w:semiHidden="1" w:unhideWhenUsed="1"/>
+    <w:lsdException w:name="Table 3D effects 1" w:semiHidden="1" w:unhideWhenUsed="1"/>
+    <w:lsdException w:name="Table 3D effects 2" w:semiHidden="1" w:unhideWhenUsed="1"/>
+    <w:lsdException w:name="Table 3D effects 3" w:semiHidden="1" w:unhideWhenUsed="1"/>
+    <w:lsdException w:name="Table Contemporary" w:semiHidden="1" w:unhideWhenUsed="1"/>
+    <w:lsdException w:name="Table Elegant" w:semiHidden="1" w:unhideWhenUsed="1"/>
+    <w:lsdException w:name="Table Professional" w:semiHidden="1" w:unhideWhenUsed="1"/>
+    <w:lsdException w:name="Table Subtle 1" w:semiHidden="1" w:unhideWhenUsed="1"/>
+    <w:lsdException w:name="Table Subtle 2" w:semiHidden="1" w:unhideWhenUsed="1"/>
+    <w:lsdException w:name="Table Web 1" w:semiHidden="1" w:unhideWhenUsed="1"/>
+    <w:lsdException w:name="Table Web 2" w:semiHidden="1" w:unhideWhenUsed="1"/>
+    <w:lsdException w:name="Table Web 3" w:semiHidden="1" w:unhideWhenUsed="1"/>
+    <w:lsdException w:name="Balloon Text" w:semiHidden="1" w:unhideWhenUsed="1"/>
+    <w:lsdException w:name="Table Grid" w:uiPriority="59"/>
+    <w:lsdException w:name="Table Theme" w:semiHidden="1" w:unhideWhenUsed="1"/>
+    <w:lsdException w:name="Placeholder Text" w:semiHidden="1"/>
+    <w:lsdException w:name="No Spacing" w:uiPriority="1" w:qFormat="1"/>
+    <w:lsdException w:name="Light Shading" w:uiPriority="60"/>
+    <w:lsdException w:name="Light List" w:uiPriority="61"/>
+    <w:lsdException w:name="Light Grid" w:uiPriority="62"/>
+    <w:lsdException w:name="Medium Shading 1" w:uiPriority="63"/>
+    <w:lsdException w:name="Medium Shading 2" w:uiPriority="64"/>
+    <w:lsdException w:name="Medium List 1" w:uiPriority="65"/>
+    <w:lsdException w:name="Medium List 2" w:uiPriority="66"/>
+    <w:lsdException w:name="Medium Grid 1" w:uiPriority="67"/>
+    <w:lsdException w:name="Medium Grid 2" w:uiPriority="68"/>
+    <w:lsdException w:name="Medium Grid 3" w:uiPriority="69"/>
+    <w:lsdException w:name="Dark List" w:uiPriority="70"/>
+    <w:lsdException w:name="Colorful Shading" w:uiPriority="71"/>
+    <w:lsdException w:name="Colorful List" w:uiPriority="72"/>
+    <w:lsdException w:name="Colorful Grid" w:uiPriority="73"/>
+    <w:lsdException w:name="Light Shading Accent 1" w:uiPriority="60"/>
+    <w:lsdException w:name="Light List Accent 1" w:uiPriority="61"/>
+    <w:lsdException w:name="Light Grid Accent 1" w:uiPriority="62"/>
+    <w:lsdException w:name="Medium Shading 1 Accent 1" w:uiPriority="63"/>
+    <w:lsdException w:name="Medium Shading 2 Accent 1" w:uiPriority="64"/>
+    <w:lsdException w:name="Medium List 1 Accent 1" w:uiPriority="65"/>
+    <w:lsdException w:name="Revision" w:semiHidden="1"/>
+    <w:lsdException w:name="List Paragraph" w:uiPriority="34" w:qFormat="1"/>
+    <w:lsdException w:name="Quote" w:uiPriority="29" w:qFormat="1"/>
+    <w:lsdException w:name="Intense Quote" w:uiPriority="30" w:qFormat="1"/>
+    <w:lsdException w:name="Medium List 2 Accent 1" w:uiPriority="66"/>
+    <w:lsdException w:name="Medium Grid 1 Accent 1" w:uiPriority="67"/>
+    <w:lsdException w:name="Medium Grid 2 Accent 1" w:uiPriority="68"/>
+    <w:lsdException w:name="Medium Grid 3 Accent 1" w:uiPriority="69"/>
+    <w:lsdException w:name="Dark List Accent 1" w:uiPriority="70"/>
+    <w:lsdException w:name="Colorful Shading Accent 1" w:uiPriority="71"/>
+    <w:lsdException w:name="Colorful List Accent 1" w:uiPriority="72"/>
+    <w:lsdException w:name="Colorful Grid Accent 1" w:uiPriority="73"/>
+    <w:lsdException w:name="Light Shading Accent 2" w:uiPriority="60"/>
+    <w:lsdException w:name="Light List Accent 2" w:uiPriority="61"/>
+    <w:lsdException w:name="Light Grid Accent 2" w:uiPriority="62"/>
+    <w:lsdException w:name="Medium Shading 1 Accent 2" w:uiPriority="63"/>
+    <w:lsdException w:name="Medium Shading 2 Accent 2" w:uiPriority="64"/>
+    <w:lsdException w:name="Medium List 1 Accent 2" w:uiPriority="65"/>
+    <w:lsdException w:name="Medium List 2 Accent 2" w:uiPriority="66"/>
+    <w:lsdException w:name="Medium Grid 1 Accent 2" w:uiPriority="67"/>
+    <w:lsdException w:name="Medium Grid 2 Accent 2" w:uiPriority="68"/>
+    <w:lsdException w:name="Medium Grid 3 Accent 2" w:uiPriority="69"/>
+    <w:lsdException w:name="Dark List Accent 2" w:uiPriority="70"/>
+    <w:lsdException w:name="Colorful Shading Accent 2" w:uiPriority="71"/>
+    <w:lsdException w:name="Colorful List Accent 2" w:uiPriority="72"/>
+    <w:lsdException w:name="Colorful Grid Accent 2" w:uiPriority="73"/>
+    <w:lsdException w:name="Light Shading Accent 3" w:uiPriority="60"/>
+    <w:lsdException w:name="Light List Accent 3" w:uiPriority="61"/>
+    <w:lsdException w:name="Light Grid Accent 3" w:uiPriority="62"/>
+    <w:lsdException w:name="Medium Shading 1 Accent 3" w:uiPriority="63"/>
+    <w:lsdException w:name="Medium Shading 2 Accent 3" w:uiPriority="64"/>
+    <w:lsdException w:name="Medium List 1 Accent 3" w:uiPriority="65"/>
+    <w:lsdException w:name="Medium List 2 Accent 3" w:uiPriority="66"/>
+    <w:lsdException w:name="Medium Grid 1 Accent 3" w:uiPriority="67"/>
+    <w:lsdException w:name="Medium Grid 2 Accent 3" w:uiPriority="68"/>
+    <w:lsdException w:name="Medium Grid 3 Accent 3" w:uiPriority="69"/>
+    <w:lsdException w:name="Dark List Accent 3" w:uiPriority="70"/>
+    <w:lsdException w:name="Colorful Shading Accent 3" w:uiPriority="71"/>
+    <w:lsdException w:name="Colorful List Accent 3" w:uiPriority="72"/>
+    <w:lsdException w:name="Colorful Grid Accent 3" w:uiPriority="73"/>
+    <w:lsdException w:name="Light Shading Accent 4" w:uiPriority="60"/>
+    <w:lsdException w:name="Light List Accent 4" w:uiPriority="61"/>
+    <w:lsdException w:name="Light Grid Accent 4" w:uiPriority="62"/>
+    <w:lsdException w:name="Medium Shading 1 Accent 4" w:uiPriority="63"/>
+    <w:lsdException w:name="Medium Shading 2 Accent 4" w:uiPriority="64"/>
+    <w:lsdException w:name="Medium List 1 Accent 4" w:uiPriority="65"/>
+    <w:lsdException w:name="Medium List 2 Accent 4" w:uiPriority="66"/>
+    <w:lsdException w:name="Medium Grid 1 Accent 4" w:uiPriority="67"/>
+    <w:lsdException w:name="Medium Grid 2 Accent 4" w:uiPriority="68"/>
+    <w:lsdException w:name="Medium Grid 3 Accent 4" w:uiPriority="69"/>
+    <w:lsdException w:name="Dark List Accent 4" w:uiPriority="70"/>
+    <w:lsdException w:name="Colorful Shading Accent 4" w:uiPriority="71"/>
+    <w:lsdException w:name="Colorful List Accent 4" w:uiPriority="72"/>
+    <w:lsdException w:name="Colorful Grid Accent 4" w:uiPriority="73"/>
+    <w:lsdException w:name="Light Shading Accent 5" w:uiPriority="60"/>
+    <w:lsdException w:name="Light List Accent 5" w:uiPriority="61"/>
+    <w:lsdException w:name="Light Grid Accent 5" w:uiPriority="62"/>
+    <w:lsdException w:name="Medium Shading 1 Accent 5" w:uiPriority="63"/>
+    <w:lsdException w:name="Medium Shading 2 Accent 5" w:uiPriority="64"/>
+    <w:lsdException w:name="Medium List 1 Accent 5" w:uiPriority="65"/>
+    <w:lsdException w:name="Medium List 2 Accent 5" w:uiPriority="66"/>
+    <w:lsdException w:name="Medium Grid 1 Accent 5" w:uiPriority="67"/>
+    <w:lsdException w:name="Medium Grid 2 Accent 5" w:uiPriority="68"/>
+    <w:lsdException w:name="Medium Grid 3 Accent 5" w:uiPriority="69"/>
+    <w:lsdException w:name="Dark List Accent 5" w:uiPriority="70"/>
+    <w:lsdException w:name="Colorful Shading Accent 5" w:uiPriority="71"/>
+    <w:lsdException w:name="Colorful List Accent 5" w:uiPriority="72"/>
+    <w:lsdException w:name="Colorful Grid Accent 5" w:uiPriority="73"/>
+    <w:lsdException w:name="Light Shading Accent 6" w:uiPriority="60"/>
+    <w:lsdException w:name="Light List Accent 6" w:uiPriority="61"/>
+    <w:lsdException w:name="Light Grid Accent 6" w:uiPriority="62"/>
+    <w:lsdException w:name="Medium Shading 1 Accent 6" w:uiPriority="63"/>
+    <w:lsdException w:name="Medium Shading 2 Accent 6" w:uiPriority="64"/>
+    <w:lsdException w:name="Medium List 1 Accent 6" w:uiPriority="65"/>
+    <w:lsdException w:name="Medium List 2 Accent 6" w:uiPriority="66"/>
+    <w:lsdException w:name="Medium Grid 1 Accent 6" w:uiPriority="67"/>
+    <w:lsdException w:name="Medium Grid 2 Accent 6" w:uiPriority="68"/>
+    <w:lsdException w:name="Medium Grid 3 Accent 6" w:uiPriority="69"/>
+    <w:lsdException w:name="Dark List Accent 6" w:uiPriority="70"/>
+    <w:lsdException w:name="Colorful Shading Accent 6" w:uiPriority="71"/>
+    <w:lsdException w:name="Colorful List Accent 6" w:uiPriority="72"/>
+    <w:lsdException w:name="Colorful Grid Accent 6" w:uiPriority="73"/>
+    <w:lsdException w:name="Subtle Emphasis" w:uiPriority="19" w:qFormat="1"/>
+    <w:lsdException w:name="Intense Emphasis" w:uiPriority="21" w:qFormat="1"/>
+    <w:lsdException w:name="Subtle Reference" w:uiPriority="31" w:qFormat="1"/>
+    <w:lsdException w:name="Intense Reference" w:uiPriority="32" w:qFormat="1"/>
+    <w:lsdException w:name="Book Title" w:uiPriority="33" w:qFormat="1"/>
+    <w:lsdException w:name="Bibliography" w:semiHidden="1" w:uiPriority="37" w:unhideWhenUsed="1"/>
+    <w:lsdException w:name="TOC Heading" w:semiHidden="1" w:uiPriority="39" w:unhideWhenUsed="1" w:qFormat="1"/>
+    <w:lsdException w:name="Plain Table 1" w:uiPriority="41"/>
+    <w:lsdException w:name="Plain Table 2" w:uiPriority="42"/>
+    <w:lsdException w:name="Plain Table 3" w:uiPriority="43"/>
+    <w:lsdException w:name="Plain Table 4" w:uiPriority="44"/>
+    <w:lsdException w:name="Plain Table 5" w:uiPriority="45"/>
+    <w:lsdException w:name="Grid Table Light" w:uiPriority="40"/>
+    <w:lsdException w:name="Grid Table 1 Light" w:uiPriority="46"/>
+    <w:lsdException w:name="Grid Table 2" w:uiPriority="47"/>
+    <w:lsdException w:name="Grid Table 3" w:uiPriority="48"/>
+    <w:lsdException w:name="Grid Table 4" w:uiPriority="49"/>
+    <w:lsdException w:name="Grid Table 5 Dark" w:uiPriority="50"/>
+    <w:lsdException w:name="Grid Table 6 Colorful" w:uiPriority="51"/>
+    <w:lsdException w:name="Grid Table 7 Colorful" w:uiPriority="52"/>
+    <w:lsdException w:name="Grid Table 1 Light Accent 1" w:uiPriority="46"/>
+    <w:lsdException w:name="Grid Table 2 Accent 1" w:uiPriority="47"/>
+    <w:lsdException w:name="Grid Table 3 Accent 1" w:uiPriority="48"/>
+    <w:lsdException w:name="Grid Table 4 Accent 1" w:uiPriority="49"/>
+    <w:lsdException w:name="Grid Table 5 Dark Accent 1" w:uiPriority="50"/>
+    <w:lsdException w:name="Grid Table 6 Colorful Accent 1" w:uiPriority="51"/>
+    <w:lsdException w:name="Grid Table 7 Colorful Accent 1" w:uiPriority="52"/>
+    <w:lsdException w:name="Grid Table 1 Light Accent 2" w:uiPriority="46"/>
+    <w:lsdException w:name="Grid Table 2 Accent 2" w:uiPriority="47"/>
+    <w:lsdException w:name="Grid Table 3 Accent 2" w:uiPriority="48"/>
+    <w:lsdException w:name="Grid Table 4 Accent 2" w:uiPriority="49"/>
+    <w:lsdException w:name="Grid Table 5 Dark Accent 2" w:uiPriority="50"/>
+    <w:lsdException w:name="Grid Table 6 Colorful Accent 2" w:uiPriority="51"/>
+    <w:lsdException w:name="Grid Table 7 Colorful Accent 2" w:uiPriority="52"/>
+    <w:lsdException w:name="Grid Table 1 Light Accent 3" w:uiPriority="46"/>
+    <w:lsdException w:name="Grid Table 2 Accent 3" w:uiPriority="47"/>
+    <w:lsdException w:name="Grid Table 3 Accent 3" w:uiPriority="48"/>
+    <w:lsdException w:name="Grid Table 4 Accent 3" w:uiPriority="49"/>
+    <w:lsdException w:name="Grid Table 5 Dark Accent 3" w:uiPriority="50"/>
+    <w:lsdException w:name="Grid Table 6 Colorful Accent 3" w:uiPriority="51"/>
+    <w:lsdException w:name="Grid Table 7 Colorful Accent 3" w:uiPriority="52"/>
+    <w:lsdException w:name="Grid Table 1 Light Accent 4" w:uiPriority="46"/>
+    <w:lsdException w:name="Grid Table 2 Accent 4" w:uiPriority="47"/>
+    <w:lsdException w:name="Grid Table 3 Accent 4" w:uiPriority="48"/>
+    <w:lsdException w:name="Grid Table 4 Accent 4" w:uiPriority="49"/>
+    <w:lsdException w:name="Grid Table 5 Dark Accent 4" w:uiPriority="50"/>
+    <w:lsdException w:name="Grid Table 6 Colorful Accent 4" w:uiPriority="51"/>
+    <w:lsdException w:name="Grid Table 7 Colorful Accent 4" w:uiPriority="52"/>
+    <w:lsdException w:name="Grid Table 1 Light Accent 5" w:uiPriority="46"/>
+    <w:lsdException w:name="Grid Table 2 Accent 5" w:uiPriority="47"/>
+    <w:lsdException w:name="Grid Table 3 Accent 5" w:uiPriority="48"/>
+    <w:lsdException w:name="Grid Table 4 Accent 5" w:uiPriority="49"/>
+    <w:lsdException w:name="Grid Table 5 Dark Accent 5" w:uiPriority="50"/>
+    <w:lsdException w:name="Grid Table 6 Colorful Accent 5" w:uiPriority="51"/>
+    <w:lsdException w:name="Grid Table 7 Colorful Accent 5" w:uiPriority="52"/>
+    <w:lsdException w:name="Grid Table 1 Light Accent 6" w:uiPriority="46"/>
+    <w:lsdException w:name="Grid Table 2 Accent 6" w:uiPriority="47"/>
+    <w:lsdException w:name="Grid Table 3 Accent 6" w:uiPriority="48"/>
+    <w:lsdException w:name="Grid Table 4 Accent 6" w:uiPriority="49"/>
+    <w:lsdException w:name="Grid Table 5 Dark Accent 6" w:uiPriority="50"/>
+    <w:lsdException w:name="Grid Table 6 Colorful Accent 6" w:uiPriority="51"/>
+    <w:lsdException w:name="Grid Table 7 Colorful Accent 6" w:uiPriority="52"/>
+    <w:lsdException w:name="List Table 1 Light" w:uiPriority="46"/>
+    <w:lsdException w:name="List Table 2" w:uiPriority="47"/>
+    <w:lsdException w:name="List Table 3" w:uiPriority="48"/>
+    <w:lsdException w:name="List Table 4" w:uiPriority="49"/>
+    <w:lsdException w:name="List Table 5 Dark" w:uiPriority="50"/>
+    <w:lsdException w:name="List Table 6 Colorful" w:uiPriority="51"/>
+    <w:lsdException w:name="List Table 7 Colorful" w:uiPriority="52"/>
+    <w:lsdException w:name="List Table 1 Light Accent 1" w:uiPriority="46"/>
+    <w:lsdException w:name="List Table 2 Accent 1" w:uiPriority="47"/>
+    <w:lsdException w:name="List Table 3 Accent 1" w:uiPriority="48"/>
+    <w:lsdException w:name="List Table 4 Accent 1" w:uiPriority="49"/>
+    <w:lsdException w:name="List Table 5 Dark Accent 1" w:uiPriority="50"/>
+    <w:lsdException w:name="List Table 6 Colorful Accent 1" w:uiPriority="51"/>
+    <w:lsdException w:name="List Table 7 Colorful Accent 1" w:uiPriority="52"/>
+    <w:lsdException w:name="List Table 1 Light Accent 2" w:uiPriority="46"/>
+    <w:lsdException w:name="List Table 2 Accent 2" w:uiPriority="47"/>
+    <w:lsdException w:name="List Table 3 Accent 2" w:uiPriority="48"/>
+    <w:lsdException w:name="List Table 4 Accent 2" w:uiPriority="49"/>
+    <w:lsdException w:name="List Table 5 Dark Accent 2" w:uiPriority="50"/>
+    <w:lsdException w:name="List Table 6 Colorful Accent 2" w:uiPriority="51"/>
+    <w:lsdException w:name="List Table 7 Colorful Accent 2" w:uiPriority="52"/>
+    <w:lsdException w:name="List Table 1 Light Accent 3" w:uiPriority="46"/>
+    <w:lsdException w:name="List Table 2 Accent 3" w:uiPriority="47"/>
+    <w:lsdException w:name="List Table 3 Accent 3" w:uiPriority="48"/>
+    <w:lsdException w:name="List Table 4 Accent 3" w:uiPriority="49"/>
+    <w:lsdException w:name="List Table 5 Dark Accent 3" w:uiPriority="50"/>
+    <w:lsdException w:name="List Table 6 Colorful Accent 3" w:uiPriority="51"/>
+    <w:lsdException w:name="List Table 7 Colorful Accent 3" w:uiPriority="52"/>
+    <w:lsdException w:name="List Table 1 Light Accent 4" w:uiPriority="46"/>
+    <w:lsdException w:name="List Table 2 Accent 4" w:uiPriority="47"/>
+    <w:lsdException w:name="List Table 3 Accent 4" w:uiPriority="48"/>
+    <w:lsdException w:name="List Table 4 Accent 4" w:uiPriority="49"/>
+    <w:lsdException w:name="List Table 5 Dark Accent 4" w:uiPriority="50"/>
+    <w:lsdException w:name="List Table 6 Colorful Accent 4" w:uiPriority="51"/>
+    <w:lsdException w:name="List Table 7 Colorful Accent 4" w:uiPriority="52"/>
+    <w:lsdException w:name="List Table 1 Light Accent 5" w:uiPriority="46"/>
+    <w:lsdException w:name="List Table 2 Accent 5" w:uiPriority="47"/>
+    <w:lsdException w:name="List Table 3 Accent 5" w:uiPriority="48"/>
+    <w:lsdException w:name="List Table 4 Accent 5" w:uiPriority="49"/>
+    <w:lsdException w:name="List Table 5 Dark Accent 5" w:uiPriority="50"/>
+    <w:lsdException w:name="List Table 6 Colorful Accent 5" w:uiPriority="51"/>
+    <w:lsdException w:name="List Table 7 Colorful Accent 5" w:uiPriority="52"/>
+    <w:lsdException w:name="List Table 1 Light Accent 6" w:uiPriority="46"/>
+    <w:lsdException w:name="List Table 2 Accent 6" w:uiPriority="47"/>
+    <w:lsdException w:name="List Table 3 Accent 6" w:uiPriority="48"/>
+    <w:lsdException w:name="List Table 4 Accent 6" w:uiPriority="49"/>
+    <w:lsdException w:name="List Table 5 Dark Accent 6" w:uiPriority="50"/>
+    <w:lsdException w:name="List Table 6 Colorful Accent 6" w:uiPriority="51"/>
+    <w:lsdException w:name="List Table 7 Colorful Accent 6" w:uiPriority="52"/>
   </w:latentStyles>
   <w:style w:type="paragraph" w:default="1" w:styleId="Normal">
     <w:name w:val="Normal"/>
@@ -9155,7 +10857,6 @@
     <w:uiPriority w:val="99"/>
     <w:semiHidden/>
     <w:unhideWhenUsed/>
-    <w:qFormat/>
     <w:tblPr>
       <w:tblInd w:w="0" w:type="dxa"/>
       <w:tblCellMar>
@@ -9751,7 +11452,7 @@
 </file>
 
 <file path=customXml/itemProps1.xml><?xml version="1.0" encoding="utf-8"?>
-<ds:datastoreItem xmlns:ds="http://schemas.openxmlformats.org/officeDocument/2006/customXml" ds:itemID="{24B8F52C-DC93-4AF9-B88B-74E9D70D13D6}">
+<ds:datastoreItem xmlns:ds="http://schemas.openxmlformats.org/officeDocument/2006/customXml" ds:itemID="{7BFBAEE0-2ABD-4961-94A3-92F632E71870}">
   <ds:schemaRefs>
     <ds:schemaRef ds:uri="http://schemas.openxmlformats.org/officeDocument/2006/bibliography"/>
   </ds:schemaRefs>

</xml_diff>

<commit_message>
Update documentation for latest changes to Archiva, database, etc.
</commit_message>
<xml_diff>
--- a/resources/Building and Running ISAAC.docx
+++ b/resources/Building and Running ISAAC.docx
@@ -2633,7 +2633,14 @@
         <w:rPr>
           <w:rFonts w:eastAsia="Times New Roman"/>
         </w:rPr>
-        <w:t>Access G</w:t>
+        <w:t xml:space="preserve">Access </w:t>
+      </w:r>
+      <w:proofErr w:type="spellStart"/>
+      <w:r>
+        <w:rPr>
+          <w:rFonts w:eastAsia="Times New Roman"/>
+        </w:rPr>
+        <w:t>G</w:t>
       </w:r>
       <w:r>
         <w:rPr>
@@ -2645,7 +2652,14 @@
         <w:rPr>
           <w:rFonts w:eastAsia="Times New Roman"/>
         </w:rPr>
-        <w:t>’s IHTSDO</w:t>
+        <w:t>’s</w:t>
+      </w:r>
+      <w:proofErr w:type="spellEnd"/>
+      <w:r>
+        <w:rPr>
+          <w:rFonts w:eastAsia="Times New Roman"/>
+        </w:rPr>
+        <w:t xml:space="preserve"> IHTSDO</w:t>
       </w:r>
       <w:r>
         <w:rPr>
@@ -2677,19 +2691,7 @@
           <w:rPr>
             <w:rStyle w:val="Hyperlink"/>
           </w:rPr>
-          <w:t>http://g</w:t>
-        </w:r>
-        <w:r>
-          <w:rPr>
-            <w:rStyle w:val="Hyperlink"/>
-          </w:rPr>
-          <w:t>i</w:t>
-        </w:r>
-        <w:r>
-          <w:rPr>
-            <w:rStyle w:val="Hyperlink"/>
-          </w:rPr>
-          <w:t>thub.com</w:t>
+          <w:t>http://github.com</w:t>
         </w:r>
       </w:hyperlink>
     </w:p>
@@ -2939,7 +2941,15 @@
         <w:t>parent</w:t>
       </w:r>
       <w:r>
-        <w:t xml:space="preserve"> pom file.</w:t>
+        <w:t xml:space="preserve"> </w:t>
+      </w:r>
+      <w:proofErr w:type="spellStart"/>
+      <w:r>
+        <w:t>pom</w:t>
+      </w:r>
+      <w:proofErr w:type="spellEnd"/>
+      <w:r>
+        <w:t xml:space="preserve"> file.</w:t>
       </w:r>
     </w:p>
     <w:p>
@@ -2974,9 +2984,11 @@
           <w:numId w:val="17"/>
         </w:numPr>
       </w:pPr>
+      <w:proofErr w:type="spellStart"/>
       <w:r>
         <w:t>gui-util</w:t>
       </w:r>
+      <w:proofErr w:type="spellEnd"/>
     </w:p>
     <w:p>
       <w:pPr>
@@ -3049,8 +3061,13 @@
           <w:numId w:val="17"/>
         </w:numPr>
       </w:pPr>
-      <w:r>
-        <w:t>isaac-app</w:t>
+      <w:proofErr w:type="spellStart"/>
+      <w:r>
+        <w:t>isaac</w:t>
+      </w:r>
+      <w:proofErr w:type="spellEnd"/>
+      <w:r>
+        <w:t>-app</w:t>
       </w:r>
     </w:p>
     <w:p>
@@ -3076,8 +3093,13 @@
           <w:numId w:val="17"/>
         </w:numPr>
       </w:pPr>
-      <w:r>
-        <w:t>isaac-app-interfaces</w:t>
+      <w:proofErr w:type="spellStart"/>
+      <w:r>
+        <w:t>isaac</w:t>
+      </w:r>
+      <w:proofErr w:type="spellEnd"/>
+      <w:r>
+        <w:t>-app-interfaces</w:t>
       </w:r>
     </w:p>
     <w:p>
@@ -3100,8 +3122,13 @@
           <w:numId w:val="17"/>
         </w:numPr>
       </w:pPr>
-      <w:r>
-        <w:t>isaac-workflow</w:t>
+      <w:proofErr w:type="spellStart"/>
+      <w:r>
+        <w:t>isaac</w:t>
+      </w:r>
+      <w:proofErr w:type="spellEnd"/>
+      <w:r>
+        <w:t>-workflow</w:t>
       </w:r>
     </w:p>
     <w:p>
@@ -3124,8 +3151,13 @@
           <w:numId w:val="17"/>
         </w:numPr>
       </w:pPr>
-      <w:r>
-        <w:t>lego-view</w:t>
+      <w:proofErr w:type="spellStart"/>
+      <w:r>
+        <w:t>lego</w:t>
+      </w:r>
+      <w:proofErr w:type="spellEnd"/>
+      <w:r>
+        <w:t>-view</w:t>
       </w:r>
     </w:p>
     <w:p>
@@ -3187,9 +3219,11 @@
           <w:numId w:val="17"/>
         </w:numPr>
       </w:pPr>
+      <w:proofErr w:type="spellStart"/>
       <w:r>
         <w:t>otf-util</w:t>
       </w:r>
+      <w:proofErr w:type="spellEnd"/>
     </w:p>
     <w:p>
       <w:pPr>
@@ -3241,8 +3275,13 @@
           <w:numId w:val="17"/>
         </w:numPr>
       </w:pPr>
-      <w:r>
-        <w:t>resources</w:t>
+      <w:proofErr w:type="spellStart"/>
+      <w:r>
+        <w:t>refex</w:t>
+      </w:r>
+      <w:proofErr w:type="spellEnd"/>
+      <w:r>
+        <w:t>-view</w:t>
       </w:r>
     </w:p>
     <w:p>
@@ -3254,7 +3293,13 @@
         </w:numPr>
       </w:pPr>
       <w:r>
-        <w:t>Contains documents &amp; resources</w:t>
+        <w:t>Contains a r</w:t>
+      </w:r>
+      <w:r>
+        <w:t>efset view implementation</w:t>
+      </w:r>
+      <w:r>
+        <w:t xml:space="preserve"> based on dynamic refsets</w:t>
       </w:r>
     </w:p>
     <w:p>
@@ -3266,7 +3311,7 @@
         </w:numPr>
       </w:pPr>
       <w:r>
-        <w:t>search-view</w:t>
+        <w:t>resources</w:t>
       </w:r>
     </w:p>
     <w:p>
@@ -3279,7 +3324,7 @@
       </w:pPr>
       <w:r>
         <w:lastRenderedPageBreak/>
-        <w:t>Contains search view code</w:t>
+        <w:t>Contains documents &amp; resources</w:t>
       </w:r>
     </w:p>
     <w:p>
@@ -3291,7 +3336,7 @@
         </w:numPr>
       </w:pPr>
       <w:r>
-        <w:t>taxonomy-view</w:t>
+        <w:t>search-view</w:t>
       </w:r>
     </w:p>
     <w:p>
@@ -3303,6 +3348,30 @@
         </w:numPr>
       </w:pPr>
       <w:r>
+        <w:t>Contains search view code</w:t>
+      </w:r>
+    </w:p>
+    <w:p>
+      <w:pPr>
+        <w:pStyle w:val="ListParagraph"/>
+        <w:numPr>
+          <w:ilvl w:val="0"/>
+          <w:numId w:val="17"/>
+        </w:numPr>
+      </w:pPr>
+      <w:r>
+        <w:t>taxonomy-view</w:t>
+      </w:r>
+    </w:p>
+    <w:p>
+      <w:pPr>
+        <w:pStyle w:val="ListParagraph"/>
+        <w:numPr>
+          <w:ilvl w:val="1"/>
+          <w:numId w:val="17"/>
+        </w:numPr>
+      </w:pPr>
+      <w:r>
         <w:t>Contains taxonomy view code</w:t>
       </w:r>
     </w:p>
@@ -3320,19 +3389,7 @@
         <w:rPr>
           <w:rFonts w:eastAsia="Times New Roman"/>
         </w:rPr>
-        <w:t>Download IHTSDO/ISAAC</w:t>
-      </w:r>
-      <w:r>
-        <w:rPr>
-          <w:rFonts w:eastAsia="Times New Roman"/>
-        </w:rPr>
-        <w:t>-PA</w:t>
-      </w:r>
-      <w:r>
-        <w:rPr>
-          <w:rFonts w:eastAsia="Times New Roman"/>
-        </w:rPr>
-        <w:t xml:space="preserve"> project from GitHub</w:t>
+        <w:t>Download IHTSDO/ISAAC-PA project from GitHub</w:t>
       </w:r>
     </w:p>
     <w:p>
@@ -3344,13 +3401,7 @@
         </w:numPr>
       </w:pPr>
       <w:r>
-        <w:t>ISAAC</w:t>
-      </w:r>
-      <w:r>
-        <w:t>-PA</w:t>
-      </w:r>
-      <w:r>
-        <w:t xml:space="preserve"> (top level folder)</w:t>
+        <w:t>ISAAC-PA (top level folder)</w:t>
       </w:r>
     </w:p>
     <w:p>
@@ -3362,7 +3413,15 @@
         </w:numPr>
       </w:pPr>
       <w:r>
-        <w:t>Contains the multi-module parent pom file.</w:t>
+        <w:t xml:space="preserve">Contains the multi-module parent </w:t>
+      </w:r>
+      <w:proofErr w:type="spellStart"/>
+      <w:r>
+        <w:t>pom</w:t>
+      </w:r>
+      <w:proofErr w:type="spellEnd"/>
+      <w:r>
+        <w:t xml:space="preserve"> file.</w:t>
       </w:r>
     </w:p>
     <w:p>
@@ -3386,10 +3445,7 @@
         </w:numPr>
       </w:pPr>
       <w:r>
-        <w:t xml:space="preserve">Contains </w:t>
-      </w:r>
-      <w:r>
-        <w:t xml:space="preserve">the Maven POM to assemble an ISAAC </w:t>
+        <w:t xml:space="preserve">Contains the Maven POM to assemble an ISAAC </w:t>
       </w:r>
       <w:r>
         <w:t>application bundle</w:t>
@@ -3406,9 +3462,11 @@
           <w:numId w:val="37"/>
         </w:numPr>
       </w:pPr>
+      <w:proofErr w:type="spellStart"/>
       <w:r>
         <w:t>config</w:t>
       </w:r>
+      <w:proofErr w:type="spellEnd"/>
     </w:p>
     <w:p>
       <w:pPr>
@@ -3419,10 +3477,7 @@
         </w:numPr>
       </w:pPr>
       <w:r>
-        <w:t xml:space="preserve">Contains </w:t>
-      </w:r>
-      <w:r>
-        <w:t>the configuration for the ISAAC application.</w:t>
+        <w:t>Contains the configuration for the ISAAC application.</w:t>
       </w:r>
     </w:p>
     <w:p>
@@ -3457,16 +3512,22 @@
         </w:numPr>
       </w:pPr>
       <w:r>
-        <w:t xml:space="preserve">Log into VA-Archiva at </w:t>
+        <w:t>Log into VA-Archiva at</w:t>
+      </w:r>
+      <w:r>
+        <w:t xml:space="preserve"> </w:t>
       </w:r>
       <w:hyperlink r:id="rId10" w:history="1">
         <w:r>
           <w:rPr>
             <w:rStyle w:val="Hyperlink"/>
           </w:rPr>
-          <w:t>https://mgr.servers.aceworkspace.net/apps/va-archiva/index.action</w:t>
+          <w:t>https://va.maestrodev.com/archiva/</w:t>
         </w:r>
       </w:hyperlink>
+      <w:r>
+        <w:t xml:space="preserve"> </w:t>
+      </w:r>
     </w:p>
     <w:p>
       <w:pPr>
@@ -3484,11 +3545,13 @@
           <w:rPr>
             <w:rStyle w:val="Hyperlink"/>
           </w:rPr>
-          <w:t>https://mgr.servers.aceworkspace.net/apps/va-archiva/repository/all/org/ihtsdo/otf/tcc-test-data/3.0/tcc-test-data-3.0.zip</w:t>
+          <w:t>https://va.maestrodev.com/archiva/repository/data-files/gov/va/isaac/db/isaac-sct/2014.01.31-build-1/isaac-sct-2014.01.31-build-1.zip</w:t>
         </w:r>
       </w:hyperlink>
-    </w:p>
-    <w:p/>
+      <w:r>
+        <w:t xml:space="preserve"> </w:t>
+      </w:r>
+    </w:p>
     <w:p>
       <w:pPr>
         <w:pStyle w:val="Heading1"/>
@@ -3598,7 +3661,15 @@
         <w:ind w:left="1440"/>
       </w:pPr>
       <w:r>
-        <w:t>&lt;servers&gt;</w:t>
+        <w:t>&lt;</w:t>
+      </w:r>
+      <w:proofErr w:type="gramStart"/>
+      <w:r>
+        <w:t>servers</w:t>
+      </w:r>
+      <w:proofErr w:type="gramEnd"/>
+      <w:r>
+        <w:t>&gt;</w:t>
       </w:r>
     </w:p>
     <w:p>
@@ -3607,7 +3678,15 @@
         <w:ind w:left="1440"/>
       </w:pPr>
       <w:r>
-        <w:t xml:space="preserve">       &lt;server&gt;</w:t>
+        <w:t xml:space="preserve">       &lt;</w:t>
+      </w:r>
+      <w:proofErr w:type="gramStart"/>
+      <w:r>
+        <w:t>server</w:t>
+      </w:r>
+      <w:proofErr w:type="gramEnd"/>
+      <w:r>
+        <w:t>&gt;</w:t>
       </w:r>
     </w:p>
     <w:p>
@@ -3616,10 +3695,20 @@
         <w:ind w:left="1440"/>
       </w:pPr>
       <w:r>
-        <w:t xml:space="preserve">             &lt;id&gt;</w:t>
-      </w:r>
-      <w:r>
-        <w:t>va-</w:t>
+        <w:t xml:space="preserve">             &lt;</w:t>
+      </w:r>
+      <w:proofErr w:type="gramStart"/>
+      <w:r>
+        <w:t>id&gt;</w:t>
+      </w:r>
+      <w:proofErr w:type="spellStart"/>
+      <w:proofErr w:type="gramEnd"/>
+      <w:r>
+        <w:t>va</w:t>
+      </w:r>
+      <w:proofErr w:type="spellEnd"/>
+      <w:r>
+        <w:t>-</w:t>
       </w:r>
       <w:r>
         <w:t>maestro&lt;/id&gt;</w:t>
@@ -3631,8 +3720,13 @@
         <w:ind w:left="1440"/>
       </w:pPr>
       <w:r>
-        <w:t xml:space="preserve">             &lt;username&gt;</w:t>
-      </w:r>
+        <w:t xml:space="preserve">             &lt;</w:t>
+      </w:r>
+      <w:proofErr w:type="gramStart"/>
+      <w:r>
+        <w:t>username&gt;</w:t>
+      </w:r>
+      <w:proofErr w:type="gramEnd"/>
       <w:r>
         <w:rPr>
           <w:color w:val="FF0000"/>
@@ -3649,8 +3743,13 @@
         <w:ind w:left="1440"/>
       </w:pPr>
       <w:r>
-        <w:t xml:space="preserve">             &lt;password&gt;</w:t>
-      </w:r>
+        <w:t xml:space="preserve">             &lt;</w:t>
+      </w:r>
+      <w:proofErr w:type="gramStart"/>
+      <w:r>
+        <w:t>password&gt;</w:t>
+      </w:r>
+      <w:proofErr w:type="gramEnd"/>
       <w:r>
         <w:rPr>
           <w:color w:val="FF0000"/>
@@ -3718,7 +3817,15 @@
         <w:ind w:left="1440"/>
       </w:pPr>
       <w:r>
-        <w:t xml:space="preserve">    &lt;profiles&gt;</w:t>
+        <w:t xml:space="preserve">    &lt;</w:t>
+      </w:r>
+      <w:proofErr w:type="gramStart"/>
+      <w:r>
+        <w:t>profiles</w:t>
+      </w:r>
+      <w:proofErr w:type="gramEnd"/>
+      <w:r>
+        <w:t>&gt;</w:t>
       </w:r>
     </w:p>
     <w:p>
@@ -3727,7 +3834,15 @@
         <w:ind w:left="1440"/>
       </w:pPr>
       <w:r>
-        <w:t xml:space="preserve">        &lt;profile&gt;</w:t>
+        <w:t xml:space="preserve">        &lt;</w:t>
+      </w:r>
+      <w:proofErr w:type="gramStart"/>
+      <w:r>
+        <w:t>profile</w:t>
+      </w:r>
+      <w:proofErr w:type="gramEnd"/>
+      <w:r>
+        <w:t>&gt;</w:t>
       </w:r>
     </w:p>
     <w:p>
@@ -3736,7 +3851,15 @@
         <w:ind w:left="1440"/>
       </w:pPr>
       <w:r>
-        <w:t xml:space="preserve">            &lt;id&gt;my-profile&lt;/id&gt;</w:t>
+        <w:t xml:space="preserve">            &lt;</w:t>
+      </w:r>
+      <w:proofErr w:type="gramStart"/>
+      <w:r>
+        <w:t>id&gt;</w:t>
+      </w:r>
+      <w:proofErr w:type="gramEnd"/>
+      <w:r>
+        <w:t>my-profile&lt;/id&gt;</w:t>
       </w:r>
     </w:p>
     <w:p>
@@ -3745,7 +3868,15 @@
         <w:ind w:left="1440"/>
       </w:pPr>
       <w:r>
-        <w:t xml:space="preserve">            &lt;activation&gt;</w:t>
+        <w:t xml:space="preserve">            &lt;</w:t>
+      </w:r>
+      <w:proofErr w:type="gramStart"/>
+      <w:r>
+        <w:t>activation</w:t>
+      </w:r>
+      <w:proofErr w:type="gramEnd"/>
+      <w:r>
+        <w:t>&gt;</w:t>
       </w:r>
     </w:p>
     <w:p>
@@ -3755,7 +3886,28 @@
       </w:pPr>
       <w:r>
         <w:lastRenderedPageBreak/>
-        <w:t xml:space="preserve">                &lt;activeByDefault&gt;true&lt;/activeByDefault&gt;</w:t>
+        <w:t xml:space="preserve">                &lt;</w:t>
+      </w:r>
+      <w:proofErr w:type="spellStart"/>
+      <w:proofErr w:type="gramStart"/>
+      <w:r>
+        <w:t>activeByDefault</w:t>
+      </w:r>
+      <w:proofErr w:type="spellEnd"/>
+      <w:r>
+        <w:t>&gt;</w:t>
+      </w:r>
+      <w:proofErr w:type="gramEnd"/>
+      <w:r>
+        <w:t>true&lt;/</w:t>
+      </w:r>
+      <w:proofErr w:type="spellStart"/>
+      <w:r>
+        <w:t>activeByDefault</w:t>
+      </w:r>
+      <w:proofErr w:type="spellEnd"/>
+      <w:r>
+        <w:t>&gt;</w:t>
       </w:r>
     </w:p>
     <w:p>
@@ -3779,7 +3931,15 @@
         <w:ind w:left="1440"/>
       </w:pPr>
       <w:r>
-        <w:t xml:space="preserve">            &lt;repositories&gt;</w:t>
+        <w:t xml:space="preserve">            &lt;</w:t>
+      </w:r>
+      <w:proofErr w:type="gramStart"/>
+      <w:r>
+        <w:t>repositories</w:t>
+      </w:r>
+      <w:proofErr w:type="gramEnd"/>
+      <w:r>
+        <w:t>&gt;</w:t>
       </w:r>
     </w:p>
     <w:p>
@@ -3788,7 +3948,15 @@
         <w:ind w:left="1440"/>
       </w:pPr>
       <w:r>
-        <w:t xml:space="preserve">                &lt;repository&gt;</w:t>
+        <w:t xml:space="preserve">                &lt;</w:t>
+      </w:r>
+      <w:proofErr w:type="gramStart"/>
+      <w:r>
+        <w:t>repository</w:t>
+      </w:r>
+      <w:proofErr w:type="gramEnd"/>
+      <w:r>
+        <w:t>&gt;</w:t>
       </w:r>
     </w:p>
     <w:p>
@@ -3797,10 +3965,20 @@
         <w:ind w:left="1440"/>
       </w:pPr>
       <w:r>
-        <w:t xml:space="preserve">                    &lt;id&gt;</w:t>
-      </w:r>
-      <w:r>
-        <w:t>va-maestro</w:t>
+        <w:t xml:space="preserve">                    &lt;</w:t>
+      </w:r>
+      <w:proofErr w:type="gramStart"/>
+      <w:r>
+        <w:t>id&gt;</w:t>
+      </w:r>
+      <w:proofErr w:type="spellStart"/>
+      <w:proofErr w:type="gramEnd"/>
+      <w:r>
+        <w:t>va</w:t>
+      </w:r>
+      <w:proofErr w:type="spellEnd"/>
+      <w:r>
+        <w:t>-maestro</w:t>
       </w:r>
       <w:r>
         <w:t>&lt;/id&gt;</w:t>
@@ -3812,8 +3990,13 @@
         <w:ind w:left="1440"/>
       </w:pPr>
       <w:r>
-        <w:t xml:space="preserve">                    &lt;name&gt;</w:t>
-      </w:r>
+        <w:t xml:space="preserve">                    &lt;</w:t>
+      </w:r>
+      <w:proofErr w:type="gramStart"/>
+      <w:r>
+        <w:t>name&gt;</w:t>
+      </w:r>
+      <w:proofErr w:type="gramEnd"/>
       <w:r>
         <w:t>VA Maestro</w:t>
       </w:r>
@@ -3827,10 +4010,24 @@
         <w:ind w:left="1440"/>
       </w:pPr>
       <w:r>
-        <w:t xml:space="preserve">                    &lt;url&gt;</w:t>
-      </w:r>
-      <w:r>
-        <w:t>https://mgr.servers.aceworkspace.net/apps/va-archiva/repository/all/</w:t>
+        <w:t xml:space="preserve">                    &lt;</w:t>
+      </w:r>
+      <w:proofErr w:type="spellStart"/>
+      <w:r>
+        <w:t>url</w:t>
+      </w:r>
+      <w:proofErr w:type="spellEnd"/>
+      <w:r>
+        <w:t>&gt;</w:t>
+      </w:r>
+      <w:r>
+        <w:t>https://va.maestro</w:t>
+      </w:r>
+      <w:r>
+        <w:t>dev.com/archiva/repository/all</w:t>
+      </w:r>
+      <w:r>
+        <w:t>/</w:t>
       </w:r>
       <w:r>
         <w:t>&lt;/url&gt;</w:t>
@@ -3866,7 +4063,17 @@
         <w:ind w:left="1440"/>
       </w:pPr>
       <w:r>
-        <w:t xml:space="preserve">            &lt;pluginRepositories&gt;</w:t>
+        <w:t xml:space="preserve">            &lt;</w:t>
+      </w:r>
+      <w:proofErr w:type="spellStart"/>
+      <w:proofErr w:type="gramStart"/>
+      <w:r>
+        <w:t>pluginRepositories</w:t>
+      </w:r>
+      <w:proofErr w:type="spellEnd"/>
+      <w:proofErr w:type="gramEnd"/>
+      <w:r>
+        <w:t>&gt;</w:t>
       </w:r>
     </w:p>
     <w:p>
@@ -3875,7 +4082,17 @@
         <w:ind w:left="1440"/>
       </w:pPr>
       <w:r>
-        <w:t xml:space="preserve">                &lt;pluginRepository&gt;</w:t>
+        <w:t xml:space="preserve">                &lt;</w:t>
+      </w:r>
+      <w:proofErr w:type="spellStart"/>
+      <w:proofErr w:type="gramStart"/>
+      <w:r>
+        <w:t>pluginRepository</w:t>
+      </w:r>
+      <w:proofErr w:type="spellEnd"/>
+      <w:proofErr w:type="gramEnd"/>
+      <w:r>
+        <w:t>&gt;</w:t>
       </w:r>
     </w:p>
     <w:p>
@@ -3884,10 +4101,20 @@
         <w:ind w:left="1440"/>
       </w:pPr>
       <w:r>
-        <w:t xml:space="preserve">                    &lt;id&gt;</w:t>
-      </w:r>
-      <w:r>
-        <w:t>va-maestro</w:t>
+        <w:t xml:space="preserve">                    &lt;</w:t>
+      </w:r>
+      <w:proofErr w:type="gramStart"/>
+      <w:r>
+        <w:t>id&gt;</w:t>
+      </w:r>
+      <w:proofErr w:type="spellStart"/>
+      <w:proofErr w:type="gramEnd"/>
+      <w:r>
+        <w:t>va</w:t>
+      </w:r>
+      <w:proofErr w:type="spellEnd"/>
+      <w:r>
+        <w:t>-maestro</w:t>
       </w:r>
       <w:r>
         <w:t>&lt;/id&gt;</w:t>
@@ -3899,8 +4126,13 @@
         <w:ind w:left="1440"/>
       </w:pPr>
       <w:r>
-        <w:t xml:space="preserve">                    &lt;name&gt;</w:t>
-      </w:r>
+        <w:t xml:space="preserve">                    &lt;</w:t>
+      </w:r>
+      <w:proofErr w:type="gramStart"/>
+      <w:r>
+        <w:t>name&gt;</w:t>
+      </w:r>
+      <w:proofErr w:type="gramEnd"/>
       <w:r>
         <w:t>VA Maestro</w:t>
       </w:r>
@@ -3917,10 +4149,21 @@
         <w:t xml:space="preserve">                    </w:t>
       </w:r>
       <w:r>
-        <w:t>&lt;url&gt;</w:t>
-      </w:r>
-      <w:r>
-        <w:t>https://mgr.servers.aceworkspace.net/apps/va-archiva/repository/all/</w:t>
+        <w:t>&lt;</w:t>
+      </w:r>
+      <w:proofErr w:type="spellStart"/>
+      <w:r>
+        <w:t>url</w:t>
+      </w:r>
+      <w:proofErr w:type="spellEnd"/>
+      <w:r>
+        <w:t>&gt;</w:t>
+      </w:r>
+      <w:r>
+        <w:t>https://va.maestro</w:t>
+      </w:r>
+      <w:r>
+        <w:t>dev.com/archiva/repository/all/</w:t>
       </w:r>
       <w:r>
         <w:t>&lt;/url&gt;</w:t>
@@ -3932,7 +4175,15 @@
         <w:ind w:left="1440"/>
       </w:pPr>
       <w:r>
-        <w:t xml:space="preserve">                &lt;/pluginRepository&gt;</w:t>
+        <w:t xml:space="preserve">                &lt;/</w:t>
+      </w:r>
+      <w:proofErr w:type="spellStart"/>
+      <w:r>
+        <w:t>pluginRepository</w:t>
+      </w:r>
+      <w:proofErr w:type="spellEnd"/>
+      <w:r>
+        <w:t>&gt;</w:t>
       </w:r>
     </w:p>
     <w:p>
@@ -3944,7 +4195,15 @@
         <w:t xml:space="preserve">  </w:t>
       </w:r>
       <w:r>
-        <w:t xml:space="preserve">          &lt;/pluginRepositories&gt;</w:t>
+        <w:t xml:space="preserve">          &lt;/</w:t>
+      </w:r>
+      <w:proofErr w:type="spellStart"/>
+      <w:r>
+        <w:t>pluginRepositories</w:t>
+      </w:r>
+      <w:proofErr w:type="spellEnd"/>
+      <w:r>
+        <w:t>&gt;</w:t>
       </w:r>
     </w:p>
     <w:p>
@@ -4179,6 +4438,107 @@
       <w:r>
         <w:t xml:space="preserve"> has the User Settings pointing to the proper settings.xml file updated in General Setup portion of this document</w:t>
       </w:r>
+      <w:r>
+        <w:br/>
+      </w:r>
+    </w:p>
+    <w:p>
+      <w:pPr>
+        <w:pStyle w:val="ListParagraph"/>
+        <w:numPr>
+          <w:ilvl w:val="0"/>
+          <w:numId w:val="5"/>
+        </w:numPr>
+      </w:pPr>
+      <w:r>
+        <w:t xml:space="preserve">IF using </w:t>
+      </w:r>
+      <w:proofErr w:type="spellStart"/>
+      <w:r>
+        <w:t>Kepler</w:t>
+      </w:r>
+      <w:proofErr w:type="spellEnd"/>
+      <w:r>
+        <w:t xml:space="preserve"> (Eclipse 4.3.2</w:t>
+      </w:r>
+      <w:r>
+        <w:t>, earlier versions won’t work</w:t>
+      </w:r>
+      <w:r>
+        <w:t xml:space="preserve">) after configuring Java 8, </w:t>
+      </w:r>
+      <w:r>
+        <w:t>you will need to install these two things</w:t>
+      </w:r>
+    </w:p>
+    <w:p>
+      <w:pPr>
+        <w:pStyle w:val="ListParagraph"/>
+        <w:numPr>
+          <w:ilvl w:val="1"/>
+          <w:numId w:val="5"/>
+        </w:numPr>
+      </w:pPr>
+      <w:hyperlink r:id="rId13" w:anchor=".U21zK1c3fkA" w:history="1">
+        <w:r>
+          <w:rPr>
+            <w:rStyle w:val="Hyperlink"/>
+          </w:rPr>
+          <w:t>http://marketplace.eclipse.org/content/java-8-support-eclipse-kepler-sr2#.U21zK1c3fkA</w:t>
+        </w:r>
+      </w:hyperlink>
+    </w:p>
+    <w:p>
+      <w:pPr>
+        <w:pStyle w:val="ListParagraph"/>
+        <w:numPr>
+          <w:ilvl w:val="1"/>
+          <w:numId w:val="5"/>
+        </w:numPr>
+      </w:pPr>
+      <w:r>
+        <w:t xml:space="preserve">(from eclipse marketplace): Java 8 support for m2e for Eclipse </w:t>
+      </w:r>
+      <w:proofErr w:type="spellStart"/>
+      <w:r>
+        <w:t>Kepler</w:t>
+      </w:r>
+      <w:proofErr w:type="spellEnd"/>
+      <w:r>
+        <w:t xml:space="preserve"> SR2</w:t>
+      </w:r>
+    </w:p>
+    <w:p>
+      <w:pPr>
+        <w:ind w:left="1080"/>
+      </w:pPr>
+      <w:r>
+        <w:t>Then, to get rid of warnings you may need to</w:t>
+      </w:r>
+    </w:p>
+    <w:p>
+      <w:pPr>
+        <w:pStyle w:val="ListParagraph"/>
+        <w:numPr>
+          <w:ilvl w:val="1"/>
+          <w:numId w:val="7"/>
+        </w:numPr>
+      </w:pPr>
+      <w:r>
+        <w:t>For each project disable project-specific compiler settings</w:t>
+      </w:r>
+    </w:p>
+    <w:p>
+      <w:pPr>
+        <w:pStyle w:val="ListParagraph"/>
+        <w:numPr>
+          <w:ilvl w:val="1"/>
+          <w:numId w:val="7"/>
+        </w:numPr>
+      </w:pPr>
+      <w:r>
+        <w:t>Set the corresponding compiler warning setting to “Ignore”.</w:t>
+      </w:r>
     </w:p>
     <w:p>
       <w:pPr>
@@ -4188,13 +4548,16 @@
         </w:rPr>
       </w:pPr>
       <w:bookmarkStart w:id="11" w:name="_Toc384371327"/>
-      <w:r>
-        <w:rPr>
-          <w:rFonts w:eastAsia="Times New Roman"/>
-        </w:rPr>
+      <w:proofErr w:type="spellStart"/>
+      <w:r>
+        <w:rPr>
+          <w:rFonts w:eastAsia="Times New Roman"/>
+        </w:rPr>
+        <w:lastRenderedPageBreak/>
         <w:t>NetBeans</w:t>
       </w:r>
       <w:bookmarkEnd w:id="11"/>
+      <w:proofErr w:type="spellEnd"/>
     </w:p>
     <w:p>
       <w:pPr>
@@ -4204,6 +4567,7 @@
         </w:rPr>
       </w:pPr>
       <w:bookmarkStart w:id="12" w:name="_Toc384371328"/>
+      <w:proofErr w:type="spellStart"/>
       <w:r>
         <w:rPr>
           <w:rFonts w:eastAsia="Times New Roman"/>
@@ -4211,6 +4575,7 @@
         <w:t>IntelliJ</w:t>
       </w:r>
       <w:bookmarkEnd w:id="12"/>
+      <w:proofErr w:type="spellEnd"/>
     </w:p>
     <w:p>
       <w:pPr>
@@ -4243,8 +4608,21 @@
         <w:rPr>
           <w:rFonts w:eastAsia="Times New Roman"/>
         </w:rPr>
-        <w:lastRenderedPageBreak/>
-        <w:t xml:space="preserve">Create a Git local repository of </w:t>
+        <w:t xml:space="preserve">Create a </w:t>
+      </w:r>
+      <w:proofErr w:type="spellStart"/>
+      <w:r>
+        <w:rPr>
+          <w:rFonts w:eastAsia="Times New Roman"/>
+        </w:rPr>
+        <w:t>Git</w:t>
+      </w:r>
+      <w:proofErr w:type="spellEnd"/>
+      <w:r>
+        <w:rPr>
+          <w:rFonts w:eastAsia="Times New Roman"/>
+        </w:rPr>
+        <w:t xml:space="preserve"> local repository of </w:t>
       </w:r>
       <w:r>
         <w:rPr>
@@ -4278,15 +4656,9 @@
         </w:numPr>
       </w:pPr>
       <w:r>
-        <w:t xml:space="preserve">Download &amp; install </w:t>
-      </w:r>
-      <w:r>
-        <w:t>Windows GitHub client</w:t>
-      </w:r>
-      <w:r>
-        <w:t xml:space="preserve"> from </w:t>
-      </w:r>
-      <w:hyperlink r:id="rId13" w:history="1">
+        <w:t xml:space="preserve">Download &amp; install Windows GitHub client from </w:t>
+      </w:r>
+      <w:hyperlink r:id="rId14" w:history="1">
         <w:r>
           <w:rPr>
             <w:rStyle w:val="Hyperlink"/>
@@ -4309,14 +4681,29 @@
       <w:r>
         <w:t xml:space="preserve">to </w:t>
       </w:r>
-      <w:hyperlink r:id="rId14" w:history="1">
+      <w:hyperlink r:id="rId15" w:history="1">
         <w:r>
           <w:rPr>
             <w:rStyle w:val="Hyperlink"/>
           </w:rPr>
-          <w:t>https://github.com/IHTSDO/ISAAC</w:t>
+          <w:t>https://github.com/Ap</w:t>
+        </w:r>
+        <w:r>
+          <w:rPr>
+            <w:rStyle w:val="Hyperlink"/>
+          </w:rPr>
+          <w:t>e</w:t>
+        </w:r>
+        <w:r>
+          <w:rPr>
+            <w:rStyle w:val="Hyperlink"/>
+          </w:rPr>
+          <w:t>lon-VA/ISAAC</w:t>
         </w:r>
       </w:hyperlink>
+      <w:r>
+        <w:t xml:space="preserve"> </w:t>
+      </w:r>
     </w:p>
     <w:p>
       <w:pPr>
@@ -4353,7 +4740,7 @@
                     </pic:cNvPicPr>
                   </pic:nvPicPr>
                   <pic:blipFill>
-                    <a:blip r:embed="rId15">
+                    <a:blip r:embed="rId16">
                       <a:extLst>
                         <a:ext uri="{28A0092B-C50C-407E-A947-70E740481C1C}">
                           <a14:useLocalDpi xmlns:a14="http://schemas.microsoft.com/office/drawing/2010/main" val="0"/>
@@ -4460,7 +4847,7 @@
                     </pic:cNvPicPr>
                   </pic:nvPicPr>
                   <pic:blipFill>
-                    <a:blip r:embed="rId16" cstate="print">
+                    <a:blip r:embed="rId17" cstate="print">
                       <a:extLst>
                         <a:ext uri="{28A0092B-C50C-407E-A947-70E740481C1C}">
                           <a14:useLocalDpi xmlns:a14="http://schemas.microsoft.com/office/drawing/2010/main" val="0"/>
@@ -4503,22 +4890,19 @@
       <w:r>
         <w:t xml:space="preserve">Similarly, go to </w:t>
       </w:r>
-      <w:hyperlink r:id="rId17" w:history="1">
+      <w:hyperlink r:id="rId18" w:history="1">
         <w:r>
           <w:rPr>
             <w:rStyle w:val="Hyperlink"/>
           </w:rPr>
-          <w:t>https://github.com/IHTSDO/ISAAC-PA</w:t>
+          <w:t>https://github.com/Apelon-VA/ISAAC-PA</w:t>
         </w:r>
       </w:hyperlink>
       <w:r>
-        <w:t xml:space="preserve"> and </w:t>
-      </w:r>
-      <w:r>
-        <w:t>‘Clone in Desktop’</w:t>
-      </w:r>
-      <w:r>
-        <w:t xml:space="preserve"> as before</w:t>
+        <w:t xml:space="preserve"> </w:t>
+      </w:r>
+      <w:r>
+        <w:t>and ‘Clone in Desktop’ as before</w:t>
       </w:r>
       <w:r>
         <w:t>.</w:t>
@@ -4581,7 +4965,15 @@
         <w:t xml:space="preserve">.  </w:t>
       </w:r>
       <w:r>
-        <w:t>Explorer opens in directory containing local Git repository</w:t>
+        <w:t xml:space="preserve">Explorer opens in directory containing local </w:t>
+      </w:r>
+      <w:proofErr w:type="spellStart"/>
+      <w:r>
+        <w:t>Git</w:t>
+      </w:r>
+      <w:proofErr w:type="spellEnd"/>
+      <w:r>
+        <w:t xml:space="preserve"> repository</w:t>
       </w:r>
       <w:r>
         <w:t>.</w:t>
@@ -4638,11 +5030,19 @@
           <w:rFonts w:ascii="Courier New" w:hAnsi="Courier New" w:cs="Courier New"/>
         </w:rPr>
       </w:pPr>
+      <w:proofErr w:type="gramStart"/>
       <w:r>
         <w:rPr>
           <w:rFonts w:ascii="Courier New" w:hAnsi="Courier New" w:cs="Courier New"/>
         </w:rPr>
-        <w:t xml:space="preserve">cd </w:t>
+        <w:t>cd</w:t>
+      </w:r>
+      <w:proofErr w:type="gramEnd"/>
+      <w:r>
+        <w:rPr>
+          <w:rFonts w:ascii="Courier New" w:hAnsi="Courier New" w:cs="Courier New"/>
+        </w:rPr>
+        <w:t xml:space="preserve"> </w:t>
       </w:r>
       <w:r>
         <w:rPr>
@@ -4678,7 +5078,21 @@
         <w:rPr>
           <w:rFonts w:cs="Courier New"/>
         </w:rPr>
-        <w:t xml:space="preserve"> with the Git “clone” command.</w:t>
+        <w:t xml:space="preserve"> with the </w:t>
+      </w:r>
+      <w:proofErr w:type="spellStart"/>
+      <w:r>
+        <w:rPr>
+          <w:rFonts w:cs="Courier New"/>
+        </w:rPr>
+        <w:t>Git</w:t>
+      </w:r>
+      <w:proofErr w:type="spellEnd"/>
+      <w:r>
+        <w:rPr>
+          <w:rFonts w:cs="Courier New"/>
+        </w:rPr>
+        <w:t xml:space="preserve"> “clone” command.</w:t>
       </w:r>
     </w:p>
     <w:p>
@@ -4687,36 +5101,80 @@
           <w:rFonts w:ascii="Courier New" w:hAnsi="Courier New" w:cs="Courier New"/>
         </w:rPr>
       </w:pPr>
+      <w:proofErr w:type="spellStart"/>
+      <w:proofErr w:type="gramStart"/>
       <w:r>
         <w:rPr>
           <w:rFonts w:ascii="Courier New" w:hAnsi="Courier New" w:cs="Courier New"/>
         </w:rPr>
-        <w:t xml:space="preserve">git clone </w:t>
-      </w:r>
+        <w:t>git</w:t>
+      </w:r>
+      <w:proofErr w:type="spellEnd"/>
+      <w:proofErr w:type="gramEnd"/>
       <w:r>
         <w:rPr>
           <w:rFonts w:ascii="Courier New" w:hAnsi="Courier New" w:cs="Courier New"/>
         </w:rPr>
-        <w:t>https://github.com/IHTSDO/ISAAC</w:t>
-      </w:r>
-    </w:p>
-    <w:p>
-      <w:pPr>
+        <w:t xml:space="preserve"> clone </w:t>
+      </w:r>
+      <w:r>
         <w:rPr>
           <w:rFonts w:ascii="Courier New" w:hAnsi="Courier New" w:cs="Courier New"/>
         </w:rPr>
-      </w:pPr>
+        <w:t>https://github.com/</w:t>
+      </w:r>
       <w:r>
         <w:rPr>
           <w:rFonts w:ascii="Courier New" w:hAnsi="Courier New" w:cs="Courier New"/>
         </w:rPr>
-        <w:t xml:space="preserve">git clone </w:t>
+        <w:t>Apelon-VA</w:t>
       </w:r>
       <w:r>
         <w:rPr>
           <w:rFonts w:ascii="Courier New" w:hAnsi="Courier New" w:cs="Courier New"/>
         </w:rPr>
-        <w:t>https://github.com/IHTSDO/ISAAC</w:t>
+        <w:t>/ISAAC</w:t>
+      </w:r>
+    </w:p>
+    <w:p>
+      <w:pPr>
+        <w:rPr>
+          <w:rFonts w:ascii="Courier New" w:hAnsi="Courier New" w:cs="Courier New"/>
+        </w:rPr>
+      </w:pPr>
+      <w:proofErr w:type="spellStart"/>
+      <w:proofErr w:type="gramStart"/>
+      <w:r>
+        <w:rPr>
+          <w:rFonts w:ascii="Courier New" w:hAnsi="Courier New" w:cs="Courier New"/>
+        </w:rPr>
+        <w:t>git</w:t>
+      </w:r>
+      <w:proofErr w:type="spellEnd"/>
+      <w:proofErr w:type="gramEnd"/>
+      <w:r>
+        <w:rPr>
+          <w:rFonts w:ascii="Courier New" w:hAnsi="Courier New" w:cs="Courier New"/>
+        </w:rPr>
+        <w:t xml:space="preserve"> clone </w:t>
+      </w:r>
+      <w:r>
+        <w:rPr>
+          <w:rFonts w:ascii="Courier New" w:hAnsi="Courier New" w:cs="Courier New"/>
+        </w:rPr>
+        <w:t>https://github.com/</w:t>
+      </w:r>
+      <w:r>
+        <w:rPr>
+          <w:rFonts w:ascii="Courier New" w:hAnsi="Courier New" w:cs="Courier New"/>
+        </w:rPr>
+        <w:t>Apelon-VA</w:t>
+      </w:r>
+      <w:r>
+        <w:rPr>
+          <w:rFonts w:ascii="Courier New" w:hAnsi="Courier New" w:cs="Courier New"/>
+        </w:rPr>
+        <w:t>/ISAAC</w:t>
       </w:r>
       <w:r>
         <w:rPr>
@@ -4763,7 +5221,21 @@
           <w:rFonts w:eastAsia="Times New Roman"/>
         </w:rPr>
         <w:lastRenderedPageBreak/>
-        <w:t>Import local Git repository into IDE</w:t>
+        <w:t xml:space="preserve">Import local </w:t>
+      </w:r>
+      <w:proofErr w:type="spellStart"/>
+      <w:r>
+        <w:rPr>
+          <w:rFonts w:eastAsia="Times New Roman"/>
+        </w:rPr>
+        <w:t>Git</w:t>
+      </w:r>
+      <w:proofErr w:type="spellEnd"/>
+      <w:r>
+        <w:rPr>
+          <w:rFonts w:eastAsia="Times New Roman"/>
+        </w:rPr>
+        <w:t xml:space="preserve"> repository into IDE</w:t>
       </w:r>
       <w:bookmarkEnd w:id="18"/>
     </w:p>
@@ -4850,7 +5322,7 @@
                     <pic:cNvPicPr/>
                   </pic:nvPicPr>
                   <pic:blipFill>
-                    <a:blip r:embed="rId18" cstate="print"/>
+                    <a:blip r:embed="rId19" cstate="print"/>
                     <a:stretch>
                       <a:fillRect/>
                     </a:stretch>
@@ -4959,7 +5431,7 @@
                     <pic:cNvPicPr/>
                   </pic:nvPicPr>
                   <pic:blipFill>
-                    <a:blip r:embed="rId19"/>
+                    <a:blip r:embed="rId20"/>
                     <a:stretch>
                       <a:fillRect/>
                     </a:stretch>
@@ -5037,6 +5509,7 @@
         </w:rPr>
       </w:pPr>
       <w:bookmarkStart w:id="20" w:name="_Toc384371335"/>
+      <w:proofErr w:type="spellStart"/>
       <w:r>
         <w:rPr>
           <w:rFonts w:eastAsia="Times New Roman"/>
@@ -5044,6 +5517,7 @@
         <w:t>NetBeans</w:t>
       </w:r>
       <w:bookmarkEnd w:id="20"/>
+      <w:proofErr w:type="spellEnd"/>
     </w:p>
     <w:p>
       <w:pPr>
@@ -5053,6 +5527,7 @@
         </w:rPr>
       </w:pPr>
       <w:bookmarkStart w:id="21" w:name="_Toc384371336"/>
+      <w:proofErr w:type="spellStart"/>
       <w:r>
         <w:rPr>
           <w:rFonts w:eastAsia="Times New Roman"/>
@@ -5060,6 +5535,7 @@
         <w:t>IntelliJ</w:t>
       </w:r>
       <w:bookmarkEnd w:id="21"/>
+      <w:proofErr w:type="spellEnd"/>
     </w:p>
     <w:p>
       <w:pPr>
@@ -5183,12 +5659,21 @@
         </w:rPr>
         <w:t xml:space="preserve"> “</w:t>
       </w:r>
+      <w:proofErr w:type="spellStart"/>
       <w:r>
         <w:rPr>
           <w:rFonts w:eastAsia="Times New Roman"/>
           <w:color w:val="000000"/>
         </w:rPr>
-        <w:t>isaac-parent</w:t>
+        <w:t>isaac</w:t>
+      </w:r>
+      <w:proofErr w:type="spellEnd"/>
+      <w:r>
+        <w:rPr>
+          <w:rFonts w:eastAsia="Times New Roman"/>
+          <w:color w:val="000000"/>
+        </w:rPr>
+        <w:t>-parent</w:t>
       </w:r>
       <w:r>
         <w:rPr>
@@ -5347,7 +5832,7 @@
                     <pic:cNvPicPr/>
                   </pic:nvPicPr>
                   <pic:blipFill>
-                    <a:blip r:embed="rId20" cstate="print"/>
+                    <a:blip r:embed="rId21" cstate="print"/>
                     <a:stretch>
                       <a:fillRect/>
                     </a:stretch>
@@ -5472,15 +5957,31 @@
           <w:rFonts w:eastAsia="Times New Roman"/>
           <w:color w:val="000000"/>
         </w:rPr>
-        <w:t>for the "isaac-pa-parent" project to build the ISAAC-PA project and assemble an ISAAC application bundle.</w:t>
-      </w:r>
-    </w:p>
-    <w:p>
-      <w:pPr>
+        <w:t>for the "</w:t>
+      </w:r>
+      <w:proofErr w:type="spellStart"/>
+      <w:r>
         <w:rPr>
           <w:rFonts w:eastAsia="Times New Roman"/>
           <w:color w:val="000000"/>
         </w:rPr>
+        <w:t>isaac</w:t>
+      </w:r>
+      <w:proofErr w:type="spellEnd"/>
+      <w:r>
+        <w:rPr>
+          <w:rFonts w:eastAsia="Times New Roman"/>
+          <w:color w:val="000000"/>
+        </w:rPr>
+        <w:t>-pa-parent" project to build the ISAAC-PA project and assemble an ISAAC application bundle.</w:t>
+      </w:r>
+    </w:p>
+    <w:p>
+      <w:pPr>
+        <w:rPr>
+          <w:rFonts w:eastAsia="Times New Roman"/>
+          <w:color w:val="000000"/>
+        </w:rPr>
       </w:pPr>
     </w:p>
     <w:p>
@@ -5491,6 +5992,7 @@
         </w:rPr>
       </w:pPr>
       <w:bookmarkStart w:id="26" w:name="_Toc384371340"/>
+      <w:proofErr w:type="spellStart"/>
       <w:r>
         <w:rPr>
           <w:rFonts w:eastAsia="Times New Roman"/>
@@ -5498,6 +6000,7 @@
         <w:t>NetBeans</w:t>
       </w:r>
       <w:bookmarkEnd w:id="26"/>
+      <w:proofErr w:type="spellEnd"/>
     </w:p>
     <w:p>
       <w:pPr>
@@ -5507,6 +6010,7 @@
         </w:rPr>
       </w:pPr>
       <w:bookmarkStart w:id="27" w:name="_Toc384371341"/>
+      <w:proofErr w:type="spellStart"/>
       <w:r>
         <w:rPr>
           <w:rFonts w:eastAsia="Times New Roman"/>
@@ -5514,6 +6018,7 @@
         <w:t>IntelliJ</w:t>
       </w:r>
       <w:bookmarkEnd w:id="27"/>
+      <w:proofErr w:type="spellEnd"/>
     </w:p>
     <w:p>
       <w:pPr>
@@ -5552,19 +6057,21 @@
           <w:rPr>
             <w:rStyle w:val="Hyperlink"/>
           </w:rPr>
-          <w:t>Create</w:t>
+          <w:t xml:space="preserve">Create a </w:t>
         </w:r>
+        <w:proofErr w:type="spellStart"/>
         <w:r>
           <w:rPr>
             <w:rStyle w:val="Hyperlink"/>
           </w:rPr>
-          <w:t xml:space="preserve"> </w:t>
+          <w:t>Git</w:t>
         </w:r>
+        <w:proofErr w:type="spellEnd"/>
         <w:r>
           <w:rPr>
             <w:rStyle w:val="Hyperlink"/>
           </w:rPr>
-          <w:t>a Git local repository of ISAAC</w:t>
+          <w:t xml:space="preserve"> local repository of ISAAC</w:t>
         </w:r>
       </w:hyperlink>
       <w:r>
@@ -5577,11 +6084,19 @@
           <w:rFonts w:ascii="Courier New" w:hAnsi="Courier New" w:cs="Courier New"/>
         </w:rPr>
       </w:pPr>
+      <w:proofErr w:type="gramStart"/>
       <w:r>
         <w:rPr>
           <w:rFonts w:ascii="Courier New" w:hAnsi="Courier New" w:cs="Courier New"/>
         </w:rPr>
-        <w:t>cd /Projects/ISAAC/</w:t>
+        <w:t>cd</w:t>
+      </w:r>
+      <w:proofErr w:type="gramEnd"/>
+      <w:r>
+        <w:rPr>
+          <w:rFonts w:ascii="Courier New" w:hAnsi="Courier New" w:cs="Courier New"/>
+        </w:rPr>
+        <w:t xml:space="preserve"> /Projects/ISAAC/</w:t>
       </w:r>
     </w:p>
     <w:p>
@@ -5608,11 +6123,21 @@
           <w:rFonts w:ascii="Courier New" w:hAnsi="Courier New" w:cs="Courier New"/>
         </w:rPr>
       </w:pPr>
+      <w:proofErr w:type="spellStart"/>
+      <w:proofErr w:type="gramStart"/>
       <w:r>
         <w:rPr>
           <w:rFonts w:ascii="Courier New" w:hAnsi="Courier New" w:cs="Courier New"/>
         </w:rPr>
-        <w:t>mvn clean install</w:t>
+        <w:t>mvn</w:t>
+      </w:r>
+      <w:proofErr w:type="spellEnd"/>
+      <w:proofErr w:type="gramEnd"/>
+      <w:r>
+        <w:rPr>
+          <w:rFonts w:ascii="Courier New" w:hAnsi="Courier New" w:cs="Courier New"/>
+        </w:rPr>
+        <w:t xml:space="preserve"> clean install</w:t>
       </w:r>
     </w:p>
     <w:p>
@@ -5639,23 +6164,19 @@
           <w:rFonts w:ascii="Courier New" w:hAnsi="Courier New" w:cs="Courier New"/>
         </w:rPr>
       </w:pPr>
+      <w:proofErr w:type="gramStart"/>
       <w:r>
         <w:rPr>
           <w:rFonts w:ascii="Courier New" w:hAnsi="Courier New" w:cs="Courier New"/>
         </w:rPr>
-        <w:t>cd /Projects/ISAAC</w:t>
-      </w:r>
+        <w:t>cd</w:t>
+      </w:r>
+      <w:proofErr w:type="gramEnd"/>
       <w:r>
         <w:rPr>
           <w:rFonts w:ascii="Courier New" w:hAnsi="Courier New" w:cs="Courier New"/>
         </w:rPr>
-        <w:t>-PA</w:t>
-      </w:r>
-      <w:r>
-        <w:rPr>
-          <w:rFonts w:ascii="Courier New" w:hAnsi="Courier New" w:cs="Courier New"/>
-        </w:rPr>
-        <w:t>/</w:t>
+        <w:t xml:space="preserve"> /Projects/ISAAC-PA/</w:t>
       </w:r>
     </w:p>
     <w:p>
@@ -5682,11 +6203,21 @@
           <w:rFonts w:ascii="Courier New" w:hAnsi="Courier New" w:cs="Courier New"/>
         </w:rPr>
       </w:pPr>
+      <w:proofErr w:type="spellStart"/>
+      <w:proofErr w:type="gramStart"/>
       <w:r>
         <w:rPr>
           <w:rFonts w:ascii="Courier New" w:hAnsi="Courier New" w:cs="Courier New"/>
         </w:rPr>
-        <w:t>mvn clean install</w:t>
+        <w:t>mvn</w:t>
+      </w:r>
+      <w:proofErr w:type="spellEnd"/>
+      <w:proofErr w:type="gramEnd"/>
+      <w:r>
+        <w:rPr>
+          <w:rFonts w:ascii="Courier New" w:hAnsi="Courier New" w:cs="Courier New"/>
+        </w:rPr>
+        <w:t xml:space="preserve"> clean install</w:t>
       </w:r>
     </w:p>
     <w:p>
@@ -5704,19 +6235,7 @@
         <w:rPr>
           <w:rFonts w:cs="Courier New"/>
         </w:rPr>
-        <w:t xml:space="preserve">The ISAAC </w:t>
-      </w:r>
-      <w:r>
-        <w:rPr>
-          <w:rFonts w:cs="Courier New"/>
-        </w:rPr>
-        <w:t xml:space="preserve">application bundle </w:t>
-      </w:r>
-      <w:r>
-        <w:rPr>
-          <w:rFonts w:cs="Courier New"/>
-        </w:rPr>
-        <w:t>built into a ZIP file in the “app/target” folder.</w:t>
+        <w:t>The ISAAC application bundle built into a ZIP file in the “app/target” folder.</w:t>
       </w:r>
     </w:p>
     <w:p>
@@ -5785,7 +6304,10 @@
         <w:t xml:space="preserve">Locate the </w:t>
       </w:r>
       <w:r>
-        <w:t>tcc-test-data-3.0.zip</w:t>
+        <w:t>isaac-sct-2014.01.31-build-1</w:t>
+      </w:r>
+      <w:r>
+        <w:t>.zip</w:t>
       </w:r>
       <w:r>
         <w:t xml:space="preserve"> file you downloaded.</w:t>
@@ -5803,7 +6325,7 @@
         <w:t xml:space="preserve">Extract the ZIP file into a directory called </w:t>
       </w:r>
       <w:r>
-        <w:t>tcc-test-data-3.0</w:t>
+        <w:t>isaac-sct-2014.01.31-build-1</w:t>
       </w:r>
       <w:r>
         <w:t>.</w:t>
@@ -5818,7 +6340,15 @@
         </w:numPr>
       </w:pPr>
       <w:r>
-        <w:t>Note the extracted “berkeley-db” folder inside.  This contains the database content.</w:t>
+        <w:t>Note the extracted “</w:t>
+      </w:r>
+      <w:proofErr w:type="spellStart"/>
+      <w:r>
+        <w:t>berkeley-db</w:t>
+      </w:r>
+      <w:proofErr w:type="spellEnd"/>
+      <w:r>
+        <w:t>” folder inside.  This contains the database content.</w:t>
       </w:r>
     </w:p>
     <w:p>
@@ -5952,361 +6482,6 @@
             <wp:extent cx="5943600" cy="3601720"/>
             <wp:effectExtent l="0" t="0" r="0" b="0"/>
             <wp:docPr id="16" name="Picture 16"/>
-            <wp:cNvGraphicFramePr>
-              <a:graphicFrameLocks xmlns:a="http://schemas.openxmlformats.org/drawingml/2006/main" noChangeAspect="1"/>
-            </wp:cNvGraphicFramePr>
-            <a:graphic xmlns:a="http://schemas.openxmlformats.org/drawingml/2006/main">
-              <a:graphicData uri="http://schemas.openxmlformats.org/drawingml/2006/picture">
-                <pic:pic xmlns:pic="http://schemas.openxmlformats.org/drawingml/2006/picture">
-                  <pic:nvPicPr>
-                    <pic:cNvPr id="1" name=""/>
-                    <pic:cNvPicPr/>
-                  </pic:nvPicPr>
-                  <pic:blipFill>
-                    <a:blip r:embed="rId21"/>
-                    <a:stretch>
-                      <a:fillRect/>
-                    </a:stretch>
-                  </pic:blipFill>
-                  <pic:spPr>
-                    <a:xfrm>
-                      <a:off x="0" y="0"/>
-                      <a:ext cx="5943600" cy="3601720"/>
-                    </a:xfrm>
-                    <a:prstGeom prst="rect">
-                      <a:avLst/>
-                    </a:prstGeom>
-                  </pic:spPr>
-                </pic:pic>
-              </a:graphicData>
-            </a:graphic>
-          </wp:inline>
-        </w:drawing>
-      </w:r>
-      <w:r>
-        <w:rPr>
-          <w:noProof/>
-        </w:rPr>
-        <w:t xml:space="preserve"> </w:t>
-      </w:r>
-    </w:p>
-    <w:p>
-      <w:pPr>
-        <w:pStyle w:val="ListParagraph"/>
-        <w:numPr>
-          <w:ilvl w:val="0"/>
-          <w:numId w:val="28"/>
-        </w:numPr>
-      </w:pPr>
-      <w:r>
-        <w:t>Copy the “berkeley-db” folder you extracted above into this directory.</w:t>
-      </w:r>
-    </w:p>
-    <w:p/>
-    <w:p>
-      <w:pPr>
-        <w:pStyle w:val="Heading2"/>
-      </w:pPr>
-      <w:bookmarkStart w:id="31" w:name="_Toc384371345"/>
-      <w:r>
-        <w:t>NetBeans</w:t>
-      </w:r>
-      <w:bookmarkEnd w:id="31"/>
-    </w:p>
-    <w:p>
-      <w:pPr>
-        <w:pStyle w:val="Heading2"/>
-      </w:pPr>
-      <w:bookmarkStart w:id="32" w:name="_Toc384371346"/>
-      <w:r>
-        <w:t>IntelliJ</w:t>
-      </w:r>
-      <w:bookmarkEnd w:id="32"/>
-    </w:p>
-    <w:p>
-      <w:pPr>
-        <w:pStyle w:val="Heading2"/>
-      </w:pPr>
-      <w:bookmarkStart w:id="33" w:name="_Toc384371347"/>
-      <w:r>
-        <w:t>Command Line</w:t>
-      </w:r>
-      <w:bookmarkEnd w:id="33"/>
-    </w:p>
-    <w:p>
-      <w:r>
-        <w:t>Demonstrated in a Unix/Linux terminal</w:t>
-      </w:r>
-    </w:p>
-    <w:p>
-      <w:pPr>
-        <w:pStyle w:val="ListParagraph"/>
-        <w:numPr>
-          <w:ilvl w:val="0"/>
-          <w:numId w:val="29"/>
-        </w:numPr>
-      </w:pPr>
-      <w:r>
-        <w:t>Return to the directory containing the “target” folder of the “</w:t>
-      </w:r>
-      <w:r>
-        <w:t>app</w:t>
-      </w:r>
-      <w:r>
-        <w:t>” project.</w:t>
-      </w:r>
-    </w:p>
-    <w:p>
-      <w:pPr>
-        <w:rPr>
-          <w:rFonts w:ascii="Courier New" w:hAnsi="Courier New" w:cs="Courier New"/>
-        </w:rPr>
-      </w:pPr>
-      <w:r>
-        <w:rPr>
-          <w:rFonts w:ascii="Courier New" w:hAnsi="Courier New" w:cs="Courier New"/>
-        </w:rPr>
-        <w:t>cd /Projects/ISAAC</w:t>
-      </w:r>
-      <w:r>
-        <w:rPr>
-          <w:rFonts w:ascii="Courier New" w:hAnsi="Courier New" w:cs="Courier New"/>
-        </w:rPr>
-        <w:t>-PA</w:t>
-      </w:r>
-      <w:r>
-        <w:rPr>
-          <w:rFonts w:ascii="Courier New" w:hAnsi="Courier New" w:cs="Courier New"/>
-        </w:rPr>
-        <w:t>/</w:t>
-      </w:r>
-      <w:r>
-        <w:rPr>
-          <w:rFonts w:ascii="Courier New" w:hAnsi="Courier New" w:cs="Courier New"/>
-        </w:rPr>
-        <w:t>app</w:t>
-      </w:r>
-      <w:r>
-        <w:rPr>
-          <w:rFonts w:ascii="Courier New" w:hAnsi="Courier New" w:cs="Courier New"/>
-        </w:rPr>
-        <w:t>/target</w:t>
-      </w:r>
-    </w:p>
-    <w:p>
-      <w:pPr>
-        <w:pStyle w:val="ListParagraph"/>
-        <w:numPr>
-          <w:ilvl w:val="0"/>
-          <w:numId w:val="29"/>
-        </w:numPr>
-      </w:pPr>
-      <w:r>
-        <w:rPr>
-          <w:rFonts w:cs="Courier New"/>
-        </w:rPr>
-        <w:t xml:space="preserve">Copy the “berkeley-db” folder </w:t>
-      </w:r>
-      <w:r>
-        <w:t>you extracted above into this directory.</w:t>
-      </w:r>
-    </w:p>
-    <w:p>
-      <w:pPr>
-        <w:rPr>
-          <w:rFonts w:ascii="Courier New" w:hAnsi="Courier New" w:cs="Courier New"/>
-        </w:rPr>
-      </w:pPr>
-      <w:r>
-        <w:rPr>
-          <w:rFonts w:ascii="Courier New" w:hAnsi="Courier New" w:cs="Courier New"/>
-        </w:rPr>
-        <w:t>cp -r /</w:t>
-      </w:r>
-      <w:r>
-        <w:rPr>
-          <w:rFonts w:ascii="Courier New" w:hAnsi="Courier New" w:cs="Courier New"/>
-        </w:rPr>
-        <w:t>tcc-test-data-3.0/berkeley-db</w:t>
-      </w:r>
-      <w:r>
-        <w:rPr>
-          <w:rFonts w:ascii="Courier New" w:hAnsi="Courier New" w:cs="Courier New"/>
-        </w:rPr>
-        <w:t xml:space="preserve"> .</w:t>
-      </w:r>
-    </w:p>
-    <w:p>
-      <w:pPr>
-        <w:pStyle w:val="Heading1"/>
-        <w:rPr>
-          <w:rFonts w:eastAsia="Times New Roman"/>
-        </w:rPr>
-      </w:pPr>
-      <w:bookmarkStart w:id="34" w:name="_Run_application"/>
-      <w:bookmarkStart w:id="35" w:name="_Toc384371348"/>
-      <w:bookmarkEnd w:id="34"/>
-      <w:r>
-        <w:rPr>
-          <w:rFonts w:eastAsia="Times New Roman"/>
-        </w:rPr>
-        <w:t>Run application</w:t>
-      </w:r>
-      <w:bookmarkEnd w:id="35"/>
-    </w:p>
-    <w:p>
-      <w:r>
-        <w:t xml:space="preserve">The following sections describe how to run the </w:t>
-      </w:r>
-      <w:r>
-        <w:t>ISAAC application</w:t>
-      </w:r>
-      <w:r>
-        <w:t>.</w:t>
-      </w:r>
-    </w:p>
-    <w:p>
-      <w:pPr>
-        <w:pStyle w:val="Heading2"/>
-        <w:rPr>
-          <w:rFonts w:eastAsia="Times New Roman"/>
-        </w:rPr>
-      </w:pPr>
-      <w:bookmarkStart w:id="36" w:name="_Toc384371349"/>
-      <w:r>
-        <w:rPr>
-          <w:rFonts w:eastAsia="Times New Roman"/>
-        </w:rPr>
-        <w:lastRenderedPageBreak/>
-        <w:t>Eclipse</w:t>
-      </w:r>
-      <w:bookmarkEnd w:id="36"/>
-    </w:p>
-    <w:p>
-      <w:pPr>
-        <w:pStyle w:val="ListParagraph"/>
-        <w:numPr>
-          <w:ilvl w:val="0"/>
-          <w:numId w:val="25"/>
-        </w:numPr>
-        <w:rPr>
-          <w:rFonts w:eastAsia="Times New Roman"/>
-          <w:color w:val="000000"/>
-        </w:rPr>
-      </w:pPr>
-      <w:r>
-        <w:t>Create a Run Configuration for the app</w:t>
-      </w:r>
-    </w:p>
-    <w:p>
-      <w:pPr>
-        <w:pStyle w:val="ListParagraph"/>
-        <w:numPr>
-          <w:ilvl w:val="1"/>
-          <w:numId w:val="25"/>
-        </w:numPr>
-        <w:rPr>
-          <w:rFonts w:eastAsia="Times New Roman"/>
-          <w:color w:val="000000"/>
-        </w:rPr>
-      </w:pPr>
-      <w:r>
-        <w:rPr>
-          <w:rFonts w:eastAsia="Times New Roman"/>
-          <w:color w:val="000000"/>
-        </w:rPr>
-        <w:t xml:space="preserve">Right-click the </w:t>
-      </w:r>
-      <w:r>
-        <w:rPr>
-          <w:rFonts w:eastAsia="Times New Roman"/>
-          <w:color w:val="000000"/>
-        </w:rPr>
-        <w:t>“</w:t>
-      </w:r>
-      <w:r>
-        <w:rPr>
-          <w:rFonts w:eastAsia="Times New Roman"/>
-          <w:color w:val="000000"/>
-        </w:rPr>
-        <w:t>app</w:t>
-      </w:r>
-      <w:r>
-        <w:rPr>
-          <w:rFonts w:eastAsia="Times New Roman"/>
-          <w:color w:val="000000"/>
-        </w:rPr>
-        <w:t xml:space="preserve">” </w:t>
-      </w:r>
-      <w:r>
-        <w:rPr>
-          <w:rFonts w:eastAsia="Times New Roman"/>
-          <w:color w:val="000000"/>
-        </w:rPr>
-        <w:t xml:space="preserve">project and select </w:t>
-      </w:r>
-      <w:r>
-        <w:rPr>
-          <w:rFonts w:eastAsia="Times New Roman"/>
-          <w:b/>
-          <w:color w:val="000000"/>
-        </w:rPr>
-        <w:t>Run</w:t>
-      </w:r>
-      <w:r>
-        <w:rPr>
-          <w:rFonts w:eastAsia="Times New Roman"/>
-          <w:b/>
-          <w:color w:val="000000"/>
-        </w:rPr>
-        <w:t xml:space="preserve"> As</w:t>
-      </w:r>
-      <w:r>
-        <w:rPr>
-          <w:rFonts w:eastAsia="Times New Roman"/>
-          <w:b/>
-          <w:color w:val="000000"/>
-        </w:rPr>
-        <w:t xml:space="preserve"> &gt; Run Configurations …</w:t>
-      </w:r>
-      <w:r>
-        <w:rPr>
-          <w:rFonts w:eastAsia="Times New Roman"/>
-          <w:color w:val="000000"/>
-        </w:rPr>
-        <w:t xml:space="preserve"> from the menu</w:t>
-      </w:r>
-      <w:r>
-        <w:rPr>
-          <w:rFonts w:eastAsia="Times New Roman"/>
-          <w:color w:val="000000"/>
-        </w:rPr>
-        <w:t>.</w:t>
-      </w:r>
-      <w:r>
-        <w:rPr>
-          <w:rFonts w:eastAsia="Times New Roman"/>
-          <w:color w:val="000000"/>
-        </w:rPr>
-        <w:t xml:space="preserve">  You should see something like this:</w:t>
-      </w:r>
-    </w:p>
-    <w:p>
-      <w:pPr>
-        <w:rPr>
-          <w:rFonts w:eastAsia="Times New Roman"/>
-          <w:color w:val="000000"/>
-        </w:rPr>
-      </w:pPr>
-      <w:r>
-        <w:rPr>
-          <w:noProof/>
-        </w:rPr>
-        <w:drawing>
-          <wp:inline distT="0" distB="0" distL="0" distR="0" wp14:anchorId="42897F34" wp14:editId="77292B57">
-            <wp:extent cx="5943600" cy="3628390"/>
-            <wp:effectExtent l="0" t="0" r="0" b="0"/>
-            <wp:docPr id="10" name="Picture 10"/>
             <wp:cNvGraphicFramePr>
               <a:graphicFrameLocks xmlns:a="http://schemas.openxmlformats.org/drawingml/2006/main" noChangeAspect="1"/>
             </wp:cNvGraphicFramePr>
@@ -6326,6 +6501,428 @@
                   <pic:spPr>
                     <a:xfrm>
                       <a:off x="0" y="0"/>
+                      <a:ext cx="5943600" cy="3601720"/>
+                    </a:xfrm>
+                    <a:prstGeom prst="rect">
+                      <a:avLst/>
+                    </a:prstGeom>
+                  </pic:spPr>
+                </pic:pic>
+              </a:graphicData>
+            </a:graphic>
+          </wp:inline>
+        </w:drawing>
+      </w:r>
+      <w:r>
+        <w:rPr>
+          <w:noProof/>
+        </w:rPr>
+        <w:t xml:space="preserve"> </w:t>
+      </w:r>
+    </w:p>
+    <w:p>
+      <w:pPr>
+        <w:pStyle w:val="ListParagraph"/>
+        <w:numPr>
+          <w:ilvl w:val="0"/>
+          <w:numId w:val="28"/>
+        </w:numPr>
+      </w:pPr>
+      <w:r>
+        <w:t>Copy the “</w:t>
+      </w:r>
+      <w:proofErr w:type="spellStart"/>
+      <w:r>
+        <w:t>berkeley-db</w:t>
+      </w:r>
+      <w:proofErr w:type="spellEnd"/>
+      <w:r>
+        <w:t>” folder you extracted above into this directory.</w:t>
+      </w:r>
+    </w:p>
+    <w:p/>
+    <w:p>
+      <w:pPr>
+        <w:pStyle w:val="Heading2"/>
+      </w:pPr>
+      <w:bookmarkStart w:id="31" w:name="_Toc384371345"/>
+      <w:proofErr w:type="spellStart"/>
+      <w:r>
+        <w:t>NetBeans</w:t>
+      </w:r>
+      <w:bookmarkEnd w:id="31"/>
+      <w:proofErr w:type="spellEnd"/>
+    </w:p>
+    <w:p>
+      <w:pPr>
+        <w:pStyle w:val="Heading2"/>
+      </w:pPr>
+      <w:bookmarkStart w:id="32" w:name="_Toc384371346"/>
+      <w:proofErr w:type="spellStart"/>
+      <w:r>
+        <w:t>IntelliJ</w:t>
+      </w:r>
+      <w:bookmarkEnd w:id="32"/>
+      <w:proofErr w:type="spellEnd"/>
+    </w:p>
+    <w:p>
+      <w:pPr>
+        <w:pStyle w:val="Heading2"/>
+      </w:pPr>
+      <w:bookmarkStart w:id="33" w:name="_Toc384371347"/>
+      <w:r>
+        <w:t>Command Line</w:t>
+      </w:r>
+      <w:bookmarkEnd w:id="33"/>
+    </w:p>
+    <w:p>
+      <w:r>
+        <w:t>Demonstrated in a Unix/Linux terminal</w:t>
+      </w:r>
+    </w:p>
+    <w:p>
+      <w:pPr>
+        <w:pStyle w:val="ListParagraph"/>
+        <w:numPr>
+          <w:ilvl w:val="0"/>
+          <w:numId w:val="29"/>
+        </w:numPr>
+      </w:pPr>
+      <w:r>
+        <w:t>Return to the directory containing the “target” folder of the “</w:t>
+      </w:r>
+      <w:r>
+        <w:t>app</w:t>
+      </w:r>
+      <w:r>
+        <w:t>” project.</w:t>
+      </w:r>
+    </w:p>
+    <w:p>
+      <w:pPr>
+        <w:rPr>
+          <w:rFonts w:ascii="Courier New" w:hAnsi="Courier New" w:cs="Courier New"/>
+        </w:rPr>
+      </w:pPr>
+      <w:proofErr w:type="gramStart"/>
+      <w:r>
+        <w:rPr>
+          <w:rFonts w:ascii="Courier New" w:hAnsi="Courier New" w:cs="Courier New"/>
+        </w:rPr>
+        <w:t>cd</w:t>
+      </w:r>
+      <w:proofErr w:type="gramEnd"/>
+      <w:r>
+        <w:rPr>
+          <w:rFonts w:ascii="Courier New" w:hAnsi="Courier New" w:cs="Courier New"/>
+        </w:rPr>
+        <w:t xml:space="preserve"> /Projects/ISAAC</w:t>
+      </w:r>
+      <w:r>
+        <w:rPr>
+          <w:rFonts w:ascii="Courier New" w:hAnsi="Courier New" w:cs="Courier New"/>
+        </w:rPr>
+        <w:t>-PA</w:t>
+      </w:r>
+      <w:r>
+        <w:rPr>
+          <w:rFonts w:ascii="Courier New" w:hAnsi="Courier New" w:cs="Courier New"/>
+        </w:rPr>
+        <w:t>/</w:t>
+      </w:r>
+      <w:r>
+        <w:rPr>
+          <w:rFonts w:ascii="Courier New" w:hAnsi="Courier New" w:cs="Courier New"/>
+        </w:rPr>
+        <w:t>app</w:t>
+      </w:r>
+      <w:r>
+        <w:rPr>
+          <w:rFonts w:ascii="Courier New" w:hAnsi="Courier New" w:cs="Courier New"/>
+        </w:rPr>
+        <w:t>/target</w:t>
+      </w:r>
+    </w:p>
+    <w:p>
+      <w:pPr>
+        <w:pStyle w:val="ListParagraph"/>
+        <w:numPr>
+          <w:ilvl w:val="0"/>
+          <w:numId w:val="29"/>
+        </w:numPr>
+      </w:pPr>
+      <w:r>
+        <w:rPr>
+          <w:rFonts w:cs="Courier New"/>
+        </w:rPr>
+        <w:t>Copy the “</w:t>
+      </w:r>
+      <w:proofErr w:type="spellStart"/>
+      <w:r>
+        <w:rPr>
+          <w:rFonts w:cs="Courier New"/>
+        </w:rPr>
+        <w:t>berkeley-db</w:t>
+      </w:r>
+      <w:proofErr w:type="spellEnd"/>
+      <w:r>
+        <w:rPr>
+          <w:rFonts w:cs="Courier New"/>
+        </w:rPr>
+        <w:t xml:space="preserve">” folder </w:t>
+      </w:r>
+      <w:r>
+        <w:t>you extracted above into this directory.</w:t>
+      </w:r>
+    </w:p>
+    <w:p>
+      <w:pPr>
+        <w:rPr>
+          <w:rFonts w:ascii="Courier New" w:hAnsi="Courier New" w:cs="Courier New"/>
+        </w:rPr>
+      </w:pPr>
+      <w:proofErr w:type="spellStart"/>
+      <w:proofErr w:type="gramStart"/>
+      <w:r>
+        <w:rPr>
+          <w:rFonts w:ascii="Courier New" w:hAnsi="Courier New" w:cs="Courier New"/>
+        </w:rPr>
+        <w:t>cp</w:t>
+      </w:r>
+      <w:proofErr w:type="spellEnd"/>
+      <w:proofErr w:type="gramEnd"/>
+      <w:r>
+        <w:rPr>
+          <w:rFonts w:ascii="Courier New" w:hAnsi="Courier New" w:cs="Courier New"/>
+        </w:rPr>
+        <w:t xml:space="preserve"> -r /</w:t>
+      </w:r>
+      <w:r>
+        <w:rPr>
+          <w:rFonts w:ascii="Courier New" w:hAnsi="Courier New" w:cs="Courier New"/>
+        </w:rPr>
+        <w:t>isaac-sct-2014.01.31-build-1</w:t>
+      </w:r>
+      <w:r>
+        <w:rPr>
+          <w:rFonts w:ascii="Courier New" w:hAnsi="Courier New" w:cs="Courier New"/>
+        </w:rPr>
+        <w:t>/</w:t>
+      </w:r>
+      <w:proofErr w:type="spellStart"/>
+      <w:r>
+        <w:rPr>
+          <w:rFonts w:ascii="Courier New" w:hAnsi="Courier New" w:cs="Courier New"/>
+        </w:rPr>
+        <w:t>berkeley-db</w:t>
+      </w:r>
+      <w:proofErr w:type="spellEnd"/>
+      <w:r>
+        <w:rPr>
+          <w:rFonts w:ascii="Courier New" w:hAnsi="Courier New" w:cs="Courier New"/>
+        </w:rPr>
+        <w:t xml:space="preserve"> .</w:t>
+      </w:r>
+    </w:p>
+    <w:p>
+      <w:pPr>
+        <w:pStyle w:val="Heading1"/>
+        <w:rPr>
+          <w:rFonts w:eastAsia="Times New Roman"/>
+        </w:rPr>
+      </w:pPr>
+      <w:bookmarkStart w:id="34" w:name="_Run_application"/>
+      <w:bookmarkStart w:id="35" w:name="_Toc384371348"/>
+      <w:bookmarkEnd w:id="34"/>
+      <w:r>
+        <w:rPr>
+          <w:rFonts w:eastAsia="Times New Roman"/>
+        </w:rPr>
+        <w:t>Run application</w:t>
+      </w:r>
+      <w:bookmarkEnd w:id="35"/>
+    </w:p>
+    <w:p>
+      <w:r>
+        <w:t xml:space="preserve">The following sections describe how to run the </w:t>
+      </w:r>
+      <w:r>
+        <w:t>ISAAC application</w:t>
+      </w:r>
+      <w:r>
+        <w:t>.</w:t>
+      </w:r>
+    </w:p>
+    <w:p>
+      <w:pPr>
+        <w:pStyle w:val="Heading2"/>
+        <w:rPr>
+          <w:rFonts w:eastAsia="Times New Roman"/>
+        </w:rPr>
+      </w:pPr>
+      <w:bookmarkStart w:id="36" w:name="_Toc384371349"/>
+      <w:r>
+        <w:rPr>
+          <w:rFonts w:eastAsia="Times New Roman"/>
+        </w:rPr>
+        <w:lastRenderedPageBreak/>
+        <w:t>Eclipse</w:t>
+      </w:r>
+      <w:bookmarkEnd w:id="36"/>
+    </w:p>
+    <w:p>
+      <w:pPr>
+        <w:pStyle w:val="ListParagraph"/>
+        <w:numPr>
+          <w:ilvl w:val="0"/>
+          <w:numId w:val="25"/>
+        </w:numPr>
+        <w:rPr>
+          <w:rFonts w:eastAsia="Times New Roman"/>
+          <w:color w:val="000000"/>
+        </w:rPr>
+      </w:pPr>
+      <w:r>
+        <w:t>Create a Run Configuration for the app</w:t>
+      </w:r>
+    </w:p>
+    <w:p>
+      <w:pPr>
+        <w:pStyle w:val="ListParagraph"/>
+        <w:numPr>
+          <w:ilvl w:val="1"/>
+          <w:numId w:val="25"/>
+        </w:numPr>
+        <w:rPr>
+          <w:rFonts w:eastAsia="Times New Roman"/>
+          <w:color w:val="000000"/>
+        </w:rPr>
+      </w:pPr>
+      <w:r>
+        <w:rPr>
+          <w:rFonts w:eastAsia="Times New Roman"/>
+          <w:color w:val="000000"/>
+        </w:rPr>
+        <w:t xml:space="preserve">Right-click the </w:t>
+      </w:r>
+      <w:r>
+        <w:rPr>
+          <w:rFonts w:eastAsia="Times New Roman"/>
+          <w:color w:val="000000"/>
+        </w:rPr>
+        <w:t>“</w:t>
+      </w:r>
+      <w:r>
+        <w:rPr>
+          <w:rFonts w:eastAsia="Times New Roman"/>
+          <w:color w:val="000000"/>
+        </w:rPr>
+        <w:t>app</w:t>
+      </w:r>
+      <w:r>
+        <w:rPr>
+          <w:rFonts w:eastAsia="Times New Roman"/>
+          <w:color w:val="000000"/>
+        </w:rPr>
+        <w:t xml:space="preserve">” </w:t>
+      </w:r>
+      <w:r>
+        <w:rPr>
+          <w:rFonts w:eastAsia="Times New Roman"/>
+          <w:color w:val="000000"/>
+        </w:rPr>
+        <w:t xml:space="preserve">project and select </w:t>
+      </w:r>
+      <w:r>
+        <w:rPr>
+          <w:rFonts w:eastAsia="Times New Roman"/>
+          <w:b/>
+          <w:color w:val="000000"/>
+        </w:rPr>
+        <w:t>Run</w:t>
+      </w:r>
+      <w:r>
+        <w:rPr>
+          <w:rFonts w:eastAsia="Times New Roman"/>
+          <w:b/>
+          <w:color w:val="000000"/>
+        </w:rPr>
+        <w:t xml:space="preserve"> As</w:t>
+      </w:r>
+      <w:r>
+        <w:rPr>
+          <w:rFonts w:eastAsia="Times New Roman"/>
+          <w:b/>
+          <w:color w:val="000000"/>
+        </w:rPr>
+        <w:t xml:space="preserve"> &gt; Run Configurations …</w:t>
+      </w:r>
+      <w:r>
+        <w:rPr>
+          <w:rFonts w:eastAsia="Times New Roman"/>
+          <w:color w:val="000000"/>
+        </w:rPr>
+        <w:t xml:space="preserve"> from the menu</w:t>
+      </w:r>
+      <w:r>
+        <w:rPr>
+          <w:rFonts w:eastAsia="Times New Roman"/>
+          <w:color w:val="000000"/>
+        </w:rPr>
+        <w:t>.</w:t>
+      </w:r>
+      <w:r>
+        <w:rPr>
+          <w:rFonts w:eastAsia="Times New Roman"/>
+          <w:color w:val="000000"/>
+        </w:rPr>
+        <w:t xml:space="preserve">  You should</w:t>
+      </w:r>
+      <w:bookmarkStart w:id="37" w:name="_GoBack"/>
+      <w:bookmarkEnd w:id="37"/>
+      <w:r>
+        <w:rPr>
+          <w:rFonts w:eastAsia="Times New Roman"/>
+          <w:color w:val="000000"/>
+        </w:rPr>
+        <w:t xml:space="preserve"> see something like this:</w:t>
+      </w:r>
+    </w:p>
+    <w:p>
+      <w:pPr>
+        <w:rPr>
+          <w:rFonts w:eastAsia="Times New Roman"/>
+          <w:color w:val="000000"/>
+        </w:rPr>
+      </w:pPr>
+      <w:r>
+        <w:rPr>
+          <w:noProof/>
+        </w:rPr>
+        <w:drawing>
+          <wp:inline distT="0" distB="0" distL="0" distR="0" wp14:anchorId="42897F34" wp14:editId="77292B57">
+            <wp:extent cx="5943600" cy="3628390"/>
+            <wp:effectExtent l="0" t="0" r="0" b="0"/>
+            <wp:docPr id="10" name="Picture 10"/>
+            <wp:cNvGraphicFramePr>
+              <a:graphicFrameLocks xmlns:a="http://schemas.openxmlformats.org/drawingml/2006/main" noChangeAspect="1"/>
+            </wp:cNvGraphicFramePr>
+            <a:graphic xmlns:a="http://schemas.openxmlformats.org/drawingml/2006/main">
+              <a:graphicData uri="http://schemas.openxmlformats.org/drawingml/2006/picture">
+                <pic:pic xmlns:pic="http://schemas.openxmlformats.org/drawingml/2006/picture">
+                  <pic:nvPicPr>
+                    <pic:cNvPr id="1" name=""/>
+                    <pic:cNvPicPr/>
+                  </pic:nvPicPr>
+                  <pic:blipFill>
+                    <a:blip r:embed="rId23"/>
+                    <a:stretch>
+                      <a:fillRect/>
+                    </a:stretch>
+                  </pic:blipFill>
+                  <pic:spPr>
+                    <a:xfrm>
+                      <a:off x="0" y="0"/>
                       <a:ext cx="5943600" cy="3628390"/>
                     </a:xfrm>
                     <a:prstGeom prst="rect">
@@ -6432,7 +7029,7 @@
                     </pic:cNvPicPr>
                   </pic:nvPicPr>
                   <pic:blipFill>
-                    <a:blip r:embed="rId23">
+                    <a:blip r:embed="rId24">
                       <a:extLst>
                         <a:ext uri="{28A0092B-C50C-407E-A947-70E740481C1C}">
                           <a14:useLocalDpi xmlns:a14="http://schemas.microsoft.com/office/drawing/2010/main" val="0"/>
@@ -6610,6 +7207,7 @@
         </w:rPr>
         <w:t xml:space="preserve"> “</w:t>
       </w:r>
+      <w:proofErr w:type="spellStart"/>
       <w:r>
         <w:rPr>
           <w:rFonts w:eastAsia="Times New Roman"/>
@@ -6617,6 +7215,7 @@
         </w:rPr>
         <w:t>gov.va.isaac.gui.App</w:t>
       </w:r>
+      <w:proofErr w:type="spellEnd"/>
       <w:r>
         <w:rPr>
           <w:rFonts w:eastAsia="Times New Roman"/>
@@ -6724,14 +7323,16 @@
           <w:rFonts w:eastAsia="Times New Roman"/>
         </w:rPr>
       </w:pPr>
-      <w:bookmarkStart w:id="37" w:name="_Toc384371350"/>
+      <w:bookmarkStart w:id="38" w:name="_Toc384371350"/>
+      <w:proofErr w:type="spellStart"/>
       <w:r>
         <w:rPr>
           <w:rFonts w:eastAsia="Times New Roman"/>
         </w:rPr>
         <w:t>NetBeans</w:t>
       </w:r>
-      <w:bookmarkEnd w:id="37"/>
+      <w:bookmarkEnd w:id="38"/>
+      <w:proofErr w:type="spellEnd"/>
     </w:p>
     <w:p>
       <w:pPr>
@@ -6740,14 +7341,16 @@
           <w:rFonts w:eastAsia="Times New Roman"/>
         </w:rPr>
       </w:pPr>
-      <w:bookmarkStart w:id="38" w:name="_Toc384371351"/>
+      <w:bookmarkStart w:id="39" w:name="_Toc384371351"/>
+      <w:proofErr w:type="spellStart"/>
       <w:r>
         <w:rPr>
           <w:rFonts w:eastAsia="Times New Roman"/>
         </w:rPr>
         <w:t>IntelliJ</w:t>
       </w:r>
-      <w:bookmarkEnd w:id="38"/>
+      <w:bookmarkEnd w:id="39"/>
+      <w:proofErr w:type="spellEnd"/>
     </w:p>
     <w:p>
       <w:pPr>
@@ -6756,14 +7359,14 @@
           <w:rFonts w:eastAsia="Times New Roman"/>
         </w:rPr>
       </w:pPr>
-      <w:bookmarkStart w:id="39" w:name="_Toc384371352"/>
+      <w:bookmarkStart w:id="40" w:name="_Toc384371352"/>
       <w:r>
         <w:rPr>
           <w:rFonts w:eastAsia="Times New Roman"/>
         </w:rPr>
         <w:t>Command Line</w:t>
       </w:r>
-      <w:bookmarkEnd w:id="39"/>
+      <w:bookmarkEnd w:id="40"/>
     </w:p>
     <w:p>
       <w:r>
@@ -6814,16 +7417,24 @@
           <w:rFonts w:ascii="Courier New" w:hAnsi="Courier New" w:cs="Courier New"/>
         </w:rPr>
       </w:pPr>
+      <w:proofErr w:type="gramStart"/>
       <w:r>
         <w:rPr>
           <w:rFonts w:ascii="Courier New" w:hAnsi="Courier New" w:cs="Courier New"/>
         </w:rPr>
-        <w:t>cd /Projects/ISAAC</w:t>
-      </w:r>
+        <w:t>cd</w:t>
+      </w:r>
+      <w:proofErr w:type="gramEnd"/>
       <w:r>
         <w:rPr>
           <w:rFonts w:ascii="Courier New" w:hAnsi="Courier New" w:cs="Courier New"/>
         </w:rPr>
+        <w:t xml:space="preserve"> /Projects/ISAAC</w:t>
+      </w:r>
+      <w:r>
+        <w:rPr>
+          <w:rFonts w:ascii="Courier New" w:hAnsi="Courier New" w:cs="Courier New"/>
+        </w:rPr>
         <w:t>-PA</w:t>
       </w:r>
       <w:r>
@@ -6832,8 +7443,6 @@
         </w:rPr>
         <w:t>/</w:t>
       </w:r>
-      <w:bookmarkStart w:id="40" w:name="_GoBack"/>
-      <w:bookmarkEnd w:id="40"/>
       <w:r>
         <w:rPr>
           <w:rFonts w:ascii="Courier New" w:hAnsi="Courier New" w:cs="Courier New"/>
@@ -6889,11 +7498,33 @@
           <w:rFonts w:ascii="Courier New" w:hAnsi="Courier New" w:cs="Courier New"/>
         </w:rPr>
       </w:pPr>
+      <w:proofErr w:type="gramStart"/>
       <w:r>
         <w:rPr>
           <w:rFonts w:ascii="Courier New" w:hAnsi="Courier New" w:cs="Courier New"/>
         </w:rPr>
-        <w:t xml:space="preserve">jar xvf </w:t>
+        <w:t>jar</w:t>
+      </w:r>
+      <w:proofErr w:type="gramEnd"/>
+      <w:r>
+        <w:rPr>
+          <w:rFonts w:ascii="Courier New" w:hAnsi="Courier New" w:cs="Courier New"/>
+        </w:rPr>
+        <w:t xml:space="preserve"> </w:t>
+      </w:r>
+      <w:proofErr w:type="spellStart"/>
+      <w:r>
+        <w:rPr>
+          <w:rFonts w:ascii="Courier New" w:hAnsi="Courier New" w:cs="Courier New"/>
+        </w:rPr>
+        <w:t>xvf</w:t>
+      </w:r>
+      <w:proofErr w:type="spellEnd"/>
+      <w:r>
+        <w:rPr>
+          <w:rFonts w:ascii="Courier New" w:hAnsi="Courier New" w:cs="Courier New"/>
+        </w:rPr>
+        <w:t xml:space="preserve"> </w:t>
       </w:r>
       <w:r>
         <w:rPr>
@@ -11725,7 +12356,7 @@
 </file>
 
 <file path=customXml/itemProps1.xml><?xml version="1.0" encoding="utf-8"?>
-<ds:datastoreItem xmlns:ds="http://schemas.openxmlformats.org/officeDocument/2006/customXml" ds:itemID="{B7140113-E9B2-4F5A-A998-0FF69AAF1DA7}">
+<ds:datastoreItem xmlns:ds="http://schemas.openxmlformats.org/officeDocument/2006/customXml" ds:itemID="{FCF07EEE-4400-45BD-94DA-F14A39B73504}">
   <ds:schemaRefs>
     <ds:schemaRef ds:uri="http://schemas.openxmlformats.org/officeDocument/2006/bibliography"/>
   </ds:schemaRefs>

</xml_diff>